<commit_message>
Début du cahier des charges
</commit_message>
<xml_diff>
--- a/Document/Cahier des charges Général.docx
+++ b/Document/Cahier des charges Général.docx
@@ -1,6 +1,6 @@
 
 <file path=word/document.xml><?xml version="1.0" encoding="utf-8"?>
-<w:document xmlns:ve="http://schemas.openxmlformats.org/markup-compatibility/2006" xmlns:o="urn:schemas-microsoft-com:office:office" xmlns:r="http://schemas.openxmlformats.org/officeDocument/2006/relationships" xmlns:m="http://schemas.openxmlformats.org/officeDocument/2006/math" xmlns:v="urn:schemas-microsoft-com:vml" xmlns:wp="http://schemas.openxmlformats.org/drawingml/2006/wordprocessingDrawing" xmlns:w10="urn:schemas-microsoft-com:office:word" xmlns:w="http://schemas.openxmlformats.org/wordprocessingml/2006/main" xmlns:wne="http://schemas.microsoft.com/office/word/2006/wordml">
+<w:document xmlns:wpc="http://schemas.microsoft.com/office/word/2010/wordprocessingCanvas" xmlns:mc="http://schemas.openxmlformats.org/markup-compatibility/2006" xmlns:o="urn:schemas-microsoft-com:office:office" xmlns:r="http://schemas.openxmlformats.org/officeDocument/2006/relationships" xmlns:m="http://schemas.openxmlformats.org/officeDocument/2006/math" xmlns:v="urn:schemas-microsoft-com:vml" xmlns:wp14="http://schemas.microsoft.com/office/word/2010/wordprocessingDrawing" xmlns:wp="http://schemas.openxmlformats.org/drawingml/2006/wordprocessingDrawing" xmlns:w10="urn:schemas-microsoft-com:office:word" xmlns:w="http://schemas.openxmlformats.org/wordprocessingml/2006/main" xmlns:w14="http://schemas.microsoft.com/office/word/2010/wordml" xmlns:w15="http://schemas.microsoft.com/office/word/2012/wordml" xmlns:wpg="http://schemas.microsoft.com/office/word/2010/wordprocessingGroup" xmlns:wpi="http://schemas.microsoft.com/office/word/2010/wordprocessingInk" xmlns:wne="http://schemas.microsoft.com/office/word/2006/wordml" xmlns:wps="http://schemas.microsoft.com/office/word/2010/wordprocessingShape" mc:Ignorable="w14 w15 wp14">
   <w:body>
     <w:sdt>
       <w:sdtPr>
@@ -33,7 +33,7 @@
           <w:tblPr>
             <w:tblpPr w:leftFromText="187" w:rightFromText="187" w:horzAnchor="margin" w:tblpYSpec="bottom"/>
             <w:tblW w:w="3000" w:type="pct"/>
-            <w:tblLook w:val="04A0"/>
+            <w:tblLook w:val="04A0" w:firstRow="1" w:lastRow="0" w:firstColumn="1" w:lastColumn="0" w:noHBand="0" w:noVBand="1"/>
           </w:tblPr>
           <w:tblGrid>
             <w:gridCol w:w="5573"/>
@@ -57,6 +57,7 @@
                 <w:dataBinding w:prefixMappings="xmlns:ns0='http://schemas.openxmlformats.org/package/2006/metadata/core-properties' xmlns:ns1='http://purl.org/dc/elements/1.1/'" w:xpath="/ns0:coreProperties[1]/ns1:title[1]" w:storeItemID="{6C3C8BC8-F283-45AE-878A-BAB7291924A1}"/>
                 <w:text/>
               </w:sdtPr>
+              <w:sdtEndPr/>
               <w:sdtContent>
                 <w:tc>
                   <w:tcPr>
@@ -117,6 +118,7 @@
                 <w:dataBinding w:prefixMappings="xmlns:ns0='http://schemas.openxmlformats.org/package/2006/metadata/core-properties' xmlns:ns1='http://purl.org/dc/elements/1.1/'" w:xpath="/ns0:coreProperties[1]/ns1:subject[1]" w:storeItemID="{6C3C8BC8-F283-45AE-878A-BAB7291924A1}"/>
                 <w:text/>
               </w:sdtPr>
+              <w:sdtEndPr/>
               <w:sdtContent>
                 <w:tc>
                   <w:tcPr>
@@ -188,6 +190,7 @@
                 <w:dataBinding w:prefixMappings="xmlns:ns0='http://schemas.openxmlformats.org/package/2006/metadata/core-properties' xmlns:ns1='http://purl.org/dc/elements/1.1/'" w:xpath="/ns0:coreProperties[1]/ns1:creator[1]" w:storeItemID="{6C3C8BC8-F283-45AE-878A-BAB7291924A1}"/>
                 <w:text/>
               </w:sdtPr>
+              <w:sdtEndPr/>
               <w:sdtContent>
                 <w:tc>
                   <w:tcPr>
@@ -233,6 +236,7 @@
                   <w:calendar w:val="gregorian"/>
                 </w:date>
               </w:sdtPr>
+              <w:sdtEndPr/>
               <w:sdtContent>
                 <w:tc>
                   <w:tcPr>
@@ -281,7 +285,7 @@
               <w:noProof/>
             </w:rPr>
             <w:pict>
-              <v:group id="_x0000_s1026" style="position:absolute;margin-left:1347.85pt;margin-top:0;width:264.55pt;height:690.65pt;z-index:251660288;mso-position-horizontal:right;mso-position-horizontal-relative:page;mso-position-vertical:bottom;mso-position-vertical-relative:page" coordorigin="5531,1258" coordsize="5291,13813">
+              <v:group id="_x0000_s1026" style="position:absolute;margin-left:1774.55pt;margin-top:0;width:264.55pt;height:690.65pt;z-index:251660288;mso-position-horizontal:right;mso-position-horizontal-relative:page;mso-position-vertical:bottom;mso-position-vertical-relative:page" coordorigin="5531,1258" coordsize="5291,13813">
                 <v:shapetype id="_x0000_t32" coordsize="21600,21600" o:spt="32" o:oned="t" path="m,l21600,21600e" filled="f">
                   <v:path arrowok="t" fillok="f" o:connecttype="none"/>
                   <o:lock v:ext="edit" shapetype="t"/>
@@ -319,7 +323,7 @@
               <w:noProof/>
             </w:rPr>
             <w:pict>
-              <v:group id="_x0000_s1032" style="position:absolute;margin-left:2183.7pt;margin-top:0;width:332.7pt;height:227.25pt;z-index:251661312;mso-position-horizontal:right;mso-position-horizontal-relative:margin;mso-position-vertical:top;mso-position-vertical-relative:page" coordorigin="4136,15" coordsize="6654,4545" o:allowincell="f">
+              <v:group id="_x0000_s1032" style="position:absolute;margin-left:2746.7pt;margin-top:0;width:332.7pt;height:227.25pt;z-index:251661312;mso-position-horizontal:right;mso-position-horizontal-relative:margin;mso-position-vertical:top;mso-position-vertical-relative:page" coordorigin="4136,15" coordsize="6654,4545" o:allowincell="f">
                 <v:shape id="_x0000_s1033" type="#_x0000_t32" style="position:absolute;left:4136;top:15;width:3058;height:3855" o:connectortype="straight" strokecolor="#93ccdb [1620]"/>
                 <v:oval id="_x0000_s1034" style="position:absolute;left:6674;top:444;width:4116;height:4116" fillcolor="#93ccdb [1620]" stroked="f"/>
                 <v:oval id="_x0000_s1035" style="position:absolute;left:6773;top:1058;width:3367;height:3367" fillcolor="#c9e6ed [820]" stroked="f"/>
@@ -353,7 +357,7 @@
       <w:tblPr>
         <w:tblStyle w:val="Grilledutableau"/>
         <w:tblW w:w="9421" w:type="dxa"/>
-        <w:tblLook w:val="04A0"/>
+        <w:tblLook w:val="04A0" w:firstRow="1" w:lastRow="0" w:firstColumn="1" w:lastColumn="0" w:noHBand="0" w:noVBand="1"/>
       </w:tblPr>
       <w:tblGrid>
         <w:gridCol w:w="1689"/>
@@ -594,13 +598,6 @@
     </w:p>
     <w:sdt>
       <w:sdtPr>
-        <w:id w:val="6615662"/>
-        <w:docPartObj>
-          <w:docPartGallery w:val="Table of Contents"/>
-          <w:docPartUnique/>
-        </w:docPartObj>
-      </w:sdtPr>
-      <w:sdtEndPr>
         <w:rPr>
           <w:rFonts w:asciiTheme="minorHAnsi" w:eastAsiaTheme="minorHAnsi" w:hAnsiTheme="minorHAnsi" w:cstheme="minorBidi"/>
           <w:b w:val="0"/>
@@ -609,7 +606,13 @@
           <w:sz w:val="22"/>
           <w:szCs w:val="22"/>
         </w:rPr>
-      </w:sdtEndPr>
+        <w:id w:val="6615662"/>
+        <w:docPartObj>
+          <w:docPartGallery w:val="Table of Contents"/>
+          <w:docPartUnique/>
+        </w:docPartObj>
+      </w:sdtPr>
+      <w:sdtEndPr/>
       <w:sdtContent>
         <w:p>
           <w:pPr>
@@ -714,21 +717,7 @@
                 <w:rStyle w:val="Lienhypertexte"/>
                 <w:noProof/>
               </w:rPr>
-              <w:t>Conte</w:t>
-            </w:r>
-            <w:r>
-              <w:rPr>
-                <w:rStyle w:val="Lienhypertexte"/>
-                <w:noProof/>
-              </w:rPr>
-              <w:t>x</w:t>
-            </w:r>
-            <w:r>
-              <w:rPr>
-                <w:rStyle w:val="Lienhypertexte"/>
-                <w:noProof/>
-              </w:rPr>
-              <w:t>te</w:t>
+              <w:t>Contexte</w:t>
             </w:r>
             <w:r>
               <w:rPr>
@@ -935,21 +924,7 @@
                 <w:rStyle w:val="Lienhypertexte"/>
                 <w:noProof/>
               </w:rPr>
-              <w:t>Expr</w:t>
-            </w:r>
-            <w:r>
-              <w:rPr>
-                <w:rStyle w:val="Lienhypertexte"/>
-                <w:noProof/>
-              </w:rPr>
-              <w:t>e</w:t>
-            </w:r>
-            <w:r>
-              <w:rPr>
-                <w:rStyle w:val="Lienhypertexte"/>
-                <w:noProof/>
-              </w:rPr>
-              <w:t>ssion du besoin</w:t>
+              <w:t>Expression du besoin</w:t>
             </w:r>
             <w:r>
               <w:rPr>
@@ -1728,409 +1703,515 @@
     </w:p>
     <w:p>
       <w:pPr>
+        <w:rPr>
+          <w:lang w:eastAsia="fr-FR"/>
+        </w:rPr>
+      </w:pPr>
+      <w:bookmarkStart w:id="3" w:name="_Toc431289106"/>
+    </w:p>
+    <w:p>
+      <w:pPr>
+        <w:rPr>
+          <w:lang w:eastAsia="fr-FR"/>
+        </w:rPr>
+      </w:pPr>
+      <w:r>
+        <w:rPr>
+          <w:lang w:eastAsia="fr-FR"/>
+        </w:rPr>
+        <w:t>L</w:t>
+      </w:r>
+      <w:r>
+        <w:rPr>
+          <w:lang w:eastAsia="fr-FR"/>
+        </w:rPr>
+        <w:t xml:space="preserve">’Institut d’Informatique Appliquée de Laval </w:t>
+      </w:r>
+      <w:r>
+        <w:rPr>
+          <w:lang w:eastAsia="fr-FR"/>
+        </w:rPr>
+        <w:t>a pour but</w:t>
+      </w:r>
+      <w:r>
+        <w:rPr>
+          <w:lang w:eastAsia="fr-FR"/>
+        </w:rPr>
+        <w:t xml:space="preserve"> de mettre au service des entreprises des </w:t>
+      </w:r>
+      <w:r>
+        <w:rPr>
+          <w:b/>
+          <w:bCs/>
+          <w:lang w:eastAsia="fr-FR"/>
+        </w:rPr>
+        <w:t>diplômés hautement qualifiés</w:t>
+      </w:r>
+      <w:r>
+        <w:rPr>
+          <w:lang w:eastAsia="fr-FR"/>
+        </w:rPr>
+        <w:t>.</w:t>
+      </w:r>
+    </w:p>
+    <w:p>
+      <w:r>
+        <w:rPr>
+          <w:lang w:eastAsia="fr-FR"/>
+        </w:rPr>
+        <w:t>Elle agit sur deux fronts en premier lieu en enseignant à des futurs professionnels</w:t>
+      </w:r>
+      <w:r>
+        <w:rPr>
+          <w:rStyle w:val="apple-converted-space"/>
+          <w:rFonts w:ascii="Verdana" w:hAnsi="Verdana"/>
+          <w:color w:val="666666"/>
+          <w:sz w:val="20"/>
+          <w:szCs w:val="20"/>
+        </w:rPr>
+        <w:t> </w:t>
+      </w:r>
+      <w:r>
+        <w:t>le savoir, les techniques et les méthodes pour réussir une carrière dans un environnement professionnel toujours plus exigeant.</w:t>
+      </w:r>
+    </w:p>
+    <w:p>
+      <w:pPr>
+        <w:rPr>
+          <w:lang w:eastAsia="fr-FR"/>
+        </w:rPr>
+      </w:pPr>
+      <w:r>
+        <w:t>En second lieu d</w:t>
+      </w:r>
+      <w:r>
+        <w:t>epuis plus de 25 ans, l’Institut d’Informatique Appliquée de Laval a noué des liens très étroits avec les entreprises mayennaises, mais éga</w:t>
+      </w:r>
+      <w:r>
+        <w:t xml:space="preserve">lement ligériennes et </w:t>
+      </w:r>
+      <w:r>
+        <w:t>bretonnes</w:t>
+      </w:r>
+      <w:r>
+        <w:t>. Grâce</w:t>
+      </w:r>
+      <w:r>
+        <w:rPr>
+          <w:lang w:eastAsia="fr-FR"/>
+        </w:rPr>
+        <w:t xml:space="preserve"> aux nombreuses périodes d’immersion professionnelle, l’Institut d’Informatique Appliquée met sa formation au service </w:t>
+      </w:r>
+      <w:r>
+        <w:rPr>
+          <w:lang w:eastAsia="fr-FR"/>
+        </w:rPr>
+        <w:t>de ses</w:t>
+      </w:r>
+      <w:r>
+        <w:rPr>
+          <w:lang w:eastAsia="fr-FR"/>
+        </w:rPr>
+        <w:t xml:space="preserve"> entreprises en mettant à disposition des étudiants</w:t>
+      </w:r>
+      <w:r>
+        <w:rPr>
+          <w:lang w:eastAsia="fr-FR"/>
+        </w:rPr>
+        <w:t>.</w:t>
+      </w:r>
+      <w:r>
+        <w:rPr>
+          <w:lang w:eastAsia="fr-FR"/>
+        </w:rPr>
+        <w:t xml:space="preserve"> </w:t>
+      </w:r>
+    </w:p>
+    <w:p>
+      <w:pPr>
+        <w:rPr>
+          <w:lang w:eastAsia="fr-FR"/>
+        </w:rPr>
+      </w:pPr>
+      <w:r>
+        <w:t xml:space="preserve">Ce qui permet une situation de gagnant-gagnant, aux étudiants de se confronter à la réalité du monde de l’entreprise et pour les entreprises des futurs professionnels capable </w:t>
+      </w:r>
+      <w:r>
+        <w:rPr>
+          <w:lang w:eastAsia="fr-FR"/>
+        </w:rPr>
+        <w:t>d’apporter à travers leurs compétences aussi bien techniques qu’humaines une plus-value certaine</w:t>
+      </w:r>
+      <w:r>
+        <w:rPr>
+          <w:lang w:eastAsia="fr-FR"/>
+        </w:rPr>
+        <w:t xml:space="preserve"> pour les sociétés</w:t>
+      </w:r>
+      <w:r>
+        <w:rPr>
+          <w:lang w:eastAsia="fr-FR"/>
+        </w:rPr>
+        <w:t>.</w:t>
+      </w:r>
+    </w:p>
+    <w:p>
+      <w:pPr>
         <w:pStyle w:val="NormalWeb"/>
-      </w:pPr>
-      <w:r>
-        <w:t xml:space="preserve">Lorem ipsum dolor sit amet, consectetur adipiscing elit. Aenean faucibus vitae elit a pretium. Aliquam euismod faucibus erat ut auctor. Phasellus vel nisl fringilla, ultricies purus quis, convallis enim. Pellentesque placerat felis nec ultrices placerat. Maecenas id nisl ut lacus consectetur suscipit. Mauris facilisis tincidunt pellentesque. Etiam quis laoreet tortor. Ut iaculis urna felis, placerat gravida lorem ultricies sed. Quisque porta ex at mattis fringilla. Quisque nec enim nec dui aliquam aliquam. Nulla faucibus eros a dignissim hendrerit. Vestibulum elementum metus lectus, vitae posuere nunc aliquet id. Proin ac vestibulum nisi. Pellentesque habitant morbi tristique senectus et netus et malesuada fames ac turpis egestas. </w:t>
-      </w:r>
-    </w:p>
-    <w:p>
-      <w:pPr>
-        <w:pStyle w:val="NormalWeb"/>
-      </w:pPr>
-      <w:r>
-        <w:t xml:space="preserve">Praesent lacinia sem sed accumsan laoreet. Vivamus id dui massa. Proin sodales feugiat velit eu cursus. Sed magna felis, tincidunt vitae ipsum non, faucibus congue lectus. Fusce fermentum augue luctus ex laoreet euismod. Donec dictum justo quis finibus vehicula. Pellentesque nec dui laoreet, placerat massa in, hendrerit tellus. Proin eleifend ante non rhoncus feugiat. Quisque ultrices eros in blandit aliquam. </w:t>
-      </w:r>
-    </w:p>
-    <w:p>
-      <w:pPr>
-        <w:pStyle w:val="NormalWeb"/>
-      </w:pPr>
-      <w:r>
-        <w:t xml:space="preserve">Interdum et malesuada fames ac ante ipsum primis in faucibus. Pellentesque habitant morbi tristique senectus et netus et malesuada fames ac turpis egestas. Nulla placerat massa ac feugiat cursus. Morbi vel sem et arcu auctor blandit at sed augue. Nullam facilisis nunc non leo luctus faucibus. In in arcu id dui fermentum pharetra. Aliquam ligula sapien, consequat at lectus quis, accumsan ullamcorper massa. Mauris sed velit purus. Nunc convallis sapien ut erat mattis, ac maximus nisl cursus. Sed placerat eget felis quis bibendum. Nullam placerat nunc vel quam ultrices hendrerit. </w:t>
-      </w:r>
+        <w:spacing w:before="180" w:beforeAutospacing="0" w:after="180" w:afterAutospacing="0" w:line="273" w:lineRule="atLeast"/>
+        <w:rPr>
+          <w:rFonts w:ascii="Verdana" w:hAnsi="Verdana"/>
+          <w:color w:val="666666"/>
+          <w:sz w:val="20"/>
+          <w:szCs w:val="20"/>
+        </w:rPr>
+      </w:pPr>
     </w:p>
     <w:p>
       <w:pPr>
         <w:pStyle w:val="Titre2"/>
       </w:pPr>
-      <w:bookmarkStart w:id="3" w:name="_Toc431289106"/>
-      <w:r>
-        <w:t>Annalyse concurrentiel</w:t>
+    </w:p>
+    <w:p/>
+    <w:p>
+      <w:pPr>
+        <w:pStyle w:val="Titre2"/>
+      </w:pPr>
+      <w:r>
+        <w:t>An</w:t>
+      </w:r>
+      <w:r>
+        <w:t>alyse concurrentiel</w:t>
       </w:r>
       <w:bookmarkEnd w:id="3"/>
     </w:p>
     <w:p>
-      <w:pPr>
-        <w:pStyle w:val="NormalWeb"/>
-      </w:pPr>
-      <w:r>
-        <w:t xml:space="preserve">Lorem ipsum dolor sit amet, consectetur adipiscing elit. Aenean faucibus vitae elit a pretium. Aliquam euismod faucibus erat ut auctor. Phasellus vel nisl fringilla, ultricies purus quis, convallis enim. Pellentesque placerat felis nec ultrices placerat. Maecenas id nisl ut lacus consectetur suscipit. Mauris facilisis tincidunt pellentesque. Etiam quis laoreet tortor. Ut iaculis urna felis, placerat gravida lorem ultricies sed. Quisque porta ex at mattis fringilla. Quisque nec enim nec dui aliquam aliquam. Nulla faucibus eros a dignissim hendrerit. Vestibulum elementum metus lectus, vitae posuere nunc aliquet id. Proin ac vestibulum nisi. Pellentesque habitant morbi tristique senectus et netus et malesuada fames ac turpis egestas. </w:t>
-      </w:r>
-    </w:p>
-    <w:p>
-      <w:pPr>
-        <w:pStyle w:val="NormalWeb"/>
-      </w:pPr>
-      <w:r>
-        <w:t xml:space="preserve">Praesent lacinia sem sed accumsan laoreet. Vivamus id dui massa. Proin sodales feugiat velit eu cursus. Sed magna felis, tincidunt vitae ipsum non, faucibus congue lectus. Fusce fermentum augue luctus ex laoreet euismod. Donec dictum justo quis finibus vehicula. Pellentesque nec dui laoreet, placerat massa in, hendrerit tellus. Proin eleifend ante non rhoncus feugiat. Quisque ultrices eros in blandit aliquam. </w:t>
-      </w:r>
-    </w:p>
-    <w:p>
-      <w:pPr>
-        <w:pStyle w:val="NormalWeb"/>
-      </w:pPr>
-      <w:r>
-        <w:t xml:space="preserve">Interdum et malesuada fames ac ante ipsum primis in faucibus. Pellentesque habitant morbi tristique senectus et netus et malesuada fames ac turpis egestas. Nulla placerat massa ac feugiat cursus. Morbi vel sem et arcu auctor blandit at sed augue. </w:t>
-      </w:r>
-    </w:p>
+      <w:bookmarkStart w:id="4" w:name="_Toc431289107"/>
+    </w:p>
+    <w:p>
+      <w:r>
+        <w:t xml:space="preserve">La concurrence dans le domaine de l’enseignement </w:t>
+      </w:r>
+      <w:r>
+        <w:t>supérieur</w:t>
+      </w:r>
+      <w:r>
+        <w:t xml:space="preserve"> informatique est nombreuse</w:t>
+      </w:r>
+      <w:r>
+        <w:t xml:space="preserve"> environ une douzaine d’école réparti dans la région des Pays de la Loire ainsi qu’une dizaine dans la région Bretonne.</w:t>
+      </w:r>
+      <w:r>
+        <w:t xml:space="preserve">  </w:t>
+      </w:r>
+    </w:p>
+    <w:p>
+      <w:r>
+        <w:br w:type="page"/>
+      </w:r>
+    </w:p>
+    <w:p/>
     <w:p>
       <w:pPr>
         <w:pStyle w:val="Titre1"/>
         <w:jc w:val="center"/>
       </w:pPr>
-      <w:bookmarkStart w:id="4" w:name="_Toc431289107"/>
-    </w:p>
+      <w:r>
+        <w:t>Expression du besoin</w:t>
+      </w:r>
+      <w:bookmarkEnd w:id="4"/>
+    </w:p>
+    <w:p>
+      <w:pPr>
+        <w:pStyle w:val="Titre2"/>
+      </w:pPr>
+      <w:bookmarkStart w:id="5" w:name="_Toc431289108"/>
+      <w:r>
+        <w:t>Attente</w:t>
+      </w:r>
+      <w:bookmarkEnd w:id="5"/>
+    </w:p>
+    <w:p>
+      <w:pPr>
+        <w:pStyle w:val="NormalWeb"/>
+      </w:pPr>
+      <w:r>
+        <w:t xml:space="preserve">. </w:t>
+      </w:r>
+    </w:p>
+    <w:p>
+      <w:pPr>
+        <w:pStyle w:val="Titre2"/>
+      </w:pPr>
+      <w:bookmarkStart w:id="6" w:name="_Toc431289109"/>
+      <w:r>
+        <w:t>Contexte (Pourquoi se besoin)</w:t>
+      </w:r>
+      <w:bookmarkEnd w:id="6"/>
+      <w:r>
+        <w:t xml:space="preserve"> </w:t>
+      </w:r>
+    </w:p>
+    <w:p/>
+    <w:p>
+      <w:bookmarkStart w:id="7" w:name="_GoBack"/>
+      <w:bookmarkEnd w:id="7"/>
+    </w:p>
+    <w:p>
+      <w:pPr>
+        <w:pStyle w:val="Titre2"/>
+      </w:pPr>
+      <w:bookmarkStart w:id="8" w:name="_Toc431289110"/>
+      <w:r>
+        <w:t>Existant</w:t>
+      </w:r>
+      <w:bookmarkEnd w:id="8"/>
+    </w:p>
+    <w:p>
+      <w:pPr>
+        <w:pStyle w:val="NormalWeb"/>
+      </w:pPr>
+      <w:r>
+        <w:t xml:space="preserve">Lorem ipsum dolor sit amet, consectetur adipiscing elit. Aenean faucibus vitae elit a pretium. Aliquam euismod faucibus erat ut auctor. Phasellus vel nisl fringilla, ultricies purus quis, convallis enim. Pellentesque placerat felis nec ultrices placerat. Maecenas id nisl ut lacus consectetur suscipit. Mauris facilisis tincidunt pellentesque. Etiam quis laoreet tortor. Ut iaculis urna felis, placerat gravida lorem ultricies sed. Quisque porta ex at mattis fringilla. Quisque nec enim nec dui aliquam aliquam. Nulla faucibus eros a dignissim hendrerit. Vestibulum elementum metus lectus, vitae posuere nunc aliquet id. Proin ac vestibulum nisi. Pellentesque habitant morbi tristique senectus et netus et malesuada fames ac turpis egestas. </w:t>
+      </w:r>
+    </w:p>
+    <w:p>
+      <w:pPr>
+        <w:pStyle w:val="NormalWeb"/>
+      </w:pPr>
+      <w:r>
+        <w:t xml:space="preserve">Praesent lacinia sem sed accumsan laoreet. Vivamus id dui massa. Proin sodales feugiat velit eu cursus. Sed magna felis, tincidunt vitae ipsum non, faucibus congue lectus. Fusce fermentum augue luctus ex laoreet euismod. Donec dictum justo quis finibus vehicula. Pellentesque nec dui laoreet, placerat massa in, hendrerit tellus. Proin eleifend ante non rhoncus feugiat. Quisque ultrices eros in blandit aliquam. </w:t>
+      </w:r>
+    </w:p>
+    <w:p>
+      <w:pPr>
+        <w:pStyle w:val="NormalWeb"/>
+      </w:pPr>
+      <w:r>
+        <w:t xml:space="preserve">Interdum et malesuada fames ac ante ipsum primis in faucibus. Pellentesque habitant morbi tristique senectus et netus et malesuada fames ac turpis egestas. Nulla placerat massa ac feugiat cursus. Morbi vel sem et arcu auctor blandit at sed augue. Nullam facilisis nunc non leo luctus faucibus. In in arcu id dui fermentum pharetra. Aliquam ligula sapien, consequat at lectus quis, accumsan ullamcorper massa. Mauris sed velit purus. Nunc convallis sapien ut erat mattis, ac maximus nisl cursus. Sed placerat eget felis quis bibendum. Nullam placerat nunc vel quam ultrices hendrerit. </w:t>
+      </w:r>
+    </w:p>
+    <w:p/>
+    <w:p>
+      <w:pPr>
+        <w:pStyle w:val="Titre2"/>
+      </w:pPr>
+      <w:bookmarkStart w:id="9" w:name="_Toc431289111"/>
+      <w:r>
+        <w:t>Comité de pilotage</w:t>
+      </w:r>
+      <w:bookmarkEnd w:id="9"/>
+    </w:p>
+    <w:p>
+      <w:pPr>
+        <w:pStyle w:val="NormalWeb"/>
+      </w:pPr>
+      <w:r>
+        <w:t xml:space="preserve">Lorem ipsum dolor sit amet, consectetur adipiscing elit. Aenean faucibus vitae elit a pretium. Aliquam euismod faucibus erat ut auctor. Phasellus vel nisl fringilla, ultricies purus quis, convallis enim. Pellentesque placerat felis nec ultrices placerat. Maecenas id nisl ut lacus consectetur suscipit. Mauris facilisis tincidunt pellentesque. Etiam quis laoreet tortor. Ut iaculis urna felis, placerat gravida lorem ultricies sed. Quisque porta ex at mattis fringilla. Quisque nec enim nec dui aliquam aliquam. Nulla faucibus eros a dignissim hendrerit. </w:t>
+      </w:r>
+      <w:r>
+        <w:lastRenderedPageBreak/>
+        <w:t xml:space="preserve">Vestibulum elementum metus lectus, vitae posuere nunc aliquet id. Proin ac vestibulum nisi. Pellentesque habitant morbi tristique senectus et netus et malesuada fames ac turpis egestas. </w:t>
+      </w:r>
+    </w:p>
+    <w:p>
+      <w:pPr>
+        <w:pStyle w:val="NormalWeb"/>
+      </w:pPr>
+      <w:r>
+        <w:t xml:space="preserve">Praesent lacinia sem sed accumsan laoreet. Vivamus id dui massa. Proin sodales feugiat velit eu cursus. Sed magna felis, tincidunt vitae ipsum non, faucibus congue lectus. Fusce fermentum augue luctus ex laoreet euismod. Donec dictum justo quis finibus vehicula. Pellentesque nec dui laoreet, placerat massa in, hendrerit tellus. Proin eleifend ante non rhoncus feugiat. Quisque ultrices eros in blandit aliquam. </w:t>
+      </w:r>
+    </w:p>
+    <w:p>
+      <w:pPr>
+        <w:pStyle w:val="NormalWeb"/>
+      </w:pPr>
+      <w:r>
+        <w:t xml:space="preserve">Interdum et malesuada fames ac ante ipsum primis in faucibus. Pellentesque habitant morbi tristique senectus et netus et malesuada fames ac turpis egestas. Nulla placerat massa ac feugiat cursus. Morbi vel sem et arcu auctor blandit at sed augue. Nullam facilisis nunc non leo luctus faucibus. In in arcu id dui fermentum pharetra. Aliquam ligula sapien, consequat at lectus quis, accumsan ullamcorper massa. Mauris sed velit purus. Nunc convallis sapien ut erat mattis, ac maximus nisl cursus. Sed placerat eget felis quis bibendum. Nullam placerat nunc vel quam ultrices hendrerit. </w:t>
+      </w:r>
+    </w:p>
+    <w:p/>
+    <w:p>
+      <w:pPr>
+        <w:pStyle w:val="Titre2"/>
+      </w:pPr>
+      <w:bookmarkStart w:id="10" w:name="_Toc431289112"/>
+      <w:r>
+        <w:t>Cible</w:t>
+      </w:r>
+      <w:bookmarkEnd w:id="10"/>
+    </w:p>
+    <w:p>
+      <w:pPr>
+        <w:pStyle w:val="NormalWeb"/>
+      </w:pPr>
+      <w:r>
+        <w:t xml:space="preserve">Lorem ipsum dolor sit amet, consectetur adipiscing elit. Aenean faucibus vitae elit a pretium. Aliquam euismod faucibus erat ut auctor. Phasellus vel nisl fringilla, ultricies purus quis, convallis enim. Pellentesque placerat felis nec ultrices placerat. Maecenas id nisl ut lacus consectetur suscipit. Mauris facilisis tincidunt pellentesque. Etiam quis laoreet tortor. Ut iaculis urna felis, placerat gravida lorem ultricies sed. Quisque porta ex at mattis fringilla. Quisque nec enim nec dui aliquam aliquam. Nulla faucibus eros a dignissim hendrerit. Vestibulum elementum metus lectus, vitae posuere nunc aliquet id. Proin ac vestibulum nisi. Pellentesque habitant morbi tristique senectus et netus et malesuada fames ac turpis egestas. </w:t>
+      </w:r>
+    </w:p>
+    <w:p>
+      <w:pPr>
+        <w:pStyle w:val="NormalWeb"/>
+      </w:pPr>
+      <w:r>
+        <w:t xml:space="preserve">Praesent lacinia sem sed accumsan laoreet. Vivamus id dui massa. Proin sodales feugiat velit eu cursus. Sed magna felis, tincidunt vitae ipsum non, faucibus congue lectus. Fusce fermentum augue luctus ex laoreet euismod. Donec dictum justo quis finibus vehicula. Pellentesque nec dui laoreet, placerat massa in, hendrerit tellus. Proin eleifend ante non rhoncus feugiat. Quisque ultrices eros in blandit aliquam. </w:t>
+      </w:r>
+    </w:p>
+    <w:p>
+      <w:pPr>
+        <w:pStyle w:val="NormalWeb"/>
+      </w:pPr>
+      <w:r>
+        <w:t xml:space="preserve">Interdum et malesuada fames ac ante ipsum primis in faucibus. Pellentesque habitant morbi tristique senectus et netus et malesuada fames ac turpis egestas. Nulla placerat massa ac feugiat cursus. Morbi vel sem et arcu auctor blandit at sed augue. Nullam facilisis nunc non leo luctus faucibus. In in arcu id dui fermentum pharetra. Aliquam ligula sapien, consequat at lectus quis, accumsan ullamcorper massa. Mauris sed velit purus. Nunc convallis sapien ut erat mattis, ac maximus nisl cursus. Sed placerat eget felis quis bibendum. Nullam placerat nunc vel quam ultrices hendrerit. </w:t>
+      </w:r>
+    </w:p>
+    <w:p/>
+    <w:p>
+      <w:pPr>
+        <w:pStyle w:val="Titre2"/>
+      </w:pPr>
+      <w:bookmarkStart w:id="11" w:name="_Toc431289113"/>
+      <w:r>
+        <w:t>Budget</w:t>
+      </w:r>
+      <w:bookmarkEnd w:id="11"/>
+      <w:r>
+        <w:t xml:space="preserve"> </w:t>
+      </w:r>
+    </w:p>
+    <w:p>
+      <w:pPr>
+        <w:pStyle w:val="NormalWeb"/>
+      </w:pPr>
+      <w:r>
+        <w:t xml:space="preserve">Lorem ipsum dolor sit amet, consectetur adipiscing elit. Aenean faucibus vitae elit a pretium. Aliquam euismod faucibus erat ut auctor. Phasellus vel nisl fringilla, ultricies purus quis, </w:t>
+      </w:r>
+      <w:r>
+        <w:lastRenderedPageBreak/>
+        <w:t xml:space="preserve">convallis enim. Pellentesque placerat felis nec ultrices placerat. Maecenas id nisl ut lacus consectetur suscipit. Mauris facilisis tincidunt pellentesque. Etiam quis laoreet tortor. Ut iaculis urna felis, placerat gravida lorem ultricies sed. Quisque porta ex at mattis fringilla. Quisque nec enim nec dui aliquam aliquam. Nulla faucibus eros a dignissim hendrerit. Vestibulum elementum metus lectus, vitae posuere nunc aliquet id. Proin ac vestibulum nisi. Pellentesque habitant morbi tristique senectus et netus et malesuada fames ac turpis egestas. </w:t>
+      </w:r>
+    </w:p>
+    <w:p>
+      <w:pPr>
+        <w:pStyle w:val="NormalWeb"/>
+      </w:pPr>
+      <w:r>
+        <w:t xml:space="preserve">Praesent lacinia sem sed accumsan laoreet. Vivamus id dui massa. Proin sodales feugiat velit eu cursus. Sed magna felis, tincidunt vitae ipsum non, faucibus congue lectus. Fusce fermentum augue luctus ex laoreet euismod. Donec dictum justo quis finibus vehicula. Pellentesque nec dui laoreet, placerat massa in, hendrerit tellus. Proin eleifend ante non rhoncus feugiat. Quisque ultrices eros in blandit aliquam. </w:t>
+      </w:r>
+    </w:p>
+    <w:p>
+      <w:pPr>
+        <w:pStyle w:val="NormalWeb"/>
+      </w:pPr>
+      <w:r>
+        <w:t xml:space="preserve">Interdum et malesuada fames ac ante ipsum primis in faucibus. Pellentesque habitant morbi tristique senectus et netus et malesuada fames ac turpis egestas. Nulla placerat massa ac feugiat cursus. Morbi vel sem et arcu auctor blandit at sed augue. Nullam facilisis nunc non leo luctus faucibus. In in arcu id dui fermentum pharetra. Aliquam ligula sapien, consequat at lectus quis, accumsan ullamcorper massa. Mauris sed velit purus. Nunc convallis sapien ut erat mattis, ac maximus nisl cursus. Sed placerat eget felis quis bibendum. Nullam placerat nunc vel quam ultrices hendrerit. </w:t>
+      </w:r>
+    </w:p>
+    <w:p/>
+    <w:p>
+      <w:pPr>
+        <w:pStyle w:val="Titre2"/>
+      </w:pPr>
+      <w:bookmarkStart w:id="12" w:name="_Toc431289114"/>
+      <w:r>
+        <w:t>Etape</w:t>
+      </w:r>
+      <w:bookmarkEnd w:id="12"/>
+      <w:r>
+        <w:t xml:space="preserve"> </w:t>
+      </w:r>
+    </w:p>
+    <w:p>
+      <w:pPr>
+        <w:pStyle w:val="NormalWeb"/>
+      </w:pPr>
+      <w:r>
+        <w:t xml:space="preserve">Lorem ipsum dolor sit amet, consectetur adipiscing elit. Aenean faucibus vitae elit a pretium. Aliquam euismod faucibus erat ut auctor. Phasellus vel nisl fringilla, ultricies purus quis, convallis enim. Pellentesque placerat felis nec ultrices placerat. Maecenas id nisl ut lacus consectetur suscipit. Mauris facilisis tincidunt pellentesque. Etiam quis laoreet tortor. Ut iaculis urna felis, placerat gravida lorem ultricies sed. Quisque porta ex at mattis fringilla. Quisque nec enim nec dui aliquam aliquam. Nulla faucibus eros a dignissim hendrerit. Vestibulum elementum metus lectus, vitae posuere nunc aliquet id. Proin ac vestibulum nisi. Pellentesque habitant morbi tristique senectus et netus et malesuada fames ac turpis egestas. </w:t>
+      </w:r>
+    </w:p>
+    <w:p>
+      <w:pPr>
+        <w:pStyle w:val="NormalWeb"/>
+      </w:pPr>
+      <w:r>
+        <w:t xml:space="preserve">Praesent lacinia sem sed accumsan laoreet. Vivamus id dui massa. Proin sodales feugiat velit eu cursus. Sed magna felis, tincidunt vitae ipsum non, faucibus congue lectus. Fusce fermentum augue luctus ex laoreet euismod. Donec dictum justo quis finibus vehicula. Pellentesque nec dui laoreet, placerat massa in, hendrerit tellus. Proin eleifend ante non rhoncus feugiat. Quisque ultrices eros in blandit aliquam. </w:t>
+      </w:r>
+    </w:p>
+    <w:p>
+      <w:pPr>
+        <w:pStyle w:val="NormalWeb"/>
+      </w:pPr>
+      <w:r>
+        <w:t xml:space="preserve">Interdum et malesuada fames ac ante ipsum primis in faucibus. Pellentesque habitant morbi tristique senectus et netus et malesuada fames ac turpis egestas. Nulla placerat massa ac feugiat cursus. Morbi vel sem et arcu auctor blandit at sed augue. Nullam facilisis nunc non leo luctus faucibus. In in arcu id dui fermentum pharetra. Aliquam ligula sapien, consequat at lectus quis, accumsan ullamcorper massa. Mauris sed velit purus. Nunc convallis sapien ut erat mattis, ac maximus nisl cursus. Sed placerat eget felis quis bibendum. Nullam placerat nunc vel quam ultrices hendrerit. </w:t>
+      </w:r>
+    </w:p>
+    <w:p/>
+    <w:p>
+      <w:pPr>
+        <w:pStyle w:val="Titre2"/>
+      </w:pPr>
+      <w:bookmarkStart w:id="13" w:name="_Toc431289115"/>
+      <w:r>
+        <w:lastRenderedPageBreak/>
+        <w:t>Delai</w:t>
+      </w:r>
+      <w:bookmarkEnd w:id="13"/>
+    </w:p>
+    <w:p>
+      <w:pPr>
+        <w:pStyle w:val="NormalWeb"/>
+      </w:pPr>
+      <w:r>
+        <w:t xml:space="preserve">Lorem ipsum dolor sit amet, consectetur adipiscing elit. Aenean faucibus vitae elit a pretium. Aliquam euismod faucibus erat ut auctor. Phasellus vel nisl fringilla, ultricies purus quis, convallis enim. Pellentesque placerat felis nec ultrices placerat. Maecenas id nisl ut lacus consectetur suscipit. Mauris facilisis tincidunt pellentesque. Etiam quis laoreet tortor. Ut iaculis urna felis, placerat gravida lorem ultricies sed. Quisque porta ex at mattis fringilla. Quisque nec enim nec dui aliquam aliquam. Nulla faucibus eros a dignissim hendrerit. Vestibulum elementum metus lectus, vitae posuere nunc aliquet id. Proin ac vestibulum nisi. Pellentesque habitant morbi tristique senectus et netus et malesuada fames ac turpis egestas. </w:t>
+      </w:r>
+    </w:p>
+    <w:p>
+      <w:pPr>
+        <w:pStyle w:val="NormalWeb"/>
+      </w:pPr>
+      <w:r>
+        <w:t xml:space="preserve">Praesent lacinia sem sed accumsan laoreet. Vivamus id dui massa. Proin sodales feugiat velit eu cursus. Sed magna felis, tincidunt vitae ipsum non, faucibus congue lectus. Fusce fermentum augue luctus ex laoreet euismod. Donec dictum justo quis finibus vehicula. Pellentesque nec dui laoreet, placerat massa in, hendrerit tellus. Proin eleifend ante non rhoncus feugiat. Quisque ultrices eros in blandit aliquam. </w:t>
+      </w:r>
+    </w:p>
+    <w:p>
+      <w:pPr>
+        <w:pStyle w:val="NormalWeb"/>
+      </w:pPr>
+      <w:r>
+        <w:t xml:space="preserve">Interdum et malesuada fames ac ante ipsum primis in faucibus. Pellentesque habitant morbi tristique senectus et netus et malesuada fames ac turpis egestas. Nulla placerat massa ac feugiat cursus. Morbi vel sem et arcu auctor blandit at sed augue. Nullam facilisis nunc non leo luctus faucibus. In in arcu id dui fermentum pharetra. Aliquam ligula sapien, consequat at lectus quis, accumsan ullamcorper massa. Mauris sed velit purus. Nunc convallis sapien ut erat mattis, ac maximus nisl cursus. Sed placerat eget felis quis bibendum. Nullam placerat nunc vel quam ultrices hendrerit. </w:t>
+      </w:r>
+    </w:p>
+    <w:p>
+      <w:r>
+        <w:br w:type="page"/>
+      </w:r>
+    </w:p>
+    <w:p/>
     <w:p>
       <w:pPr>
         <w:pStyle w:val="Titre1"/>
         <w:jc w:val="center"/>
       </w:pPr>
-      <w:r>
-        <w:t>Expression du besoin</w:t>
-      </w:r>
-      <w:bookmarkEnd w:id="4"/>
+      <w:bookmarkStart w:id="14" w:name="_Toc431289116"/>
+      <w:r>
+        <w:t>Contenu</w:t>
+      </w:r>
+      <w:bookmarkEnd w:id="14"/>
     </w:p>
     <w:p>
       <w:pPr>
         <w:pStyle w:val="Titre2"/>
       </w:pPr>
-      <w:bookmarkStart w:id="5" w:name="_Toc431289108"/>
-      <w:r>
-        <w:t>Attente</w:t>
-      </w:r>
-      <w:bookmarkEnd w:id="5"/>
-    </w:p>
-    <w:p>
-      <w:pPr>
-        <w:pStyle w:val="NormalWeb"/>
-      </w:pPr>
-      <w:r>
-        <w:t xml:space="preserve">Lorem ipsum dolor sit amet, consectetur adipiscing elit. Aenean faucibus vitae elit a pretium. Aliquam euismod faucibus erat ut auctor. Phasellus vel nisl fringilla, ultricies purus quis, convallis enim. Pellentesque placerat felis nec ultrices placerat. Maecenas id nisl ut lacus consectetur suscipit. Mauris facilisis tincidunt pellentesque. Etiam quis laoreet tortor. Ut iaculis urna felis, placerat gravida lorem ultricies sed. Quisque porta ex at mattis fringilla. Quisque nec enim nec dui aliquam aliquam. Nulla faucibus eros a dignissim hendrerit. Vestibulum elementum metus lectus, vitae posuere nunc aliquet id. Proin ac vestibulum nisi. Pellentesque habitant morbi tristique senectus et netus et malesuada fames ac turpis egestas. </w:t>
-      </w:r>
-    </w:p>
-    <w:p>
-      <w:pPr>
-        <w:pStyle w:val="NormalWeb"/>
-      </w:pPr>
-      <w:r>
-        <w:t xml:space="preserve">Praesent lacinia sem sed accumsan laoreet. Vivamus id dui massa. Proin sodales feugiat velit eu cursus. Sed magna felis, tincidunt vitae ipsum non, faucibus congue lectus. Fusce fermentum augue luctus ex laoreet euismod. Donec dictum justo quis finibus vehicula. Pellentesque nec dui laoreet, placerat massa in, hendrerit tellus. Proin eleifend ante non rhoncus feugiat. Quisque ultrices eros in blandit aliquam. </w:t>
-      </w:r>
-    </w:p>
-    <w:p>
-      <w:pPr>
-        <w:pStyle w:val="NormalWeb"/>
-      </w:pPr>
-      <w:r>
-        <w:t xml:space="preserve">Interdum et malesuada fames ac ante ipsum primis in faucibus. Pellentesque habitant morbi tristique senectus et netus et malesuada fames ac turpis egestas. Nulla placerat massa ac feugiat cursus. Morbi vel sem et arcu auctor blandit at sed augue. Nullam facilisis nunc non leo luctus faucibus. In in arcu id dui fermentum pharetra. Aliquam ligula sapien, consequat at lectus quis, accumsan ullamcorper massa. Mauris sed velit purus. Nunc convallis sapien ut erat mattis, ac maximus nisl cursus. Sed placerat eget felis quis bibendum. Nullam placerat nunc vel quam ultrices hendrerit. </w:t>
-      </w:r>
     </w:p>
     <w:p>
       <w:pPr>
         <w:pStyle w:val="Titre2"/>
       </w:pPr>
-      <w:bookmarkStart w:id="6" w:name="_Toc431289109"/>
-      <w:r>
-        <w:t>Contexte (Pourquoi se besoin)</w:t>
-      </w:r>
-      <w:bookmarkEnd w:id="6"/>
-      <w:r>
-        <w:t xml:space="preserve"> </w:t>
-      </w:r>
-    </w:p>
-    <w:p>
-      <w:pPr>
-        <w:pStyle w:val="NormalWeb"/>
-      </w:pPr>
-      <w:r>
-        <w:t xml:space="preserve">Lorem ipsum dolor sit amet, consectetur adipiscing elit. Aenean faucibus vitae elit a pretium. Aliquam euismod faucibus erat ut auctor. Phasellus vel nisl fringilla, ultricies purus quis, convallis enim. Pellentesque placerat felis nec ultrices placerat. Maecenas id nisl ut lacus consectetur suscipit. Mauris facilisis tincidunt pellentesque. Etiam quis laoreet tortor. Ut iaculis urna felis, placerat gravida lorem ultricies sed. Quisque porta ex at mattis fringilla. Quisque nec enim nec dui aliquam aliquam. Nulla faucibus eros a dignissim hendrerit. Vestibulum elementum metus lectus, vitae posuere nunc aliquet id. Proin ac vestibulum nisi. Pellentesque habitant morbi tristique senectus et netus et malesuada fames ac turpis egestas. </w:t>
-      </w:r>
-    </w:p>
-    <w:p>
-      <w:pPr>
-        <w:pStyle w:val="NormalWeb"/>
-      </w:pPr>
-      <w:r>
-        <w:t xml:space="preserve">Praesent lacinia sem sed accumsan laoreet. Vivamus id dui massa. Proin sodales feugiat velit eu cursus. Sed magna felis, tincidunt vitae ipsum non, faucibus congue lectus. Fusce fermentum augue luctus ex laoreet euismod. Donec dictum justo quis finibus vehicula. Pellentesque nec dui laoreet, placerat massa in, hendrerit tellus. Proin eleifend ante non rhoncus feugiat. Quisque ultrices eros in blandit aliquam. </w:t>
-      </w:r>
-    </w:p>
-    <w:p>
-      <w:pPr>
-        <w:pStyle w:val="NormalWeb"/>
-      </w:pPr>
-      <w:r>
-        <w:t xml:space="preserve">Interdum et malesuada fames ac ante ipsum primis in faucibus. Pellentesque habitant morbi tristique senectus et netus et malesuada fames ac turpis egestas. Nulla placerat massa ac feugiat cursus. Morbi vel sem et arcu auctor blandit at sed augue. Nullam facilisis nunc non leo luctus faucibus. In in arcu id dui fermentum pharetra. Aliquam ligula sapien, consequat at </w:t>
-      </w:r>
-      <w:r>
-        <w:lastRenderedPageBreak/>
-        <w:t xml:space="preserve">lectus quis, accumsan ullamcorper massa. Mauris sed velit purus. Nunc convallis sapien ut erat mattis, ac maximus nisl cursus. Sed placerat eget felis quis bibendum. Nullam placerat nunc vel quam ultrices hendrerit. </w:t>
-      </w:r>
-    </w:p>
-    <w:p>
-      <w:pPr>
-        <w:pStyle w:val="Titre2"/>
-      </w:pPr>
-      <w:bookmarkStart w:id="7" w:name="_Toc431289110"/>
-      <w:r>
-        <w:t>Existant</w:t>
-      </w:r>
-      <w:bookmarkEnd w:id="7"/>
-    </w:p>
-    <w:p>
-      <w:pPr>
-        <w:pStyle w:val="NormalWeb"/>
-      </w:pPr>
-      <w:r>
-        <w:t xml:space="preserve">Lorem ipsum dolor sit amet, consectetur adipiscing elit. Aenean faucibus vitae elit a pretium. Aliquam euismod faucibus erat ut auctor. Phasellus vel nisl fringilla, ultricies purus quis, convallis enim. Pellentesque placerat felis nec ultrices placerat. Maecenas id nisl ut lacus consectetur suscipit. Mauris facilisis tincidunt pellentesque. Etiam quis laoreet tortor. Ut iaculis urna felis, placerat gravida lorem ultricies sed. Quisque porta ex at mattis fringilla. Quisque nec enim nec dui aliquam aliquam. Nulla faucibus eros a dignissim hendrerit. Vestibulum elementum metus lectus, vitae posuere nunc aliquet id. Proin ac vestibulum nisi. Pellentesque habitant morbi tristique senectus et netus et malesuada fames ac turpis egestas. </w:t>
-      </w:r>
-    </w:p>
-    <w:p>
-      <w:pPr>
-        <w:pStyle w:val="NormalWeb"/>
-      </w:pPr>
-      <w:r>
-        <w:t xml:space="preserve">Praesent lacinia sem sed accumsan laoreet. Vivamus id dui massa. Proin sodales feugiat velit eu cursus. Sed magna felis, tincidunt vitae ipsum non, faucibus congue lectus. Fusce fermentum augue luctus ex laoreet euismod. Donec dictum justo quis finibus vehicula. Pellentesque nec dui laoreet, placerat massa in, hendrerit tellus. Proin eleifend ante non rhoncus feugiat. Quisque ultrices eros in blandit aliquam. </w:t>
-      </w:r>
-    </w:p>
-    <w:p>
-      <w:pPr>
-        <w:pStyle w:val="NormalWeb"/>
-      </w:pPr>
-      <w:r>
-        <w:t xml:space="preserve">Interdum et malesuada fames ac ante ipsum primis in faucibus. Pellentesque habitant morbi tristique senectus et netus et malesuada fames ac turpis egestas. Nulla placerat massa ac feugiat cursus. Morbi vel sem et arcu auctor blandit at sed augue. Nullam facilisis nunc non leo luctus faucibus. In in arcu id dui fermentum pharetra. Aliquam ligula sapien, consequat at lectus quis, accumsan ullamcorper massa. Mauris sed velit purus. Nunc convallis sapien ut erat mattis, ac maximus nisl cursus. Sed placerat eget felis quis bibendum. Nullam placerat nunc vel quam ultrices hendrerit. </w:t>
-      </w:r>
-    </w:p>
-    <w:p/>
-    <w:p>
-      <w:pPr>
-        <w:pStyle w:val="Titre2"/>
-      </w:pPr>
-      <w:bookmarkStart w:id="8" w:name="_Toc431289111"/>
-      <w:r>
-        <w:t>Comité de pilotage</w:t>
-      </w:r>
-      <w:bookmarkEnd w:id="8"/>
-    </w:p>
-    <w:p>
-      <w:pPr>
-        <w:pStyle w:val="NormalWeb"/>
-      </w:pPr>
-      <w:r>
-        <w:t xml:space="preserve">Lorem ipsum dolor sit amet, consectetur adipiscing elit. Aenean faucibus vitae elit a pretium. Aliquam euismod faucibus erat ut auctor. Phasellus vel nisl fringilla, ultricies purus quis, convallis enim. Pellentesque placerat felis nec ultrices placerat. Maecenas id nisl ut lacus consectetur suscipit. Mauris facilisis tincidunt pellentesque. Etiam quis laoreet tortor. Ut iaculis urna felis, placerat gravida lorem ultricies sed. Quisque porta ex at mattis fringilla. Quisque nec enim nec dui aliquam aliquam. Nulla faucibus eros a dignissim hendrerit. Vestibulum elementum metus lectus, vitae posuere nunc aliquet id. Proin ac vestibulum nisi. Pellentesque habitant morbi tristique senectus et netus et malesuada fames ac turpis egestas. </w:t>
-      </w:r>
-    </w:p>
-    <w:p>
-      <w:pPr>
-        <w:pStyle w:val="NormalWeb"/>
-      </w:pPr>
-      <w:r>
-        <w:t xml:space="preserve">Praesent lacinia sem sed accumsan laoreet. Vivamus id dui massa. Proin sodales feugiat velit eu cursus. Sed magna felis, tincidunt vitae ipsum non, faucibus congue lectus. Fusce fermentum augue luctus ex laoreet euismod. Donec dictum justo quis finibus vehicula. Pellentesque nec dui laoreet, placerat massa in, hendrerit tellus. Proin eleifend ante non rhoncus feugiat. Quisque ultrices eros in blandit aliquam. </w:t>
-      </w:r>
-    </w:p>
-    <w:p>
-      <w:pPr>
-        <w:pStyle w:val="NormalWeb"/>
-      </w:pPr>
-      <w:r>
-        <w:lastRenderedPageBreak/>
-        <w:t xml:space="preserve">Interdum et malesuada fames ac ante ipsum primis in faucibus. Pellentesque habitant morbi tristique senectus et netus et malesuada fames ac turpis egestas. Nulla placerat massa ac feugiat cursus. Morbi vel sem et arcu auctor blandit at sed augue. Nullam facilisis nunc non leo luctus faucibus. In in arcu id dui fermentum pharetra. Aliquam ligula sapien, consequat at lectus quis, accumsan ullamcorper massa. Mauris sed velit purus. Nunc convallis sapien ut erat mattis, ac maximus nisl cursus. Sed placerat eget felis quis bibendum. Nullam placerat nunc vel quam ultrices hendrerit. </w:t>
-      </w:r>
-    </w:p>
-    <w:p/>
-    <w:p>
-      <w:pPr>
-        <w:pStyle w:val="Titre2"/>
-      </w:pPr>
-      <w:bookmarkStart w:id="9" w:name="_Toc431289112"/>
-      <w:r>
-        <w:t>Cible</w:t>
-      </w:r>
-      <w:bookmarkEnd w:id="9"/>
-    </w:p>
-    <w:p>
-      <w:pPr>
-        <w:pStyle w:val="NormalWeb"/>
-      </w:pPr>
-      <w:r>
-        <w:t xml:space="preserve">Lorem ipsum dolor sit amet, consectetur adipiscing elit. Aenean faucibus vitae elit a pretium. Aliquam euismod faucibus erat ut auctor. Phasellus vel nisl fringilla, ultricies purus quis, convallis enim. Pellentesque placerat felis nec ultrices placerat. Maecenas id nisl ut lacus consectetur suscipit. Mauris facilisis tincidunt pellentesque. Etiam quis laoreet tortor. Ut iaculis urna felis, placerat gravida lorem ultricies sed. Quisque porta ex at mattis fringilla. Quisque nec enim nec dui aliquam aliquam. Nulla faucibus eros a dignissim hendrerit. Vestibulum elementum metus lectus, vitae posuere nunc aliquet id. Proin ac vestibulum nisi. Pellentesque habitant morbi tristique senectus et netus et malesuada fames ac turpis egestas. </w:t>
-      </w:r>
-    </w:p>
-    <w:p>
-      <w:pPr>
-        <w:pStyle w:val="NormalWeb"/>
-      </w:pPr>
-      <w:r>
-        <w:t xml:space="preserve">Praesent lacinia sem sed accumsan laoreet. Vivamus id dui massa. Proin sodales feugiat velit eu cursus. Sed magna felis, tincidunt vitae ipsum non, faucibus congue lectus. Fusce fermentum augue luctus ex laoreet euismod. Donec dictum justo quis finibus vehicula. Pellentesque nec dui laoreet, placerat massa in, hendrerit tellus. Proin eleifend ante non rhoncus feugiat. Quisque ultrices eros in blandit aliquam. </w:t>
-      </w:r>
-    </w:p>
-    <w:p>
-      <w:pPr>
-        <w:pStyle w:val="NormalWeb"/>
-      </w:pPr>
-      <w:r>
-        <w:t xml:space="preserve">Interdum et malesuada fames ac ante ipsum primis in faucibus. Pellentesque habitant morbi tristique senectus et netus et malesuada fames ac turpis egestas. Nulla placerat massa ac feugiat cursus. Morbi vel sem et arcu auctor blandit at sed augue. Nullam facilisis nunc non leo luctus faucibus. In in arcu id dui fermentum pharetra. Aliquam ligula sapien, consequat at lectus quis, accumsan ullamcorper massa. Mauris sed velit purus. Nunc convallis sapien ut erat mattis, ac maximus nisl cursus. Sed placerat eget felis quis bibendum. Nullam placerat nunc vel quam ultrices hendrerit. </w:t>
-      </w:r>
-    </w:p>
-    <w:p/>
-    <w:p>
-      <w:pPr>
-        <w:pStyle w:val="Titre2"/>
-      </w:pPr>
-      <w:bookmarkStart w:id="10" w:name="_Toc431289113"/>
-      <w:r>
-        <w:t>Budget</w:t>
-      </w:r>
-      <w:bookmarkEnd w:id="10"/>
-      <w:r>
-        <w:t xml:space="preserve"> </w:t>
-      </w:r>
-    </w:p>
-    <w:p>
-      <w:pPr>
-        <w:pStyle w:val="NormalWeb"/>
-      </w:pPr>
-      <w:r>
-        <w:t xml:space="preserve">Lorem ipsum dolor sit amet, consectetur adipiscing elit. Aenean faucibus vitae elit a pretium. Aliquam euismod faucibus erat ut auctor. Phasellus vel nisl fringilla, ultricies purus quis, convallis enim. Pellentesque placerat felis nec ultrices placerat. Maecenas id nisl ut lacus consectetur suscipit. Mauris facilisis tincidunt pellentesque. Etiam quis laoreet tortor. Ut iaculis urna felis, placerat gravida lorem ultricies sed. Quisque porta ex at mattis fringilla. Quisque nec enim nec dui aliquam aliquam. Nulla faucibus eros a dignissim hendrerit. Vestibulum elementum metus lectus, vitae posuere nunc aliquet id. Proin ac vestibulum nisi. Pellentesque habitant morbi tristique senectus et netus et malesuada fames ac turpis egestas. </w:t>
-      </w:r>
-    </w:p>
-    <w:p>
-      <w:pPr>
-        <w:pStyle w:val="NormalWeb"/>
-      </w:pPr>
-      <w:r>
-        <w:t xml:space="preserve">Praesent lacinia sem sed accumsan laoreet. Vivamus id dui massa. Proin sodales feugiat velit eu cursus. Sed magna felis, tincidunt vitae ipsum non, faucibus congue lectus. Fusce </w:t>
-      </w:r>
-      <w:r>
-        <w:lastRenderedPageBreak/>
-        <w:t xml:space="preserve">fermentum augue luctus ex laoreet euismod. Donec dictum justo quis finibus vehicula. Pellentesque nec dui laoreet, placerat massa in, hendrerit tellus. Proin eleifend ante non rhoncus feugiat. Quisque ultrices eros in blandit aliquam. </w:t>
-      </w:r>
-    </w:p>
-    <w:p>
-      <w:pPr>
-        <w:pStyle w:val="NormalWeb"/>
-      </w:pPr>
-      <w:r>
-        <w:t xml:space="preserve">Interdum et malesuada fames ac ante ipsum primis in faucibus. Pellentesque habitant morbi tristique senectus et netus et malesuada fames ac turpis egestas. Nulla placerat massa ac feugiat cursus. Morbi vel sem et arcu auctor blandit at sed augue. Nullam facilisis nunc non leo luctus faucibus. In in arcu id dui fermentum pharetra. Aliquam ligula sapien, consequat at lectus quis, accumsan ullamcorper massa. Mauris sed velit purus. Nunc convallis sapien ut erat mattis, ac maximus nisl cursus. Sed placerat eget felis quis bibendum. Nullam placerat nunc vel quam ultrices hendrerit. </w:t>
-      </w:r>
-    </w:p>
-    <w:p/>
-    <w:p>
-      <w:pPr>
-        <w:pStyle w:val="Titre2"/>
-      </w:pPr>
-      <w:bookmarkStart w:id="11" w:name="_Toc431289114"/>
-      <w:r>
-        <w:t>Etape</w:t>
-      </w:r>
-      <w:bookmarkEnd w:id="11"/>
-      <w:r>
-        <w:t xml:space="preserve"> </w:t>
-      </w:r>
-    </w:p>
-    <w:p>
-      <w:pPr>
-        <w:pStyle w:val="NormalWeb"/>
-      </w:pPr>
-      <w:r>
-        <w:t xml:space="preserve">Lorem ipsum dolor sit amet, consectetur adipiscing elit. Aenean faucibus vitae elit a pretium. Aliquam euismod faucibus erat ut auctor. Phasellus vel nisl fringilla, ultricies purus quis, convallis enim. Pellentesque placerat felis nec ultrices placerat. Maecenas id nisl ut lacus consectetur suscipit. Mauris facilisis tincidunt pellentesque. Etiam quis laoreet tortor. Ut iaculis urna felis, placerat gravida lorem ultricies sed. Quisque porta ex at mattis fringilla. Quisque nec enim nec dui aliquam aliquam. Nulla faucibus eros a dignissim hendrerit. Vestibulum elementum metus lectus, vitae posuere nunc aliquet id. Proin ac vestibulum nisi. Pellentesque habitant morbi tristique senectus et netus et malesuada fames ac turpis egestas. </w:t>
-      </w:r>
-    </w:p>
-    <w:p>
-      <w:pPr>
-        <w:pStyle w:val="NormalWeb"/>
-      </w:pPr>
-      <w:r>
-        <w:t xml:space="preserve">Praesent lacinia sem sed accumsan laoreet. Vivamus id dui massa. Proin sodales feugiat velit eu cursus. Sed magna felis, tincidunt vitae ipsum non, faucibus congue lectus. Fusce fermentum augue luctus ex laoreet euismod. Donec dictum justo quis finibus vehicula. Pellentesque nec dui laoreet, placerat massa in, hendrerit tellus. Proin eleifend ante non rhoncus feugiat. Quisque ultrices eros in blandit aliquam. </w:t>
-      </w:r>
-    </w:p>
-    <w:p>
-      <w:pPr>
-        <w:pStyle w:val="NormalWeb"/>
-      </w:pPr>
-      <w:r>
-        <w:t xml:space="preserve">Interdum et malesuada fames ac ante ipsum primis in faucibus. Pellentesque habitant morbi tristique senectus et netus et malesuada fames ac turpis egestas. Nulla placerat massa ac feugiat cursus. Morbi vel sem et arcu auctor blandit at sed augue. Nullam facilisis nunc non leo luctus faucibus. In in arcu id dui fermentum pharetra. Aliquam ligula sapien, consequat at lectus quis, accumsan ullamcorper massa. Mauris sed velit purus. Nunc convallis sapien ut erat mattis, ac maximus nisl cursus. Sed placerat eget felis quis bibendum. Nullam placerat nunc vel quam ultrices hendrerit. </w:t>
-      </w:r>
-    </w:p>
-    <w:p/>
-    <w:p>
-      <w:pPr>
-        <w:pStyle w:val="Titre2"/>
-      </w:pPr>
-      <w:bookmarkStart w:id="12" w:name="_Toc431289115"/>
-      <w:r>
-        <w:t>Delai</w:t>
-      </w:r>
-      <w:bookmarkEnd w:id="12"/>
-    </w:p>
-    <w:p>
-      <w:pPr>
-        <w:pStyle w:val="NormalWeb"/>
-      </w:pPr>
-      <w:r>
-        <w:t xml:space="preserve">Lorem ipsum dolor sit amet, consectetur adipiscing elit. Aenean faucibus vitae elit a pretium. Aliquam euismod faucibus erat ut auctor. Phasellus vel nisl fringilla, ultricies purus quis, convallis enim. Pellentesque placerat felis nec ultrices placerat. Maecenas id nisl ut lacus consectetur suscipit. Mauris facilisis tincidunt pellentesque. Etiam quis laoreet tortor. Ut iaculis urna felis, placerat gravida lorem ultricies sed. Quisque porta ex at mattis fringilla. Quisque nec enim nec dui aliquam aliquam. Nulla faucibus eros a dignissim hendrerit. </w:t>
-      </w:r>
-      <w:r>
-        <w:lastRenderedPageBreak/>
-        <w:t xml:space="preserve">Vestibulum elementum metus lectus, vitae posuere nunc aliquet id. Proin ac vestibulum nisi. Pellentesque habitant morbi tristique senectus et netus et malesuada fames ac turpis egestas. </w:t>
-      </w:r>
-    </w:p>
-    <w:p>
-      <w:pPr>
-        <w:pStyle w:val="NormalWeb"/>
-      </w:pPr>
-      <w:r>
-        <w:t xml:space="preserve">Praesent lacinia sem sed accumsan laoreet. Vivamus id dui massa. Proin sodales feugiat velit eu cursus. Sed magna felis, tincidunt vitae ipsum non, faucibus congue lectus. Fusce fermentum augue luctus ex laoreet euismod. Donec dictum justo quis finibus vehicula. Pellentesque nec dui laoreet, placerat massa in, hendrerit tellus. Proin eleifend ante non rhoncus feugiat. Quisque ultrices eros in blandit aliquam. </w:t>
-      </w:r>
-    </w:p>
-    <w:p>
-      <w:pPr>
-        <w:pStyle w:val="NormalWeb"/>
-      </w:pPr>
-      <w:r>
-        <w:t xml:space="preserve">Interdum et malesuada fames ac ante ipsum primis in faucibus. Pellentesque habitant morbi tristique senectus et netus et malesuada fames ac turpis egestas. Nulla placerat massa ac feugiat cursus. Morbi vel sem et arcu auctor blandit at sed augue. Nullam facilisis nunc non leo luctus faucibus. In in arcu id dui fermentum pharetra. Aliquam ligula sapien, consequat at lectus quis, accumsan ullamcorper massa. Mauris sed velit purus. Nunc convallis sapien ut erat mattis, ac maximus nisl cursus. Sed placerat eget felis quis bibendum. Nullam placerat nunc vel quam ultrices hendrerit. </w:t>
-      </w:r>
-    </w:p>
-    <w:p>
-      <w:r>
-        <w:br w:type="page"/>
-      </w:r>
-    </w:p>
-    <w:p/>
-    <w:p>
-      <w:pPr>
-        <w:pStyle w:val="Titre1"/>
-        <w:jc w:val="center"/>
-      </w:pPr>
-      <w:bookmarkStart w:id="13" w:name="_Toc431289116"/>
-      <w:r>
-        <w:t>Contenu</w:t>
-      </w:r>
-      <w:bookmarkEnd w:id="13"/>
-    </w:p>
-    <w:p>
-      <w:pPr>
-        <w:pStyle w:val="Titre2"/>
-      </w:pPr>
-    </w:p>
-    <w:p>
-      <w:pPr>
-        <w:pStyle w:val="Titre2"/>
-      </w:pPr>
-      <w:bookmarkStart w:id="14" w:name="_Toc431289117"/>
+      <w:bookmarkStart w:id="15" w:name="_Toc431289117"/>
       <w:r>
         <w:t>Charte Graphique</w:t>
       </w:r>
-      <w:bookmarkEnd w:id="14"/>
+      <w:bookmarkEnd w:id="15"/>
     </w:p>
     <w:p>
       <w:pPr>
@@ -2158,8 +2239,8 @@
     </w:p>
     <w:p/>
     <w:sectPr>
-      <w:headerReference w:type="default" r:id="rId8"/>
-      <w:footerReference w:type="default" r:id="rId9"/>
+      <w:headerReference w:type="default" r:id="rId9"/>
+      <w:footerReference w:type="default" r:id="rId10"/>
       <w:pgSz w:w="11906" w:h="16838"/>
       <w:pgMar w:top="1417" w:right="1417" w:bottom="1417" w:left="1417" w:header="708" w:footer="708" w:gutter="0"/>
       <w:cols w:space="708"/>
@@ -2171,7 +2252,7 @@
 </file>
 
 <file path=word/endnotes.xml><?xml version="1.0" encoding="utf-8"?>
-<w:endnotes xmlns:ve="http://schemas.openxmlformats.org/markup-compatibility/2006" xmlns:o="urn:schemas-microsoft-com:office:office" xmlns:r="http://schemas.openxmlformats.org/officeDocument/2006/relationships" xmlns:m="http://schemas.openxmlformats.org/officeDocument/2006/math" xmlns:v="urn:schemas-microsoft-com:vml" xmlns:wp="http://schemas.openxmlformats.org/drawingml/2006/wordprocessingDrawing" xmlns:w10="urn:schemas-microsoft-com:office:word" xmlns:w="http://schemas.openxmlformats.org/wordprocessingml/2006/main" xmlns:wne="http://schemas.microsoft.com/office/word/2006/wordml">
+<w:endnotes xmlns:wpc="http://schemas.microsoft.com/office/word/2010/wordprocessingCanvas" xmlns:mc="http://schemas.openxmlformats.org/markup-compatibility/2006" xmlns:o="urn:schemas-microsoft-com:office:office" xmlns:r="http://schemas.openxmlformats.org/officeDocument/2006/relationships" xmlns:m="http://schemas.openxmlformats.org/officeDocument/2006/math" xmlns:v="urn:schemas-microsoft-com:vml" xmlns:wp14="http://schemas.microsoft.com/office/word/2010/wordprocessingDrawing" xmlns:wp="http://schemas.openxmlformats.org/drawingml/2006/wordprocessingDrawing" xmlns:w10="urn:schemas-microsoft-com:office:word" xmlns:w="http://schemas.openxmlformats.org/wordprocessingml/2006/main" xmlns:w14="http://schemas.microsoft.com/office/word/2010/wordml" xmlns:w15="http://schemas.microsoft.com/office/word/2012/wordml" xmlns:wpg="http://schemas.microsoft.com/office/word/2010/wordprocessingGroup" xmlns:wpi="http://schemas.microsoft.com/office/word/2010/wordprocessingInk" xmlns:wne="http://schemas.microsoft.com/office/word/2006/wordml" xmlns:wps="http://schemas.microsoft.com/office/word/2010/wordprocessingShape" mc:Ignorable="w14 w15 wp14">
   <w:endnote w:type="separator" w:id="-1">
     <w:p>
       <w:pPr>
@@ -2196,7 +2277,7 @@
 </file>
 
 <file path=word/footer1.xml><?xml version="1.0" encoding="utf-8"?>
-<w:ftr xmlns:ve="http://schemas.openxmlformats.org/markup-compatibility/2006" xmlns:o="urn:schemas-microsoft-com:office:office" xmlns:r="http://schemas.openxmlformats.org/officeDocument/2006/relationships" xmlns:m="http://schemas.openxmlformats.org/officeDocument/2006/math" xmlns:v="urn:schemas-microsoft-com:vml" xmlns:wp="http://schemas.openxmlformats.org/drawingml/2006/wordprocessingDrawing" xmlns:w10="urn:schemas-microsoft-com:office:word" xmlns:w="http://schemas.openxmlformats.org/wordprocessingml/2006/main" xmlns:wne="http://schemas.microsoft.com/office/word/2006/wordml">
+<w:ftr xmlns:wpc="http://schemas.microsoft.com/office/word/2010/wordprocessingCanvas" xmlns:mc="http://schemas.openxmlformats.org/markup-compatibility/2006" xmlns:o="urn:schemas-microsoft-com:office:office" xmlns:r="http://schemas.openxmlformats.org/officeDocument/2006/relationships" xmlns:m="http://schemas.openxmlformats.org/officeDocument/2006/math" xmlns:v="urn:schemas-microsoft-com:vml" xmlns:wp14="http://schemas.microsoft.com/office/word/2010/wordprocessingDrawing" xmlns:wp="http://schemas.openxmlformats.org/drawingml/2006/wordprocessingDrawing" xmlns:w10="urn:schemas-microsoft-com:office:word" xmlns:w="http://schemas.openxmlformats.org/wordprocessingml/2006/main" xmlns:w14="http://schemas.microsoft.com/office/word/2010/wordml" xmlns:w15="http://schemas.microsoft.com/office/word/2012/wordml" xmlns:wpg="http://schemas.microsoft.com/office/word/2010/wordprocessingGroup" xmlns:wpi="http://schemas.microsoft.com/office/word/2010/wordprocessingInk" xmlns:wne="http://schemas.microsoft.com/office/word/2006/wordml" xmlns:wps="http://schemas.microsoft.com/office/word/2010/wordprocessingShape" mc:Ignorable="w14 w15 wp14">
   <w:p>
     <w:pPr>
       <w:pStyle w:val="Pieddepage"/>
@@ -2209,7 +2290,7 @@
         <w:szCs w:val="28"/>
       </w:rPr>
       <w:pict>
-        <v:group id="_x0000_s2057" style="position:absolute;margin-left:8366.85pt;margin-top:0;width:532.9pt;height:53pt;flip:x;z-index:251662336;mso-position-horizontal:right;mso-position-horizontal-relative:page;mso-position-vertical:top;mso-position-vertical-relative:bottom-margin-area" coordorigin="15,14415" coordsize="10658,1060">
+        <v:group id="_x0000_s2057" style="position:absolute;margin-left:9330.25pt;margin-top:0;width:532.9pt;height:53pt;flip:x;z-index:251662336;mso-position-horizontal:right;mso-position-horizontal-relative:page;mso-position-vertical:top;mso-position-vertical-relative:bottom-margin-area" coordorigin="15,14415" coordsize="10658,1060">
           <v:shapetype id="_x0000_t32" coordsize="21600,21600" o:spt="32" o:oned="t" path="m,l21600,21600e" filled="f">
             <v:path arrowok="t" fillok="f" o:connecttype="none"/>
             <o:lock v:ext="edit" shapetype="t"/>
@@ -2225,14 +2306,27 @@
                     <w:pStyle w:val="En-tte"/>
                     <w:jc w:val="center"/>
                   </w:pPr>
-                  <w:fldSimple w:instr=" PAGE   \* MERGEFORMAT ">
-                    <w:r>
-                      <w:rPr>
-                        <w:noProof/>
-                      </w:rPr>
-                      <w:t>10</w:t>
-                    </w:r>
-                  </w:fldSimple>
+                  <w:r>
+                    <w:fldChar w:fldCharType="begin"/>
+                  </w:r>
+                  <w:r>
+                    <w:instrText xml:space="preserve"> PAGE   \* MERGEFORMAT </w:instrText>
+                  </w:r>
+                  <w:r>
+                    <w:fldChar w:fldCharType="separate"/>
+                  </w:r>
+                  <w:r>
+                    <w:rPr>
+                      <w:noProof/>
+                    </w:rPr>
+                    <w:t>4</w:t>
+                  </w:r>
+                  <w:r>
+                    <w:rPr>
+                      <w:noProof/>
+                    </w:rPr>
+                    <w:fldChar w:fldCharType="end"/>
+                  </w:r>
                 </w:p>
               </w:txbxContent>
             </v:textbox>
@@ -2246,7 +2340,7 @@
 </file>
 
 <file path=word/footnotes.xml><?xml version="1.0" encoding="utf-8"?>
-<w:footnotes xmlns:ve="http://schemas.openxmlformats.org/markup-compatibility/2006" xmlns:o="urn:schemas-microsoft-com:office:office" xmlns:r="http://schemas.openxmlformats.org/officeDocument/2006/relationships" xmlns:m="http://schemas.openxmlformats.org/officeDocument/2006/math" xmlns:v="urn:schemas-microsoft-com:vml" xmlns:wp="http://schemas.openxmlformats.org/drawingml/2006/wordprocessingDrawing" xmlns:w10="urn:schemas-microsoft-com:office:word" xmlns:w="http://schemas.openxmlformats.org/wordprocessingml/2006/main" xmlns:wne="http://schemas.microsoft.com/office/word/2006/wordml">
+<w:footnotes xmlns:wpc="http://schemas.microsoft.com/office/word/2010/wordprocessingCanvas" xmlns:mc="http://schemas.openxmlformats.org/markup-compatibility/2006" xmlns:o="urn:schemas-microsoft-com:office:office" xmlns:r="http://schemas.openxmlformats.org/officeDocument/2006/relationships" xmlns:m="http://schemas.openxmlformats.org/officeDocument/2006/math" xmlns:v="urn:schemas-microsoft-com:vml" xmlns:wp14="http://schemas.microsoft.com/office/word/2010/wordprocessingDrawing" xmlns:wp="http://schemas.openxmlformats.org/drawingml/2006/wordprocessingDrawing" xmlns:w10="urn:schemas-microsoft-com:office:word" xmlns:w="http://schemas.openxmlformats.org/wordprocessingml/2006/main" xmlns:w14="http://schemas.microsoft.com/office/word/2010/wordml" xmlns:w15="http://schemas.microsoft.com/office/word/2012/wordml" xmlns:wpg="http://schemas.microsoft.com/office/word/2010/wordprocessingGroup" xmlns:wpi="http://schemas.microsoft.com/office/word/2010/wordprocessingInk" xmlns:wne="http://schemas.microsoft.com/office/word/2006/wordml" xmlns:wps="http://schemas.microsoft.com/office/word/2010/wordprocessingShape" mc:Ignorable="w14 w15 wp14">
   <w:footnote w:type="separator" w:id="-1">
     <w:p>
       <w:pPr>
@@ -2271,7 +2365,7 @@
 </file>
 
 <file path=word/header1.xml><?xml version="1.0" encoding="utf-8"?>
-<w:hdr xmlns:ve="http://schemas.openxmlformats.org/markup-compatibility/2006" xmlns:o="urn:schemas-microsoft-com:office:office" xmlns:r="http://schemas.openxmlformats.org/officeDocument/2006/relationships" xmlns:m="http://schemas.openxmlformats.org/officeDocument/2006/math" xmlns:v="urn:schemas-microsoft-com:vml" xmlns:wp="http://schemas.openxmlformats.org/drawingml/2006/wordprocessingDrawing" xmlns:w10="urn:schemas-microsoft-com:office:word" xmlns:w="http://schemas.openxmlformats.org/wordprocessingml/2006/main" xmlns:wne="http://schemas.microsoft.com/office/word/2006/wordml">
+<w:hdr xmlns:wpc="http://schemas.microsoft.com/office/word/2010/wordprocessingCanvas" xmlns:mc="http://schemas.openxmlformats.org/markup-compatibility/2006" xmlns:o="urn:schemas-microsoft-com:office:office" xmlns:r="http://schemas.openxmlformats.org/officeDocument/2006/relationships" xmlns:m="http://schemas.openxmlformats.org/officeDocument/2006/math" xmlns:v="urn:schemas-microsoft-com:vml" xmlns:wp14="http://schemas.microsoft.com/office/word/2010/wordprocessingDrawing" xmlns:wp="http://schemas.openxmlformats.org/drawingml/2006/wordprocessingDrawing" xmlns:w10="urn:schemas-microsoft-com:office:word" xmlns:w="http://schemas.openxmlformats.org/wordprocessingml/2006/main" xmlns:w14="http://schemas.microsoft.com/office/word/2010/wordml" xmlns:w15="http://schemas.microsoft.com/office/word/2012/wordml" xmlns:wpg="http://schemas.microsoft.com/office/word/2010/wordprocessingGroup" xmlns:wpi="http://schemas.microsoft.com/office/word/2010/wordprocessingInk" xmlns:wne="http://schemas.microsoft.com/office/word/2006/wordml" xmlns:wps="http://schemas.microsoft.com/office/word/2010/wordprocessingShape" mc:Ignorable="w14 w15 wp14">
   <w:p>
     <w:pPr>
       <w:pStyle w:val="En-tte"/>
@@ -2296,6 +2390,7 @@
                     <w:dataBinding w:prefixMappings="xmlns:ns0='http://schemas.openxmlformats.org/package/2006/metadata/core-properties' xmlns:ns1='http://purl.org/dc/elements/1.1/'" w:xpath="/ns0:coreProperties[1]/ns1:title[1]" w:storeItemID="{6C3C8BC8-F283-45AE-878A-BAB7291924A1}"/>
                     <w:text/>
                   </w:sdtPr>
+                  <w:sdtEndPr/>
                   <w:sdtContent>
                     <w:p>
                       <w:pPr>
@@ -2318,9 +2413,6 @@
                   <w:sdtPr>
                     <w:alias w:val="Année"/>
                     <w:id w:val="78709920"/>
-                    <w:placeholder>
-                      <w:docPart w:val="1EB25AD93E824242A70F6BDA171FCA4C"/>
-                    </w:placeholder>
                     <w:dataBinding w:prefixMappings="xmlns:ns0='http://schemas.microsoft.com/office/2006/coverPageProps'" w:xpath="/ns0:CoverPageProperties[1]/ns0:PublishDate[1]" w:storeItemID="{55AF091B-3C7A-41E3-B477-F2FDAA23CFDA}"/>
                     <w:date w:fullDate="2015-09-29T00:00:00Z">
                       <w:dateFormat w:val="yyyy"/>
@@ -2329,6 +2421,7 @@
                       <w:calendar w:val="gregorian"/>
                     </w:date>
                   </w:sdtPr>
+                  <w:sdtEndPr/>
                   <w:sdtContent>
                     <w:p>
                       <w:pPr>
@@ -2352,8 +2445,165 @@
 </w:hdr>
 </file>
 
+<file path=word/numbering.xml><?xml version="1.0" encoding="utf-8"?>
+<w:numbering xmlns:wpc="http://schemas.microsoft.com/office/word/2010/wordprocessingCanvas" xmlns:mc="http://schemas.openxmlformats.org/markup-compatibility/2006" xmlns:o="urn:schemas-microsoft-com:office:office" xmlns:r="http://schemas.openxmlformats.org/officeDocument/2006/relationships" xmlns:m="http://schemas.openxmlformats.org/officeDocument/2006/math" xmlns:v="urn:schemas-microsoft-com:vml" xmlns:wp14="http://schemas.microsoft.com/office/word/2010/wordprocessingDrawing" xmlns:wp="http://schemas.openxmlformats.org/drawingml/2006/wordprocessingDrawing" xmlns:w10="urn:schemas-microsoft-com:office:word" xmlns:w="http://schemas.openxmlformats.org/wordprocessingml/2006/main" xmlns:w14="http://schemas.microsoft.com/office/word/2010/wordml" xmlns:w15="http://schemas.microsoft.com/office/word/2012/wordml" xmlns:wpg="http://schemas.microsoft.com/office/word/2010/wordprocessingGroup" xmlns:wpi="http://schemas.microsoft.com/office/word/2010/wordprocessingInk" xmlns:wne="http://schemas.microsoft.com/office/word/2006/wordml" xmlns:wps="http://schemas.microsoft.com/office/word/2010/wordprocessingShape" mc:Ignorable="w14 w15 wp14">
+  <w:abstractNum w:abstractNumId="0" w15:restartNumberingAfterBreak="0">
+    <w:nsid w:val="70930F5C"/>
+    <w:multiLevelType w:val="multilevel"/>
+    <w:tmpl w:val="EEF6EF66"/>
+    <w:lvl w:ilvl="0">
+      <w:start w:val="1"/>
+      <w:numFmt w:val="bullet"/>
+      <w:lvlText w:val=""/>
+      <w:lvlJc w:val="left"/>
+      <w:pPr>
+        <w:tabs>
+          <w:tab w:val="num" w:pos="720"/>
+        </w:tabs>
+        <w:ind w:left="720" w:hanging="360"/>
+      </w:pPr>
+      <w:rPr>
+        <w:rFonts w:ascii="Symbol" w:hAnsi="Symbol" w:hint="default"/>
+        <w:sz w:val="20"/>
+      </w:rPr>
+    </w:lvl>
+    <w:lvl w:ilvl="1" w:tentative="1">
+      <w:start w:val="1"/>
+      <w:numFmt w:val="bullet"/>
+      <w:lvlText w:val="o"/>
+      <w:lvlJc w:val="left"/>
+      <w:pPr>
+        <w:tabs>
+          <w:tab w:val="num" w:pos="1440"/>
+        </w:tabs>
+        <w:ind w:left="1440" w:hanging="360"/>
+      </w:pPr>
+      <w:rPr>
+        <w:rFonts w:ascii="Courier New" w:hAnsi="Courier New" w:hint="default"/>
+        <w:sz w:val="20"/>
+      </w:rPr>
+    </w:lvl>
+    <w:lvl w:ilvl="2" w:tentative="1">
+      <w:start w:val="1"/>
+      <w:numFmt w:val="bullet"/>
+      <w:lvlText w:val=""/>
+      <w:lvlJc w:val="left"/>
+      <w:pPr>
+        <w:tabs>
+          <w:tab w:val="num" w:pos="2160"/>
+        </w:tabs>
+        <w:ind w:left="2160" w:hanging="360"/>
+      </w:pPr>
+      <w:rPr>
+        <w:rFonts w:ascii="Wingdings" w:hAnsi="Wingdings" w:hint="default"/>
+        <w:sz w:val="20"/>
+      </w:rPr>
+    </w:lvl>
+    <w:lvl w:ilvl="3" w:tentative="1">
+      <w:start w:val="1"/>
+      <w:numFmt w:val="bullet"/>
+      <w:lvlText w:val=""/>
+      <w:lvlJc w:val="left"/>
+      <w:pPr>
+        <w:tabs>
+          <w:tab w:val="num" w:pos="2880"/>
+        </w:tabs>
+        <w:ind w:left="2880" w:hanging="360"/>
+      </w:pPr>
+      <w:rPr>
+        <w:rFonts w:ascii="Wingdings" w:hAnsi="Wingdings" w:hint="default"/>
+        <w:sz w:val="20"/>
+      </w:rPr>
+    </w:lvl>
+    <w:lvl w:ilvl="4" w:tentative="1">
+      <w:start w:val="1"/>
+      <w:numFmt w:val="bullet"/>
+      <w:lvlText w:val=""/>
+      <w:lvlJc w:val="left"/>
+      <w:pPr>
+        <w:tabs>
+          <w:tab w:val="num" w:pos="3600"/>
+        </w:tabs>
+        <w:ind w:left="3600" w:hanging="360"/>
+      </w:pPr>
+      <w:rPr>
+        <w:rFonts w:ascii="Wingdings" w:hAnsi="Wingdings" w:hint="default"/>
+        <w:sz w:val="20"/>
+      </w:rPr>
+    </w:lvl>
+    <w:lvl w:ilvl="5" w:tentative="1">
+      <w:start w:val="1"/>
+      <w:numFmt w:val="bullet"/>
+      <w:lvlText w:val=""/>
+      <w:lvlJc w:val="left"/>
+      <w:pPr>
+        <w:tabs>
+          <w:tab w:val="num" w:pos="4320"/>
+        </w:tabs>
+        <w:ind w:left="4320" w:hanging="360"/>
+      </w:pPr>
+      <w:rPr>
+        <w:rFonts w:ascii="Wingdings" w:hAnsi="Wingdings" w:hint="default"/>
+        <w:sz w:val="20"/>
+      </w:rPr>
+    </w:lvl>
+    <w:lvl w:ilvl="6" w:tentative="1">
+      <w:start w:val="1"/>
+      <w:numFmt w:val="bullet"/>
+      <w:lvlText w:val=""/>
+      <w:lvlJc w:val="left"/>
+      <w:pPr>
+        <w:tabs>
+          <w:tab w:val="num" w:pos="5040"/>
+        </w:tabs>
+        <w:ind w:left="5040" w:hanging="360"/>
+      </w:pPr>
+      <w:rPr>
+        <w:rFonts w:ascii="Wingdings" w:hAnsi="Wingdings" w:hint="default"/>
+        <w:sz w:val="20"/>
+      </w:rPr>
+    </w:lvl>
+    <w:lvl w:ilvl="7" w:tentative="1">
+      <w:start w:val="1"/>
+      <w:numFmt w:val="bullet"/>
+      <w:lvlText w:val=""/>
+      <w:lvlJc w:val="left"/>
+      <w:pPr>
+        <w:tabs>
+          <w:tab w:val="num" w:pos="5760"/>
+        </w:tabs>
+        <w:ind w:left="5760" w:hanging="360"/>
+      </w:pPr>
+      <w:rPr>
+        <w:rFonts w:ascii="Wingdings" w:hAnsi="Wingdings" w:hint="default"/>
+        <w:sz w:val="20"/>
+      </w:rPr>
+    </w:lvl>
+    <w:lvl w:ilvl="8" w:tentative="1">
+      <w:start w:val="1"/>
+      <w:numFmt w:val="bullet"/>
+      <w:lvlText w:val=""/>
+      <w:lvlJc w:val="left"/>
+      <w:pPr>
+        <w:tabs>
+          <w:tab w:val="num" w:pos="6480"/>
+        </w:tabs>
+        <w:ind w:left="6480" w:hanging="360"/>
+      </w:pPr>
+      <w:rPr>
+        <w:rFonts w:ascii="Wingdings" w:hAnsi="Wingdings" w:hint="default"/>
+        <w:sz w:val="20"/>
+      </w:rPr>
+    </w:lvl>
+  </w:abstractNum>
+  <w:num w:numId="1">
+    <w:abstractNumId w:val="0"/>
+  </w:num>
+</w:numbering>
+</file>
+
 <file path=word/styles.xml><?xml version="1.0" encoding="utf-8"?>
-<w:styles xmlns:r="http://schemas.openxmlformats.org/officeDocument/2006/relationships" xmlns:w="http://schemas.openxmlformats.org/wordprocessingml/2006/main">
+<w:styles xmlns:mc="http://schemas.openxmlformats.org/markup-compatibility/2006" xmlns:r="http://schemas.openxmlformats.org/officeDocument/2006/relationships" xmlns:w="http://schemas.openxmlformats.org/wordprocessingml/2006/main" xmlns:w14="http://schemas.microsoft.com/office/word/2010/wordml" xmlns:w15="http://schemas.microsoft.com/office/word/2012/wordml" mc:Ignorable="w14 w15">
   <w:docDefaults>
     <w:rPrDefault>
       <w:rPr>
@@ -2369,144 +2619,378 @@
       </w:pPr>
     </w:pPrDefault>
   </w:docDefaults>
-  <w:latentStyles w:defLockedState="0" w:defUIPriority="99" w:defSemiHidden="1" w:defUnhideWhenUsed="1" w:defQFormat="0" w:count="267">
-    <w:lsdException w:name="Normal" w:semiHidden="0" w:uiPriority="0" w:unhideWhenUsed="0" w:qFormat="1"/>
-    <w:lsdException w:name="heading 1" w:semiHidden="0" w:uiPriority="9" w:unhideWhenUsed="0" w:qFormat="1"/>
-    <w:lsdException w:name="heading 2" w:uiPriority="9" w:qFormat="1"/>
-    <w:lsdException w:name="heading 3" w:uiPriority="9" w:qFormat="1"/>
-    <w:lsdException w:name="heading 4" w:uiPriority="9" w:qFormat="1"/>
-    <w:lsdException w:name="heading 5" w:uiPriority="9" w:qFormat="1"/>
-    <w:lsdException w:name="heading 6" w:uiPriority="9" w:qFormat="1"/>
-    <w:lsdException w:name="heading 7" w:uiPriority="9" w:qFormat="1"/>
-    <w:lsdException w:name="heading 8" w:uiPriority="9" w:qFormat="1"/>
-    <w:lsdException w:name="heading 9" w:uiPriority="9" w:qFormat="1"/>
-    <w:lsdException w:name="toc 1" w:uiPriority="39" w:qFormat="1"/>
-    <w:lsdException w:name="toc 2" w:uiPriority="39" w:qFormat="1"/>
-    <w:lsdException w:name="toc 3" w:uiPriority="39" w:qFormat="1"/>
-    <w:lsdException w:name="toc 4" w:uiPriority="39"/>
-    <w:lsdException w:name="toc 5" w:uiPriority="39"/>
-    <w:lsdException w:name="toc 6" w:uiPriority="39"/>
-    <w:lsdException w:name="toc 7" w:uiPriority="39"/>
-    <w:lsdException w:name="toc 8" w:uiPriority="39"/>
-    <w:lsdException w:name="toc 9" w:uiPriority="39"/>
-    <w:lsdException w:name="caption" w:uiPriority="35" w:qFormat="1"/>
-    <w:lsdException w:name="Title" w:semiHidden="0" w:uiPriority="10" w:unhideWhenUsed="0" w:qFormat="1"/>
-    <w:lsdException w:name="Default Paragraph Font" w:uiPriority="1"/>
-    <w:lsdException w:name="Subtitle" w:semiHidden="0" w:uiPriority="11" w:unhideWhenUsed="0" w:qFormat="1"/>
-    <w:lsdException w:name="Strong" w:semiHidden="0" w:uiPriority="22" w:unhideWhenUsed="0" w:qFormat="1"/>
-    <w:lsdException w:name="Emphasis" w:semiHidden="0" w:uiPriority="20" w:unhideWhenUsed="0" w:qFormat="1"/>
-    <w:lsdException w:name="Table Grid" w:semiHidden="0" w:uiPriority="59" w:unhideWhenUsed="0"/>
-    <w:lsdException w:name="Placeholder Text" w:unhideWhenUsed="0"/>
-    <w:lsdException w:name="No Spacing" w:semiHidden="0" w:uiPriority="1" w:unhideWhenUsed="0" w:qFormat="1"/>
-    <w:lsdException w:name="Light Shading" w:semiHidden="0" w:uiPriority="60" w:unhideWhenUsed="0"/>
-    <w:lsdException w:name="Light List" w:semiHidden="0" w:uiPriority="61" w:unhideWhenUsed="0"/>
-    <w:lsdException w:name="Light Grid" w:semiHidden="0" w:uiPriority="62" w:unhideWhenUsed="0"/>
-    <w:lsdException w:name="Medium Shading 1" w:semiHidden="0" w:uiPriority="63" w:unhideWhenUsed="0"/>
-    <w:lsdException w:name="Medium Shading 2" w:semiHidden="0" w:uiPriority="64" w:unhideWhenUsed="0"/>
-    <w:lsdException w:name="Medium List 1" w:semiHidden="0" w:uiPriority="65" w:unhideWhenUsed="0"/>
-    <w:lsdException w:name="Medium List 2" w:semiHidden="0" w:uiPriority="66" w:unhideWhenUsed="0"/>
-    <w:lsdException w:name="Medium Grid 1" w:semiHidden="0" w:uiPriority="67" w:unhideWhenUsed="0"/>
-    <w:lsdException w:name="Medium Grid 2" w:semiHidden="0" w:uiPriority="68" w:unhideWhenUsed="0"/>
-    <w:lsdException w:name="Medium Grid 3" w:semiHidden="0" w:uiPriority="69" w:unhideWhenUsed="0"/>
-    <w:lsdException w:name="Dark List" w:semiHidden="0" w:uiPriority="70" w:unhideWhenUsed="0"/>
-    <w:lsdException w:name="Colorful Shading" w:semiHidden="0" w:uiPriority="71" w:unhideWhenUsed="0"/>
-    <w:lsdException w:name="Colorful List" w:semiHidden="0" w:uiPriority="72" w:unhideWhenUsed="0"/>
-    <w:lsdException w:name="Colorful Grid" w:semiHidden="0" w:uiPriority="73" w:unhideWhenUsed="0"/>
-    <w:lsdException w:name="Light Shading Accent 1" w:semiHidden="0" w:uiPriority="60" w:unhideWhenUsed="0"/>
-    <w:lsdException w:name="Light List Accent 1" w:semiHidden="0" w:uiPriority="61" w:unhideWhenUsed="0"/>
-    <w:lsdException w:name="Light Grid Accent 1" w:semiHidden="0" w:uiPriority="62" w:unhideWhenUsed="0"/>
-    <w:lsdException w:name="Medium Shading 1 Accent 1" w:semiHidden="0" w:uiPriority="63" w:unhideWhenUsed="0"/>
-    <w:lsdException w:name="Medium Shading 2 Accent 1" w:semiHidden="0" w:uiPriority="64" w:unhideWhenUsed="0"/>
-    <w:lsdException w:name="Medium List 1 Accent 1" w:semiHidden="0" w:uiPriority="65" w:unhideWhenUsed="0"/>
-    <w:lsdException w:name="Revision" w:unhideWhenUsed="0"/>
-    <w:lsdException w:name="List Paragraph" w:semiHidden="0" w:uiPriority="34" w:unhideWhenUsed="0" w:qFormat="1"/>
-    <w:lsdException w:name="Quote" w:semiHidden="0" w:uiPriority="29" w:unhideWhenUsed="0" w:qFormat="1"/>
-    <w:lsdException w:name="Intense Quote" w:semiHidden="0" w:uiPriority="30" w:unhideWhenUsed="0" w:qFormat="1"/>
-    <w:lsdException w:name="Medium List 2 Accent 1" w:semiHidden="0" w:uiPriority="66" w:unhideWhenUsed="0"/>
-    <w:lsdException w:name="Medium Grid 1 Accent 1" w:semiHidden="0" w:uiPriority="67" w:unhideWhenUsed="0"/>
-    <w:lsdException w:name="Medium Grid 2 Accent 1" w:semiHidden="0" w:uiPriority="68" w:unhideWhenUsed="0"/>
-    <w:lsdException w:name="Medium Grid 3 Accent 1" w:semiHidden="0" w:uiPriority="69" w:unhideWhenUsed="0"/>
-    <w:lsdException w:name="Dark List Accent 1" w:semiHidden="0" w:uiPriority="70" w:unhideWhenUsed="0"/>
-    <w:lsdException w:name="Colorful Shading Accent 1" w:semiHidden="0" w:uiPriority="71" w:unhideWhenUsed="0"/>
-    <w:lsdException w:name="Colorful List Accent 1" w:semiHidden="0" w:uiPriority="72" w:unhideWhenUsed="0"/>
-    <w:lsdException w:name="Colorful Grid Accent 1" w:semiHidden="0" w:uiPriority="73" w:unhideWhenUsed="0"/>
-    <w:lsdException w:name="Light Shading Accent 2" w:semiHidden="0" w:uiPriority="60" w:unhideWhenUsed="0"/>
-    <w:lsdException w:name="Light List Accent 2" w:semiHidden="0" w:uiPriority="61" w:unhideWhenUsed="0"/>
-    <w:lsdException w:name="Light Grid Accent 2" w:semiHidden="0" w:uiPriority="62" w:unhideWhenUsed="0"/>
-    <w:lsdException w:name="Medium Shading 1 Accent 2" w:semiHidden="0" w:uiPriority="63" w:unhideWhenUsed="0"/>
-    <w:lsdException w:name="Medium Shading 2 Accent 2" w:semiHidden="0" w:uiPriority="64" w:unhideWhenUsed="0"/>
-    <w:lsdException w:name="Medium List 1 Accent 2" w:semiHidden="0" w:uiPriority="65" w:unhideWhenUsed="0"/>
-    <w:lsdException w:name="Medium List 2 Accent 2" w:semiHidden="0" w:uiPriority="66" w:unhideWhenUsed="0"/>
-    <w:lsdException w:name="Medium Grid 1 Accent 2" w:semiHidden="0" w:uiPriority="67" w:unhideWhenUsed="0"/>
-    <w:lsdException w:name="Medium Grid 2 Accent 2" w:semiHidden="0" w:uiPriority="68" w:unhideWhenUsed="0"/>
-    <w:lsdException w:name="Medium Grid 3 Accent 2" w:semiHidden="0" w:uiPriority="69" w:unhideWhenUsed="0"/>
-    <w:lsdException w:name="Dark List Accent 2" w:semiHidden="0" w:uiPriority="70" w:unhideWhenUsed="0"/>
-    <w:lsdException w:name="Colorful Shading Accent 2" w:semiHidden="0" w:uiPriority="71" w:unhideWhenUsed="0"/>
-    <w:lsdException w:name="Colorful List Accent 2" w:semiHidden="0" w:uiPriority="72" w:unhideWhenUsed="0"/>
-    <w:lsdException w:name="Colorful Grid Accent 2" w:semiHidden="0" w:uiPriority="73" w:unhideWhenUsed="0"/>
-    <w:lsdException w:name="Light Shading Accent 3" w:semiHidden="0" w:uiPriority="60" w:unhideWhenUsed="0"/>
-    <w:lsdException w:name="Light List Accent 3" w:semiHidden="0" w:uiPriority="61" w:unhideWhenUsed="0"/>
-    <w:lsdException w:name="Light Grid Accent 3" w:semiHidden="0" w:uiPriority="62" w:unhideWhenUsed="0"/>
-    <w:lsdException w:name="Medium Shading 1 Accent 3" w:semiHidden="0" w:uiPriority="63" w:unhideWhenUsed="0"/>
-    <w:lsdException w:name="Medium Shading 2 Accent 3" w:semiHidden="0" w:uiPriority="64" w:unhideWhenUsed="0"/>
-    <w:lsdException w:name="Medium List 1 Accent 3" w:semiHidden="0" w:uiPriority="65" w:unhideWhenUsed="0"/>
-    <w:lsdException w:name="Medium List 2 Accent 3" w:semiHidden="0" w:uiPriority="66" w:unhideWhenUsed="0"/>
-    <w:lsdException w:name="Medium Grid 1 Accent 3" w:semiHidden="0" w:uiPriority="67" w:unhideWhenUsed="0"/>
-    <w:lsdException w:name="Medium Grid 2 Accent 3" w:semiHidden="0" w:uiPriority="68" w:unhideWhenUsed="0"/>
-    <w:lsdException w:name="Medium Grid 3 Accent 3" w:semiHidden="0" w:uiPriority="69" w:unhideWhenUsed="0"/>
-    <w:lsdException w:name="Dark List Accent 3" w:semiHidden="0" w:uiPriority="70" w:unhideWhenUsed="0"/>
-    <w:lsdException w:name="Colorful Shading Accent 3" w:semiHidden="0" w:uiPriority="71" w:unhideWhenUsed="0"/>
-    <w:lsdException w:name="Colorful List Accent 3" w:semiHidden="0" w:uiPriority="72" w:unhideWhenUsed="0"/>
-    <w:lsdException w:name="Colorful Grid Accent 3" w:semiHidden="0" w:uiPriority="73" w:unhideWhenUsed="0"/>
-    <w:lsdException w:name="Light Shading Accent 4" w:semiHidden="0" w:uiPriority="60" w:unhideWhenUsed="0"/>
-    <w:lsdException w:name="Light List Accent 4" w:semiHidden="0" w:uiPriority="61" w:unhideWhenUsed="0"/>
-    <w:lsdException w:name="Light Grid Accent 4" w:semiHidden="0" w:uiPriority="62" w:unhideWhenUsed="0"/>
-    <w:lsdException w:name="Medium Shading 1 Accent 4" w:semiHidden="0" w:uiPriority="63" w:unhideWhenUsed="0"/>
-    <w:lsdException w:name="Medium Shading 2 Accent 4" w:semiHidden="0" w:uiPriority="64" w:unhideWhenUsed="0"/>
-    <w:lsdException w:name="Medium List 1 Accent 4" w:semiHidden="0" w:uiPriority="65" w:unhideWhenUsed="0"/>
-    <w:lsdException w:name="Medium List 2 Accent 4" w:semiHidden="0" w:uiPriority="66" w:unhideWhenUsed="0"/>
-    <w:lsdException w:name="Medium Grid 1 Accent 4" w:semiHidden="0" w:uiPriority="67" w:unhideWhenUsed="0"/>
-    <w:lsdException w:name="Medium Grid 2 Accent 4" w:semiHidden="0" w:uiPriority="68" w:unhideWhenUsed="0"/>
-    <w:lsdException w:name="Medium Grid 3 Accent 4" w:semiHidden="0" w:uiPriority="69" w:unhideWhenUsed="0"/>
-    <w:lsdException w:name="Dark List Accent 4" w:semiHidden="0" w:uiPriority="70" w:unhideWhenUsed="0"/>
-    <w:lsdException w:name="Colorful Shading Accent 4" w:semiHidden="0" w:uiPriority="71" w:unhideWhenUsed="0"/>
-    <w:lsdException w:name="Colorful List Accent 4" w:semiHidden="0" w:uiPriority="72" w:unhideWhenUsed="0"/>
-    <w:lsdException w:name="Colorful Grid Accent 4" w:semiHidden="0" w:uiPriority="73" w:unhideWhenUsed="0"/>
-    <w:lsdException w:name="Light Shading Accent 5" w:semiHidden="0" w:uiPriority="60" w:unhideWhenUsed="0"/>
-    <w:lsdException w:name="Light List Accent 5" w:semiHidden="0" w:uiPriority="61" w:unhideWhenUsed="0"/>
-    <w:lsdException w:name="Light Grid Accent 5" w:semiHidden="0" w:uiPriority="62" w:unhideWhenUsed="0"/>
-    <w:lsdException w:name="Medium Shading 1 Accent 5" w:semiHidden="0" w:uiPriority="63" w:unhideWhenUsed="0"/>
-    <w:lsdException w:name="Medium Shading 2 Accent 5" w:semiHidden="0" w:uiPriority="64" w:unhideWhenUsed="0"/>
-    <w:lsdException w:name="Medium List 1 Accent 5" w:semiHidden="0" w:uiPriority="65" w:unhideWhenUsed="0"/>
-    <w:lsdException w:name="Medium List 2 Accent 5" w:semiHidden="0" w:uiPriority="66" w:unhideWhenUsed="0"/>
-    <w:lsdException w:name="Medium Grid 1 Accent 5" w:semiHidden="0" w:uiPriority="67" w:unhideWhenUsed="0"/>
-    <w:lsdException w:name="Medium Grid 2 Accent 5" w:semiHidden="0" w:uiPriority="68" w:unhideWhenUsed="0"/>
-    <w:lsdException w:name="Medium Grid 3 Accent 5" w:semiHidden="0" w:uiPriority="69" w:unhideWhenUsed="0"/>
-    <w:lsdException w:name="Dark List Accent 5" w:semiHidden="0" w:uiPriority="70" w:unhideWhenUsed="0"/>
-    <w:lsdException w:name="Colorful Shading Accent 5" w:semiHidden="0" w:uiPriority="71" w:unhideWhenUsed="0"/>
-    <w:lsdException w:name="Colorful List Accent 5" w:semiHidden="0" w:uiPriority="72" w:unhideWhenUsed="0"/>
-    <w:lsdException w:name="Colorful Grid Accent 5" w:semiHidden="0" w:uiPriority="73" w:unhideWhenUsed="0"/>
-    <w:lsdException w:name="Light Shading Accent 6" w:semiHidden="0" w:uiPriority="60" w:unhideWhenUsed="0"/>
-    <w:lsdException w:name="Light List Accent 6" w:semiHidden="0" w:uiPriority="61" w:unhideWhenUsed="0"/>
-    <w:lsdException w:name="Light Grid Accent 6" w:semiHidden="0" w:uiPriority="62" w:unhideWhenUsed="0"/>
-    <w:lsdException w:name="Medium Shading 1 Accent 6" w:semiHidden="0" w:uiPriority="63" w:unhideWhenUsed="0"/>
-    <w:lsdException w:name="Medium Shading 2 Accent 6" w:semiHidden="0" w:uiPriority="64" w:unhideWhenUsed="0"/>
-    <w:lsdException w:name="Medium List 1 Accent 6" w:semiHidden="0" w:uiPriority="65" w:unhideWhenUsed="0"/>
-    <w:lsdException w:name="Medium List 2 Accent 6" w:semiHidden="0" w:uiPriority="66" w:unhideWhenUsed="0"/>
-    <w:lsdException w:name="Medium Grid 1 Accent 6" w:semiHidden="0" w:uiPriority="67" w:unhideWhenUsed="0"/>
-    <w:lsdException w:name="Medium Grid 2 Accent 6" w:semiHidden="0" w:uiPriority="68" w:unhideWhenUsed="0"/>
-    <w:lsdException w:name="Medium Grid 3 Accent 6" w:semiHidden="0" w:uiPriority="69" w:unhideWhenUsed="0"/>
-    <w:lsdException w:name="Dark List Accent 6" w:semiHidden="0" w:uiPriority="70" w:unhideWhenUsed="0"/>
-    <w:lsdException w:name="Colorful Shading Accent 6" w:semiHidden="0" w:uiPriority="71" w:unhideWhenUsed="0"/>
-    <w:lsdException w:name="Colorful List Accent 6" w:semiHidden="0" w:uiPriority="72" w:unhideWhenUsed="0"/>
-    <w:lsdException w:name="Colorful Grid Accent 6" w:semiHidden="0" w:uiPriority="73" w:unhideWhenUsed="0"/>
-    <w:lsdException w:name="Subtle Emphasis" w:semiHidden="0" w:uiPriority="19" w:unhideWhenUsed="0" w:qFormat="1"/>
-    <w:lsdException w:name="Intense Emphasis" w:semiHidden="0" w:uiPriority="21" w:unhideWhenUsed="0" w:qFormat="1"/>
-    <w:lsdException w:name="Subtle Reference" w:semiHidden="0" w:uiPriority="31" w:unhideWhenUsed="0" w:qFormat="1"/>
-    <w:lsdException w:name="Intense Reference" w:semiHidden="0" w:uiPriority="32" w:unhideWhenUsed="0" w:qFormat="1"/>
-    <w:lsdException w:name="Book Title" w:semiHidden="0" w:uiPriority="33" w:unhideWhenUsed="0" w:qFormat="1"/>
-    <w:lsdException w:name="Bibliography" w:uiPriority="37"/>
-    <w:lsdException w:name="TOC Heading" w:uiPriority="39" w:qFormat="1"/>
+  <w:latentStyles w:defLockedState="0" w:defUIPriority="99" w:defSemiHidden="0" w:defUnhideWhenUsed="0" w:defQFormat="0" w:count="371">
+    <w:lsdException w:name="Normal" w:uiPriority="0" w:qFormat="1"/>
+    <w:lsdException w:name="heading 1" w:uiPriority="9" w:qFormat="1"/>
+    <w:lsdException w:name="heading 2" w:semiHidden="1" w:uiPriority="9" w:unhideWhenUsed="1" w:qFormat="1"/>
+    <w:lsdException w:name="heading 3" w:semiHidden="1" w:uiPriority="9" w:unhideWhenUsed="1" w:qFormat="1"/>
+    <w:lsdException w:name="heading 4" w:semiHidden="1" w:uiPriority="9" w:unhideWhenUsed="1" w:qFormat="1"/>
+    <w:lsdException w:name="heading 5" w:semiHidden="1" w:uiPriority="9" w:unhideWhenUsed="1" w:qFormat="1"/>
+    <w:lsdException w:name="heading 6" w:semiHidden="1" w:uiPriority="9" w:unhideWhenUsed="1" w:qFormat="1"/>
+    <w:lsdException w:name="heading 7" w:semiHidden="1" w:uiPriority="9" w:unhideWhenUsed="1" w:qFormat="1"/>
+    <w:lsdException w:name="heading 8" w:semiHidden="1" w:uiPriority="9" w:unhideWhenUsed="1" w:qFormat="1"/>
+    <w:lsdException w:name="heading 9" w:semiHidden="1" w:uiPriority="9" w:unhideWhenUsed="1" w:qFormat="1"/>
+    <w:lsdException w:name="index 1" w:semiHidden="1" w:unhideWhenUsed="1"/>
+    <w:lsdException w:name="index 2" w:semiHidden="1" w:unhideWhenUsed="1"/>
+    <w:lsdException w:name="index 3" w:semiHidden="1" w:unhideWhenUsed="1"/>
+    <w:lsdException w:name="index 4" w:semiHidden="1" w:unhideWhenUsed="1"/>
+    <w:lsdException w:name="index 5" w:semiHidden="1" w:unhideWhenUsed="1"/>
+    <w:lsdException w:name="index 6" w:semiHidden="1" w:unhideWhenUsed="1"/>
+    <w:lsdException w:name="index 7" w:semiHidden="1" w:unhideWhenUsed="1"/>
+    <w:lsdException w:name="index 8" w:semiHidden="1" w:unhideWhenUsed="1"/>
+    <w:lsdException w:name="index 9" w:semiHidden="1" w:unhideWhenUsed="1"/>
+    <w:lsdException w:name="toc 1" w:semiHidden="1" w:uiPriority="39" w:unhideWhenUsed="1" w:qFormat="1"/>
+    <w:lsdException w:name="toc 2" w:semiHidden="1" w:uiPriority="39" w:unhideWhenUsed="1" w:qFormat="1"/>
+    <w:lsdException w:name="toc 3" w:semiHidden="1" w:uiPriority="39" w:unhideWhenUsed="1" w:qFormat="1"/>
+    <w:lsdException w:name="toc 4" w:semiHidden="1" w:uiPriority="39" w:unhideWhenUsed="1"/>
+    <w:lsdException w:name="toc 5" w:semiHidden="1" w:uiPriority="39" w:unhideWhenUsed="1"/>
+    <w:lsdException w:name="toc 6" w:semiHidden="1" w:uiPriority="39" w:unhideWhenUsed="1"/>
+    <w:lsdException w:name="toc 7" w:semiHidden="1" w:uiPriority="39" w:unhideWhenUsed="1"/>
+    <w:lsdException w:name="toc 8" w:semiHidden="1" w:uiPriority="39" w:unhideWhenUsed="1"/>
+    <w:lsdException w:name="toc 9" w:semiHidden="1" w:uiPriority="39" w:unhideWhenUsed="1"/>
+    <w:lsdException w:name="Normal Indent" w:semiHidden="1" w:unhideWhenUsed="1"/>
+    <w:lsdException w:name="footnote text" w:semiHidden="1" w:unhideWhenUsed="1"/>
+    <w:lsdException w:name="annotation text" w:semiHidden="1" w:unhideWhenUsed="1"/>
+    <w:lsdException w:name="header" w:semiHidden="1" w:unhideWhenUsed="1"/>
+    <w:lsdException w:name="footer" w:semiHidden="1" w:unhideWhenUsed="1"/>
+    <w:lsdException w:name="index heading" w:semiHidden="1" w:unhideWhenUsed="1"/>
+    <w:lsdException w:name="caption" w:semiHidden="1" w:uiPriority="35" w:unhideWhenUsed="1" w:qFormat="1"/>
+    <w:lsdException w:name="table of figures" w:semiHidden="1" w:unhideWhenUsed="1"/>
+    <w:lsdException w:name="envelope address" w:semiHidden="1" w:unhideWhenUsed="1"/>
+    <w:lsdException w:name="envelope return" w:semiHidden="1" w:unhideWhenUsed="1"/>
+    <w:lsdException w:name="footnote reference" w:semiHidden="1" w:unhideWhenUsed="1"/>
+    <w:lsdException w:name="annotation reference" w:semiHidden="1" w:unhideWhenUsed="1"/>
+    <w:lsdException w:name="line number" w:semiHidden="1" w:unhideWhenUsed="1"/>
+    <w:lsdException w:name="page number" w:semiHidden="1" w:unhideWhenUsed="1"/>
+    <w:lsdException w:name="endnote reference" w:semiHidden="1" w:unhideWhenUsed="1"/>
+    <w:lsdException w:name="endnote text" w:semiHidden="1" w:unhideWhenUsed="1"/>
+    <w:lsdException w:name="table of authorities" w:semiHidden="1" w:unhideWhenUsed="1"/>
+    <w:lsdException w:name="macro" w:semiHidden="1" w:unhideWhenUsed="1"/>
+    <w:lsdException w:name="toa heading" w:semiHidden="1" w:unhideWhenUsed="1"/>
+    <w:lsdException w:name="List" w:semiHidden="1" w:unhideWhenUsed="1"/>
+    <w:lsdException w:name="List Bullet" w:semiHidden="1" w:unhideWhenUsed="1"/>
+    <w:lsdException w:name="List Number" w:semiHidden="1" w:unhideWhenUsed="1"/>
+    <w:lsdException w:name="List 2" w:semiHidden="1" w:unhideWhenUsed="1"/>
+    <w:lsdException w:name="List 3" w:semiHidden="1" w:unhideWhenUsed="1"/>
+    <w:lsdException w:name="List 4" w:semiHidden="1" w:unhideWhenUsed="1"/>
+    <w:lsdException w:name="List 5" w:semiHidden="1" w:unhideWhenUsed="1"/>
+    <w:lsdException w:name="List Bullet 2" w:semiHidden="1" w:unhideWhenUsed="1"/>
+    <w:lsdException w:name="List Bullet 3" w:semiHidden="1" w:unhideWhenUsed="1"/>
+    <w:lsdException w:name="List Bullet 4" w:semiHidden="1" w:unhideWhenUsed="1"/>
+    <w:lsdException w:name="List Bullet 5" w:semiHidden="1" w:unhideWhenUsed="1"/>
+    <w:lsdException w:name="List Number 2" w:semiHidden="1" w:unhideWhenUsed="1"/>
+    <w:lsdException w:name="List Number 3" w:semiHidden="1" w:unhideWhenUsed="1"/>
+    <w:lsdException w:name="List Number 4" w:semiHidden="1" w:unhideWhenUsed="1"/>
+    <w:lsdException w:name="List Number 5" w:semiHidden="1" w:unhideWhenUsed="1"/>
+    <w:lsdException w:name="Title" w:uiPriority="10" w:qFormat="1"/>
+    <w:lsdException w:name="Closing" w:semiHidden="1" w:unhideWhenUsed="1"/>
+    <w:lsdException w:name="Signature" w:semiHidden="1" w:unhideWhenUsed="1"/>
+    <w:lsdException w:name="Default Paragraph Font" w:semiHidden="1" w:uiPriority="1" w:unhideWhenUsed="1"/>
+    <w:lsdException w:name="Body Text" w:semiHidden="1" w:unhideWhenUsed="1"/>
+    <w:lsdException w:name="Body Text Indent" w:semiHidden="1" w:unhideWhenUsed="1"/>
+    <w:lsdException w:name="List Continue" w:semiHidden="1" w:unhideWhenUsed="1"/>
+    <w:lsdException w:name="List Continue 2" w:semiHidden="1" w:unhideWhenUsed="1"/>
+    <w:lsdException w:name="List Continue 3" w:semiHidden="1" w:unhideWhenUsed="1"/>
+    <w:lsdException w:name="List Continue 4" w:semiHidden="1" w:unhideWhenUsed="1"/>
+    <w:lsdException w:name="List Continue 5" w:semiHidden="1" w:unhideWhenUsed="1"/>
+    <w:lsdException w:name="Message Header" w:semiHidden="1" w:unhideWhenUsed="1"/>
+    <w:lsdException w:name="Subtitle" w:uiPriority="11" w:qFormat="1"/>
+    <w:lsdException w:name="Salutation" w:semiHidden="1" w:unhideWhenUsed="1"/>
+    <w:lsdException w:name="Date" w:semiHidden="1" w:unhideWhenUsed="1"/>
+    <w:lsdException w:name="Body Text First Indent" w:semiHidden="1" w:unhideWhenUsed="1"/>
+    <w:lsdException w:name="Body Text First Indent 2" w:semiHidden="1" w:unhideWhenUsed="1"/>
+    <w:lsdException w:name="Note Heading" w:semiHidden="1" w:unhideWhenUsed="1"/>
+    <w:lsdException w:name="Body Text 2" w:semiHidden="1" w:unhideWhenUsed="1"/>
+    <w:lsdException w:name="Body Text 3" w:semiHidden="1" w:unhideWhenUsed="1"/>
+    <w:lsdException w:name="Body Text Indent 2" w:semiHidden="1" w:unhideWhenUsed="1"/>
+    <w:lsdException w:name="Body Text Indent 3" w:semiHidden="1" w:unhideWhenUsed="1"/>
+    <w:lsdException w:name="Block Text" w:semiHidden="1" w:unhideWhenUsed="1"/>
+    <w:lsdException w:name="Hyperlink" w:semiHidden="1" w:unhideWhenUsed="1"/>
+    <w:lsdException w:name="FollowedHyperlink" w:semiHidden="1" w:unhideWhenUsed="1"/>
+    <w:lsdException w:name="Strong" w:uiPriority="22" w:qFormat="1"/>
+    <w:lsdException w:name="Emphasis" w:uiPriority="20" w:qFormat="1"/>
+    <w:lsdException w:name="Document Map" w:semiHidden="1" w:unhideWhenUsed="1"/>
+    <w:lsdException w:name="Plain Text" w:semiHidden="1" w:unhideWhenUsed="1"/>
+    <w:lsdException w:name="E-mail Signature" w:semiHidden="1" w:unhideWhenUsed="1"/>
+    <w:lsdException w:name="HTML Top of Form" w:semiHidden="1" w:unhideWhenUsed="1"/>
+    <w:lsdException w:name="HTML Bottom of Form" w:semiHidden="1" w:unhideWhenUsed="1"/>
+    <w:lsdException w:name="Normal (Web)" w:semiHidden="1" w:unhideWhenUsed="1"/>
+    <w:lsdException w:name="HTML Acronym" w:semiHidden="1" w:unhideWhenUsed="1"/>
+    <w:lsdException w:name="HTML Address" w:semiHidden="1" w:unhideWhenUsed="1"/>
+    <w:lsdException w:name="HTML Cite" w:semiHidden="1" w:unhideWhenUsed="1"/>
+    <w:lsdException w:name="HTML Code" w:semiHidden="1" w:unhideWhenUsed="1"/>
+    <w:lsdException w:name="HTML Definition" w:semiHidden="1" w:unhideWhenUsed="1"/>
+    <w:lsdException w:name="HTML Keyboard" w:semiHidden="1" w:unhideWhenUsed="1"/>
+    <w:lsdException w:name="HTML Preformatted" w:semiHidden="1" w:unhideWhenUsed="1"/>
+    <w:lsdException w:name="HTML Sample" w:semiHidden="1" w:unhideWhenUsed="1"/>
+    <w:lsdException w:name="HTML Typewriter" w:semiHidden="1" w:unhideWhenUsed="1"/>
+    <w:lsdException w:name="HTML Variable" w:semiHidden="1" w:unhideWhenUsed="1"/>
+    <w:lsdException w:name="Normal Table" w:semiHidden="1" w:unhideWhenUsed="1"/>
+    <w:lsdException w:name="annotation subject" w:semiHidden="1" w:unhideWhenUsed="1"/>
+    <w:lsdException w:name="No List" w:semiHidden="1" w:unhideWhenUsed="1"/>
+    <w:lsdException w:name="Outline List 1" w:semiHidden="1" w:unhideWhenUsed="1"/>
+    <w:lsdException w:name="Outline List 2" w:semiHidden="1" w:unhideWhenUsed="1"/>
+    <w:lsdException w:name="Outline List 3" w:semiHidden="1" w:unhideWhenUsed="1"/>
+    <w:lsdException w:name="Table Simple 1" w:semiHidden="1" w:unhideWhenUsed="1"/>
+    <w:lsdException w:name="Table Simple 2" w:semiHidden="1" w:unhideWhenUsed="1"/>
+    <w:lsdException w:name="Table Simple 3" w:semiHidden="1" w:unhideWhenUsed="1"/>
+    <w:lsdException w:name="Table Classic 1" w:semiHidden="1" w:unhideWhenUsed="1"/>
+    <w:lsdException w:name="Table Classic 2" w:semiHidden="1" w:unhideWhenUsed="1"/>
+    <w:lsdException w:name="Table Classic 3" w:semiHidden="1" w:unhideWhenUsed="1"/>
+    <w:lsdException w:name="Table Classic 4" w:semiHidden="1" w:unhideWhenUsed="1"/>
+    <w:lsdException w:name="Table Colorful 1" w:semiHidden="1" w:unhideWhenUsed="1"/>
+    <w:lsdException w:name="Table Colorful 2" w:semiHidden="1" w:unhideWhenUsed="1"/>
+    <w:lsdException w:name="Table Colorful 3" w:semiHidden="1" w:unhideWhenUsed="1"/>
+    <w:lsdException w:name="Table Columns 1" w:semiHidden="1" w:unhideWhenUsed="1"/>
+    <w:lsdException w:name="Table Columns 2" w:semiHidden="1" w:unhideWhenUsed="1"/>
+    <w:lsdException w:name="Table Columns 3" w:semiHidden="1" w:unhideWhenUsed="1"/>
+    <w:lsdException w:name="Table Columns 4" w:semiHidden="1" w:unhideWhenUsed="1"/>
+    <w:lsdException w:name="Table Columns 5" w:semiHidden="1" w:unhideWhenUsed="1"/>
+    <w:lsdException w:name="Table Grid 1" w:semiHidden="1" w:unhideWhenUsed="1"/>
+    <w:lsdException w:name="Table Grid 2" w:semiHidden="1" w:unhideWhenUsed="1"/>
+    <w:lsdException w:name="Table Grid 3" w:semiHidden="1" w:unhideWhenUsed="1"/>
+    <w:lsdException w:name="Table Grid 4" w:semiHidden="1" w:unhideWhenUsed="1"/>
+    <w:lsdException w:name="Table Grid 5" w:semiHidden="1" w:unhideWhenUsed="1"/>
+    <w:lsdException w:name="Table Grid 6" w:semiHidden="1" w:unhideWhenUsed="1"/>
+    <w:lsdException w:name="Table Grid 7" w:semiHidden="1" w:unhideWhenUsed="1"/>
+    <w:lsdException w:name="Table Grid 8" w:semiHidden="1" w:unhideWhenUsed="1"/>
+    <w:lsdException w:name="Table List 1" w:semiHidden="1" w:unhideWhenUsed="1"/>
+    <w:lsdException w:name="Table List 2" w:semiHidden="1" w:unhideWhenUsed="1"/>
+    <w:lsdException w:name="Table List 3" w:semiHidden="1" w:unhideWhenUsed="1"/>
+    <w:lsdException w:name="Table List 4" w:semiHidden="1" w:unhideWhenUsed="1"/>
+    <w:lsdException w:name="Table List 5" w:semiHidden="1" w:unhideWhenUsed="1"/>
+    <w:lsdException w:name="Table List 6" w:semiHidden="1" w:unhideWhenUsed="1"/>
+    <w:lsdException w:name="Table List 7" w:semiHidden="1" w:unhideWhenUsed="1"/>
+    <w:lsdException w:name="Table List 8" w:semiHidden="1" w:unhideWhenUsed="1"/>
+    <w:lsdException w:name="Table 3D effects 1" w:semiHidden="1" w:unhideWhenUsed="1"/>
+    <w:lsdException w:name="Table 3D effects 2" w:semiHidden="1" w:unhideWhenUsed="1"/>
+    <w:lsdException w:name="Table 3D effects 3" w:semiHidden="1" w:unhideWhenUsed="1"/>
+    <w:lsdException w:name="Table Contemporary" w:semiHidden="1" w:unhideWhenUsed="1"/>
+    <w:lsdException w:name="Table Elegant" w:semiHidden="1" w:unhideWhenUsed="1"/>
+    <w:lsdException w:name="Table Professional" w:semiHidden="1" w:unhideWhenUsed="1"/>
+    <w:lsdException w:name="Table Subtle 1" w:semiHidden="1" w:unhideWhenUsed="1"/>
+    <w:lsdException w:name="Table Subtle 2" w:semiHidden="1" w:unhideWhenUsed="1"/>
+    <w:lsdException w:name="Table Web 1" w:semiHidden="1" w:unhideWhenUsed="1"/>
+    <w:lsdException w:name="Table Web 2" w:semiHidden="1" w:unhideWhenUsed="1"/>
+    <w:lsdException w:name="Table Web 3" w:semiHidden="1" w:unhideWhenUsed="1"/>
+    <w:lsdException w:name="Balloon Text" w:semiHidden="1" w:unhideWhenUsed="1"/>
+    <w:lsdException w:name="Table Grid" w:uiPriority="59"/>
+    <w:lsdException w:name="Table Theme" w:semiHidden="1" w:unhideWhenUsed="1"/>
+    <w:lsdException w:name="Placeholder Text" w:semiHidden="1"/>
+    <w:lsdException w:name="No Spacing" w:uiPriority="1" w:qFormat="1"/>
+    <w:lsdException w:name="Light Shading" w:uiPriority="60"/>
+    <w:lsdException w:name="Light List" w:uiPriority="61"/>
+    <w:lsdException w:name="Light Grid" w:uiPriority="62"/>
+    <w:lsdException w:name="Medium Shading 1" w:uiPriority="63"/>
+    <w:lsdException w:name="Medium Shading 2" w:uiPriority="64"/>
+    <w:lsdException w:name="Medium List 1" w:uiPriority="65"/>
+    <w:lsdException w:name="Medium List 2" w:uiPriority="66"/>
+    <w:lsdException w:name="Medium Grid 1" w:uiPriority="67"/>
+    <w:lsdException w:name="Medium Grid 2" w:uiPriority="68"/>
+    <w:lsdException w:name="Medium Grid 3" w:uiPriority="69"/>
+    <w:lsdException w:name="Dark List" w:uiPriority="70"/>
+    <w:lsdException w:name="Colorful Shading" w:uiPriority="71"/>
+    <w:lsdException w:name="Colorful List" w:uiPriority="72"/>
+    <w:lsdException w:name="Colorful Grid" w:uiPriority="73"/>
+    <w:lsdException w:name="Light Shading Accent 1" w:uiPriority="60"/>
+    <w:lsdException w:name="Light List Accent 1" w:uiPriority="61"/>
+    <w:lsdException w:name="Light Grid Accent 1" w:uiPriority="62"/>
+    <w:lsdException w:name="Medium Shading 1 Accent 1" w:uiPriority="63"/>
+    <w:lsdException w:name="Medium Shading 2 Accent 1" w:uiPriority="64"/>
+    <w:lsdException w:name="Medium List 1 Accent 1" w:uiPriority="65"/>
+    <w:lsdException w:name="Revision" w:semiHidden="1"/>
+    <w:lsdException w:name="List Paragraph" w:uiPriority="34" w:qFormat="1"/>
+    <w:lsdException w:name="Quote" w:uiPriority="29" w:qFormat="1"/>
+    <w:lsdException w:name="Intense Quote" w:uiPriority="30" w:qFormat="1"/>
+    <w:lsdException w:name="Medium List 2 Accent 1" w:uiPriority="66"/>
+    <w:lsdException w:name="Medium Grid 1 Accent 1" w:uiPriority="67"/>
+    <w:lsdException w:name="Medium Grid 2 Accent 1" w:uiPriority="68"/>
+    <w:lsdException w:name="Medium Grid 3 Accent 1" w:uiPriority="69"/>
+    <w:lsdException w:name="Dark List Accent 1" w:uiPriority="70"/>
+    <w:lsdException w:name="Colorful Shading Accent 1" w:uiPriority="71"/>
+    <w:lsdException w:name="Colorful List Accent 1" w:uiPriority="72"/>
+    <w:lsdException w:name="Colorful Grid Accent 1" w:uiPriority="73"/>
+    <w:lsdException w:name="Light Shading Accent 2" w:uiPriority="60"/>
+    <w:lsdException w:name="Light List Accent 2" w:uiPriority="61"/>
+    <w:lsdException w:name="Light Grid Accent 2" w:uiPriority="62"/>
+    <w:lsdException w:name="Medium Shading 1 Accent 2" w:uiPriority="63"/>
+    <w:lsdException w:name="Medium Shading 2 Accent 2" w:uiPriority="64"/>
+    <w:lsdException w:name="Medium List 1 Accent 2" w:uiPriority="65"/>
+    <w:lsdException w:name="Medium List 2 Accent 2" w:uiPriority="66"/>
+    <w:lsdException w:name="Medium Grid 1 Accent 2" w:uiPriority="67"/>
+    <w:lsdException w:name="Medium Grid 2 Accent 2" w:uiPriority="68"/>
+    <w:lsdException w:name="Medium Grid 3 Accent 2" w:uiPriority="69"/>
+    <w:lsdException w:name="Dark List Accent 2" w:uiPriority="70"/>
+    <w:lsdException w:name="Colorful Shading Accent 2" w:uiPriority="71"/>
+    <w:lsdException w:name="Colorful List Accent 2" w:uiPriority="72"/>
+    <w:lsdException w:name="Colorful Grid Accent 2" w:uiPriority="73"/>
+    <w:lsdException w:name="Light Shading Accent 3" w:uiPriority="60"/>
+    <w:lsdException w:name="Light List Accent 3" w:uiPriority="61"/>
+    <w:lsdException w:name="Light Grid Accent 3" w:uiPriority="62"/>
+    <w:lsdException w:name="Medium Shading 1 Accent 3" w:uiPriority="63"/>
+    <w:lsdException w:name="Medium Shading 2 Accent 3" w:uiPriority="64"/>
+    <w:lsdException w:name="Medium List 1 Accent 3" w:uiPriority="65"/>
+    <w:lsdException w:name="Medium List 2 Accent 3" w:uiPriority="66"/>
+    <w:lsdException w:name="Medium Grid 1 Accent 3" w:uiPriority="67"/>
+    <w:lsdException w:name="Medium Grid 2 Accent 3" w:uiPriority="68"/>
+    <w:lsdException w:name="Medium Grid 3 Accent 3" w:uiPriority="69"/>
+    <w:lsdException w:name="Dark List Accent 3" w:uiPriority="70"/>
+    <w:lsdException w:name="Colorful Shading Accent 3" w:uiPriority="71"/>
+    <w:lsdException w:name="Colorful List Accent 3" w:uiPriority="72"/>
+    <w:lsdException w:name="Colorful Grid Accent 3" w:uiPriority="73"/>
+    <w:lsdException w:name="Light Shading Accent 4" w:uiPriority="60"/>
+    <w:lsdException w:name="Light List Accent 4" w:uiPriority="61"/>
+    <w:lsdException w:name="Light Grid Accent 4" w:uiPriority="62"/>
+    <w:lsdException w:name="Medium Shading 1 Accent 4" w:uiPriority="63"/>
+    <w:lsdException w:name="Medium Shading 2 Accent 4" w:uiPriority="64"/>
+    <w:lsdException w:name="Medium List 1 Accent 4" w:uiPriority="65"/>
+    <w:lsdException w:name="Medium List 2 Accent 4" w:uiPriority="66"/>
+    <w:lsdException w:name="Medium Grid 1 Accent 4" w:uiPriority="67"/>
+    <w:lsdException w:name="Medium Grid 2 Accent 4" w:uiPriority="68"/>
+    <w:lsdException w:name="Medium Grid 3 Accent 4" w:uiPriority="69"/>
+    <w:lsdException w:name="Dark List Accent 4" w:uiPriority="70"/>
+    <w:lsdException w:name="Colorful Shading Accent 4" w:uiPriority="71"/>
+    <w:lsdException w:name="Colorful List Accent 4" w:uiPriority="72"/>
+    <w:lsdException w:name="Colorful Grid Accent 4" w:uiPriority="73"/>
+    <w:lsdException w:name="Light Shading Accent 5" w:uiPriority="60"/>
+    <w:lsdException w:name="Light List Accent 5" w:uiPriority="61"/>
+    <w:lsdException w:name="Light Grid Accent 5" w:uiPriority="62"/>
+    <w:lsdException w:name="Medium Shading 1 Accent 5" w:uiPriority="63"/>
+    <w:lsdException w:name="Medium Shading 2 Accent 5" w:uiPriority="64"/>
+    <w:lsdException w:name="Medium List 1 Accent 5" w:uiPriority="65"/>
+    <w:lsdException w:name="Medium List 2 Accent 5" w:uiPriority="66"/>
+    <w:lsdException w:name="Medium Grid 1 Accent 5" w:uiPriority="67"/>
+    <w:lsdException w:name="Medium Grid 2 Accent 5" w:uiPriority="68"/>
+    <w:lsdException w:name="Medium Grid 3 Accent 5" w:uiPriority="69"/>
+    <w:lsdException w:name="Dark List Accent 5" w:uiPriority="70"/>
+    <w:lsdException w:name="Colorful Shading Accent 5" w:uiPriority="71"/>
+    <w:lsdException w:name="Colorful List Accent 5" w:uiPriority="72"/>
+    <w:lsdException w:name="Colorful Grid Accent 5" w:uiPriority="73"/>
+    <w:lsdException w:name="Light Shading Accent 6" w:uiPriority="60"/>
+    <w:lsdException w:name="Light List Accent 6" w:uiPriority="61"/>
+    <w:lsdException w:name="Light Grid Accent 6" w:uiPriority="62"/>
+    <w:lsdException w:name="Medium Shading 1 Accent 6" w:uiPriority="63"/>
+    <w:lsdException w:name="Medium Shading 2 Accent 6" w:uiPriority="64"/>
+    <w:lsdException w:name="Medium List 1 Accent 6" w:uiPriority="65"/>
+    <w:lsdException w:name="Medium List 2 Accent 6" w:uiPriority="66"/>
+    <w:lsdException w:name="Medium Grid 1 Accent 6" w:uiPriority="67"/>
+    <w:lsdException w:name="Medium Grid 2 Accent 6" w:uiPriority="68"/>
+    <w:lsdException w:name="Medium Grid 3 Accent 6" w:uiPriority="69"/>
+    <w:lsdException w:name="Dark List Accent 6" w:uiPriority="70"/>
+    <w:lsdException w:name="Colorful Shading Accent 6" w:uiPriority="71"/>
+    <w:lsdException w:name="Colorful List Accent 6" w:uiPriority="72"/>
+    <w:lsdException w:name="Colorful Grid Accent 6" w:uiPriority="73"/>
+    <w:lsdException w:name="Subtle Emphasis" w:uiPriority="19" w:qFormat="1"/>
+    <w:lsdException w:name="Intense Emphasis" w:uiPriority="21" w:qFormat="1"/>
+    <w:lsdException w:name="Subtle Reference" w:uiPriority="31" w:qFormat="1"/>
+    <w:lsdException w:name="Intense Reference" w:uiPriority="32" w:qFormat="1"/>
+    <w:lsdException w:name="Book Title" w:uiPriority="33" w:qFormat="1"/>
+    <w:lsdException w:name="Bibliography" w:semiHidden="1" w:uiPriority="37" w:unhideWhenUsed="1"/>
+    <w:lsdException w:name="TOC Heading" w:semiHidden="1" w:uiPriority="39" w:unhideWhenUsed="1" w:qFormat="1"/>
+    <w:lsdException w:name="Plain Table 1" w:uiPriority="41"/>
+    <w:lsdException w:name="Plain Table 2" w:uiPriority="42"/>
+    <w:lsdException w:name="Plain Table 3" w:uiPriority="43"/>
+    <w:lsdException w:name="Plain Table 4" w:uiPriority="44"/>
+    <w:lsdException w:name="Plain Table 5" w:uiPriority="45"/>
+    <w:lsdException w:name="Grid Table Light" w:uiPriority="40"/>
+    <w:lsdException w:name="Grid Table 1 Light" w:uiPriority="46"/>
+    <w:lsdException w:name="Grid Table 2" w:uiPriority="47"/>
+    <w:lsdException w:name="Grid Table 3" w:uiPriority="48"/>
+    <w:lsdException w:name="Grid Table 4" w:uiPriority="49"/>
+    <w:lsdException w:name="Grid Table 5 Dark" w:uiPriority="50"/>
+    <w:lsdException w:name="Grid Table 6 Colorful" w:uiPriority="51"/>
+    <w:lsdException w:name="Grid Table 7 Colorful" w:uiPriority="52"/>
+    <w:lsdException w:name="Grid Table 1 Light Accent 1" w:uiPriority="46"/>
+    <w:lsdException w:name="Grid Table 2 Accent 1" w:uiPriority="47"/>
+    <w:lsdException w:name="Grid Table 3 Accent 1" w:uiPriority="48"/>
+    <w:lsdException w:name="Grid Table 4 Accent 1" w:uiPriority="49"/>
+    <w:lsdException w:name="Grid Table 5 Dark Accent 1" w:uiPriority="50"/>
+    <w:lsdException w:name="Grid Table 6 Colorful Accent 1" w:uiPriority="51"/>
+    <w:lsdException w:name="Grid Table 7 Colorful Accent 1" w:uiPriority="52"/>
+    <w:lsdException w:name="Grid Table 1 Light Accent 2" w:uiPriority="46"/>
+    <w:lsdException w:name="Grid Table 2 Accent 2" w:uiPriority="47"/>
+    <w:lsdException w:name="Grid Table 3 Accent 2" w:uiPriority="48"/>
+    <w:lsdException w:name="Grid Table 4 Accent 2" w:uiPriority="49"/>
+    <w:lsdException w:name="Grid Table 5 Dark Accent 2" w:uiPriority="50"/>
+    <w:lsdException w:name="Grid Table 6 Colorful Accent 2" w:uiPriority="51"/>
+    <w:lsdException w:name="Grid Table 7 Colorful Accent 2" w:uiPriority="52"/>
+    <w:lsdException w:name="Grid Table 1 Light Accent 3" w:uiPriority="46"/>
+    <w:lsdException w:name="Grid Table 2 Accent 3" w:uiPriority="47"/>
+    <w:lsdException w:name="Grid Table 3 Accent 3" w:uiPriority="48"/>
+    <w:lsdException w:name="Grid Table 4 Accent 3" w:uiPriority="49"/>
+    <w:lsdException w:name="Grid Table 5 Dark Accent 3" w:uiPriority="50"/>
+    <w:lsdException w:name="Grid Table 6 Colorful Accent 3" w:uiPriority="51"/>
+    <w:lsdException w:name="Grid Table 7 Colorful Accent 3" w:uiPriority="52"/>
+    <w:lsdException w:name="Grid Table 1 Light Accent 4" w:uiPriority="46"/>
+    <w:lsdException w:name="Grid Table 2 Accent 4" w:uiPriority="47"/>
+    <w:lsdException w:name="Grid Table 3 Accent 4" w:uiPriority="48"/>
+    <w:lsdException w:name="Grid Table 4 Accent 4" w:uiPriority="49"/>
+    <w:lsdException w:name="Grid Table 5 Dark Accent 4" w:uiPriority="50"/>
+    <w:lsdException w:name="Grid Table 6 Colorful Accent 4" w:uiPriority="51"/>
+    <w:lsdException w:name="Grid Table 7 Colorful Accent 4" w:uiPriority="52"/>
+    <w:lsdException w:name="Grid Table 1 Light Accent 5" w:uiPriority="46"/>
+    <w:lsdException w:name="Grid Table 2 Accent 5" w:uiPriority="47"/>
+    <w:lsdException w:name="Grid Table 3 Accent 5" w:uiPriority="48"/>
+    <w:lsdException w:name="Grid Table 4 Accent 5" w:uiPriority="49"/>
+    <w:lsdException w:name="Grid Table 5 Dark Accent 5" w:uiPriority="50"/>
+    <w:lsdException w:name="Grid Table 6 Colorful Accent 5" w:uiPriority="51"/>
+    <w:lsdException w:name="Grid Table 7 Colorful Accent 5" w:uiPriority="52"/>
+    <w:lsdException w:name="Grid Table 1 Light Accent 6" w:uiPriority="46"/>
+    <w:lsdException w:name="Grid Table 2 Accent 6" w:uiPriority="47"/>
+    <w:lsdException w:name="Grid Table 3 Accent 6" w:uiPriority="48"/>
+    <w:lsdException w:name="Grid Table 4 Accent 6" w:uiPriority="49"/>
+    <w:lsdException w:name="Grid Table 5 Dark Accent 6" w:uiPriority="50"/>
+    <w:lsdException w:name="Grid Table 6 Colorful Accent 6" w:uiPriority="51"/>
+    <w:lsdException w:name="Grid Table 7 Colorful Accent 6" w:uiPriority="52"/>
+    <w:lsdException w:name="List Table 1 Light" w:uiPriority="46"/>
+    <w:lsdException w:name="List Table 2" w:uiPriority="47"/>
+    <w:lsdException w:name="List Table 3" w:uiPriority="48"/>
+    <w:lsdException w:name="List Table 4" w:uiPriority="49"/>
+    <w:lsdException w:name="List Table 5 Dark" w:uiPriority="50"/>
+    <w:lsdException w:name="List Table 6 Colorful" w:uiPriority="51"/>
+    <w:lsdException w:name="List Table 7 Colorful" w:uiPriority="52"/>
+    <w:lsdException w:name="List Table 1 Light Accent 1" w:uiPriority="46"/>
+    <w:lsdException w:name="List Table 2 Accent 1" w:uiPriority="47"/>
+    <w:lsdException w:name="List Table 3 Accent 1" w:uiPriority="48"/>
+    <w:lsdException w:name="List Table 4 Accent 1" w:uiPriority="49"/>
+    <w:lsdException w:name="List Table 5 Dark Accent 1" w:uiPriority="50"/>
+    <w:lsdException w:name="List Table 6 Colorful Accent 1" w:uiPriority="51"/>
+    <w:lsdException w:name="List Table 7 Colorful Accent 1" w:uiPriority="52"/>
+    <w:lsdException w:name="List Table 1 Light Accent 2" w:uiPriority="46"/>
+    <w:lsdException w:name="List Table 2 Accent 2" w:uiPriority="47"/>
+    <w:lsdException w:name="List Table 3 Accent 2" w:uiPriority="48"/>
+    <w:lsdException w:name="List Table 4 Accent 2" w:uiPriority="49"/>
+    <w:lsdException w:name="List Table 5 Dark Accent 2" w:uiPriority="50"/>
+    <w:lsdException w:name="List Table 6 Colorful Accent 2" w:uiPriority="51"/>
+    <w:lsdException w:name="List Table 7 Colorful Accent 2" w:uiPriority="52"/>
+    <w:lsdException w:name="List Table 1 Light Accent 3" w:uiPriority="46"/>
+    <w:lsdException w:name="List Table 2 Accent 3" w:uiPriority="47"/>
+    <w:lsdException w:name="List Table 3 Accent 3" w:uiPriority="48"/>
+    <w:lsdException w:name="List Table 4 Accent 3" w:uiPriority="49"/>
+    <w:lsdException w:name="List Table 5 Dark Accent 3" w:uiPriority="50"/>
+    <w:lsdException w:name="List Table 6 Colorful Accent 3" w:uiPriority="51"/>
+    <w:lsdException w:name="List Table 7 Colorful Accent 3" w:uiPriority="52"/>
+    <w:lsdException w:name="List Table 1 Light Accent 4" w:uiPriority="46"/>
+    <w:lsdException w:name="List Table 2 Accent 4" w:uiPriority="47"/>
+    <w:lsdException w:name="List Table 3 Accent 4" w:uiPriority="48"/>
+    <w:lsdException w:name="List Table 4 Accent 4" w:uiPriority="49"/>
+    <w:lsdException w:name="List Table 5 Dark Accent 4" w:uiPriority="50"/>
+    <w:lsdException w:name="List Table 6 Colorful Accent 4" w:uiPriority="51"/>
+    <w:lsdException w:name="List Table 7 Colorful Accent 4" w:uiPriority="52"/>
+    <w:lsdException w:name="List Table 1 Light Accent 5" w:uiPriority="46"/>
+    <w:lsdException w:name="List Table 2 Accent 5" w:uiPriority="47"/>
+    <w:lsdException w:name="List Table 3 Accent 5" w:uiPriority="48"/>
+    <w:lsdException w:name="List Table 4 Accent 5" w:uiPriority="49"/>
+    <w:lsdException w:name="List Table 5 Dark Accent 5" w:uiPriority="50"/>
+    <w:lsdException w:name="List Table 6 Colorful Accent 5" w:uiPriority="51"/>
+    <w:lsdException w:name="List Table 7 Colorful Accent 5" w:uiPriority="52"/>
+    <w:lsdException w:name="List Table 1 Light Accent 6" w:uiPriority="46"/>
+    <w:lsdException w:name="List Table 2 Accent 6" w:uiPriority="47"/>
+    <w:lsdException w:name="List Table 3 Accent 6" w:uiPriority="48"/>
+    <w:lsdException w:name="List Table 4 Accent 6" w:uiPriority="49"/>
+    <w:lsdException w:name="List Table 5 Dark Accent 6" w:uiPriority="50"/>
+    <w:lsdException w:name="List Table 6 Colorful Accent 6" w:uiPriority="51"/>
+    <w:lsdException w:name="List Table 7 Colorful Accent 6" w:uiPriority="52"/>
   </w:latentStyles>
   <w:style w:type="paragraph" w:default="1" w:styleId="Normal">
     <w:name w:val="Normal"/>
@@ -2571,7 +3055,6 @@
     <w:uiPriority w:val="99"/>
     <w:semiHidden/>
     <w:unhideWhenUsed/>
-    <w:qFormat/>
     <w:tblPr>
       <w:tblInd w:w="0" w:type="dxa"/>
       <w:tblCellMar>
@@ -2808,7 +3291,6 @@
       <w:spacing w:after="0" w:line="240" w:lineRule="auto"/>
     </w:pPr>
     <w:tblPr>
-      <w:tblInd w:w="0" w:type="dxa"/>
       <w:tblBorders>
         <w:top w:val="single" w:sz="4" w:space="0" w:color="auto"/>
         <w:left w:val="single" w:sz="4" w:space="0" w:color="auto"/>
@@ -2817,12 +3299,6 @@
         <w:insideH w:val="single" w:sz="4" w:space="0" w:color="auto"/>
         <w:insideV w:val="single" w:sz="4" w:space="0" w:color="auto"/>
       </w:tblBorders>
-      <w:tblCellMar>
-        <w:top w:w="0" w:type="dxa"/>
-        <w:left w:w="108" w:type="dxa"/>
-        <w:bottom w:w="0" w:type="dxa"/>
-        <w:right w:w="108" w:type="dxa"/>
-      </w:tblCellMar>
     </w:tblPr>
   </w:style>
   <w:style w:type="paragraph" w:styleId="NormalWeb">
@@ -2841,11 +3317,27 @@
       <w:lang w:eastAsia="fr-FR"/>
     </w:rPr>
   </w:style>
+  <w:style w:type="character" w:customStyle="1" w:styleId="apple-converted-space">
+    <w:name w:val="apple-converted-space"/>
+    <w:basedOn w:val="Policepardfaut"/>
+    <w:rsid w:val="005266D6"/>
+  </w:style>
+  <w:style w:type="character" w:styleId="lev">
+    <w:name w:val="Strong"/>
+    <w:basedOn w:val="Policepardfaut"/>
+    <w:uiPriority w:val="22"/>
+    <w:qFormat/>
+    <w:rsid w:val="005266D6"/>
+    <w:rPr>
+      <w:b/>
+      <w:bCs/>
+    </w:rPr>
+  </w:style>
 </w:styles>
 </file>
 
 <file path=word/glossary/document.xml><?xml version="1.0" encoding="utf-8"?>
-<w:glossaryDocument xmlns:ve="http://schemas.openxmlformats.org/markup-compatibility/2006" xmlns:o="urn:schemas-microsoft-com:office:office" xmlns:r="http://schemas.openxmlformats.org/officeDocument/2006/relationships" xmlns:m="http://schemas.openxmlformats.org/officeDocument/2006/math" xmlns:v="urn:schemas-microsoft-com:vml" xmlns:wp="http://schemas.openxmlformats.org/drawingml/2006/wordprocessingDrawing" xmlns:w10="urn:schemas-microsoft-com:office:word" xmlns:w="http://schemas.openxmlformats.org/wordprocessingml/2006/main" xmlns:wne="http://schemas.microsoft.com/office/word/2006/wordml">
+<w:glossaryDocument xmlns:wpc="http://schemas.microsoft.com/office/word/2010/wordprocessingCanvas" xmlns:mc="http://schemas.openxmlformats.org/markup-compatibility/2006" xmlns:o="urn:schemas-microsoft-com:office:office" xmlns:r="http://schemas.openxmlformats.org/officeDocument/2006/relationships" xmlns:m="http://schemas.openxmlformats.org/officeDocument/2006/math" xmlns:v="urn:schemas-microsoft-com:vml" xmlns:wp14="http://schemas.microsoft.com/office/word/2010/wordprocessingDrawing" xmlns:wp="http://schemas.openxmlformats.org/drawingml/2006/wordprocessingDrawing" xmlns:w10="urn:schemas-microsoft-com:office:word" xmlns:w="http://schemas.openxmlformats.org/wordprocessingml/2006/main" xmlns:w14="http://schemas.microsoft.com/office/word/2010/wordml" xmlns:w15="http://schemas.microsoft.com/office/word/2012/wordml" xmlns:wpg="http://schemas.microsoft.com/office/word/2010/wordprocessingGroup" xmlns:wpi="http://schemas.microsoft.com/office/word/2010/wordprocessingInk" xmlns:wne="http://schemas.microsoft.com/office/word/2006/wordml" xmlns:wps="http://schemas.microsoft.com/office/word/2010/wordprocessingShape" mc:Ignorable="w14 w15 wp14">
   <w:docParts>
     <w:docPart>
       <w:docPartPr>
@@ -2872,7 +3364,7 @@
               <w:rFonts w:asciiTheme="majorHAnsi" w:eastAsiaTheme="majorEastAsia" w:hAnsiTheme="majorHAnsi" w:cstheme="majorBidi"/>
               <w:b/>
               <w:bCs/>
-              <w:color w:val="365F91" w:themeColor="accent1" w:themeShade="BF"/>
+              <w:color w:val="2E74B5" w:themeColor="accent1" w:themeShade="BF"/>
               <w:sz w:val="48"/>
               <w:szCs w:val="48"/>
             </w:rPr>
@@ -2903,7 +3395,7 @@
           </w:pPr>
           <w:r>
             <w:rPr>
-              <w:color w:val="484329" w:themeColor="background2" w:themeShade="3F"/>
+              <w:color w:val="393737" w:themeColor="background2" w:themeShade="3F"/>
               <w:sz w:val="28"/>
               <w:szCs w:val="28"/>
             </w:rPr>
@@ -3003,56 +3495,46 @@
         </w:p>
       </w:docPartBody>
     </w:docPart>
-    <w:docPart>
-      <w:docPartPr>
-        <w:name w:val="1EB25AD93E824242A70F6BDA171FCA4C"/>
-        <w:category>
-          <w:name w:val="Général"/>
-          <w:gallery w:val="placeholder"/>
-        </w:category>
-        <w:types>
-          <w:type w:val="bbPlcHdr"/>
-        </w:types>
-        <w:behaviors>
-          <w:behavior w:val="content"/>
-        </w:behaviors>
-        <w:guid w:val="{99B6840A-96C5-4BB8-AB32-982A80D454C7}"/>
-      </w:docPartPr>
-      <w:docPartBody>
-        <w:p>
-          <w:pPr>
-            <w:pStyle w:val="1EB25AD93E824242A70F6BDA171FCA4C"/>
-          </w:pPr>
-          <w:r>
-            <w:rPr>
-              <w:color w:val="FFFFFF" w:themeColor="background1"/>
-              <w:sz w:val="36"/>
-              <w:szCs w:val="36"/>
-            </w:rPr>
-            <w:t>[Année]</w:t>
-          </w:r>
-        </w:p>
-      </w:docPartBody>
-    </w:docPart>
   </w:docParts>
 </w:glossaryDocument>
 </file>
 
 <file path=word/glossary/fontTable.xml><?xml version="1.0" encoding="utf-8"?>
-<w:fonts xmlns:r="http://schemas.openxmlformats.org/officeDocument/2006/relationships" xmlns:w="http://schemas.openxmlformats.org/wordprocessingml/2006/main">
+<w:fonts xmlns:mc="http://schemas.openxmlformats.org/markup-compatibility/2006" xmlns:r="http://schemas.openxmlformats.org/officeDocument/2006/relationships" xmlns:w="http://schemas.openxmlformats.org/wordprocessingml/2006/main" xmlns:w14="http://schemas.microsoft.com/office/word/2010/wordml" xmlns:w15="http://schemas.microsoft.com/office/word/2012/wordml" mc:Ignorable="w14 w15">
+  <w:font w:name="Symbol">
+    <w:panose1 w:val="05050102010706020507"/>
+    <w:charset w:val="02"/>
+    <w:family w:val="roman"/>
+    <w:pitch w:val="variable"/>
+    <w:sig w:usb0="00000000" w:usb1="10000000" w:usb2="00000000" w:usb3="00000000" w:csb0="80000000" w:csb1="00000000"/>
+  </w:font>
+  <w:font w:name="Times New Roman">
+    <w:panose1 w:val="02020603050405020304"/>
+    <w:charset w:val="00"/>
+    <w:family w:val="roman"/>
+    <w:pitch w:val="variable"/>
+    <w:sig w:usb0="E0002EFF" w:usb1="C0007843" w:usb2="00000009" w:usb3="00000000" w:csb0="000001FF" w:csb1="00000000"/>
+  </w:font>
+  <w:font w:name="Courier New">
+    <w:panose1 w:val="02070309020205020404"/>
+    <w:charset w:val="00"/>
+    <w:family w:val="modern"/>
+    <w:pitch w:val="fixed"/>
+    <w:sig w:usb0="E0002EFF" w:usb1="C0007843" w:usb2="00000009" w:usb3="00000000" w:csb0="000001FF" w:csb1="00000000"/>
+  </w:font>
+  <w:font w:name="Wingdings">
+    <w:panose1 w:val="05000000000000000000"/>
+    <w:charset w:val="02"/>
+    <w:family w:val="auto"/>
+    <w:pitch w:val="variable"/>
+    <w:sig w:usb0="00000000" w:usb1="10000000" w:usb2="00000000" w:usb3="00000000" w:csb0="80000000" w:csb1="00000000"/>
+  </w:font>
   <w:font w:name="Gill Sans MT">
     <w:panose1 w:val="020B0502020104020203"/>
     <w:charset w:val="00"/>
     <w:family w:val="swiss"/>
     <w:pitch w:val="variable"/>
     <w:sig w:usb0="00000007" w:usb1="00000000" w:usb2="00000000" w:usb3="00000000" w:csb0="00000003" w:csb1="00000000"/>
-  </w:font>
-  <w:font w:name="Times New Roman">
-    <w:panose1 w:val="02020603050405020304"/>
-    <w:charset w:val="00"/>
-    <w:family w:val="roman"/>
-    <w:pitch w:val="variable"/>
-    <w:sig w:usb0="E0002AFF" w:usb1="C0007841" w:usb2="00000009" w:usb3="00000000" w:csb0="000001FF" w:csb1="00000000"/>
   </w:font>
   <w:font w:name="Tahoma">
     <w:panose1 w:val="020B0604030504040204"/>
@@ -3061,6 +3543,13 @@
     <w:pitch w:val="variable"/>
     <w:sig w:usb0="E1002EFF" w:usb1="C000605B" w:usb2="00000029" w:usb3="00000000" w:csb0="000101FF" w:csb1="00000000"/>
   </w:font>
+  <w:font w:name="Verdana">
+    <w:panose1 w:val="020B0604030504040204"/>
+    <w:charset w:val="00"/>
+    <w:family w:val="swiss"/>
+    <w:pitch w:val="variable"/>
+    <w:sig w:usb0="A10006FF" w:usb1="4000205B" w:usb2="00000010" w:usb3="00000000" w:csb0="0000019F" w:csb1="00000000"/>
+  </w:font>
   <w:font w:name="Calibri">
     <w:panose1 w:val="020F0502020204030204"/>
     <w:charset w:val="00"/>
@@ -3068,34 +3557,38 @@
     <w:pitch w:val="variable"/>
     <w:sig w:usb0="E00002FF" w:usb1="4000ACFF" w:usb2="00000001" w:usb3="00000000" w:csb0="0000019F" w:csb1="00000000"/>
   </w:font>
-  <w:font w:name="Cambria">
-    <w:panose1 w:val="02040503050406030204"/>
+  <w:font w:name="Calibri Light">
+    <w:panose1 w:val="020F0302020204030204"/>
     <w:charset w:val="00"/>
-    <w:family w:val="roman"/>
+    <w:family w:val="swiss"/>
     <w:pitch w:val="variable"/>
-    <w:sig w:usb0="E00002FF" w:usb1="400004FF" w:usb2="00000000" w:usb3="00000000" w:csb0="0000019F" w:csb1="00000000"/>
+    <w:sig w:usb0="A00002EF" w:usb1="4000207B" w:usb2="00000000" w:usb3="00000000" w:csb0="0000019F" w:csb1="00000000"/>
   </w:font>
 </w:fonts>
 </file>
 
 <file path=word/glossary/settings.xml><?xml version="1.0" encoding="utf-8"?>
-<w:settings xmlns:o="urn:schemas-microsoft-com:office:office" xmlns:r="http://schemas.openxmlformats.org/officeDocument/2006/relationships" xmlns:m="http://schemas.openxmlformats.org/officeDocument/2006/math" xmlns:v="urn:schemas-microsoft-com:vml" xmlns:w10="urn:schemas-microsoft-com:office:word" xmlns:w="http://schemas.openxmlformats.org/wordprocessingml/2006/main" xmlns:sl="http://schemas.openxmlformats.org/schemaLibrary/2006/main">
+<w:settings xmlns:mc="http://schemas.openxmlformats.org/markup-compatibility/2006" xmlns:o="urn:schemas-microsoft-com:office:office" xmlns:r="http://schemas.openxmlformats.org/officeDocument/2006/relationships" xmlns:m="http://schemas.openxmlformats.org/officeDocument/2006/math" xmlns:v="urn:schemas-microsoft-com:vml" xmlns:w10="urn:schemas-microsoft-com:office:word" xmlns:w="http://schemas.openxmlformats.org/wordprocessingml/2006/main" xmlns:w14="http://schemas.microsoft.com/office/word/2010/wordml" xmlns:w15="http://schemas.microsoft.com/office/word/2012/wordml" xmlns:sl="http://schemas.openxmlformats.org/schemaLibrary/2006/main" mc:Ignorable="w14 w15">
   <w:view w:val="normal"/>
   <w:defaultTabStop w:val="708"/>
   <w:hyphenationZone w:val="425"/>
   <w:characterSpacingControl w:val="doNotCompress"/>
   <w:compat>
     <w:useFELayout/>
+    <w:compatSetting w:name="compatibilityMode" w:uri="http://schemas.microsoft.com/office/word" w:val="12"/>
   </w:compat>
   <w:rsids>
     <w:rsidRoot w:val="00F60057"/>
+    <w:rsid w:val="00124EE0"/>
+    <w:rsid w:val="005B01CA"/>
+    <w:rsid w:val="00E548DF"/>
     <w:rsid w:val="00F60057"/>
   </w:rsids>
   <m:mathPr>
     <m:mathFont m:val="Cambria Math"/>
     <m:brkBin m:val="before"/>
     <m:brkBinSub m:val="--"/>
-    <m:smallFrac m:val="off"/>
+    <m:smallFrac m:val="0"/>
     <m:dispDef/>
     <m:lMargin m:val="0"/>
     <m:rMargin m:val="0"/>
@@ -3112,7 +3605,7 @@
 </file>
 
 <file path=word/glossary/styles.xml><?xml version="1.0" encoding="utf-8"?>
-<w:styles xmlns:r="http://schemas.openxmlformats.org/officeDocument/2006/relationships" xmlns:w="http://schemas.openxmlformats.org/wordprocessingml/2006/main">
+<w:styles xmlns:mc="http://schemas.openxmlformats.org/markup-compatibility/2006" xmlns:r="http://schemas.openxmlformats.org/officeDocument/2006/relationships" xmlns:w="http://schemas.openxmlformats.org/wordprocessingml/2006/main" xmlns:w14="http://schemas.microsoft.com/office/word/2010/wordml" xmlns:w15="http://schemas.microsoft.com/office/word/2012/wordml" mc:Ignorable="w14 w15">
   <w:docDefaults>
     <w:rPrDefault>
       <w:rPr>
@@ -3128,144 +3621,378 @@
       </w:pPr>
     </w:pPrDefault>
   </w:docDefaults>
-  <w:latentStyles w:defLockedState="0" w:defUIPriority="99" w:defSemiHidden="1" w:defUnhideWhenUsed="1" w:defQFormat="0" w:count="267">
-    <w:lsdException w:name="Normal" w:semiHidden="0" w:uiPriority="0" w:unhideWhenUsed="0" w:qFormat="1"/>
-    <w:lsdException w:name="heading 1" w:semiHidden="0" w:uiPriority="9" w:unhideWhenUsed="0" w:qFormat="1"/>
-    <w:lsdException w:name="heading 2" w:uiPriority="9" w:qFormat="1"/>
-    <w:lsdException w:name="heading 3" w:uiPriority="9" w:qFormat="1"/>
-    <w:lsdException w:name="heading 4" w:uiPriority="9" w:qFormat="1"/>
-    <w:lsdException w:name="heading 5" w:uiPriority="9" w:qFormat="1"/>
-    <w:lsdException w:name="heading 6" w:uiPriority="9" w:qFormat="1"/>
-    <w:lsdException w:name="heading 7" w:uiPriority="9" w:qFormat="1"/>
-    <w:lsdException w:name="heading 8" w:uiPriority="9" w:qFormat="1"/>
-    <w:lsdException w:name="heading 9" w:uiPriority="9" w:qFormat="1"/>
-    <w:lsdException w:name="toc 1" w:uiPriority="39"/>
-    <w:lsdException w:name="toc 2" w:uiPriority="39"/>
-    <w:lsdException w:name="toc 3" w:uiPriority="39"/>
-    <w:lsdException w:name="toc 4" w:uiPriority="39"/>
-    <w:lsdException w:name="toc 5" w:uiPriority="39"/>
-    <w:lsdException w:name="toc 6" w:uiPriority="39"/>
-    <w:lsdException w:name="toc 7" w:uiPriority="39"/>
-    <w:lsdException w:name="toc 8" w:uiPriority="39"/>
-    <w:lsdException w:name="toc 9" w:uiPriority="39"/>
-    <w:lsdException w:name="caption" w:uiPriority="35" w:qFormat="1"/>
-    <w:lsdException w:name="Title" w:semiHidden="0" w:uiPriority="10" w:unhideWhenUsed="0" w:qFormat="1"/>
-    <w:lsdException w:name="Default Paragraph Font" w:uiPriority="1"/>
-    <w:lsdException w:name="Subtitle" w:semiHidden="0" w:uiPriority="11" w:unhideWhenUsed="0" w:qFormat="1"/>
-    <w:lsdException w:name="Strong" w:semiHidden="0" w:uiPriority="22" w:unhideWhenUsed="0" w:qFormat="1"/>
-    <w:lsdException w:name="Emphasis" w:semiHidden="0" w:uiPriority="20" w:unhideWhenUsed="0" w:qFormat="1"/>
-    <w:lsdException w:name="Table Grid" w:semiHidden="0" w:uiPriority="59" w:unhideWhenUsed="0"/>
-    <w:lsdException w:name="Placeholder Text" w:unhideWhenUsed="0"/>
-    <w:lsdException w:name="No Spacing" w:semiHidden="0" w:uiPriority="1" w:unhideWhenUsed="0" w:qFormat="1"/>
-    <w:lsdException w:name="Light Shading" w:semiHidden="0" w:uiPriority="60" w:unhideWhenUsed="0"/>
-    <w:lsdException w:name="Light List" w:semiHidden="0" w:uiPriority="61" w:unhideWhenUsed="0"/>
-    <w:lsdException w:name="Light Grid" w:semiHidden="0" w:uiPriority="62" w:unhideWhenUsed="0"/>
-    <w:lsdException w:name="Medium Shading 1" w:semiHidden="0" w:uiPriority="63" w:unhideWhenUsed="0"/>
-    <w:lsdException w:name="Medium Shading 2" w:semiHidden="0" w:uiPriority="64" w:unhideWhenUsed="0"/>
-    <w:lsdException w:name="Medium List 1" w:semiHidden="0" w:uiPriority="65" w:unhideWhenUsed="0"/>
-    <w:lsdException w:name="Medium List 2" w:semiHidden="0" w:uiPriority="66" w:unhideWhenUsed="0"/>
-    <w:lsdException w:name="Medium Grid 1" w:semiHidden="0" w:uiPriority="67" w:unhideWhenUsed="0"/>
-    <w:lsdException w:name="Medium Grid 2" w:semiHidden="0" w:uiPriority="68" w:unhideWhenUsed="0"/>
-    <w:lsdException w:name="Medium Grid 3" w:semiHidden="0" w:uiPriority="69" w:unhideWhenUsed="0"/>
-    <w:lsdException w:name="Dark List" w:semiHidden="0" w:uiPriority="70" w:unhideWhenUsed="0"/>
-    <w:lsdException w:name="Colorful Shading" w:semiHidden="0" w:uiPriority="71" w:unhideWhenUsed="0"/>
-    <w:lsdException w:name="Colorful List" w:semiHidden="0" w:uiPriority="72" w:unhideWhenUsed="0"/>
-    <w:lsdException w:name="Colorful Grid" w:semiHidden="0" w:uiPriority="73" w:unhideWhenUsed="0"/>
-    <w:lsdException w:name="Light Shading Accent 1" w:semiHidden="0" w:uiPriority="60" w:unhideWhenUsed="0"/>
-    <w:lsdException w:name="Light List Accent 1" w:semiHidden="0" w:uiPriority="61" w:unhideWhenUsed="0"/>
-    <w:lsdException w:name="Light Grid Accent 1" w:semiHidden="0" w:uiPriority="62" w:unhideWhenUsed="0"/>
-    <w:lsdException w:name="Medium Shading 1 Accent 1" w:semiHidden="0" w:uiPriority="63" w:unhideWhenUsed="0"/>
-    <w:lsdException w:name="Medium Shading 2 Accent 1" w:semiHidden="0" w:uiPriority="64" w:unhideWhenUsed="0"/>
-    <w:lsdException w:name="Medium List 1 Accent 1" w:semiHidden="0" w:uiPriority="65" w:unhideWhenUsed="0"/>
-    <w:lsdException w:name="Revision" w:unhideWhenUsed="0"/>
-    <w:lsdException w:name="List Paragraph" w:semiHidden="0" w:uiPriority="34" w:unhideWhenUsed="0" w:qFormat="1"/>
-    <w:lsdException w:name="Quote" w:semiHidden="0" w:uiPriority="29" w:unhideWhenUsed="0" w:qFormat="1"/>
-    <w:lsdException w:name="Intense Quote" w:semiHidden="0" w:uiPriority="30" w:unhideWhenUsed="0" w:qFormat="1"/>
-    <w:lsdException w:name="Medium List 2 Accent 1" w:semiHidden="0" w:uiPriority="66" w:unhideWhenUsed="0"/>
-    <w:lsdException w:name="Medium Grid 1 Accent 1" w:semiHidden="0" w:uiPriority="67" w:unhideWhenUsed="0"/>
-    <w:lsdException w:name="Medium Grid 2 Accent 1" w:semiHidden="0" w:uiPriority="68" w:unhideWhenUsed="0"/>
-    <w:lsdException w:name="Medium Grid 3 Accent 1" w:semiHidden="0" w:uiPriority="69" w:unhideWhenUsed="0"/>
-    <w:lsdException w:name="Dark List Accent 1" w:semiHidden="0" w:uiPriority="70" w:unhideWhenUsed="0"/>
-    <w:lsdException w:name="Colorful Shading Accent 1" w:semiHidden="0" w:uiPriority="71" w:unhideWhenUsed="0"/>
-    <w:lsdException w:name="Colorful List Accent 1" w:semiHidden="0" w:uiPriority="72" w:unhideWhenUsed="0"/>
-    <w:lsdException w:name="Colorful Grid Accent 1" w:semiHidden="0" w:uiPriority="73" w:unhideWhenUsed="0"/>
-    <w:lsdException w:name="Light Shading Accent 2" w:semiHidden="0" w:uiPriority="60" w:unhideWhenUsed="0"/>
-    <w:lsdException w:name="Light List Accent 2" w:semiHidden="0" w:uiPriority="61" w:unhideWhenUsed="0"/>
-    <w:lsdException w:name="Light Grid Accent 2" w:semiHidden="0" w:uiPriority="62" w:unhideWhenUsed="0"/>
-    <w:lsdException w:name="Medium Shading 1 Accent 2" w:semiHidden="0" w:uiPriority="63" w:unhideWhenUsed="0"/>
-    <w:lsdException w:name="Medium Shading 2 Accent 2" w:semiHidden="0" w:uiPriority="64" w:unhideWhenUsed="0"/>
-    <w:lsdException w:name="Medium List 1 Accent 2" w:semiHidden="0" w:uiPriority="65" w:unhideWhenUsed="0"/>
-    <w:lsdException w:name="Medium List 2 Accent 2" w:semiHidden="0" w:uiPriority="66" w:unhideWhenUsed="0"/>
-    <w:lsdException w:name="Medium Grid 1 Accent 2" w:semiHidden="0" w:uiPriority="67" w:unhideWhenUsed="0"/>
-    <w:lsdException w:name="Medium Grid 2 Accent 2" w:semiHidden="0" w:uiPriority="68" w:unhideWhenUsed="0"/>
-    <w:lsdException w:name="Medium Grid 3 Accent 2" w:semiHidden="0" w:uiPriority="69" w:unhideWhenUsed="0"/>
-    <w:lsdException w:name="Dark List Accent 2" w:semiHidden="0" w:uiPriority="70" w:unhideWhenUsed="0"/>
-    <w:lsdException w:name="Colorful Shading Accent 2" w:semiHidden="0" w:uiPriority="71" w:unhideWhenUsed="0"/>
-    <w:lsdException w:name="Colorful List Accent 2" w:semiHidden="0" w:uiPriority="72" w:unhideWhenUsed="0"/>
-    <w:lsdException w:name="Colorful Grid Accent 2" w:semiHidden="0" w:uiPriority="73" w:unhideWhenUsed="0"/>
-    <w:lsdException w:name="Light Shading Accent 3" w:semiHidden="0" w:uiPriority="60" w:unhideWhenUsed="0"/>
-    <w:lsdException w:name="Light List Accent 3" w:semiHidden="0" w:uiPriority="61" w:unhideWhenUsed="0"/>
-    <w:lsdException w:name="Light Grid Accent 3" w:semiHidden="0" w:uiPriority="62" w:unhideWhenUsed="0"/>
-    <w:lsdException w:name="Medium Shading 1 Accent 3" w:semiHidden="0" w:uiPriority="63" w:unhideWhenUsed="0"/>
-    <w:lsdException w:name="Medium Shading 2 Accent 3" w:semiHidden="0" w:uiPriority="64" w:unhideWhenUsed="0"/>
-    <w:lsdException w:name="Medium List 1 Accent 3" w:semiHidden="0" w:uiPriority="65" w:unhideWhenUsed="0"/>
-    <w:lsdException w:name="Medium List 2 Accent 3" w:semiHidden="0" w:uiPriority="66" w:unhideWhenUsed="0"/>
-    <w:lsdException w:name="Medium Grid 1 Accent 3" w:semiHidden="0" w:uiPriority="67" w:unhideWhenUsed="0"/>
-    <w:lsdException w:name="Medium Grid 2 Accent 3" w:semiHidden="0" w:uiPriority="68" w:unhideWhenUsed="0"/>
-    <w:lsdException w:name="Medium Grid 3 Accent 3" w:semiHidden="0" w:uiPriority="69" w:unhideWhenUsed="0"/>
-    <w:lsdException w:name="Dark List Accent 3" w:semiHidden="0" w:uiPriority="70" w:unhideWhenUsed="0"/>
-    <w:lsdException w:name="Colorful Shading Accent 3" w:semiHidden="0" w:uiPriority="71" w:unhideWhenUsed="0"/>
-    <w:lsdException w:name="Colorful List Accent 3" w:semiHidden="0" w:uiPriority="72" w:unhideWhenUsed="0"/>
-    <w:lsdException w:name="Colorful Grid Accent 3" w:semiHidden="0" w:uiPriority="73" w:unhideWhenUsed="0"/>
-    <w:lsdException w:name="Light Shading Accent 4" w:semiHidden="0" w:uiPriority="60" w:unhideWhenUsed="0"/>
-    <w:lsdException w:name="Light List Accent 4" w:semiHidden="0" w:uiPriority="61" w:unhideWhenUsed="0"/>
-    <w:lsdException w:name="Light Grid Accent 4" w:semiHidden="0" w:uiPriority="62" w:unhideWhenUsed="0"/>
-    <w:lsdException w:name="Medium Shading 1 Accent 4" w:semiHidden="0" w:uiPriority="63" w:unhideWhenUsed="0"/>
-    <w:lsdException w:name="Medium Shading 2 Accent 4" w:semiHidden="0" w:uiPriority="64" w:unhideWhenUsed="0"/>
-    <w:lsdException w:name="Medium List 1 Accent 4" w:semiHidden="0" w:uiPriority="65" w:unhideWhenUsed="0"/>
-    <w:lsdException w:name="Medium List 2 Accent 4" w:semiHidden="0" w:uiPriority="66" w:unhideWhenUsed="0"/>
-    <w:lsdException w:name="Medium Grid 1 Accent 4" w:semiHidden="0" w:uiPriority="67" w:unhideWhenUsed="0"/>
-    <w:lsdException w:name="Medium Grid 2 Accent 4" w:semiHidden="0" w:uiPriority="68" w:unhideWhenUsed="0"/>
-    <w:lsdException w:name="Medium Grid 3 Accent 4" w:semiHidden="0" w:uiPriority="69" w:unhideWhenUsed="0"/>
-    <w:lsdException w:name="Dark List Accent 4" w:semiHidden="0" w:uiPriority="70" w:unhideWhenUsed="0"/>
-    <w:lsdException w:name="Colorful Shading Accent 4" w:semiHidden="0" w:uiPriority="71" w:unhideWhenUsed="0"/>
-    <w:lsdException w:name="Colorful List Accent 4" w:semiHidden="0" w:uiPriority="72" w:unhideWhenUsed="0"/>
-    <w:lsdException w:name="Colorful Grid Accent 4" w:semiHidden="0" w:uiPriority="73" w:unhideWhenUsed="0"/>
-    <w:lsdException w:name="Light Shading Accent 5" w:semiHidden="0" w:uiPriority="60" w:unhideWhenUsed="0"/>
-    <w:lsdException w:name="Light List Accent 5" w:semiHidden="0" w:uiPriority="61" w:unhideWhenUsed="0"/>
-    <w:lsdException w:name="Light Grid Accent 5" w:semiHidden="0" w:uiPriority="62" w:unhideWhenUsed="0"/>
-    <w:lsdException w:name="Medium Shading 1 Accent 5" w:semiHidden="0" w:uiPriority="63" w:unhideWhenUsed="0"/>
-    <w:lsdException w:name="Medium Shading 2 Accent 5" w:semiHidden="0" w:uiPriority="64" w:unhideWhenUsed="0"/>
-    <w:lsdException w:name="Medium List 1 Accent 5" w:semiHidden="0" w:uiPriority="65" w:unhideWhenUsed="0"/>
-    <w:lsdException w:name="Medium List 2 Accent 5" w:semiHidden="0" w:uiPriority="66" w:unhideWhenUsed="0"/>
-    <w:lsdException w:name="Medium Grid 1 Accent 5" w:semiHidden="0" w:uiPriority="67" w:unhideWhenUsed="0"/>
-    <w:lsdException w:name="Medium Grid 2 Accent 5" w:semiHidden="0" w:uiPriority="68" w:unhideWhenUsed="0"/>
-    <w:lsdException w:name="Medium Grid 3 Accent 5" w:semiHidden="0" w:uiPriority="69" w:unhideWhenUsed="0"/>
-    <w:lsdException w:name="Dark List Accent 5" w:semiHidden="0" w:uiPriority="70" w:unhideWhenUsed="0"/>
-    <w:lsdException w:name="Colorful Shading Accent 5" w:semiHidden="0" w:uiPriority="71" w:unhideWhenUsed="0"/>
-    <w:lsdException w:name="Colorful List Accent 5" w:semiHidden="0" w:uiPriority="72" w:unhideWhenUsed="0"/>
-    <w:lsdException w:name="Colorful Grid Accent 5" w:semiHidden="0" w:uiPriority="73" w:unhideWhenUsed="0"/>
-    <w:lsdException w:name="Light Shading Accent 6" w:semiHidden="0" w:uiPriority="60" w:unhideWhenUsed="0"/>
-    <w:lsdException w:name="Light List Accent 6" w:semiHidden="0" w:uiPriority="61" w:unhideWhenUsed="0"/>
-    <w:lsdException w:name="Light Grid Accent 6" w:semiHidden="0" w:uiPriority="62" w:unhideWhenUsed="0"/>
-    <w:lsdException w:name="Medium Shading 1 Accent 6" w:semiHidden="0" w:uiPriority="63" w:unhideWhenUsed="0"/>
-    <w:lsdException w:name="Medium Shading 2 Accent 6" w:semiHidden="0" w:uiPriority="64" w:unhideWhenUsed="0"/>
-    <w:lsdException w:name="Medium List 1 Accent 6" w:semiHidden="0" w:uiPriority="65" w:unhideWhenUsed="0"/>
-    <w:lsdException w:name="Medium List 2 Accent 6" w:semiHidden="0" w:uiPriority="66" w:unhideWhenUsed="0"/>
-    <w:lsdException w:name="Medium Grid 1 Accent 6" w:semiHidden="0" w:uiPriority="67" w:unhideWhenUsed="0"/>
-    <w:lsdException w:name="Medium Grid 2 Accent 6" w:semiHidden="0" w:uiPriority="68" w:unhideWhenUsed="0"/>
-    <w:lsdException w:name="Medium Grid 3 Accent 6" w:semiHidden="0" w:uiPriority="69" w:unhideWhenUsed="0"/>
-    <w:lsdException w:name="Dark List Accent 6" w:semiHidden="0" w:uiPriority="70" w:unhideWhenUsed="0"/>
-    <w:lsdException w:name="Colorful Shading Accent 6" w:semiHidden="0" w:uiPriority="71" w:unhideWhenUsed="0"/>
-    <w:lsdException w:name="Colorful List Accent 6" w:semiHidden="0" w:uiPriority="72" w:unhideWhenUsed="0"/>
-    <w:lsdException w:name="Colorful Grid Accent 6" w:semiHidden="0" w:uiPriority="73" w:unhideWhenUsed="0"/>
-    <w:lsdException w:name="Subtle Emphasis" w:semiHidden="0" w:uiPriority="19" w:unhideWhenUsed="0" w:qFormat="1"/>
-    <w:lsdException w:name="Intense Emphasis" w:semiHidden="0" w:uiPriority="21" w:unhideWhenUsed="0" w:qFormat="1"/>
-    <w:lsdException w:name="Subtle Reference" w:semiHidden="0" w:uiPriority="31" w:unhideWhenUsed="0" w:qFormat="1"/>
-    <w:lsdException w:name="Intense Reference" w:semiHidden="0" w:uiPriority="32" w:unhideWhenUsed="0" w:qFormat="1"/>
-    <w:lsdException w:name="Book Title" w:semiHidden="0" w:uiPriority="33" w:unhideWhenUsed="0" w:qFormat="1"/>
-    <w:lsdException w:name="Bibliography" w:uiPriority="37"/>
-    <w:lsdException w:name="TOC Heading" w:uiPriority="39" w:qFormat="1"/>
+  <w:latentStyles w:defLockedState="0" w:defUIPriority="99" w:defSemiHidden="0" w:defUnhideWhenUsed="0" w:defQFormat="0" w:count="371">
+    <w:lsdException w:name="Normal" w:uiPriority="0" w:qFormat="1"/>
+    <w:lsdException w:name="heading 1" w:uiPriority="9" w:qFormat="1"/>
+    <w:lsdException w:name="heading 2" w:semiHidden="1" w:uiPriority="9" w:unhideWhenUsed="1" w:qFormat="1"/>
+    <w:lsdException w:name="heading 3" w:semiHidden="1" w:uiPriority="9" w:unhideWhenUsed="1" w:qFormat="1"/>
+    <w:lsdException w:name="heading 4" w:semiHidden="1" w:uiPriority="9" w:unhideWhenUsed="1" w:qFormat="1"/>
+    <w:lsdException w:name="heading 5" w:semiHidden="1" w:uiPriority="9" w:unhideWhenUsed="1" w:qFormat="1"/>
+    <w:lsdException w:name="heading 6" w:semiHidden="1" w:uiPriority="9" w:unhideWhenUsed="1" w:qFormat="1"/>
+    <w:lsdException w:name="heading 7" w:semiHidden="1" w:uiPriority="9" w:unhideWhenUsed="1" w:qFormat="1"/>
+    <w:lsdException w:name="heading 8" w:semiHidden="1" w:uiPriority="9" w:unhideWhenUsed="1" w:qFormat="1"/>
+    <w:lsdException w:name="heading 9" w:semiHidden="1" w:uiPriority="9" w:unhideWhenUsed="1" w:qFormat="1"/>
+    <w:lsdException w:name="index 1" w:semiHidden="1" w:unhideWhenUsed="1"/>
+    <w:lsdException w:name="index 2" w:semiHidden="1" w:unhideWhenUsed="1"/>
+    <w:lsdException w:name="index 3" w:semiHidden="1" w:unhideWhenUsed="1"/>
+    <w:lsdException w:name="index 4" w:semiHidden="1" w:unhideWhenUsed="1"/>
+    <w:lsdException w:name="index 5" w:semiHidden="1" w:unhideWhenUsed="1"/>
+    <w:lsdException w:name="index 6" w:semiHidden="1" w:unhideWhenUsed="1"/>
+    <w:lsdException w:name="index 7" w:semiHidden="1" w:unhideWhenUsed="1"/>
+    <w:lsdException w:name="index 8" w:semiHidden="1" w:unhideWhenUsed="1"/>
+    <w:lsdException w:name="index 9" w:semiHidden="1" w:unhideWhenUsed="1"/>
+    <w:lsdException w:name="toc 1" w:semiHidden="1" w:uiPriority="39" w:unhideWhenUsed="1"/>
+    <w:lsdException w:name="toc 2" w:semiHidden="1" w:uiPriority="39" w:unhideWhenUsed="1"/>
+    <w:lsdException w:name="toc 3" w:semiHidden="1" w:uiPriority="39" w:unhideWhenUsed="1"/>
+    <w:lsdException w:name="toc 4" w:semiHidden="1" w:uiPriority="39" w:unhideWhenUsed="1"/>
+    <w:lsdException w:name="toc 5" w:semiHidden="1" w:uiPriority="39" w:unhideWhenUsed="1"/>
+    <w:lsdException w:name="toc 6" w:semiHidden="1" w:uiPriority="39" w:unhideWhenUsed="1"/>
+    <w:lsdException w:name="toc 7" w:semiHidden="1" w:uiPriority="39" w:unhideWhenUsed="1"/>
+    <w:lsdException w:name="toc 8" w:semiHidden="1" w:uiPriority="39" w:unhideWhenUsed="1"/>
+    <w:lsdException w:name="toc 9" w:semiHidden="1" w:uiPriority="39" w:unhideWhenUsed="1"/>
+    <w:lsdException w:name="Normal Indent" w:semiHidden="1" w:unhideWhenUsed="1"/>
+    <w:lsdException w:name="footnote text" w:semiHidden="1" w:unhideWhenUsed="1"/>
+    <w:lsdException w:name="annotation text" w:semiHidden="1" w:unhideWhenUsed="1"/>
+    <w:lsdException w:name="header" w:semiHidden="1" w:unhideWhenUsed="1"/>
+    <w:lsdException w:name="footer" w:semiHidden="1" w:unhideWhenUsed="1"/>
+    <w:lsdException w:name="index heading" w:semiHidden="1" w:unhideWhenUsed="1"/>
+    <w:lsdException w:name="caption" w:semiHidden="1" w:uiPriority="35" w:unhideWhenUsed="1" w:qFormat="1"/>
+    <w:lsdException w:name="table of figures" w:semiHidden="1" w:unhideWhenUsed="1"/>
+    <w:lsdException w:name="envelope address" w:semiHidden="1" w:unhideWhenUsed="1"/>
+    <w:lsdException w:name="envelope return" w:semiHidden="1" w:unhideWhenUsed="1"/>
+    <w:lsdException w:name="footnote reference" w:semiHidden="1" w:unhideWhenUsed="1"/>
+    <w:lsdException w:name="annotation reference" w:semiHidden="1" w:unhideWhenUsed="1"/>
+    <w:lsdException w:name="line number" w:semiHidden="1" w:unhideWhenUsed="1"/>
+    <w:lsdException w:name="page number" w:semiHidden="1" w:unhideWhenUsed="1"/>
+    <w:lsdException w:name="endnote reference" w:semiHidden="1" w:unhideWhenUsed="1"/>
+    <w:lsdException w:name="endnote text" w:semiHidden="1" w:unhideWhenUsed="1"/>
+    <w:lsdException w:name="table of authorities" w:semiHidden="1" w:unhideWhenUsed="1"/>
+    <w:lsdException w:name="macro" w:semiHidden="1" w:unhideWhenUsed="1"/>
+    <w:lsdException w:name="toa heading" w:semiHidden="1" w:unhideWhenUsed="1"/>
+    <w:lsdException w:name="List" w:semiHidden="1" w:unhideWhenUsed="1"/>
+    <w:lsdException w:name="List Bullet" w:semiHidden="1" w:unhideWhenUsed="1"/>
+    <w:lsdException w:name="List Number" w:semiHidden="1" w:unhideWhenUsed="1"/>
+    <w:lsdException w:name="List 2" w:semiHidden="1" w:unhideWhenUsed="1"/>
+    <w:lsdException w:name="List 3" w:semiHidden="1" w:unhideWhenUsed="1"/>
+    <w:lsdException w:name="List 4" w:semiHidden="1" w:unhideWhenUsed="1"/>
+    <w:lsdException w:name="List 5" w:semiHidden="1" w:unhideWhenUsed="1"/>
+    <w:lsdException w:name="List Bullet 2" w:semiHidden="1" w:unhideWhenUsed="1"/>
+    <w:lsdException w:name="List Bullet 3" w:semiHidden="1" w:unhideWhenUsed="1"/>
+    <w:lsdException w:name="List Bullet 4" w:semiHidden="1" w:unhideWhenUsed="1"/>
+    <w:lsdException w:name="List Bullet 5" w:semiHidden="1" w:unhideWhenUsed="1"/>
+    <w:lsdException w:name="List Number 2" w:semiHidden="1" w:unhideWhenUsed="1"/>
+    <w:lsdException w:name="List Number 3" w:semiHidden="1" w:unhideWhenUsed="1"/>
+    <w:lsdException w:name="List Number 4" w:semiHidden="1" w:unhideWhenUsed="1"/>
+    <w:lsdException w:name="List Number 5" w:semiHidden="1" w:unhideWhenUsed="1"/>
+    <w:lsdException w:name="Title" w:uiPriority="10" w:qFormat="1"/>
+    <w:lsdException w:name="Closing" w:semiHidden="1" w:unhideWhenUsed="1"/>
+    <w:lsdException w:name="Signature" w:semiHidden="1" w:unhideWhenUsed="1"/>
+    <w:lsdException w:name="Default Paragraph Font" w:semiHidden="1" w:uiPriority="1" w:unhideWhenUsed="1"/>
+    <w:lsdException w:name="Body Text" w:semiHidden="1" w:unhideWhenUsed="1"/>
+    <w:lsdException w:name="Body Text Indent" w:semiHidden="1" w:unhideWhenUsed="1"/>
+    <w:lsdException w:name="List Continue" w:semiHidden="1" w:unhideWhenUsed="1"/>
+    <w:lsdException w:name="List Continue 2" w:semiHidden="1" w:unhideWhenUsed="1"/>
+    <w:lsdException w:name="List Continue 3" w:semiHidden="1" w:unhideWhenUsed="1"/>
+    <w:lsdException w:name="List Continue 4" w:semiHidden="1" w:unhideWhenUsed="1"/>
+    <w:lsdException w:name="List Continue 5" w:semiHidden="1" w:unhideWhenUsed="1"/>
+    <w:lsdException w:name="Message Header" w:semiHidden="1" w:unhideWhenUsed="1"/>
+    <w:lsdException w:name="Subtitle" w:uiPriority="11" w:qFormat="1"/>
+    <w:lsdException w:name="Salutation" w:semiHidden="1" w:unhideWhenUsed="1"/>
+    <w:lsdException w:name="Date" w:semiHidden="1" w:unhideWhenUsed="1"/>
+    <w:lsdException w:name="Body Text First Indent" w:semiHidden="1" w:unhideWhenUsed="1"/>
+    <w:lsdException w:name="Body Text First Indent 2" w:semiHidden="1" w:unhideWhenUsed="1"/>
+    <w:lsdException w:name="Note Heading" w:semiHidden="1" w:unhideWhenUsed="1"/>
+    <w:lsdException w:name="Body Text 2" w:semiHidden="1" w:unhideWhenUsed="1"/>
+    <w:lsdException w:name="Body Text 3" w:semiHidden="1" w:unhideWhenUsed="1"/>
+    <w:lsdException w:name="Body Text Indent 2" w:semiHidden="1" w:unhideWhenUsed="1"/>
+    <w:lsdException w:name="Body Text Indent 3" w:semiHidden="1" w:unhideWhenUsed="1"/>
+    <w:lsdException w:name="Block Text" w:semiHidden="1" w:unhideWhenUsed="1"/>
+    <w:lsdException w:name="Hyperlink" w:semiHidden="1" w:unhideWhenUsed="1"/>
+    <w:lsdException w:name="FollowedHyperlink" w:semiHidden="1" w:unhideWhenUsed="1"/>
+    <w:lsdException w:name="Strong" w:uiPriority="22" w:qFormat="1"/>
+    <w:lsdException w:name="Emphasis" w:uiPriority="20" w:qFormat="1"/>
+    <w:lsdException w:name="Document Map" w:semiHidden="1" w:unhideWhenUsed="1"/>
+    <w:lsdException w:name="Plain Text" w:semiHidden="1" w:unhideWhenUsed="1"/>
+    <w:lsdException w:name="E-mail Signature" w:semiHidden="1" w:unhideWhenUsed="1"/>
+    <w:lsdException w:name="HTML Top of Form" w:semiHidden="1" w:unhideWhenUsed="1"/>
+    <w:lsdException w:name="HTML Bottom of Form" w:semiHidden="1" w:unhideWhenUsed="1"/>
+    <w:lsdException w:name="Normal (Web)" w:semiHidden="1" w:unhideWhenUsed="1"/>
+    <w:lsdException w:name="HTML Acronym" w:semiHidden="1" w:unhideWhenUsed="1"/>
+    <w:lsdException w:name="HTML Address" w:semiHidden="1" w:unhideWhenUsed="1"/>
+    <w:lsdException w:name="HTML Cite" w:semiHidden="1" w:unhideWhenUsed="1"/>
+    <w:lsdException w:name="HTML Code" w:semiHidden="1" w:unhideWhenUsed="1"/>
+    <w:lsdException w:name="HTML Definition" w:semiHidden="1" w:unhideWhenUsed="1"/>
+    <w:lsdException w:name="HTML Keyboard" w:semiHidden="1" w:unhideWhenUsed="1"/>
+    <w:lsdException w:name="HTML Preformatted" w:semiHidden="1" w:unhideWhenUsed="1"/>
+    <w:lsdException w:name="HTML Sample" w:semiHidden="1" w:unhideWhenUsed="1"/>
+    <w:lsdException w:name="HTML Typewriter" w:semiHidden="1" w:unhideWhenUsed="1"/>
+    <w:lsdException w:name="HTML Variable" w:semiHidden="1" w:unhideWhenUsed="1"/>
+    <w:lsdException w:name="Normal Table" w:semiHidden="1" w:unhideWhenUsed="1"/>
+    <w:lsdException w:name="annotation subject" w:semiHidden="1" w:unhideWhenUsed="1"/>
+    <w:lsdException w:name="No List" w:semiHidden="1" w:unhideWhenUsed="1"/>
+    <w:lsdException w:name="Outline List 1" w:semiHidden="1" w:unhideWhenUsed="1"/>
+    <w:lsdException w:name="Outline List 2" w:semiHidden="1" w:unhideWhenUsed="1"/>
+    <w:lsdException w:name="Outline List 3" w:semiHidden="1" w:unhideWhenUsed="1"/>
+    <w:lsdException w:name="Table Simple 1" w:semiHidden="1" w:unhideWhenUsed="1"/>
+    <w:lsdException w:name="Table Simple 2" w:semiHidden="1" w:unhideWhenUsed="1"/>
+    <w:lsdException w:name="Table Simple 3" w:semiHidden="1" w:unhideWhenUsed="1"/>
+    <w:lsdException w:name="Table Classic 1" w:semiHidden="1" w:unhideWhenUsed="1"/>
+    <w:lsdException w:name="Table Classic 2" w:semiHidden="1" w:unhideWhenUsed="1"/>
+    <w:lsdException w:name="Table Classic 3" w:semiHidden="1" w:unhideWhenUsed="1"/>
+    <w:lsdException w:name="Table Classic 4" w:semiHidden="1" w:unhideWhenUsed="1"/>
+    <w:lsdException w:name="Table Colorful 1" w:semiHidden="1" w:unhideWhenUsed="1"/>
+    <w:lsdException w:name="Table Colorful 2" w:semiHidden="1" w:unhideWhenUsed="1"/>
+    <w:lsdException w:name="Table Colorful 3" w:semiHidden="1" w:unhideWhenUsed="1"/>
+    <w:lsdException w:name="Table Columns 1" w:semiHidden="1" w:unhideWhenUsed="1"/>
+    <w:lsdException w:name="Table Columns 2" w:semiHidden="1" w:unhideWhenUsed="1"/>
+    <w:lsdException w:name="Table Columns 3" w:semiHidden="1" w:unhideWhenUsed="1"/>
+    <w:lsdException w:name="Table Columns 4" w:semiHidden="1" w:unhideWhenUsed="1"/>
+    <w:lsdException w:name="Table Columns 5" w:semiHidden="1" w:unhideWhenUsed="1"/>
+    <w:lsdException w:name="Table Grid 1" w:semiHidden="1" w:unhideWhenUsed="1"/>
+    <w:lsdException w:name="Table Grid 2" w:semiHidden="1" w:unhideWhenUsed="1"/>
+    <w:lsdException w:name="Table Grid 3" w:semiHidden="1" w:unhideWhenUsed="1"/>
+    <w:lsdException w:name="Table Grid 4" w:semiHidden="1" w:unhideWhenUsed="1"/>
+    <w:lsdException w:name="Table Grid 5" w:semiHidden="1" w:unhideWhenUsed="1"/>
+    <w:lsdException w:name="Table Grid 6" w:semiHidden="1" w:unhideWhenUsed="1"/>
+    <w:lsdException w:name="Table Grid 7" w:semiHidden="1" w:unhideWhenUsed="1"/>
+    <w:lsdException w:name="Table Grid 8" w:semiHidden="1" w:unhideWhenUsed="1"/>
+    <w:lsdException w:name="Table List 1" w:semiHidden="1" w:unhideWhenUsed="1"/>
+    <w:lsdException w:name="Table List 2" w:semiHidden="1" w:unhideWhenUsed="1"/>
+    <w:lsdException w:name="Table List 3" w:semiHidden="1" w:unhideWhenUsed="1"/>
+    <w:lsdException w:name="Table List 4" w:semiHidden="1" w:unhideWhenUsed="1"/>
+    <w:lsdException w:name="Table List 5" w:semiHidden="1" w:unhideWhenUsed="1"/>
+    <w:lsdException w:name="Table List 6" w:semiHidden="1" w:unhideWhenUsed="1"/>
+    <w:lsdException w:name="Table List 7" w:semiHidden="1" w:unhideWhenUsed="1"/>
+    <w:lsdException w:name="Table List 8" w:semiHidden="1" w:unhideWhenUsed="1"/>
+    <w:lsdException w:name="Table 3D effects 1" w:semiHidden="1" w:unhideWhenUsed="1"/>
+    <w:lsdException w:name="Table 3D effects 2" w:semiHidden="1" w:unhideWhenUsed="1"/>
+    <w:lsdException w:name="Table 3D effects 3" w:semiHidden="1" w:unhideWhenUsed="1"/>
+    <w:lsdException w:name="Table Contemporary" w:semiHidden="1" w:unhideWhenUsed="1"/>
+    <w:lsdException w:name="Table Elegant" w:semiHidden="1" w:unhideWhenUsed="1"/>
+    <w:lsdException w:name="Table Professional" w:semiHidden="1" w:unhideWhenUsed="1"/>
+    <w:lsdException w:name="Table Subtle 1" w:semiHidden="1" w:unhideWhenUsed="1"/>
+    <w:lsdException w:name="Table Subtle 2" w:semiHidden="1" w:unhideWhenUsed="1"/>
+    <w:lsdException w:name="Table Web 1" w:semiHidden="1" w:unhideWhenUsed="1"/>
+    <w:lsdException w:name="Table Web 2" w:semiHidden="1" w:unhideWhenUsed="1"/>
+    <w:lsdException w:name="Table Web 3" w:semiHidden="1" w:unhideWhenUsed="1"/>
+    <w:lsdException w:name="Balloon Text" w:semiHidden="1" w:unhideWhenUsed="1"/>
+    <w:lsdException w:name="Table Grid" w:uiPriority="59"/>
+    <w:lsdException w:name="Table Theme" w:semiHidden="1" w:unhideWhenUsed="1"/>
+    <w:lsdException w:name="Placeholder Text" w:semiHidden="1"/>
+    <w:lsdException w:name="No Spacing" w:uiPriority="1" w:qFormat="1"/>
+    <w:lsdException w:name="Light Shading" w:uiPriority="60"/>
+    <w:lsdException w:name="Light List" w:uiPriority="61"/>
+    <w:lsdException w:name="Light Grid" w:uiPriority="62"/>
+    <w:lsdException w:name="Medium Shading 1" w:uiPriority="63"/>
+    <w:lsdException w:name="Medium Shading 2" w:uiPriority="64"/>
+    <w:lsdException w:name="Medium List 1" w:uiPriority="65"/>
+    <w:lsdException w:name="Medium List 2" w:uiPriority="66"/>
+    <w:lsdException w:name="Medium Grid 1" w:uiPriority="67"/>
+    <w:lsdException w:name="Medium Grid 2" w:uiPriority="68"/>
+    <w:lsdException w:name="Medium Grid 3" w:uiPriority="69"/>
+    <w:lsdException w:name="Dark List" w:uiPriority="70"/>
+    <w:lsdException w:name="Colorful Shading" w:uiPriority="71"/>
+    <w:lsdException w:name="Colorful List" w:uiPriority="72"/>
+    <w:lsdException w:name="Colorful Grid" w:uiPriority="73"/>
+    <w:lsdException w:name="Light Shading Accent 1" w:uiPriority="60"/>
+    <w:lsdException w:name="Light List Accent 1" w:uiPriority="61"/>
+    <w:lsdException w:name="Light Grid Accent 1" w:uiPriority="62"/>
+    <w:lsdException w:name="Medium Shading 1 Accent 1" w:uiPriority="63"/>
+    <w:lsdException w:name="Medium Shading 2 Accent 1" w:uiPriority="64"/>
+    <w:lsdException w:name="Medium List 1 Accent 1" w:uiPriority="65"/>
+    <w:lsdException w:name="Revision" w:semiHidden="1"/>
+    <w:lsdException w:name="List Paragraph" w:uiPriority="34" w:qFormat="1"/>
+    <w:lsdException w:name="Quote" w:uiPriority="29" w:qFormat="1"/>
+    <w:lsdException w:name="Intense Quote" w:uiPriority="30" w:qFormat="1"/>
+    <w:lsdException w:name="Medium List 2 Accent 1" w:uiPriority="66"/>
+    <w:lsdException w:name="Medium Grid 1 Accent 1" w:uiPriority="67"/>
+    <w:lsdException w:name="Medium Grid 2 Accent 1" w:uiPriority="68"/>
+    <w:lsdException w:name="Medium Grid 3 Accent 1" w:uiPriority="69"/>
+    <w:lsdException w:name="Dark List Accent 1" w:uiPriority="70"/>
+    <w:lsdException w:name="Colorful Shading Accent 1" w:uiPriority="71"/>
+    <w:lsdException w:name="Colorful List Accent 1" w:uiPriority="72"/>
+    <w:lsdException w:name="Colorful Grid Accent 1" w:uiPriority="73"/>
+    <w:lsdException w:name="Light Shading Accent 2" w:uiPriority="60"/>
+    <w:lsdException w:name="Light List Accent 2" w:uiPriority="61"/>
+    <w:lsdException w:name="Light Grid Accent 2" w:uiPriority="62"/>
+    <w:lsdException w:name="Medium Shading 1 Accent 2" w:uiPriority="63"/>
+    <w:lsdException w:name="Medium Shading 2 Accent 2" w:uiPriority="64"/>
+    <w:lsdException w:name="Medium List 1 Accent 2" w:uiPriority="65"/>
+    <w:lsdException w:name="Medium List 2 Accent 2" w:uiPriority="66"/>
+    <w:lsdException w:name="Medium Grid 1 Accent 2" w:uiPriority="67"/>
+    <w:lsdException w:name="Medium Grid 2 Accent 2" w:uiPriority="68"/>
+    <w:lsdException w:name="Medium Grid 3 Accent 2" w:uiPriority="69"/>
+    <w:lsdException w:name="Dark List Accent 2" w:uiPriority="70"/>
+    <w:lsdException w:name="Colorful Shading Accent 2" w:uiPriority="71"/>
+    <w:lsdException w:name="Colorful List Accent 2" w:uiPriority="72"/>
+    <w:lsdException w:name="Colorful Grid Accent 2" w:uiPriority="73"/>
+    <w:lsdException w:name="Light Shading Accent 3" w:uiPriority="60"/>
+    <w:lsdException w:name="Light List Accent 3" w:uiPriority="61"/>
+    <w:lsdException w:name="Light Grid Accent 3" w:uiPriority="62"/>
+    <w:lsdException w:name="Medium Shading 1 Accent 3" w:uiPriority="63"/>
+    <w:lsdException w:name="Medium Shading 2 Accent 3" w:uiPriority="64"/>
+    <w:lsdException w:name="Medium List 1 Accent 3" w:uiPriority="65"/>
+    <w:lsdException w:name="Medium List 2 Accent 3" w:uiPriority="66"/>
+    <w:lsdException w:name="Medium Grid 1 Accent 3" w:uiPriority="67"/>
+    <w:lsdException w:name="Medium Grid 2 Accent 3" w:uiPriority="68"/>
+    <w:lsdException w:name="Medium Grid 3 Accent 3" w:uiPriority="69"/>
+    <w:lsdException w:name="Dark List Accent 3" w:uiPriority="70"/>
+    <w:lsdException w:name="Colorful Shading Accent 3" w:uiPriority="71"/>
+    <w:lsdException w:name="Colorful List Accent 3" w:uiPriority="72"/>
+    <w:lsdException w:name="Colorful Grid Accent 3" w:uiPriority="73"/>
+    <w:lsdException w:name="Light Shading Accent 4" w:uiPriority="60"/>
+    <w:lsdException w:name="Light List Accent 4" w:uiPriority="61"/>
+    <w:lsdException w:name="Light Grid Accent 4" w:uiPriority="62"/>
+    <w:lsdException w:name="Medium Shading 1 Accent 4" w:uiPriority="63"/>
+    <w:lsdException w:name="Medium Shading 2 Accent 4" w:uiPriority="64"/>
+    <w:lsdException w:name="Medium List 1 Accent 4" w:uiPriority="65"/>
+    <w:lsdException w:name="Medium List 2 Accent 4" w:uiPriority="66"/>
+    <w:lsdException w:name="Medium Grid 1 Accent 4" w:uiPriority="67"/>
+    <w:lsdException w:name="Medium Grid 2 Accent 4" w:uiPriority="68"/>
+    <w:lsdException w:name="Medium Grid 3 Accent 4" w:uiPriority="69"/>
+    <w:lsdException w:name="Dark List Accent 4" w:uiPriority="70"/>
+    <w:lsdException w:name="Colorful Shading Accent 4" w:uiPriority="71"/>
+    <w:lsdException w:name="Colorful List Accent 4" w:uiPriority="72"/>
+    <w:lsdException w:name="Colorful Grid Accent 4" w:uiPriority="73"/>
+    <w:lsdException w:name="Light Shading Accent 5" w:uiPriority="60"/>
+    <w:lsdException w:name="Light List Accent 5" w:uiPriority="61"/>
+    <w:lsdException w:name="Light Grid Accent 5" w:uiPriority="62"/>
+    <w:lsdException w:name="Medium Shading 1 Accent 5" w:uiPriority="63"/>
+    <w:lsdException w:name="Medium Shading 2 Accent 5" w:uiPriority="64"/>
+    <w:lsdException w:name="Medium List 1 Accent 5" w:uiPriority="65"/>
+    <w:lsdException w:name="Medium List 2 Accent 5" w:uiPriority="66"/>
+    <w:lsdException w:name="Medium Grid 1 Accent 5" w:uiPriority="67"/>
+    <w:lsdException w:name="Medium Grid 2 Accent 5" w:uiPriority="68"/>
+    <w:lsdException w:name="Medium Grid 3 Accent 5" w:uiPriority="69"/>
+    <w:lsdException w:name="Dark List Accent 5" w:uiPriority="70"/>
+    <w:lsdException w:name="Colorful Shading Accent 5" w:uiPriority="71"/>
+    <w:lsdException w:name="Colorful List Accent 5" w:uiPriority="72"/>
+    <w:lsdException w:name="Colorful Grid Accent 5" w:uiPriority="73"/>
+    <w:lsdException w:name="Light Shading Accent 6" w:uiPriority="60"/>
+    <w:lsdException w:name="Light List Accent 6" w:uiPriority="61"/>
+    <w:lsdException w:name="Light Grid Accent 6" w:uiPriority="62"/>
+    <w:lsdException w:name="Medium Shading 1 Accent 6" w:uiPriority="63"/>
+    <w:lsdException w:name="Medium Shading 2 Accent 6" w:uiPriority="64"/>
+    <w:lsdException w:name="Medium List 1 Accent 6" w:uiPriority="65"/>
+    <w:lsdException w:name="Medium List 2 Accent 6" w:uiPriority="66"/>
+    <w:lsdException w:name="Medium Grid 1 Accent 6" w:uiPriority="67"/>
+    <w:lsdException w:name="Medium Grid 2 Accent 6" w:uiPriority="68"/>
+    <w:lsdException w:name="Medium Grid 3 Accent 6" w:uiPriority="69"/>
+    <w:lsdException w:name="Dark List Accent 6" w:uiPriority="70"/>
+    <w:lsdException w:name="Colorful Shading Accent 6" w:uiPriority="71"/>
+    <w:lsdException w:name="Colorful List Accent 6" w:uiPriority="72"/>
+    <w:lsdException w:name="Colorful Grid Accent 6" w:uiPriority="73"/>
+    <w:lsdException w:name="Subtle Emphasis" w:uiPriority="19" w:qFormat="1"/>
+    <w:lsdException w:name="Intense Emphasis" w:uiPriority="21" w:qFormat="1"/>
+    <w:lsdException w:name="Subtle Reference" w:uiPriority="31" w:qFormat="1"/>
+    <w:lsdException w:name="Intense Reference" w:uiPriority="32" w:qFormat="1"/>
+    <w:lsdException w:name="Book Title" w:uiPriority="33" w:qFormat="1"/>
+    <w:lsdException w:name="Bibliography" w:semiHidden="1" w:uiPriority="37" w:unhideWhenUsed="1"/>
+    <w:lsdException w:name="TOC Heading" w:semiHidden="1" w:uiPriority="39" w:unhideWhenUsed="1" w:qFormat="1"/>
+    <w:lsdException w:name="Plain Table 1" w:uiPriority="41"/>
+    <w:lsdException w:name="Plain Table 2" w:uiPriority="42"/>
+    <w:lsdException w:name="Plain Table 3" w:uiPriority="43"/>
+    <w:lsdException w:name="Plain Table 4" w:uiPriority="44"/>
+    <w:lsdException w:name="Plain Table 5" w:uiPriority="45"/>
+    <w:lsdException w:name="Grid Table Light" w:uiPriority="40"/>
+    <w:lsdException w:name="Grid Table 1 Light" w:uiPriority="46"/>
+    <w:lsdException w:name="Grid Table 2" w:uiPriority="47"/>
+    <w:lsdException w:name="Grid Table 3" w:uiPriority="48"/>
+    <w:lsdException w:name="Grid Table 4" w:uiPriority="49"/>
+    <w:lsdException w:name="Grid Table 5 Dark" w:uiPriority="50"/>
+    <w:lsdException w:name="Grid Table 6 Colorful" w:uiPriority="51"/>
+    <w:lsdException w:name="Grid Table 7 Colorful" w:uiPriority="52"/>
+    <w:lsdException w:name="Grid Table 1 Light Accent 1" w:uiPriority="46"/>
+    <w:lsdException w:name="Grid Table 2 Accent 1" w:uiPriority="47"/>
+    <w:lsdException w:name="Grid Table 3 Accent 1" w:uiPriority="48"/>
+    <w:lsdException w:name="Grid Table 4 Accent 1" w:uiPriority="49"/>
+    <w:lsdException w:name="Grid Table 5 Dark Accent 1" w:uiPriority="50"/>
+    <w:lsdException w:name="Grid Table 6 Colorful Accent 1" w:uiPriority="51"/>
+    <w:lsdException w:name="Grid Table 7 Colorful Accent 1" w:uiPriority="52"/>
+    <w:lsdException w:name="Grid Table 1 Light Accent 2" w:uiPriority="46"/>
+    <w:lsdException w:name="Grid Table 2 Accent 2" w:uiPriority="47"/>
+    <w:lsdException w:name="Grid Table 3 Accent 2" w:uiPriority="48"/>
+    <w:lsdException w:name="Grid Table 4 Accent 2" w:uiPriority="49"/>
+    <w:lsdException w:name="Grid Table 5 Dark Accent 2" w:uiPriority="50"/>
+    <w:lsdException w:name="Grid Table 6 Colorful Accent 2" w:uiPriority="51"/>
+    <w:lsdException w:name="Grid Table 7 Colorful Accent 2" w:uiPriority="52"/>
+    <w:lsdException w:name="Grid Table 1 Light Accent 3" w:uiPriority="46"/>
+    <w:lsdException w:name="Grid Table 2 Accent 3" w:uiPriority="47"/>
+    <w:lsdException w:name="Grid Table 3 Accent 3" w:uiPriority="48"/>
+    <w:lsdException w:name="Grid Table 4 Accent 3" w:uiPriority="49"/>
+    <w:lsdException w:name="Grid Table 5 Dark Accent 3" w:uiPriority="50"/>
+    <w:lsdException w:name="Grid Table 6 Colorful Accent 3" w:uiPriority="51"/>
+    <w:lsdException w:name="Grid Table 7 Colorful Accent 3" w:uiPriority="52"/>
+    <w:lsdException w:name="Grid Table 1 Light Accent 4" w:uiPriority="46"/>
+    <w:lsdException w:name="Grid Table 2 Accent 4" w:uiPriority="47"/>
+    <w:lsdException w:name="Grid Table 3 Accent 4" w:uiPriority="48"/>
+    <w:lsdException w:name="Grid Table 4 Accent 4" w:uiPriority="49"/>
+    <w:lsdException w:name="Grid Table 5 Dark Accent 4" w:uiPriority="50"/>
+    <w:lsdException w:name="Grid Table 6 Colorful Accent 4" w:uiPriority="51"/>
+    <w:lsdException w:name="Grid Table 7 Colorful Accent 4" w:uiPriority="52"/>
+    <w:lsdException w:name="Grid Table 1 Light Accent 5" w:uiPriority="46"/>
+    <w:lsdException w:name="Grid Table 2 Accent 5" w:uiPriority="47"/>
+    <w:lsdException w:name="Grid Table 3 Accent 5" w:uiPriority="48"/>
+    <w:lsdException w:name="Grid Table 4 Accent 5" w:uiPriority="49"/>
+    <w:lsdException w:name="Grid Table 5 Dark Accent 5" w:uiPriority="50"/>
+    <w:lsdException w:name="Grid Table 6 Colorful Accent 5" w:uiPriority="51"/>
+    <w:lsdException w:name="Grid Table 7 Colorful Accent 5" w:uiPriority="52"/>
+    <w:lsdException w:name="Grid Table 1 Light Accent 6" w:uiPriority="46"/>
+    <w:lsdException w:name="Grid Table 2 Accent 6" w:uiPriority="47"/>
+    <w:lsdException w:name="Grid Table 3 Accent 6" w:uiPriority="48"/>
+    <w:lsdException w:name="Grid Table 4 Accent 6" w:uiPriority="49"/>
+    <w:lsdException w:name="Grid Table 5 Dark Accent 6" w:uiPriority="50"/>
+    <w:lsdException w:name="Grid Table 6 Colorful Accent 6" w:uiPriority="51"/>
+    <w:lsdException w:name="Grid Table 7 Colorful Accent 6" w:uiPriority="52"/>
+    <w:lsdException w:name="List Table 1 Light" w:uiPriority="46"/>
+    <w:lsdException w:name="List Table 2" w:uiPriority="47"/>
+    <w:lsdException w:name="List Table 3" w:uiPriority="48"/>
+    <w:lsdException w:name="List Table 4" w:uiPriority="49"/>
+    <w:lsdException w:name="List Table 5 Dark" w:uiPriority="50"/>
+    <w:lsdException w:name="List Table 6 Colorful" w:uiPriority="51"/>
+    <w:lsdException w:name="List Table 7 Colorful" w:uiPriority="52"/>
+    <w:lsdException w:name="List Table 1 Light Accent 1" w:uiPriority="46"/>
+    <w:lsdException w:name="List Table 2 Accent 1" w:uiPriority="47"/>
+    <w:lsdException w:name="List Table 3 Accent 1" w:uiPriority="48"/>
+    <w:lsdException w:name="List Table 4 Accent 1" w:uiPriority="49"/>
+    <w:lsdException w:name="List Table 5 Dark Accent 1" w:uiPriority="50"/>
+    <w:lsdException w:name="List Table 6 Colorful Accent 1" w:uiPriority="51"/>
+    <w:lsdException w:name="List Table 7 Colorful Accent 1" w:uiPriority="52"/>
+    <w:lsdException w:name="List Table 1 Light Accent 2" w:uiPriority="46"/>
+    <w:lsdException w:name="List Table 2 Accent 2" w:uiPriority="47"/>
+    <w:lsdException w:name="List Table 3 Accent 2" w:uiPriority="48"/>
+    <w:lsdException w:name="List Table 4 Accent 2" w:uiPriority="49"/>
+    <w:lsdException w:name="List Table 5 Dark Accent 2" w:uiPriority="50"/>
+    <w:lsdException w:name="List Table 6 Colorful Accent 2" w:uiPriority="51"/>
+    <w:lsdException w:name="List Table 7 Colorful Accent 2" w:uiPriority="52"/>
+    <w:lsdException w:name="List Table 1 Light Accent 3" w:uiPriority="46"/>
+    <w:lsdException w:name="List Table 2 Accent 3" w:uiPriority="47"/>
+    <w:lsdException w:name="List Table 3 Accent 3" w:uiPriority="48"/>
+    <w:lsdException w:name="List Table 4 Accent 3" w:uiPriority="49"/>
+    <w:lsdException w:name="List Table 5 Dark Accent 3" w:uiPriority="50"/>
+    <w:lsdException w:name="List Table 6 Colorful Accent 3" w:uiPriority="51"/>
+    <w:lsdException w:name="List Table 7 Colorful Accent 3" w:uiPriority="52"/>
+    <w:lsdException w:name="List Table 1 Light Accent 4" w:uiPriority="46"/>
+    <w:lsdException w:name="List Table 2 Accent 4" w:uiPriority="47"/>
+    <w:lsdException w:name="List Table 3 Accent 4" w:uiPriority="48"/>
+    <w:lsdException w:name="List Table 4 Accent 4" w:uiPriority="49"/>
+    <w:lsdException w:name="List Table 5 Dark Accent 4" w:uiPriority="50"/>
+    <w:lsdException w:name="List Table 6 Colorful Accent 4" w:uiPriority="51"/>
+    <w:lsdException w:name="List Table 7 Colorful Accent 4" w:uiPriority="52"/>
+    <w:lsdException w:name="List Table 1 Light Accent 5" w:uiPriority="46"/>
+    <w:lsdException w:name="List Table 2 Accent 5" w:uiPriority="47"/>
+    <w:lsdException w:name="List Table 3 Accent 5" w:uiPriority="48"/>
+    <w:lsdException w:name="List Table 4 Accent 5" w:uiPriority="49"/>
+    <w:lsdException w:name="List Table 5 Dark Accent 5" w:uiPriority="50"/>
+    <w:lsdException w:name="List Table 6 Colorful Accent 5" w:uiPriority="51"/>
+    <w:lsdException w:name="List Table 7 Colorful Accent 5" w:uiPriority="52"/>
+    <w:lsdException w:name="List Table 1 Light Accent 6" w:uiPriority="46"/>
+    <w:lsdException w:name="List Table 2 Accent 6" w:uiPriority="47"/>
+    <w:lsdException w:name="List Table 3 Accent 6" w:uiPriority="48"/>
+    <w:lsdException w:name="List Table 4 Accent 6" w:uiPriority="49"/>
+    <w:lsdException w:name="List Table 5 Dark Accent 6" w:uiPriority="50"/>
+    <w:lsdException w:name="List Table 6 Colorful Accent 6" w:uiPriority="51"/>
+    <w:lsdException w:name="List Table 7 Colorful Accent 6" w:uiPriority="52"/>
   </w:latentStyles>
   <w:style w:type="paragraph" w:default="1" w:styleId="Normal">
     <w:name w:val="Normal"/>
@@ -3282,7 +4009,6 @@
     <w:uiPriority w:val="99"/>
     <w:semiHidden/>
     <w:unhideWhenUsed/>
-    <w:qFormat/>
     <w:tblPr>
       <w:tblInd w:w="0" w:type="dxa"/>
       <w:tblCellMar>
@@ -3371,7 +4097,7 @@
 </file>
 
 <file path=word/glossary/webSettings.xml><?xml version="1.0" encoding="utf-8"?>
-<w:webSettings xmlns:r="http://schemas.openxmlformats.org/officeDocument/2006/relationships" xmlns:w="http://schemas.openxmlformats.org/wordprocessingml/2006/main">
+<w:webSettings xmlns:mc="http://schemas.openxmlformats.org/markup-compatibility/2006" xmlns:r="http://schemas.openxmlformats.org/officeDocument/2006/relationships" xmlns:w="http://schemas.openxmlformats.org/wordprocessingml/2006/main" xmlns:w14="http://schemas.microsoft.com/office/word/2010/wordml" xmlns:w15="http://schemas.microsoft.com/office/word/2012/wordml" mc:Ignorable="w14 w15">
   <w:optimizeForBrowser/>
 </w:webSettings>
 </file>
@@ -3723,7 +4449,7 @@
 </file>
 
 <file path=customXml/itemProps2.xml><?xml version="1.0" encoding="utf-8"?>
-<ds:datastoreItem xmlns:ds="http://schemas.openxmlformats.org/officeDocument/2006/customXml" ds:itemID="{76BDDE2D-68AD-4F9C-AF87-A9CB3345B063}">
+<ds:datastoreItem xmlns:ds="http://schemas.openxmlformats.org/officeDocument/2006/customXml" ds:itemID="{F2D0198E-D4FF-4066-A3AB-C6CFFB2EB2C2}">
   <ds:schemaRefs>
     <ds:schemaRef ds:uri="http://schemas.openxmlformats.org/officeDocument/2006/bibliography"/>
   </ds:schemaRefs>

</xml_diff>

<commit_message>
Continuité dans la rédaction du cahier des charges
</commit_message>
<xml_diff>
--- a/Document/Cahier des charges Général.docx
+++ b/Document/Cahier des charges Général.docx
@@ -285,7 +285,7 @@
               <w:noProof/>
             </w:rPr>
             <w:pict>
-              <v:group id="_x0000_s1026" style="position:absolute;margin-left:1774.55pt;margin-top:0;width:264.55pt;height:690.65pt;z-index:251660288;mso-position-horizontal:right;mso-position-horizontal-relative:page;mso-position-vertical:bottom;mso-position-vertical-relative:page" coordorigin="5531,1258" coordsize="5291,13813">
+              <v:group id="_x0000_s1026" style="position:absolute;margin-left:2414.6pt;margin-top:0;width:264.55pt;height:690.65pt;z-index:251660288;mso-position-horizontal:right;mso-position-horizontal-relative:page;mso-position-vertical:bottom;mso-position-vertical-relative:page" coordorigin="5531,1258" coordsize="5291,13813">
                 <v:shapetype id="_x0000_t32" coordsize="21600,21600" o:spt="32" o:oned="t" path="m,l21600,21600e" filled="f">
                   <v:path arrowok="t" fillok="f" o:connecttype="none"/>
                   <o:lock v:ext="edit" shapetype="t"/>
@@ -323,7 +323,7 @@
               <w:noProof/>
             </w:rPr>
             <w:pict>
-              <v:group id="_x0000_s1032" style="position:absolute;margin-left:2746.7pt;margin-top:0;width:332.7pt;height:227.25pt;z-index:251661312;mso-position-horizontal:right;mso-position-horizontal-relative:margin;mso-position-vertical:top;mso-position-vertical-relative:page" coordorigin="4136,15" coordsize="6654,4545" o:allowincell="f">
+              <v:group id="_x0000_s1032" style="position:absolute;margin-left:3591.2pt;margin-top:0;width:332.7pt;height:227.25pt;z-index:251661312;mso-position-horizontal:right;mso-position-horizontal-relative:margin;mso-position-vertical:top;mso-position-vertical-relative:page" coordorigin="4136,15" coordsize="6654,4545" o:allowincell="f">
                 <v:shape id="_x0000_s1033" type="#_x0000_t32" style="position:absolute;left:4136;top:15;width:3058;height:3855" o:connectortype="straight" strokecolor="#93ccdb [1620]"/>
                 <v:oval id="_x0000_s1034" style="position:absolute;left:6674;top:444;width:4116;height:4116" fillcolor="#93ccdb [1620]" stroked="f"/>
                 <v:oval id="_x0000_s1035" style="position:absolute;left:6773;top:1058;width:3367;height:3367" fillcolor="#c9e6ed [820]" stroked="f"/>
@@ -345,7 +345,7 @@
         <w:pStyle w:val="Titre1"/>
         <w:jc w:val="center"/>
       </w:pPr>
-      <w:bookmarkStart w:id="0" w:name="_Toc431289103"/>
+      <w:bookmarkStart w:id="0" w:name="_Toc434351131"/>
       <w:r>
         <w:lastRenderedPageBreak/>
         <w:t>Historique du document</w:t>
@@ -642,7 +642,7 @@
           <w:r>
             <w:fldChar w:fldCharType="separate"/>
           </w:r>
-          <w:hyperlink w:anchor="_Toc431289103" w:history="1">
+          <w:hyperlink w:anchor="_Toc434351131" w:history="1">
             <w:r>
               <w:rPr>
                 <w:rStyle w:val="Lienhypertexte"/>
@@ -669,7 +669,7 @@
                 <w:noProof/>
                 <w:webHidden/>
               </w:rPr>
-              <w:instrText xml:space="preserve"> PAGEREF _Toc431289103 \h </w:instrText>
+              <w:instrText xml:space="preserve"> PAGEREF _Toc434351131 \h </w:instrText>
             </w:r>
             <w:r>
               <w:rPr>
@@ -711,7 +711,7 @@
               <w:lang w:eastAsia="fr-FR"/>
             </w:rPr>
           </w:pPr>
-          <w:hyperlink w:anchor="_Toc431289104" w:history="1">
+          <w:hyperlink w:anchor="_Toc434351132" w:history="1">
             <w:r>
               <w:rPr>
                 <w:rStyle w:val="Lienhypertexte"/>
@@ -738,7 +738,7 @@
                 <w:noProof/>
                 <w:webHidden/>
               </w:rPr>
-              <w:instrText xml:space="preserve"> PAGEREF _Toc431289104 \h </w:instrText>
+              <w:instrText xml:space="preserve"> PAGEREF _Toc434351132 \h </w:instrText>
             </w:r>
             <w:r>
               <w:rPr>
@@ -780,7 +780,7 @@
               <w:lang w:eastAsia="fr-FR"/>
             </w:rPr>
           </w:pPr>
-          <w:hyperlink w:anchor="_Toc431289105" w:history="1">
+          <w:hyperlink w:anchor="_Toc434351133" w:history="1">
             <w:r>
               <w:rPr>
                 <w:rStyle w:val="Lienhypertexte"/>
@@ -807,7 +807,7 @@
                 <w:noProof/>
                 <w:webHidden/>
               </w:rPr>
-              <w:instrText xml:space="preserve"> PAGEREF _Toc431289105 \h </w:instrText>
+              <w:instrText xml:space="preserve"> PAGEREF _Toc434351133 \h </w:instrText>
             </w:r>
             <w:r>
               <w:rPr>
@@ -849,13 +849,13 @@
               <w:lang w:eastAsia="fr-FR"/>
             </w:rPr>
           </w:pPr>
-          <w:hyperlink w:anchor="_Toc431289106" w:history="1">
+          <w:hyperlink w:anchor="_Toc434351134" w:history="1">
             <w:r>
               <w:rPr>
                 <w:rStyle w:val="Lienhypertexte"/>
                 <w:noProof/>
               </w:rPr>
-              <w:t>Annalyse concurrentiel</w:t>
+              <w:t>Analyse concurrentiel</w:t>
             </w:r>
             <w:r>
               <w:rPr>
@@ -876,7 +876,7 @@
                 <w:noProof/>
                 <w:webHidden/>
               </w:rPr>
-              <w:instrText xml:space="preserve"> PAGEREF _Toc431289106 \h </w:instrText>
+              <w:instrText xml:space="preserve"> PAGEREF _Toc434351134 \h </w:instrText>
             </w:r>
             <w:r>
               <w:rPr>
@@ -918,7 +918,7 @@
               <w:lang w:eastAsia="fr-FR"/>
             </w:rPr>
           </w:pPr>
-          <w:hyperlink w:anchor="_Toc431289107" w:history="1">
+          <w:hyperlink w:anchor="_Toc434351135" w:history="1">
             <w:r>
               <w:rPr>
                 <w:rStyle w:val="Lienhypertexte"/>
@@ -945,7 +945,7 @@
                 <w:noProof/>
                 <w:webHidden/>
               </w:rPr>
-              <w:instrText xml:space="preserve"> PAGEREF _Toc431289107 \h </w:instrText>
+              <w:instrText xml:space="preserve"> PAGEREF _Toc434351135 \h </w:instrText>
             </w:r>
             <w:r>
               <w:rPr>
@@ -987,7 +987,7 @@
               <w:lang w:eastAsia="fr-FR"/>
             </w:rPr>
           </w:pPr>
-          <w:hyperlink w:anchor="_Toc431289108" w:history="1">
+          <w:hyperlink w:anchor="_Toc434351136" w:history="1">
             <w:r>
               <w:rPr>
                 <w:rStyle w:val="Lienhypertexte"/>
@@ -1014,7 +1014,7 @@
                 <w:noProof/>
                 <w:webHidden/>
               </w:rPr>
-              <w:instrText xml:space="preserve"> PAGEREF _Toc431289108 \h </w:instrText>
+              <w:instrText xml:space="preserve"> PAGEREF _Toc434351136 \h </w:instrText>
             </w:r>
             <w:r>
               <w:rPr>
@@ -1056,7 +1056,7 @@
               <w:lang w:eastAsia="fr-FR"/>
             </w:rPr>
           </w:pPr>
-          <w:hyperlink w:anchor="_Toc431289109" w:history="1">
+          <w:hyperlink w:anchor="_Toc434351137" w:history="1">
             <w:r>
               <w:rPr>
                 <w:rStyle w:val="Lienhypertexte"/>
@@ -1083,7 +1083,7 @@
                 <w:noProof/>
                 <w:webHidden/>
               </w:rPr>
-              <w:instrText xml:space="preserve"> PAGEREF _Toc431289109 \h </w:instrText>
+              <w:instrText xml:space="preserve"> PAGEREF _Toc434351137 \h </w:instrText>
             </w:r>
             <w:r>
               <w:rPr>
@@ -1125,7 +1125,7 @@
               <w:lang w:eastAsia="fr-FR"/>
             </w:rPr>
           </w:pPr>
-          <w:hyperlink w:anchor="_Toc431289110" w:history="1">
+          <w:hyperlink w:anchor="_Toc434351138" w:history="1">
             <w:r>
               <w:rPr>
                 <w:rStyle w:val="Lienhypertexte"/>
@@ -1152,7 +1152,7 @@
                 <w:noProof/>
                 <w:webHidden/>
               </w:rPr>
-              <w:instrText xml:space="preserve"> PAGEREF _Toc431289110 \h </w:instrText>
+              <w:instrText xml:space="preserve"> PAGEREF _Toc434351138 \h </w:instrText>
             </w:r>
             <w:r>
               <w:rPr>
@@ -1172,7 +1172,7 @@
                 <w:noProof/>
                 <w:webHidden/>
               </w:rPr>
-              <w:t>6</w:t>
+              <w:t>5</w:t>
             </w:r>
             <w:r>
               <w:rPr>
@@ -1194,7 +1194,7 @@
               <w:lang w:eastAsia="fr-FR"/>
             </w:rPr>
           </w:pPr>
-          <w:hyperlink w:anchor="_Toc431289111" w:history="1">
+          <w:hyperlink w:anchor="_Toc434351139" w:history="1">
             <w:r>
               <w:rPr>
                 <w:rStyle w:val="Lienhypertexte"/>
@@ -1221,7 +1221,7 @@
                 <w:noProof/>
                 <w:webHidden/>
               </w:rPr>
-              <w:instrText xml:space="preserve"> PAGEREF _Toc431289111 \h </w:instrText>
+              <w:instrText xml:space="preserve"> PAGEREF _Toc434351139 \h </w:instrText>
             </w:r>
             <w:r>
               <w:rPr>
@@ -1263,7 +1263,7 @@
               <w:lang w:eastAsia="fr-FR"/>
             </w:rPr>
           </w:pPr>
-          <w:hyperlink w:anchor="_Toc431289112" w:history="1">
+          <w:hyperlink w:anchor="_Toc434351140" w:history="1">
             <w:r>
               <w:rPr>
                 <w:rStyle w:val="Lienhypertexte"/>
@@ -1290,7 +1290,7 @@
                 <w:noProof/>
                 <w:webHidden/>
               </w:rPr>
-              <w:instrText xml:space="preserve"> PAGEREF _Toc431289112 \h </w:instrText>
+              <w:instrText xml:space="preserve"> PAGEREF _Toc434351140 \h </w:instrText>
             </w:r>
             <w:r>
               <w:rPr>
@@ -1310,7 +1310,7 @@
                 <w:noProof/>
                 <w:webHidden/>
               </w:rPr>
-              <w:t>7</w:t>
+              <w:t>6</w:t>
             </w:r>
             <w:r>
               <w:rPr>
@@ -1332,7 +1332,7 @@
               <w:lang w:eastAsia="fr-FR"/>
             </w:rPr>
           </w:pPr>
-          <w:hyperlink w:anchor="_Toc431289113" w:history="1">
+          <w:hyperlink w:anchor="_Toc434351141" w:history="1">
             <w:r>
               <w:rPr>
                 <w:rStyle w:val="Lienhypertexte"/>
@@ -1359,7 +1359,7 @@
                 <w:noProof/>
                 <w:webHidden/>
               </w:rPr>
-              <w:instrText xml:space="preserve"> PAGEREF _Toc431289113 \h </w:instrText>
+              <w:instrText xml:space="preserve"> PAGEREF _Toc434351141 \h </w:instrText>
             </w:r>
             <w:r>
               <w:rPr>
@@ -1379,7 +1379,7 @@
                 <w:noProof/>
                 <w:webHidden/>
               </w:rPr>
-              <w:t>7</w:t>
+              <w:t>6</w:t>
             </w:r>
             <w:r>
               <w:rPr>
@@ -1401,7 +1401,7 @@
               <w:lang w:eastAsia="fr-FR"/>
             </w:rPr>
           </w:pPr>
-          <w:hyperlink w:anchor="_Toc431289114" w:history="1">
+          <w:hyperlink w:anchor="_Toc434351142" w:history="1">
             <w:r>
               <w:rPr>
                 <w:rStyle w:val="Lienhypertexte"/>
@@ -1428,7 +1428,7 @@
                 <w:noProof/>
                 <w:webHidden/>
               </w:rPr>
-              <w:instrText xml:space="preserve"> PAGEREF _Toc431289114 \h </w:instrText>
+              <w:instrText xml:space="preserve"> PAGEREF _Toc434351142 \h </w:instrText>
             </w:r>
             <w:r>
               <w:rPr>
@@ -1448,7 +1448,7 @@
                 <w:noProof/>
                 <w:webHidden/>
               </w:rPr>
-              <w:t>8</w:t>
+              <w:t>6</w:t>
             </w:r>
             <w:r>
               <w:rPr>
@@ -1470,13 +1470,13 @@
               <w:lang w:eastAsia="fr-FR"/>
             </w:rPr>
           </w:pPr>
-          <w:hyperlink w:anchor="_Toc431289115" w:history="1">
+          <w:hyperlink w:anchor="_Toc434351143" w:history="1">
             <w:r>
               <w:rPr>
                 <w:rStyle w:val="Lienhypertexte"/>
                 <w:noProof/>
               </w:rPr>
-              <w:t>Delai</w:t>
+              <w:t>Délai</w:t>
             </w:r>
             <w:r>
               <w:rPr>
@@ -1497,7 +1497,7 @@
                 <w:noProof/>
                 <w:webHidden/>
               </w:rPr>
-              <w:instrText xml:space="preserve"> PAGEREF _Toc431289115 \h </w:instrText>
+              <w:instrText xml:space="preserve"> PAGEREF _Toc434351143 \h </w:instrText>
             </w:r>
             <w:r>
               <w:rPr>
@@ -1517,7 +1517,7 @@
                 <w:noProof/>
                 <w:webHidden/>
               </w:rPr>
-              <w:t>8</w:t>
+              <w:t>6</w:t>
             </w:r>
             <w:r>
               <w:rPr>
@@ -1539,7 +1539,7 @@
               <w:lang w:eastAsia="fr-FR"/>
             </w:rPr>
           </w:pPr>
-          <w:hyperlink w:anchor="_Toc431289116" w:history="1">
+          <w:hyperlink w:anchor="_Toc434351144" w:history="1">
             <w:r>
               <w:rPr>
                 <w:rStyle w:val="Lienhypertexte"/>
@@ -1566,7 +1566,7 @@
                 <w:noProof/>
                 <w:webHidden/>
               </w:rPr>
-              <w:instrText xml:space="preserve"> PAGEREF _Toc431289116 \h </w:instrText>
+              <w:instrText xml:space="preserve"> PAGEREF _Toc434351144 \h </w:instrText>
             </w:r>
             <w:r>
               <w:rPr>
@@ -1586,7 +1586,7 @@
                 <w:noProof/>
                 <w:webHidden/>
               </w:rPr>
-              <w:t>10</w:t>
+              <w:t>7</w:t>
             </w:r>
             <w:r>
               <w:rPr>
@@ -1608,7 +1608,7 @@
               <w:lang w:eastAsia="fr-FR"/>
             </w:rPr>
           </w:pPr>
-          <w:hyperlink w:anchor="_Toc431289117" w:history="1">
+          <w:hyperlink w:anchor="_Toc434351145" w:history="1">
             <w:r>
               <w:rPr>
                 <w:rStyle w:val="Lienhypertexte"/>
@@ -1635,7 +1635,7 @@
                 <w:noProof/>
                 <w:webHidden/>
               </w:rPr>
-              <w:instrText xml:space="preserve"> PAGEREF _Toc431289117 \h </w:instrText>
+              <w:instrText xml:space="preserve"> PAGEREF _Toc434351145 \h </w:instrText>
             </w:r>
             <w:r>
               <w:rPr>
@@ -1655,7 +1655,7 @@
                 <w:noProof/>
                 <w:webHidden/>
               </w:rPr>
-              <w:t>10</w:t>
+              <w:t>7</w:t>
             </w:r>
             <w:r>
               <w:rPr>
@@ -1684,7 +1684,7 @@
         <w:pStyle w:val="Titre1"/>
         <w:jc w:val="center"/>
       </w:pPr>
-      <w:bookmarkStart w:id="1" w:name="_Toc431289104"/>
+      <w:bookmarkStart w:id="1" w:name="_Toc434351132"/>
       <w:r>
         <w:lastRenderedPageBreak/>
         <w:t>Contexte</w:t>
@@ -1695,7 +1695,7 @@
       <w:pPr>
         <w:pStyle w:val="Titre2"/>
       </w:pPr>
-      <w:bookmarkStart w:id="2" w:name="_Toc431289105"/>
+      <w:bookmarkStart w:id="2" w:name="_Toc434351133"/>
       <w:r>
         <w:t>Présentation de l’entreprise</w:t>
       </w:r>
@@ -1707,7 +1707,6 @@
           <w:lang w:eastAsia="fr-FR"/>
         </w:rPr>
       </w:pPr>
-      <w:bookmarkStart w:id="3" w:name="_Toc431289106"/>
     </w:p>
     <w:p>
       <w:pPr>
@@ -1877,6 +1876,7 @@
       <w:pPr>
         <w:pStyle w:val="Titre2"/>
       </w:pPr>
+      <w:bookmarkStart w:id="3" w:name="_Toc434351134"/>
       <w:r>
         <w:t>An</w:t>
       </w:r>
@@ -1884,38 +1884,46 @@
         <w:t>alyse concurrentiel</w:t>
       </w:r>
       <w:bookmarkEnd w:id="3"/>
-    </w:p>
-    <w:p>
-      <w:bookmarkStart w:id="4" w:name="_Toc431289107"/>
-    </w:p>
-    <w:p>
-      <w:r>
-        <w:t xml:space="preserve">La concurrence dans le domaine de l’enseignement </w:t>
-      </w:r>
-      <w:r>
-        <w:t>supérieur</w:t>
-      </w:r>
-      <w:r>
-        <w:t xml:space="preserve"> informatique est nombreuse</w:t>
-      </w:r>
-      <w:r>
-        <w:t xml:space="preserve"> environ une douzaine d’école réparti dans la région des Pays de la Loire ainsi qu’une dizaine dans la région Bretonne.</w:t>
-      </w:r>
-      <w:r>
-        <w:t xml:space="preserve">  </w:t>
-      </w:r>
-    </w:p>
-    <w:p>
-      <w:r>
-        <w:br w:type="page"/>
-      </w:r>
     </w:p>
     <w:p/>
     <w:p>
+      <w:r>
+        <w:t xml:space="preserve">La concurrence dans le domaine de l’enseignement </w:t>
+      </w:r>
+      <w:r>
+        <w:t>supérieur</w:t>
+      </w:r>
+      <w:r>
+        <w:t xml:space="preserve"> informatique est nombreuse</w:t>
+      </w:r>
+      <w:r>
+        <w:t xml:space="preserve"> environ une </w:t>
+      </w:r>
+      <w:r>
+        <w:t>vingtaine</w:t>
+      </w:r>
+      <w:r>
+        <w:t xml:space="preserve"> d’école réparti dans la région des Pays de la Loire</w:t>
+      </w:r>
+      <w:r>
+        <w:t xml:space="preserve"> et</w:t>
+      </w:r>
+      <w:r>
+        <w:t xml:space="preserve"> la région Bretonne.</w:t>
+      </w:r>
+    </w:p>
+    <w:p>
+      <w:r>
+        <w:br w:type="page"/>
+      </w:r>
+    </w:p>
+    <w:p/>
+    <w:p>
       <w:pPr>
         <w:pStyle w:val="Titre1"/>
         <w:jc w:val="center"/>
       </w:pPr>
+      <w:bookmarkStart w:id="4" w:name="_Toc434351135"/>
       <w:r>
         <w:t>Expression du besoin</w:t>
       </w:r>
@@ -1925,144 +1933,90 @@
       <w:pPr>
         <w:pStyle w:val="Titre2"/>
       </w:pPr>
-      <w:bookmarkStart w:id="5" w:name="_Toc431289108"/>
+      <w:bookmarkStart w:id="5" w:name="_Toc434351136"/>
       <w:r>
         <w:t>Attente</w:t>
       </w:r>
       <w:bookmarkEnd w:id="5"/>
-    </w:p>
-    <w:p>
-      <w:pPr>
-        <w:pStyle w:val="NormalWeb"/>
-      </w:pPr>
-      <w:r>
-        <w:t xml:space="preserve">. </w:t>
-      </w:r>
-    </w:p>
-    <w:p>
-      <w:pPr>
-        <w:pStyle w:val="Titre2"/>
-      </w:pPr>
-      <w:bookmarkStart w:id="6" w:name="_Toc431289109"/>
-      <w:r>
-        <w:t>Contexte (Pourquoi se besoin)</w:t>
-      </w:r>
-      <w:bookmarkEnd w:id="6"/>
-      <w:r>
-        <w:t xml:space="preserve"> </w:t>
-      </w:r>
     </w:p>
     <w:p/>
     <w:p>
-      <w:bookmarkStart w:id="7" w:name="_GoBack"/>
-      <w:bookmarkEnd w:id="7"/>
+      <w:r>
+        <w:t>L’institut d’informatique appliquée de Laval  souhaiterait simplifié sont système de notations par QCM papier en le transformant en une application mobile</w:t>
+      </w:r>
+      <w:r>
+        <w:t xml:space="preserve"> (Ios, Android, Windows Phone)</w:t>
+      </w:r>
+      <w:r>
+        <w:t xml:space="preserve"> et web. </w:t>
+      </w:r>
     </w:p>
     <w:p>
       <w:pPr>
-        <w:pStyle w:val="Titre2"/>
-      </w:pPr>
-      <w:bookmarkStart w:id="8" w:name="_Toc431289110"/>
-      <w:r>
-        <w:t>Existant</w:t>
-      </w:r>
-      <w:bookmarkEnd w:id="8"/>
+        <w:pStyle w:val="NormalWeb"/>
+      </w:pPr>
     </w:p>
     <w:p>
       <w:pPr>
-        <w:pStyle w:val="NormalWeb"/>
-      </w:pPr>
-      <w:r>
-        <w:t xml:space="preserve">Lorem ipsum dolor sit amet, consectetur adipiscing elit. Aenean faucibus vitae elit a pretium. Aliquam euismod faucibus erat ut auctor. Phasellus vel nisl fringilla, ultricies purus quis, convallis enim. Pellentesque placerat felis nec ultrices placerat. Maecenas id nisl ut lacus consectetur suscipit. Mauris facilisis tincidunt pellentesque. Etiam quis laoreet tortor. Ut iaculis urna felis, placerat gravida lorem ultricies sed. Quisque porta ex at mattis fringilla. Quisque nec enim nec dui aliquam aliquam. Nulla faucibus eros a dignissim hendrerit. Vestibulum elementum metus lectus, vitae posuere nunc aliquet id. Proin ac vestibulum nisi. Pellentesque habitant morbi tristique senectus et netus et malesuada fames ac turpis egestas. </w:t>
-      </w:r>
-    </w:p>
-    <w:p>
-      <w:pPr>
-        <w:pStyle w:val="NormalWeb"/>
-      </w:pPr>
-      <w:r>
-        <w:t xml:space="preserve">Praesent lacinia sem sed accumsan laoreet. Vivamus id dui massa. Proin sodales feugiat velit eu cursus. Sed magna felis, tincidunt vitae ipsum non, faucibus congue lectus. Fusce fermentum augue luctus ex laoreet euismod. Donec dictum justo quis finibus vehicula. Pellentesque nec dui laoreet, placerat massa in, hendrerit tellus. Proin eleifend ante non rhoncus feugiat. Quisque ultrices eros in blandit aliquam. </w:t>
-      </w:r>
-    </w:p>
-    <w:p>
-      <w:pPr>
-        <w:pStyle w:val="NormalWeb"/>
-      </w:pPr>
-      <w:r>
-        <w:t xml:space="preserve">Interdum et malesuada fames ac ante ipsum primis in faucibus. Pellentesque habitant morbi tristique senectus et netus et malesuada fames ac turpis egestas. Nulla placerat massa ac feugiat cursus. Morbi vel sem et arcu auctor blandit at sed augue. Nullam facilisis nunc non leo luctus faucibus. In in arcu id dui fermentum pharetra. Aliquam ligula sapien, consequat at lectus quis, accumsan ullamcorper massa. Mauris sed velit purus. Nunc convallis sapien ut erat mattis, ac maximus nisl cursus. Sed placerat eget felis quis bibendum. Nullam placerat nunc vel quam ultrices hendrerit. </w:t>
+        <w:pStyle w:val="Titre2"/>
+      </w:pPr>
+      <w:bookmarkStart w:id="6" w:name="_Toc434351137"/>
+      <w:r>
+        <w:t>Contexte (Pourquoi se besoin)</w:t>
+      </w:r>
+      <w:bookmarkEnd w:id="6"/>
+      <w:r>
+        <w:t xml:space="preserve"> </w:t>
       </w:r>
     </w:p>
     <w:p/>
     <w:p>
-      <w:pPr>
-        <w:pStyle w:val="Titre2"/>
-      </w:pPr>
-      <w:bookmarkStart w:id="9" w:name="_Toc431289111"/>
-      <w:r>
-        <w:t>Comité de pilotage</w:t>
-      </w:r>
-      <w:bookmarkEnd w:id="9"/>
+      <w:r>
+        <w:t>Ce besoin a été exprimé pour permettre de simplifier tant  la gestion de ses sessions d’examen QCM que de sa correction mais aussi de proposer un contenu plus variée.</w:t>
+      </w:r>
     </w:p>
     <w:p>
-      <w:pPr>
-        <w:pStyle w:val="NormalWeb"/>
-      </w:pPr>
-      <w:r>
-        <w:t xml:space="preserve">Lorem ipsum dolor sit amet, consectetur adipiscing elit. Aenean faucibus vitae elit a pretium. Aliquam euismod faucibus erat ut auctor. Phasellus vel nisl fringilla, ultricies purus quis, convallis enim. Pellentesque placerat felis nec ultrices placerat. Maecenas id nisl ut lacus consectetur suscipit. Mauris facilisis tincidunt pellentesque. Etiam quis laoreet tortor. Ut iaculis urna felis, placerat gravida lorem ultricies sed. Quisque porta ex at mattis fringilla. Quisque nec enim nec dui aliquam aliquam. Nulla faucibus eros a dignissim hendrerit. </w:t>
-      </w:r>
-      <w:r>
-        <w:lastRenderedPageBreak/>
-        <w:t xml:space="preserve">Vestibulum elementum metus lectus, vitae posuere nunc aliquet id. Proin ac vestibulum nisi. Pellentesque habitant morbi tristique senectus et netus et malesuada fames ac turpis egestas. </w:t>
+      <w:r>
+        <w:t>En mettant aussi en avant le l’outil informatiqu</w:t>
+      </w:r>
+      <w:r>
+        <w:t>e base des formations au sein du centre de formation</w:t>
+      </w:r>
+      <w:r>
+        <w:t>.</w:t>
       </w:r>
     </w:p>
+    <w:p/>
+    <w:p/>
     <w:p>
       <w:pPr>
-        <w:pStyle w:val="NormalWeb"/>
-      </w:pPr>
-      <w:r>
-        <w:t xml:space="preserve">Praesent lacinia sem sed accumsan laoreet. Vivamus id dui massa. Proin sodales feugiat velit eu cursus. Sed magna felis, tincidunt vitae ipsum non, faucibus congue lectus. Fusce fermentum augue luctus ex laoreet euismod. Donec dictum justo quis finibus vehicula. Pellentesque nec dui laoreet, placerat massa in, hendrerit tellus. Proin eleifend ante non rhoncus feugiat. Quisque ultrices eros in blandit aliquam. </w:t>
-      </w:r>
-    </w:p>
-    <w:p>
-      <w:pPr>
-        <w:pStyle w:val="NormalWeb"/>
-      </w:pPr>
-      <w:r>
-        <w:t xml:space="preserve">Interdum et malesuada fames ac ante ipsum primis in faucibus. Pellentesque habitant morbi tristique senectus et netus et malesuada fames ac turpis egestas. Nulla placerat massa ac feugiat cursus. Morbi vel sem et arcu auctor blandit at sed augue. Nullam facilisis nunc non leo luctus faucibus. In in arcu id dui fermentum pharetra. Aliquam ligula sapien, consequat at lectus quis, accumsan ullamcorper massa. Mauris sed velit purus. Nunc convallis sapien ut erat mattis, ac maximus nisl cursus. Sed placerat eget felis quis bibendum. Nullam placerat nunc vel quam ultrices hendrerit. </w:t>
-      </w:r>
+        <w:pStyle w:val="Titre2"/>
+      </w:pPr>
+      <w:bookmarkStart w:id="7" w:name="_Toc434351138"/>
+      <w:r>
+        <w:t>Existant</w:t>
+      </w:r>
+      <w:bookmarkEnd w:id="7"/>
     </w:p>
     <w:p/>
     <w:p>
-      <w:pPr>
-        <w:pStyle w:val="Titre2"/>
-      </w:pPr>
-      <w:bookmarkStart w:id="10" w:name="_Toc431289112"/>
-      <w:r>
-        <w:t>Cible</w:t>
-      </w:r>
-      <w:bookmarkEnd w:id="10"/>
-    </w:p>
-    <w:p>
-      <w:pPr>
-        <w:pStyle w:val="NormalWeb"/>
-      </w:pPr>
-      <w:r>
-        <w:t xml:space="preserve">Lorem ipsum dolor sit amet, consectetur adipiscing elit. Aenean faucibus vitae elit a pretium. Aliquam euismod faucibus erat ut auctor. Phasellus vel nisl fringilla, ultricies purus quis, convallis enim. Pellentesque placerat felis nec ultrices placerat. Maecenas id nisl ut lacus consectetur suscipit. Mauris facilisis tincidunt pellentesque. Etiam quis laoreet tortor. Ut iaculis urna felis, placerat gravida lorem ultricies sed. Quisque porta ex at mattis fringilla. Quisque nec enim nec dui aliquam aliquam. Nulla faucibus eros a dignissim hendrerit. Vestibulum elementum metus lectus, vitae posuere nunc aliquet id. Proin ac vestibulum nisi. Pellentesque habitant morbi tristique senectus et netus et malesuada fames ac turpis egestas. </w:t>
-      </w:r>
-    </w:p>
-    <w:p>
-      <w:pPr>
-        <w:pStyle w:val="NormalWeb"/>
-      </w:pPr>
-      <w:r>
-        <w:t xml:space="preserve">Praesent lacinia sem sed accumsan laoreet. Vivamus id dui massa. Proin sodales feugiat velit eu cursus. Sed magna felis, tincidunt vitae ipsum non, faucibus congue lectus. Fusce fermentum augue luctus ex laoreet euismod. Donec dictum justo quis finibus vehicula. Pellentesque nec dui laoreet, placerat massa in, hendrerit tellus. Proin eleifend ante non rhoncus feugiat. Quisque ultrices eros in blandit aliquam. </w:t>
-      </w:r>
-    </w:p>
-    <w:p>
-      <w:pPr>
-        <w:pStyle w:val="NormalWeb"/>
-      </w:pPr>
-      <w:r>
-        <w:t xml:space="preserve">Interdum et malesuada fames ac ante ipsum primis in faucibus. Pellentesque habitant morbi tristique senectus et netus et malesuada fames ac turpis egestas. Nulla placerat massa ac feugiat cursus. Morbi vel sem et arcu auctor blandit at sed augue. Nullam facilisis nunc non leo luctus faucibus. In in arcu id dui fermentum pharetra. Aliquam ligula sapien, consequat at lectus quis, accumsan ullamcorper massa. Mauris sed velit purus. Nunc convallis sapien ut erat mattis, ac maximus nisl cursus. Sed placerat eget felis quis bibendum. Nullam placerat nunc vel quam ultrices hendrerit. </w:t>
+      <w:r>
+        <w:t>A l’heure actuelle ces sessions de QCM s’effectue</w:t>
+      </w:r>
+      <w:r>
+        <w:t>nt</w:t>
+      </w:r>
+      <w:r>
+        <w:t xml:space="preserve"> sur format papier</w:t>
+      </w:r>
+      <w:r>
+        <w:t xml:space="preserve"> et toute la gestion qui s’en suis  est gérée par les intervenants</w:t>
+      </w:r>
+      <w:r>
+        <w:t>.</w:t>
+      </w:r>
+      <w:r>
+        <w:br w:type="page"/>
       </w:r>
     </w:p>
     <w:p/>
@@ -2070,99 +2024,97 @@
       <w:pPr>
         <w:pStyle w:val="Titre2"/>
       </w:pPr>
-      <w:bookmarkStart w:id="11" w:name="_Toc431289113"/>
-      <w:r>
-        <w:t>Budget</w:t>
-      </w:r>
-      <w:bookmarkEnd w:id="11"/>
-      <w:r>
-        <w:t xml:space="preserve"> </w:t>
-      </w:r>
-    </w:p>
-    <w:p>
-      <w:pPr>
-        <w:pStyle w:val="NormalWeb"/>
-      </w:pPr>
-      <w:r>
-        <w:t xml:space="preserve">Lorem ipsum dolor sit amet, consectetur adipiscing elit. Aenean faucibus vitae elit a pretium. Aliquam euismod faucibus erat ut auctor. Phasellus vel nisl fringilla, ultricies purus quis, </w:t>
-      </w:r>
-      <w:r>
-        <w:lastRenderedPageBreak/>
-        <w:t xml:space="preserve">convallis enim. Pellentesque placerat felis nec ultrices placerat. Maecenas id nisl ut lacus consectetur suscipit. Mauris facilisis tincidunt pellentesque. Etiam quis laoreet tortor. Ut iaculis urna felis, placerat gravida lorem ultricies sed. Quisque porta ex at mattis fringilla. Quisque nec enim nec dui aliquam aliquam. Nulla faucibus eros a dignissim hendrerit. Vestibulum elementum metus lectus, vitae posuere nunc aliquet id. Proin ac vestibulum nisi. Pellentesque habitant morbi tristique senectus et netus et malesuada fames ac turpis egestas. </w:t>
-      </w:r>
-    </w:p>
-    <w:p>
-      <w:pPr>
-        <w:pStyle w:val="NormalWeb"/>
-      </w:pPr>
-      <w:r>
-        <w:t xml:space="preserve">Praesent lacinia sem sed accumsan laoreet. Vivamus id dui massa. Proin sodales feugiat velit eu cursus. Sed magna felis, tincidunt vitae ipsum non, faucibus congue lectus. Fusce fermentum augue luctus ex laoreet euismod. Donec dictum justo quis finibus vehicula. Pellentesque nec dui laoreet, placerat massa in, hendrerit tellus. Proin eleifend ante non rhoncus feugiat. Quisque ultrices eros in blandit aliquam. </w:t>
-      </w:r>
-    </w:p>
-    <w:p>
-      <w:pPr>
-        <w:pStyle w:val="NormalWeb"/>
-      </w:pPr>
-      <w:r>
-        <w:t xml:space="preserve">Interdum et malesuada fames ac ante ipsum primis in faucibus. Pellentesque habitant morbi tristique senectus et netus et malesuada fames ac turpis egestas. Nulla placerat massa ac feugiat cursus. Morbi vel sem et arcu auctor blandit at sed augue. Nullam facilisis nunc non leo luctus faucibus. In in arcu id dui fermentum pharetra. Aliquam ligula sapien, consequat at lectus quis, accumsan ullamcorper massa. Mauris sed velit purus. Nunc convallis sapien ut erat mattis, ac maximus nisl cursus. Sed placerat eget felis quis bibendum. Nullam placerat nunc vel quam ultrices hendrerit. </w:t>
-      </w:r>
+      <w:bookmarkStart w:id="8" w:name="_Toc434351139"/>
+      <w:r>
+        <w:t>Comité de pilotage</w:t>
+      </w:r>
+      <w:bookmarkEnd w:id="8"/>
     </w:p>
     <w:p/>
     <w:p>
-      <w:pPr>
-        <w:pStyle w:val="Titre2"/>
-      </w:pPr>
-      <w:bookmarkStart w:id="12" w:name="_Toc431289114"/>
-      <w:r>
-        <w:t>Etape</w:t>
-      </w:r>
-      <w:bookmarkEnd w:id="12"/>
-      <w:r>
-        <w:t xml:space="preserve"> </w:t>
+      <w:r>
+        <w:t xml:space="preserve">Le comité de pilotage comptera X personnes : </w:t>
       </w:r>
     </w:p>
     <w:p>
       <w:pPr>
-        <w:pStyle w:val="NormalWeb"/>
-      </w:pPr>
-      <w:r>
-        <w:t xml:space="preserve">Lorem ipsum dolor sit amet, consectetur adipiscing elit. Aenean faucibus vitae elit a pretium. Aliquam euismod faucibus erat ut auctor. Phasellus vel nisl fringilla, ultricies purus quis, convallis enim. Pellentesque placerat felis nec ultrices placerat. Maecenas id nisl ut lacus consectetur suscipit. Mauris facilisis tincidunt pellentesque. Etiam quis laoreet tortor. Ut iaculis urna felis, placerat gravida lorem ultricies sed. Quisque porta ex at mattis fringilla. Quisque nec enim nec dui aliquam aliquam. Nulla faucibus eros a dignissim hendrerit. Vestibulum elementum metus lectus, vitae posuere nunc aliquet id. Proin ac vestibulum nisi. Pellentesque habitant morbi tristique senectus et netus et malesuada fames ac turpis egestas. </w:t>
+        <w:pStyle w:val="Paragraphedeliste"/>
+        <w:numPr>
+          <w:ilvl w:val="0"/>
+          <w:numId w:val="3"/>
+        </w:numPr>
+      </w:pPr>
+      <w:r>
+        <w:t>PETITOT Jean-Charles, intermédiaire dans la gestion de projet du centre de formation</w:t>
       </w:r>
     </w:p>
     <w:p>
       <w:pPr>
-        <w:pStyle w:val="NormalWeb"/>
-      </w:pPr>
-      <w:r>
-        <w:t xml:space="preserve">Praesent lacinia sem sed accumsan laoreet. Vivamus id dui massa. Proin sodales feugiat velit eu cursus. Sed magna felis, tincidunt vitae ipsum non, faucibus congue lectus. Fusce fermentum augue luctus ex laoreet euismod. Donec dictum justo quis finibus vehicula. Pellentesque nec dui laoreet, placerat massa in, hendrerit tellus. Proin eleifend ante non rhoncus feugiat. Quisque ultrices eros in blandit aliquam. </w:t>
+        <w:pStyle w:val="Paragraphedeliste"/>
+        <w:numPr>
+          <w:ilvl w:val="0"/>
+          <w:numId w:val="3"/>
+        </w:numPr>
+      </w:pPr>
+      <w:r>
+        <w:t xml:space="preserve">Tact factory </w:t>
       </w:r>
     </w:p>
     <w:p>
       <w:pPr>
-        <w:pStyle w:val="NormalWeb"/>
-      </w:pPr>
-      <w:r>
-        <w:t xml:space="preserve">Interdum et malesuada fames ac ante ipsum primis in faucibus. Pellentesque habitant morbi tristique senectus et netus et malesuada fames ac turpis egestas. Nulla placerat massa ac feugiat cursus. Morbi vel sem et arcu auctor blandit at sed augue. Nullam facilisis nunc non leo luctus faucibus. In in arcu id dui fermentum pharetra. Aliquam ligula sapien, consequat at lectus quis, accumsan ullamcorper massa. Mauris sed velit purus. Nunc convallis sapien ut erat mattis, ac maximus nisl cursus. Sed placerat eget felis quis bibendum. Nullam placerat nunc vel quam ultrices hendrerit. </w:t>
-      </w:r>
+        <w:pStyle w:val="Paragraphedeliste"/>
+        <w:numPr>
+          <w:ilvl w:val="0"/>
+          <w:numId w:val="3"/>
+        </w:numPr>
+      </w:pPr>
+      <w:r>
+        <w:t xml:space="preserve">Jeoffrey Godart Maitre d’ouvrage </w:t>
+      </w:r>
+    </w:p>
+    <w:p>
+      <w:pPr>
+        <w:pStyle w:val="Titre2"/>
+      </w:pPr>
+      <w:bookmarkStart w:id="9" w:name="_Toc434351140"/>
+      <w:r>
+        <w:t>Cible</w:t>
+      </w:r>
+      <w:bookmarkEnd w:id="9"/>
     </w:p>
     <w:p/>
     <w:p>
-      <w:pPr>
-        <w:pStyle w:val="Titre2"/>
-      </w:pPr>
-      <w:bookmarkStart w:id="13" w:name="_Toc431289115"/>
-      <w:r>
-        <w:lastRenderedPageBreak/>
-        <w:t>Delai</w:t>
-      </w:r>
-      <w:bookmarkEnd w:id="13"/>
+      <w:r>
+        <w:t>Les cibles de cette application sont les élèves de L’institut d’informatique appliqué de Laval mais aussi les intervenants professionnels et responsables du centre de formation.</w:t>
+      </w:r>
     </w:p>
     <w:p>
       <w:pPr>
-        <w:pStyle w:val="NormalWeb"/>
-      </w:pPr>
-      <w:r>
-        <w:t xml:space="preserve">Lorem ipsum dolor sit amet, consectetur adipiscing elit. Aenean faucibus vitae elit a pretium. Aliquam euismod faucibus erat ut auctor. Phasellus vel nisl fringilla, ultricies purus quis, convallis enim. Pellentesque placerat felis nec ultrices placerat. Maecenas id nisl ut lacus consectetur suscipit. Mauris facilisis tincidunt pellentesque. Etiam quis laoreet tortor. Ut iaculis urna felis, placerat gravida lorem ultricies sed. Quisque porta ex at mattis fringilla. Quisque nec enim nec dui aliquam aliquam. Nulla faucibus eros a dignissim hendrerit. Vestibulum elementum metus lectus, vitae posuere nunc aliquet id. Proin ac vestibulum nisi. Pellentesque habitant morbi tristique senectus et netus et malesuada fames ac turpis egestas. </w:t>
+        <w:pStyle w:val="Titre2"/>
+      </w:pPr>
+      <w:bookmarkStart w:id="10" w:name="_Toc434351141"/>
+      <w:r>
+        <w:t>Budget</w:t>
+      </w:r>
+      <w:bookmarkEnd w:id="10"/>
+      <w:r>
+        <w:t xml:space="preserve"> </w:t>
+      </w:r>
+    </w:p>
+    <w:p/>
+    <w:p/>
+    <w:p/>
+    <w:p>
+      <w:pPr>
+        <w:pStyle w:val="Titre2"/>
+      </w:pPr>
+      <w:bookmarkStart w:id="11" w:name="_Toc434351142"/>
+      <w:r>
+        <w:t>Etape</w:t>
+      </w:r>
+      <w:bookmarkEnd w:id="11"/>
+      <w:r>
+        <w:t xml:space="preserve"> </w:t>
       </w:r>
     </w:p>
     <w:p>
@@ -2170,29 +2122,43 @@
         <w:pStyle w:val="NormalWeb"/>
       </w:pPr>
       <w:r>
-        <w:t xml:space="preserve">Praesent lacinia sem sed accumsan laoreet. Vivamus id dui massa. Proin sodales feugiat velit eu cursus. Sed magna felis, tincidunt vitae ipsum non, faucibus congue lectus. Fusce fermentum augue luctus ex laoreet euismod. Donec dictum justo quis finibus vehicula. Pellentesque nec dui laoreet, placerat massa in, hendrerit tellus. Proin eleifend ante non rhoncus feugiat. Quisque ultrices eros in blandit aliquam. </w:t>
-      </w:r>
-    </w:p>
-    <w:p>
-      <w:pPr>
-        <w:pStyle w:val="NormalWeb"/>
-      </w:pPr>
-      <w:r>
-        <w:t xml:space="preserve">Interdum et malesuada fames ac ante ipsum primis in faucibus. Pellentesque habitant morbi tristique senectus et netus et malesuada fames ac turpis egestas. Nulla placerat massa ac feugiat cursus. Morbi vel sem et arcu auctor blandit at sed augue. Nullam facilisis nunc non leo luctus faucibus. In in arcu id dui fermentum pharetra. Aliquam ligula sapien, consequat at lectus quis, accumsan ullamcorper massa. Mauris sed velit purus. Nunc convallis sapien ut erat mattis, ac maximus nisl cursus. Sed placerat eget felis quis bibendum. Nullam placerat nunc vel quam ultrices hendrerit. </w:t>
-      </w:r>
-    </w:p>
-    <w:p>
-      <w:r>
-        <w:br w:type="page"/>
-      </w:r>
+        <w:t xml:space="preserve">. </w:t>
+      </w:r>
+      <w:bookmarkStart w:id="12" w:name="_GoBack"/>
+      <w:bookmarkEnd w:id="12"/>
     </w:p>
     <w:p/>
     <w:p>
       <w:pPr>
+        <w:pStyle w:val="Titre2"/>
+      </w:pPr>
+      <w:bookmarkStart w:id="13" w:name="_Toc434351143"/>
+      <w:r>
+        <w:t>Délai</w:t>
+      </w:r>
+      <w:bookmarkEnd w:id="13"/>
+    </w:p>
+    <w:p/>
+    <w:p>
+      <w:r>
+        <w:t>La recette du projet devra être effectuée à la date du 8 juillet de l’année 2016.</w:t>
+      </w:r>
+      <w:r>
+        <w:t xml:space="preserve"> </w:t>
+      </w:r>
+    </w:p>
+    <w:p>
+      <w:r>
+        <w:br w:type="page"/>
+      </w:r>
+    </w:p>
+    <w:p/>
+    <w:p>
+      <w:pPr>
         <w:pStyle w:val="Titre1"/>
         <w:jc w:val="center"/>
       </w:pPr>
-      <w:bookmarkStart w:id="14" w:name="_Toc431289116"/>
+      <w:bookmarkStart w:id="14" w:name="_Toc434351144"/>
       <w:r>
         <w:t>Contenu</w:t>
       </w:r>
@@ -2207,7 +2173,7 @@
       <w:pPr>
         <w:pStyle w:val="Titre2"/>
       </w:pPr>
-      <w:bookmarkStart w:id="15" w:name="_Toc431289117"/>
+      <w:bookmarkStart w:id="15" w:name="_Toc434351145"/>
       <w:r>
         <w:t>Charte Graphique</w:t>
       </w:r>
@@ -2215,29 +2181,29 @@
     </w:p>
     <w:p>
       <w:pPr>
-        <w:pStyle w:val="NormalWeb"/>
-      </w:pPr>
-      <w:r>
-        <w:t xml:space="preserve">Lorem ipsum dolor sit amet, consectetur adipiscing elit. Aenean faucibus vitae elit a pretium. Aliquam euismod faucibus erat ut auctor. Phasellus vel nisl fringilla, ultricies purus quis, convallis enim. Pellentesque placerat felis nec ultrices placerat. Maecenas id nisl ut lacus consectetur suscipit. Mauris facilisis tincidunt pellentesque. Etiam quis laoreet tortor. Ut iaculis urna felis, placerat gravida lorem ultricies sed. Quisque porta ex at mattis fringilla. Quisque nec enim nec dui aliquam aliquam. Nulla faucibus eros a dignissim hendrerit. Vestibulum elementum metus lectus, vitae posuere nunc aliquet id. Proin ac vestibulum nisi. Pellentesque habitant morbi tristique senectus et netus et malesuada fames ac turpis egestas. </w:t>
+        <w:pStyle w:val="Paragraphedeliste"/>
+        <w:numPr>
+          <w:ilvl w:val="0"/>
+          <w:numId w:val="2"/>
+        </w:numPr>
+      </w:pPr>
+      <w:r>
+        <w:t xml:space="preserve">Thème couleur client tact factory </w:t>
+      </w:r>
+      <w:proofErr w:type="gramStart"/>
+      <w:r>
+        <w:t>( Noir</w:t>
+      </w:r>
+      <w:proofErr w:type="gramEnd"/>
+      <w:r>
+        <w:t xml:space="preserve"> et vert et blanc)</w:t>
       </w:r>
     </w:p>
     <w:p>
       <w:pPr>
         <w:pStyle w:val="NormalWeb"/>
       </w:pPr>
-      <w:r>
-        <w:t xml:space="preserve">Praesent lacinia sem sed accumsan laoreet. Vivamus id dui massa. Proin sodales feugiat velit eu cursus. Sed magna felis, tincidunt vitae ipsum non, faucibus congue lectus. Fusce fermentum augue luctus ex laoreet euismod. Donec dictum justo quis finibus vehicula. Pellentesque nec dui laoreet, placerat massa in, hendrerit tellus. Proin eleifend ante non rhoncus feugiat. Quisque ultrices eros in blandit aliquam. </w:t>
-      </w:r>
     </w:p>
-    <w:p>
-      <w:pPr>
-        <w:pStyle w:val="NormalWeb"/>
-      </w:pPr>
-      <w:r>
-        <w:t xml:space="preserve">Interdum et malesuada fames ac ante ipsum primis in faucibus. Pellentesque habitant morbi tristique senectus et netus et malesuada fames ac turpis egestas. Nulla placerat massa ac feugiat cursus. Morbi vel sem et arcu auctor blandit at sed augue. Nullam facilisis nunc non leo luctus faucibus. In in arcu id dui fermentum pharetra. Aliquam ligula sapien, consequat at lectus quis, accumsan ullamcorper massa. Mauris sed velit purus. Nunc convallis sapien ut erat mattis, ac maximus nisl cursus. Sed placerat eget felis quis bibendum. Nullam placerat nunc vel quam ultrices hendrerit. </w:t>
-      </w:r>
-    </w:p>
-    <w:p/>
     <w:sectPr>
       <w:headerReference w:type="default" r:id="rId9"/>
       <w:footerReference w:type="default" r:id="rId10"/>
@@ -2290,7 +2256,7 @@
         <w:szCs w:val="28"/>
       </w:rPr>
       <w:pict>
-        <v:group id="_x0000_s2057" style="position:absolute;margin-left:9330.25pt;margin-top:0;width:532.9pt;height:53pt;flip:x;z-index:251662336;mso-position-horizontal:right;mso-position-horizontal-relative:page;mso-position-vertical:top;mso-position-vertical-relative:bottom-margin-area" coordorigin="15,14415" coordsize="10658,1060">
+        <v:group id="_x0000_s2057" style="position:absolute;margin-left:10775.35pt;margin-top:0;width:532.9pt;height:53pt;flip:x;z-index:251662336;mso-position-horizontal:right;mso-position-horizontal-relative:page;mso-position-vertical:top;mso-position-vertical-relative:bottom-margin-area" coordorigin="15,14415" coordsize="10658,1060">
           <v:shapetype id="_x0000_t32" coordsize="21600,21600" o:spt="32" o:oned="t" path="m,l21600,21600e" filled="f">
             <v:path arrowok="t" fillok="f" o:connecttype="none"/>
             <o:lock v:ext="edit" shapetype="t"/>
@@ -2319,7 +2285,7 @@
                     <w:rPr>
                       <w:noProof/>
                     </w:rPr>
-                    <w:t>4</w:t>
+                    <w:t>7</w:t>
                   </w:r>
                   <w:r>
                     <w:rPr>
@@ -2448,6 +2414,231 @@
 <file path=word/numbering.xml><?xml version="1.0" encoding="utf-8"?>
 <w:numbering xmlns:wpc="http://schemas.microsoft.com/office/word/2010/wordprocessingCanvas" xmlns:mc="http://schemas.openxmlformats.org/markup-compatibility/2006" xmlns:o="urn:schemas-microsoft-com:office:office" xmlns:r="http://schemas.openxmlformats.org/officeDocument/2006/relationships" xmlns:m="http://schemas.openxmlformats.org/officeDocument/2006/math" xmlns:v="urn:schemas-microsoft-com:vml" xmlns:wp14="http://schemas.microsoft.com/office/word/2010/wordprocessingDrawing" xmlns:wp="http://schemas.openxmlformats.org/drawingml/2006/wordprocessingDrawing" xmlns:w10="urn:schemas-microsoft-com:office:word" xmlns:w="http://schemas.openxmlformats.org/wordprocessingml/2006/main" xmlns:w14="http://schemas.microsoft.com/office/word/2010/wordml" xmlns:w15="http://schemas.microsoft.com/office/word/2012/wordml" xmlns:wpg="http://schemas.microsoft.com/office/word/2010/wordprocessingGroup" xmlns:wpi="http://schemas.microsoft.com/office/word/2010/wordprocessingInk" xmlns:wne="http://schemas.microsoft.com/office/word/2006/wordml" xmlns:wps="http://schemas.microsoft.com/office/word/2010/wordprocessingShape" mc:Ignorable="w14 w15 wp14">
   <w:abstractNum w:abstractNumId="0" w15:restartNumberingAfterBreak="0">
+    <w:nsid w:val="488552A5"/>
+    <w:multiLevelType w:val="hybridMultilevel"/>
+    <w:tmpl w:val="6FFA2510"/>
+    <w:lvl w:ilvl="0" w:tplc="040C0001">
+      <w:start w:val="1"/>
+      <w:numFmt w:val="bullet"/>
+      <w:lvlText w:val=""/>
+      <w:lvlJc w:val="left"/>
+      <w:pPr>
+        <w:ind w:left="720" w:hanging="360"/>
+      </w:pPr>
+      <w:rPr>
+        <w:rFonts w:ascii="Symbol" w:hAnsi="Symbol" w:hint="default"/>
+      </w:rPr>
+    </w:lvl>
+    <w:lvl w:ilvl="1" w:tplc="040C0003" w:tentative="1">
+      <w:start w:val="1"/>
+      <w:numFmt w:val="bullet"/>
+      <w:lvlText w:val="o"/>
+      <w:lvlJc w:val="left"/>
+      <w:pPr>
+        <w:ind w:left="1440" w:hanging="360"/>
+      </w:pPr>
+      <w:rPr>
+        <w:rFonts w:ascii="Courier New" w:hAnsi="Courier New" w:cs="Courier New" w:hint="default"/>
+      </w:rPr>
+    </w:lvl>
+    <w:lvl w:ilvl="2" w:tplc="040C0005" w:tentative="1">
+      <w:start w:val="1"/>
+      <w:numFmt w:val="bullet"/>
+      <w:lvlText w:val=""/>
+      <w:lvlJc w:val="left"/>
+      <w:pPr>
+        <w:ind w:left="2160" w:hanging="360"/>
+      </w:pPr>
+      <w:rPr>
+        <w:rFonts w:ascii="Wingdings" w:hAnsi="Wingdings" w:hint="default"/>
+      </w:rPr>
+    </w:lvl>
+    <w:lvl w:ilvl="3" w:tplc="040C0001" w:tentative="1">
+      <w:start w:val="1"/>
+      <w:numFmt w:val="bullet"/>
+      <w:lvlText w:val=""/>
+      <w:lvlJc w:val="left"/>
+      <w:pPr>
+        <w:ind w:left="2880" w:hanging="360"/>
+      </w:pPr>
+      <w:rPr>
+        <w:rFonts w:ascii="Symbol" w:hAnsi="Symbol" w:hint="default"/>
+      </w:rPr>
+    </w:lvl>
+    <w:lvl w:ilvl="4" w:tplc="040C0003" w:tentative="1">
+      <w:start w:val="1"/>
+      <w:numFmt w:val="bullet"/>
+      <w:lvlText w:val="o"/>
+      <w:lvlJc w:val="left"/>
+      <w:pPr>
+        <w:ind w:left="3600" w:hanging="360"/>
+      </w:pPr>
+      <w:rPr>
+        <w:rFonts w:ascii="Courier New" w:hAnsi="Courier New" w:cs="Courier New" w:hint="default"/>
+      </w:rPr>
+    </w:lvl>
+    <w:lvl w:ilvl="5" w:tplc="040C0005" w:tentative="1">
+      <w:start w:val="1"/>
+      <w:numFmt w:val="bullet"/>
+      <w:lvlText w:val=""/>
+      <w:lvlJc w:val="left"/>
+      <w:pPr>
+        <w:ind w:left="4320" w:hanging="360"/>
+      </w:pPr>
+      <w:rPr>
+        <w:rFonts w:ascii="Wingdings" w:hAnsi="Wingdings" w:hint="default"/>
+      </w:rPr>
+    </w:lvl>
+    <w:lvl w:ilvl="6" w:tplc="040C0001" w:tentative="1">
+      <w:start w:val="1"/>
+      <w:numFmt w:val="bullet"/>
+      <w:lvlText w:val=""/>
+      <w:lvlJc w:val="left"/>
+      <w:pPr>
+        <w:ind w:left="5040" w:hanging="360"/>
+      </w:pPr>
+      <w:rPr>
+        <w:rFonts w:ascii="Symbol" w:hAnsi="Symbol" w:hint="default"/>
+      </w:rPr>
+    </w:lvl>
+    <w:lvl w:ilvl="7" w:tplc="040C0003" w:tentative="1">
+      <w:start w:val="1"/>
+      <w:numFmt w:val="bullet"/>
+      <w:lvlText w:val="o"/>
+      <w:lvlJc w:val="left"/>
+      <w:pPr>
+        <w:ind w:left="5760" w:hanging="360"/>
+      </w:pPr>
+      <w:rPr>
+        <w:rFonts w:ascii="Courier New" w:hAnsi="Courier New" w:cs="Courier New" w:hint="default"/>
+      </w:rPr>
+    </w:lvl>
+    <w:lvl w:ilvl="8" w:tplc="040C0005" w:tentative="1">
+      <w:start w:val="1"/>
+      <w:numFmt w:val="bullet"/>
+      <w:lvlText w:val=""/>
+      <w:lvlJc w:val="left"/>
+      <w:pPr>
+        <w:ind w:left="6480" w:hanging="360"/>
+      </w:pPr>
+      <w:rPr>
+        <w:rFonts w:ascii="Wingdings" w:hAnsi="Wingdings" w:hint="default"/>
+      </w:rPr>
+    </w:lvl>
+  </w:abstractNum>
+  <w:abstractNum w:abstractNumId="1" w15:restartNumberingAfterBreak="0">
+    <w:nsid w:val="4E113A67"/>
+    <w:multiLevelType w:val="hybridMultilevel"/>
+    <w:tmpl w:val="F9189E9C"/>
+    <w:lvl w:ilvl="0" w:tplc="169CCD14">
+      <w:numFmt w:val="bullet"/>
+      <w:lvlText w:val="-"/>
+      <w:lvlJc w:val="left"/>
+      <w:pPr>
+        <w:ind w:left="720" w:hanging="360"/>
+      </w:pPr>
+      <w:rPr>
+        <w:rFonts w:ascii="Calibri" w:eastAsiaTheme="minorHAnsi" w:hAnsi="Calibri" w:cstheme="minorBidi" w:hint="default"/>
+      </w:rPr>
+    </w:lvl>
+    <w:lvl w:ilvl="1" w:tplc="040C0003" w:tentative="1">
+      <w:start w:val="1"/>
+      <w:numFmt w:val="bullet"/>
+      <w:lvlText w:val="o"/>
+      <w:lvlJc w:val="left"/>
+      <w:pPr>
+        <w:ind w:left="1440" w:hanging="360"/>
+      </w:pPr>
+      <w:rPr>
+        <w:rFonts w:ascii="Courier New" w:hAnsi="Courier New" w:cs="Courier New" w:hint="default"/>
+      </w:rPr>
+    </w:lvl>
+    <w:lvl w:ilvl="2" w:tplc="040C0005" w:tentative="1">
+      <w:start w:val="1"/>
+      <w:numFmt w:val="bullet"/>
+      <w:lvlText w:val=""/>
+      <w:lvlJc w:val="left"/>
+      <w:pPr>
+        <w:ind w:left="2160" w:hanging="360"/>
+      </w:pPr>
+      <w:rPr>
+        <w:rFonts w:ascii="Wingdings" w:hAnsi="Wingdings" w:hint="default"/>
+      </w:rPr>
+    </w:lvl>
+    <w:lvl w:ilvl="3" w:tplc="040C0001" w:tentative="1">
+      <w:start w:val="1"/>
+      <w:numFmt w:val="bullet"/>
+      <w:lvlText w:val=""/>
+      <w:lvlJc w:val="left"/>
+      <w:pPr>
+        <w:ind w:left="2880" w:hanging="360"/>
+      </w:pPr>
+      <w:rPr>
+        <w:rFonts w:ascii="Symbol" w:hAnsi="Symbol" w:hint="default"/>
+      </w:rPr>
+    </w:lvl>
+    <w:lvl w:ilvl="4" w:tplc="040C0003" w:tentative="1">
+      <w:start w:val="1"/>
+      <w:numFmt w:val="bullet"/>
+      <w:lvlText w:val="o"/>
+      <w:lvlJc w:val="left"/>
+      <w:pPr>
+        <w:ind w:left="3600" w:hanging="360"/>
+      </w:pPr>
+      <w:rPr>
+        <w:rFonts w:ascii="Courier New" w:hAnsi="Courier New" w:cs="Courier New" w:hint="default"/>
+      </w:rPr>
+    </w:lvl>
+    <w:lvl w:ilvl="5" w:tplc="040C0005" w:tentative="1">
+      <w:start w:val="1"/>
+      <w:numFmt w:val="bullet"/>
+      <w:lvlText w:val=""/>
+      <w:lvlJc w:val="left"/>
+      <w:pPr>
+        <w:ind w:left="4320" w:hanging="360"/>
+      </w:pPr>
+      <w:rPr>
+        <w:rFonts w:ascii="Wingdings" w:hAnsi="Wingdings" w:hint="default"/>
+      </w:rPr>
+    </w:lvl>
+    <w:lvl w:ilvl="6" w:tplc="040C0001" w:tentative="1">
+      <w:start w:val="1"/>
+      <w:numFmt w:val="bullet"/>
+      <w:lvlText w:val=""/>
+      <w:lvlJc w:val="left"/>
+      <w:pPr>
+        <w:ind w:left="5040" w:hanging="360"/>
+      </w:pPr>
+      <w:rPr>
+        <w:rFonts w:ascii="Symbol" w:hAnsi="Symbol" w:hint="default"/>
+      </w:rPr>
+    </w:lvl>
+    <w:lvl w:ilvl="7" w:tplc="040C0003" w:tentative="1">
+      <w:start w:val="1"/>
+      <w:numFmt w:val="bullet"/>
+      <w:lvlText w:val="o"/>
+      <w:lvlJc w:val="left"/>
+      <w:pPr>
+        <w:ind w:left="5760" w:hanging="360"/>
+      </w:pPr>
+      <w:rPr>
+        <w:rFonts w:ascii="Courier New" w:hAnsi="Courier New" w:cs="Courier New" w:hint="default"/>
+      </w:rPr>
+    </w:lvl>
+    <w:lvl w:ilvl="8" w:tplc="040C0005" w:tentative="1">
+      <w:start w:val="1"/>
+      <w:numFmt w:val="bullet"/>
+      <w:lvlText w:val=""/>
+      <w:lvlJc w:val="left"/>
+      <w:pPr>
+        <w:ind w:left="6480" w:hanging="360"/>
+      </w:pPr>
+      <w:rPr>
+        <w:rFonts w:ascii="Wingdings" w:hAnsi="Wingdings" w:hint="default"/>
+      </w:rPr>
+    </w:lvl>
+  </w:abstractNum>
+  <w:abstractNum w:abstractNumId="2" w15:restartNumberingAfterBreak="0">
     <w:nsid w:val="70930F5C"/>
     <w:multiLevelType w:val="multilevel"/>
     <w:tmpl w:val="EEF6EF66"/>
@@ -2597,6 +2788,12 @@
     </w:lvl>
   </w:abstractNum>
   <w:num w:numId="1">
+    <w:abstractNumId w:val="2"/>
+  </w:num>
+  <w:num w:numId="2">
+    <w:abstractNumId w:val="1"/>
+  </w:num>
+  <w:num w:numId="3">
     <w:abstractNumId w:val="0"/>
   </w:num>
 </w:numbering>
@@ -3333,6 +3530,17 @@
       <w:bCs/>
     </w:rPr>
   </w:style>
+  <w:style w:type="paragraph" w:styleId="Paragraphedeliste">
+    <w:name w:val="List Paragraph"/>
+    <w:basedOn w:val="Normal"/>
+    <w:uiPriority w:val="34"/>
+    <w:qFormat/>
+    <w:rsid w:val="00CA3787"/>
+    <w:pPr>
+      <w:ind w:left="720"/>
+      <w:contextualSpacing/>
+    </w:pPr>
+  </w:style>
 </w:styles>
 </file>
 
@@ -3529,6 +3737,13 @@
     <w:pitch w:val="variable"/>
     <w:sig w:usb0="00000000" w:usb1="10000000" w:usb2="00000000" w:usb3="00000000" w:csb0="80000000" w:csb1="00000000"/>
   </w:font>
+  <w:font w:name="Calibri">
+    <w:panose1 w:val="020F0502020204030204"/>
+    <w:charset w:val="00"/>
+    <w:family w:val="swiss"/>
+    <w:pitch w:val="variable"/>
+    <w:sig w:usb0="E00002FF" w:usb1="4000ACFF" w:usb2="00000001" w:usb3="00000000" w:csb0="0000019F" w:csb1="00000000"/>
+  </w:font>
   <w:font w:name="Gill Sans MT">
     <w:panose1 w:val="020B0502020104020203"/>
     <w:charset w:val="00"/>
@@ -3549,13 +3764,6 @@
     <w:family w:val="swiss"/>
     <w:pitch w:val="variable"/>
     <w:sig w:usb0="A10006FF" w:usb1="4000205B" w:usb2="00000010" w:usb3="00000000" w:csb0="0000019F" w:csb1="00000000"/>
-  </w:font>
-  <w:font w:name="Calibri">
-    <w:panose1 w:val="020F0502020204030204"/>
-    <w:charset w:val="00"/>
-    <w:family w:val="swiss"/>
-    <w:pitch w:val="variable"/>
-    <w:sig w:usb0="E00002FF" w:usb1="4000ACFF" w:usb2="00000001" w:usb3="00000000" w:csb0="0000019F" w:csb1="00000000"/>
   </w:font>
   <w:font w:name="Calibri Light">
     <w:panose1 w:val="020F0302020204030204"/>
@@ -3581,6 +3789,9 @@
     <w:rsidRoot w:val="00F60057"/>
     <w:rsid w:val="00124EE0"/>
     <w:rsid w:val="005B01CA"/>
+    <w:rsid w:val="00822EE5"/>
+    <w:rsid w:val="008335A9"/>
+    <w:rsid w:val="00C1784F"/>
     <w:rsid w:val="00E548DF"/>
     <w:rsid w:val="00F60057"/>
   </w:rsids>
@@ -4449,7 +4660,7 @@
 </file>
 
 <file path=customXml/itemProps2.xml><?xml version="1.0" encoding="utf-8"?>
-<ds:datastoreItem xmlns:ds="http://schemas.openxmlformats.org/officeDocument/2006/customXml" ds:itemID="{F2D0198E-D4FF-4066-A3AB-C6CFFB2EB2C2}">
+<ds:datastoreItem xmlns:ds="http://schemas.openxmlformats.org/officeDocument/2006/customXml" ds:itemID="{CA0D3BA3-637A-4C15-A214-A0F5092BC336}">
   <ds:schemaRefs>
     <ds:schemaRef ds:uri="http://schemas.openxmlformats.org/officeDocument/2006/bibliography"/>
   </ds:schemaRefs>

</xml_diff>

<commit_message>
Mise a jour cahier des charges général
</commit_message>
<xml_diff>
--- a/Document/Cahier des charges Général.docx
+++ b/Document/Cahier des charges Général.docx
@@ -1,6 +1,6 @@
 
 <file path=word/document.xml><?xml version="1.0" encoding="utf-8"?>
-<w:document xmlns:wpc="http://schemas.microsoft.com/office/word/2010/wordprocessingCanvas" xmlns:mc="http://schemas.openxmlformats.org/markup-compatibility/2006" xmlns:o="urn:schemas-microsoft-com:office:office" xmlns:r="http://schemas.openxmlformats.org/officeDocument/2006/relationships" xmlns:m="http://schemas.openxmlformats.org/officeDocument/2006/math" xmlns:v="urn:schemas-microsoft-com:vml" xmlns:wp14="http://schemas.microsoft.com/office/word/2010/wordprocessingDrawing" xmlns:wp="http://schemas.openxmlformats.org/drawingml/2006/wordprocessingDrawing" xmlns:w10="urn:schemas-microsoft-com:office:word" xmlns:w="http://schemas.openxmlformats.org/wordprocessingml/2006/main" xmlns:w14="http://schemas.microsoft.com/office/word/2010/wordml" xmlns:w15="http://schemas.microsoft.com/office/word/2012/wordml" xmlns:wpg="http://schemas.microsoft.com/office/word/2010/wordprocessingGroup" xmlns:wpi="http://schemas.microsoft.com/office/word/2010/wordprocessingInk" xmlns:wne="http://schemas.microsoft.com/office/word/2006/wordml" xmlns:wps="http://schemas.microsoft.com/office/word/2010/wordprocessingShape" mc:Ignorable="w14 w15 wp14">
+<w:document xmlns:wpc="http://schemas.microsoft.com/office/word/2010/wordprocessingCanvas" xmlns:mo="http://schemas.microsoft.com/office/mac/office/2008/main" xmlns:mc="http://schemas.openxmlformats.org/markup-compatibility/2006" xmlns:mv="urn:schemas-microsoft-com:mac:vml" xmlns:o="urn:schemas-microsoft-com:office:office" xmlns:r="http://schemas.openxmlformats.org/officeDocument/2006/relationships" xmlns:m="http://schemas.openxmlformats.org/officeDocument/2006/math" xmlns:v="urn:schemas-microsoft-com:vml" xmlns:wp14="http://schemas.microsoft.com/office/word/2010/wordprocessingDrawing" xmlns:wp="http://schemas.openxmlformats.org/drawingml/2006/wordprocessingDrawing" xmlns:w10="urn:schemas-microsoft-com:office:word" xmlns:w="http://schemas.openxmlformats.org/wordprocessingml/2006/main" xmlns:w14="http://schemas.microsoft.com/office/word/2010/wordml" xmlns:wpg="http://schemas.microsoft.com/office/word/2010/wordprocessingGroup" xmlns:wpi="http://schemas.microsoft.com/office/word/2010/wordprocessingInk" xmlns:wne="http://schemas.microsoft.com/office/word/2006/wordml" xmlns:wps="http://schemas.microsoft.com/office/word/2010/wordprocessingShape" mc:Ignorable="w14 wp14 mv">
   <w:body>
     <w:sdt>
       <w:sdtPr>
@@ -284,15 +284,15 @@
             <w:rPr>
               <w:noProof/>
             </w:rPr>
-            <w:pict>
-              <v:group id="_x0000_s1026" style="position:absolute;margin-left:2414.6pt;margin-top:0;width:264.55pt;height:690.65pt;z-index:251660288;mso-position-horizontal:right;mso-position-horizontal-relative:page;mso-position-vertical:bottom;mso-position-vertical-relative:page" coordorigin="5531,1258" coordsize="5291,13813">
-                <v:shapetype id="_x0000_t32" coordsize="21600,21600" o:spt="32" o:oned="t" path="m,l21600,21600e" filled="f">
+            <w:pict w14:anchorId="70D692A5">
+              <v:group id="_x0000_s1026" style="position:absolute;margin-left:2627.95pt;margin-top:0;width:264.55pt;height:690.65pt;z-index:251660288;mso-position-horizontal:right;mso-position-horizontal-relative:page;mso-position-vertical:bottom;mso-position-vertical-relative:page" coordorigin="5531,1258" coordsize="5291,13813">
+                <v:shapetype id="_x0000_t32" coordsize="21600,21600" o:spt="32" o:oned="t" path="m0,0l21600,21600e" filled="f">
                   <v:path arrowok="t" fillok="f" o:connecttype="none"/>
                   <o:lock v:ext="edit" shapetype="t"/>
                 </v:shapetype>
                 <v:shape id="_x0000_s1027" type="#_x0000_t32" style="position:absolute;left:6519;top:1258;width:4303;height:10040;flip:x" o:connectortype="straight" strokecolor="#93ccdb [1620]"/>
                 <v:group id="_x0000_s1028" style="position:absolute;left:5531;top:9226;width:5291;height:5845" coordorigin="5531,9226" coordsize="5291,5845">
-                  <v:shape id="_x0000_s1029" style="position:absolute;left:5531;top:9226;width:5291;height:5845;mso-position-horizontal-relative:text;mso-position-vertical-relative:text;mso-width-relative:page;mso-height-relative:page" coordsize="6418,6670" path="m6418,1185r,5485l1809,6669c974,5889,,3958,1407,1987hfc2830,,5591,411,6418,1185haxe" fillcolor="#93ccdb [1620]" stroked="f">
+                  <v:shape id="_x0000_s1029" style="position:absolute;left:5531;top:9226;width:5291;height:5845;mso-position-horizontal-relative:text;mso-position-vertical-relative:text;mso-width-relative:page;mso-height-relative:page" coordsize="6418,6670" path="m6418,1185l6418,6670,1809,6669c974,5889,,3958,1407,1987hfc2830,,5591,411,6418,1185haxe" fillcolor="#93ccdb [1620]" stroked="f">
                     <v:path arrowok="t"/>
                   </v:shape>
                   <v:oval id="_x0000_s1030" style="position:absolute;left:6117;top:10212;width:4526;height:4258;rotation:41366637fd;flip:y" fillcolor="#c9e6ed [820]" stroked="f" strokecolor="#93ccdb [1620]"/>
@@ -306,7 +306,7 @@
             <w:rPr>
               <w:noProof/>
             </w:rPr>
-            <w:pict>
+            <w:pict w14:anchorId="72C4A8CB">
               <v:group id="_x0000_s1037" style="position:absolute;margin-left:0;margin-top:0;width:464.8pt;height:380.95pt;z-index:251662336;mso-position-horizontal:left;mso-position-horizontal-relative:page;mso-position-vertical:top;mso-position-vertical-relative:page" coordorigin="15,15" coordsize="9296,7619" o:allowincell="f">
                 <v:shape id="_x0000_s1038" type="#_x0000_t32" style="position:absolute;left:15;top:15;width:7512;height:7386" o:connectortype="straight" strokecolor="#93ccdb [1620]"/>
                 <v:group id="_x0000_s1039" style="position:absolute;left:7095;top:5418;width:2216;height:2216" coordorigin="7907,4350" coordsize="2216,2216">
@@ -322,8 +322,8 @@
             <w:rPr>
               <w:noProof/>
             </w:rPr>
-            <w:pict>
-              <v:group id="_x0000_s1032" style="position:absolute;margin-left:3591.2pt;margin-top:0;width:332.7pt;height:227.25pt;z-index:251661312;mso-position-horizontal:right;mso-position-horizontal-relative:margin;mso-position-vertical:top;mso-position-vertical-relative:page" coordorigin="4136,15" coordsize="6654,4545" o:allowincell="f">
+            <w:pict w14:anchorId="7D8C6077">
+              <v:group id="_x0000_s1032" style="position:absolute;margin-left:3872.7pt;margin-top:0;width:332.7pt;height:227.25pt;z-index:251661312;mso-position-horizontal:right;mso-position-horizontal-relative:margin;mso-position-vertical:top;mso-position-vertical-relative:page" coordorigin="4136,15" coordsize="6654,4545" o:allowincell="f">
                 <v:shape id="_x0000_s1033" type="#_x0000_t32" style="position:absolute;left:4136;top:15;width:3058;height:3855" o:connectortype="straight" strokecolor="#93ccdb [1620]"/>
                 <v:oval id="_x0000_s1034" style="position:absolute;left:6674;top:444;width:4116;height:4116" fillcolor="#93ccdb [1620]" stroked="f"/>
                 <v:oval id="_x0000_s1035" style="position:absolute;left:6773;top:1058;width:3367;height:3367" fillcolor="#c9e6ed [820]" stroked="f"/>
@@ -355,7 +355,7 @@
     <w:p/>
     <w:tbl>
       <w:tblPr>
-        <w:tblStyle w:val="Grilledutableau"/>
+        <w:tblStyle w:val="Grille"/>
         <w:tblW w:w="9421" w:type="dxa"/>
         <w:tblLook w:val="04A0" w:firstRow="1" w:lastRow="0" w:firstColumn="1" w:lastColumn="0" w:noHBand="0" w:noVBand="1"/>
       </w:tblPr>
@@ -1689,13 +1689,18 @@
         <w:lastRenderedPageBreak/>
         <w:t>Contexte</w:t>
       </w:r>
+      <w:bookmarkStart w:id="2" w:name="_Toc434351133"/>
       <w:bookmarkEnd w:id="1"/>
     </w:p>
     <w:p>
       <w:pPr>
         <w:pStyle w:val="Titre2"/>
       </w:pPr>
-      <w:bookmarkStart w:id="2" w:name="_Toc434351133"/>
+    </w:p>
+    <w:p>
+      <w:pPr>
+        <w:pStyle w:val="Titre2"/>
+      </w:pPr>
       <w:r>
         <w:t>Présentation de l’entreprise</w:t>
       </w:r>
@@ -1929,6 +1934,7 @@
       </w:r>
       <w:bookmarkEnd w:id="4"/>
     </w:p>
+    <w:p/>
     <w:p>
       <w:pPr>
         <w:pStyle w:val="Titre2"/>
@@ -1980,7 +1986,12 @@
         <w:t>En mettant aussi en avant le l’outil informatiqu</w:t>
       </w:r>
       <w:r>
-        <w:t>e base des formations au sein du centre de formation</w:t>
+        <w:t>e base des formatio</w:t>
+      </w:r>
+      <w:bookmarkStart w:id="7" w:name="_GoBack"/>
+      <w:bookmarkEnd w:id="7"/>
+      <w:r>
+        <w:t>ns au sein du centre de formation</w:t>
       </w:r>
       <w:r>
         <w:t>.</w:t>
@@ -1992,11 +2003,11 @@
       <w:pPr>
         <w:pStyle w:val="Titre2"/>
       </w:pPr>
-      <w:bookmarkStart w:id="7" w:name="_Toc434351138"/>
+      <w:bookmarkStart w:id="8" w:name="_Toc434351138"/>
       <w:r>
         <w:t>Existant</w:t>
       </w:r>
-      <w:bookmarkEnd w:id="7"/>
+      <w:bookmarkEnd w:id="8"/>
     </w:p>
     <w:p/>
     <w:p>
@@ -2024,11 +2035,11 @@
       <w:pPr>
         <w:pStyle w:val="Titre2"/>
       </w:pPr>
-      <w:bookmarkStart w:id="8" w:name="_Toc434351139"/>
+      <w:bookmarkStart w:id="9" w:name="_Toc434351139"/>
       <w:r>
         <w:t>Comité de pilotage</w:t>
       </w:r>
-      <w:bookmarkEnd w:id="8"/>
+      <w:bookmarkEnd w:id="9"/>
     </w:p>
     <w:p/>
     <w:p>
@@ -2057,7 +2068,16 @@
         </w:numPr>
       </w:pPr>
       <w:r>
-        <w:t xml:space="preserve">Tact factory </w:t>
+        <w:t>TactF</w:t>
+      </w:r>
+      <w:r>
+        <w:t>actory</w:t>
+      </w:r>
+      <w:r>
+        <w:t xml:space="preserve"> pour la partie Développement et interface</w:t>
+      </w:r>
+      <w:r>
+        <w:t xml:space="preserve"> </w:t>
       </w:r>
     </w:p>
     <w:p>
@@ -2076,11 +2096,11 @@
       <w:pPr>
         <w:pStyle w:val="Titre2"/>
       </w:pPr>
-      <w:bookmarkStart w:id="9" w:name="_Toc434351140"/>
+      <w:bookmarkStart w:id="10" w:name="_Toc434351140"/>
       <w:r>
         <w:t>Cible</w:t>
       </w:r>
-      <w:bookmarkEnd w:id="9"/>
+      <w:bookmarkEnd w:id="10"/>
     </w:p>
     <w:p/>
     <w:p>
@@ -2092,40 +2112,41 @@
       <w:pPr>
         <w:pStyle w:val="Titre2"/>
       </w:pPr>
-      <w:bookmarkStart w:id="10" w:name="_Toc434351141"/>
+      <w:bookmarkStart w:id="11" w:name="_Toc434351141"/>
       <w:r>
         <w:t>Budget</w:t>
       </w:r>
-      <w:bookmarkEnd w:id="10"/>
+      <w:bookmarkEnd w:id="11"/>
       <w:r>
         <w:t xml:space="preserve"> </w:t>
+      </w:r>
+    </w:p>
+    <w:p/>
+    <w:p>
+      <w:r>
+        <w:t xml:space="preserve">Le budget souhaité pour la mise en place de cette application est le minimum possible. </w:t>
       </w:r>
     </w:p>
     <w:p/>
     <w:p/>
+    <w:p>
+      <w:pPr>
+        <w:pStyle w:val="Titre2"/>
+      </w:pPr>
+      <w:bookmarkStart w:id="12" w:name="_Toc434351142"/>
+      <w:r>
+        <w:t>Etape</w:t>
+      </w:r>
+      <w:bookmarkEnd w:id="12"/>
+      <w:r>
+        <w:t xml:space="preserve"> </w:t>
+      </w:r>
+    </w:p>
     <w:p/>
     <w:p>
-      <w:pPr>
-        <w:pStyle w:val="Titre2"/>
-      </w:pPr>
-      <w:bookmarkStart w:id="11" w:name="_Toc434351142"/>
-      <w:r>
-        <w:t>Etape</w:t>
-      </w:r>
-      <w:bookmarkEnd w:id="11"/>
-      <w:r>
-        <w:t xml:space="preserve"> </w:t>
-      </w:r>
-    </w:p>
-    <w:p>
-      <w:pPr>
-        <w:pStyle w:val="NormalWeb"/>
-      </w:pPr>
-      <w:r>
-        <w:t xml:space="preserve">. </w:t>
-      </w:r>
-      <w:bookmarkStart w:id="12" w:name="_GoBack"/>
-      <w:bookmarkEnd w:id="12"/>
+      <w:r>
+        <w:t xml:space="preserve">Un certain nombre d’audit </w:t>
+      </w:r>
     </w:p>
     <w:p/>
     <w:p>
@@ -2141,7 +2162,13 @@
     <w:p/>
     <w:p>
       <w:r>
-        <w:t>La recette du projet devra être effectuée à la date du 8 juillet de l’année 2016.</w:t>
+        <w:t>La recette du projet devra être effectuée</w:t>
+      </w:r>
+      <w:r>
+        <w:t xml:space="preserve"> et mise en place</w:t>
+      </w:r>
+      <w:r>
+        <w:t xml:space="preserve"> à la date du 8 juillet de l’année 2016.</w:t>
       </w:r>
       <w:r>
         <w:t xml:space="preserve"> </w:t>
@@ -2179,34 +2206,15 @@
       </w:r>
       <w:bookmarkEnd w:id="15"/>
     </w:p>
+    <w:p/>
     <w:p>
-      <w:pPr>
-        <w:pStyle w:val="Paragraphedeliste"/>
-        <w:numPr>
-          <w:ilvl w:val="0"/>
-          <w:numId w:val="2"/>
-        </w:numPr>
-      </w:pPr>
-      <w:r>
-        <w:t xml:space="preserve">Thème couleur client tact factory </w:t>
-      </w:r>
-      <w:proofErr w:type="gramStart"/>
-      <w:r>
-        <w:t>( Noir</w:t>
-      </w:r>
-      <w:proofErr w:type="gramEnd"/>
-      <w:r>
-        <w:t xml:space="preserve"> et vert et blanc)</w:t>
-      </w:r>
-    </w:p>
-    <w:p>
-      <w:pPr>
-        <w:pStyle w:val="NormalWeb"/>
-      </w:pPr>
+      <w:r>
+        <w:t>Le projet doit conserver les couleurs de la société TactFactory noir, vert et blanc.</w:t>
+      </w:r>
     </w:p>
     <w:sectPr>
-      <w:headerReference w:type="default" r:id="rId9"/>
-      <w:footerReference w:type="default" r:id="rId10"/>
+      <w:headerReference w:type="default" r:id="rId10"/>
+      <w:footerReference w:type="default" r:id="rId11"/>
       <w:pgSz w:w="11906" w:h="16838"/>
       <w:pgMar w:top="1417" w:right="1417" w:bottom="1417" w:left="1417" w:header="708" w:footer="708" w:gutter="0"/>
       <w:cols w:space="708"/>
@@ -2218,7 +2226,7 @@
 </file>
 
 <file path=word/endnotes.xml><?xml version="1.0" encoding="utf-8"?>
-<w:endnotes xmlns:wpc="http://schemas.microsoft.com/office/word/2010/wordprocessingCanvas" xmlns:mc="http://schemas.openxmlformats.org/markup-compatibility/2006" xmlns:o="urn:schemas-microsoft-com:office:office" xmlns:r="http://schemas.openxmlformats.org/officeDocument/2006/relationships" xmlns:m="http://schemas.openxmlformats.org/officeDocument/2006/math" xmlns:v="urn:schemas-microsoft-com:vml" xmlns:wp14="http://schemas.microsoft.com/office/word/2010/wordprocessingDrawing" xmlns:wp="http://schemas.openxmlformats.org/drawingml/2006/wordprocessingDrawing" xmlns:w10="urn:schemas-microsoft-com:office:word" xmlns:w="http://schemas.openxmlformats.org/wordprocessingml/2006/main" xmlns:w14="http://schemas.microsoft.com/office/word/2010/wordml" xmlns:w15="http://schemas.microsoft.com/office/word/2012/wordml" xmlns:wpg="http://schemas.microsoft.com/office/word/2010/wordprocessingGroup" xmlns:wpi="http://schemas.microsoft.com/office/word/2010/wordprocessingInk" xmlns:wne="http://schemas.microsoft.com/office/word/2006/wordml" xmlns:wps="http://schemas.microsoft.com/office/word/2010/wordprocessingShape" mc:Ignorable="w14 w15 wp14">
+<w:endnotes xmlns:wpc="http://schemas.microsoft.com/office/word/2010/wordprocessingCanvas" xmlns:mo="http://schemas.microsoft.com/office/mac/office/2008/main" xmlns:mc="http://schemas.openxmlformats.org/markup-compatibility/2006" xmlns:mv="urn:schemas-microsoft-com:mac:vml" xmlns:o="urn:schemas-microsoft-com:office:office" xmlns:r="http://schemas.openxmlformats.org/officeDocument/2006/relationships" xmlns:m="http://schemas.openxmlformats.org/officeDocument/2006/math" xmlns:v="urn:schemas-microsoft-com:vml" xmlns:wp14="http://schemas.microsoft.com/office/word/2010/wordprocessingDrawing" xmlns:wp="http://schemas.openxmlformats.org/drawingml/2006/wordprocessingDrawing" xmlns:w10="urn:schemas-microsoft-com:office:word" xmlns:w="http://schemas.openxmlformats.org/wordprocessingml/2006/main" xmlns:w14="http://schemas.microsoft.com/office/word/2010/wordml" xmlns:wpg="http://schemas.microsoft.com/office/word/2010/wordprocessingGroup" xmlns:wpi="http://schemas.microsoft.com/office/word/2010/wordprocessingInk" xmlns:wne="http://schemas.microsoft.com/office/word/2006/wordml" xmlns:wps="http://schemas.microsoft.com/office/word/2010/wordprocessingShape" mc:Ignorable="w14 wp14 mv">
   <w:endnote w:type="separator" w:id="-1">
     <w:p>
       <w:pPr>
@@ -2243,7 +2251,7 @@
 </file>
 
 <file path=word/footer1.xml><?xml version="1.0" encoding="utf-8"?>
-<w:ftr xmlns:wpc="http://schemas.microsoft.com/office/word/2010/wordprocessingCanvas" xmlns:mc="http://schemas.openxmlformats.org/markup-compatibility/2006" xmlns:o="urn:schemas-microsoft-com:office:office" xmlns:r="http://schemas.openxmlformats.org/officeDocument/2006/relationships" xmlns:m="http://schemas.openxmlformats.org/officeDocument/2006/math" xmlns:v="urn:schemas-microsoft-com:vml" xmlns:wp14="http://schemas.microsoft.com/office/word/2010/wordprocessingDrawing" xmlns:wp="http://schemas.openxmlformats.org/drawingml/2006/wordprocessingDrawing" xmlns:w10="urn:schemas-microsoft-com:office:word" xmlns:w="http://schemas.openxmlformats.org/wordprocessingml/2006/main" xmlns:w14="http://schemas.microsoft.com/office/word/2010/wordml" xmlns:w15="http://schemas.microsoft.com/office/word/2012/wordml" xmlns:wpg="http://schemas.microsoft.com/office/word/2010/wordprocessingGroup" xmlns:wpi="http://schemas.microsoft.com/office/word/2010/wordprocessingInk" xmlns:wne="http://schemas.microsoft.com/office/word/2006/wordml" xmlns:wps="http://schemas.microsoft.com/office/word/2010/wordprocessingShape" mc:Ignorable="w14 w15 wp14">
+<w:ftr xmlns:wpc="http://schemas.microsoft.com/office/word/2010/wordprocessingCanvas" xmlns:mo="http://schemas.microsoft.com/office/mac/office/2008/main" xmlns:mc="http://schemas.openxmlformats.org/markup-compatibility/2006" xmlns:mv="urn:schemas-microsoft-com:mac:vml" xmlns:o="urn:schemas-microsoft-com:office:office" xmlns:r="http://schemas.openxmlformats.org/officeDocument/2006/relationships" xmlns:m="http://schemas.openxmlformats.org/officeDocument/2006/math" xmlns:v="urn:schemas-microsoft-com:vml" xmlns:wp14="http://schemas.microsoft.com/office/word/2010/wordprocessingDrawing" xmlns:wp="http://schemas.openxmlformats.org/drawingml/2006/wordprocessingDrawing" xmlns:w10="urn:schemas-microsoft-com:office:word" xmlns:w="http://schemas.openxmlformats.org/wordprocessingml/2006/main" xmlns:w14="http://schemas.microsoft.com/office/word/2010/wordml" xmlns:wpg="http://schemas.microsoft.com/office/word/2010/wordprocessingGroup" xmlns:wpi="http://schemas.microsoft.com/office/word/2010/wordprocessingInk" xmlns:wne="http://schemas.microsoft.com/office/word/2006/wordml" xmlns:wps="http://schemas.microsoft.com/office/word/2010/wordprocessingShape" mc:Ignorable="w14 wp14 mv">
   <w:p>
     <w:pPr>
       <w:pStyle w:val="Pieddepage"/>
@@ -2255,9 +2263,9 @@
         <w:sz w:val="28"/>
         <w:szCs w:val="28"/>
       </w:rPr>
-      <w:pict>
-        <v:group id="_x0000_s2057" style="position:absolute;margin-left:10775.35pt;margin-top:0;width:532.9pt;height:53pt;flip:x;z-index:251662336;mso-position-horizontal:right;mso-position-horizontal-relative:page;mso-position-vertical:top;mso-position-vertical-relative:bottom-margin-area" coordorigin="15,14415" coordsize="10658,1060">
-          <v:shapetype id="_x0000_t32" coordsize="21600,21600" o:spt="32" o:oned="t" path="m,l21600,21600e" filled="f">
+      <w:pict w14:anchorId="0F6F017C">
+        <v:group id="_x0000_s2057" style="position:absolute;margin-left:11257.05pt;margin-top:0;width:532.9pt;height:53pt;flip:x;z-index:251662336;mso-position-horizontal:right;mso-position-horizontal-relative:page;mso-position-vertical:top;mso-position-vertical-relative:bottom-margin-area" coordorigin="15,14415" coordsize="10658,1060">
+          <v:shapetype id="_x0000_t32" coordsize="21600,21600" o:spt="32" o:oned="t" path="m0,0l21600,21600e" filled="f">
             <v:path arrowok="t" fillok="f" o:connecttype="none"/>
             <o:lock v:ext="edit" shapetype="t"/>
           </v:shapetype>
@@ -2306,7 +2314,7 @@
 </file>
 
 <file path=word/footnotes.xml><?xml version="1.0" encoding="utf-8"?>
-<w:footnotes xmlns:wpc="http://schemas.microsoft.com/office/word/2010/wordprocessingCanvas" xmlns:mc="http://schemas.openxmlformats.org/markup-compatibility/2006" xmlns:o="urn:schemas-microsoft-com:office:office" xmlns:r="http://schemas.openxmlformats.org/officeDocument/2006/relationships" xmlns:m="http://schemas.openxmlformats.org/officeDocument/2006/math" xmlns:v="urn:schemas-microsoft-com:vml" xmlns:wp14="http://schemas.microsoft.com/office/word/2010/wordprocessingDrawing" xmlns:wp="http://schemas.openxmlformats.org/drawingml/2006/wordprocessingDrawing" xmlns:w10="urn:schemas-microsoft-com:office:word" xmlns:w="http://schemas.openxmlformats.org/wordprocessingml/2006/main" xmlns:w14="http://schemas.microsoft.com/office/word/2010/wordml" xmlns:w15="http://schemas.microsoft.com/office/word/2012/wordml" xmlns:wpg="http://schemas.microsoft.com/office/word/2010/wordprocessingGroup" xmlns:wpi="http://schemas.microsoft.com/office/word/2010/wordprocessingInk" xmlns:wne="http://schemas.microsoft.com/office/word/2006/wordml" xmlns:wps="http://schemas.microsoft.com/office/word/2010/wordprocessingShape" mc:Ignorable="w14 w15 wp14">
+<w:footnotes xmlns:wpc="http://schemas.microsoft.com/office/word/2010/wordprocessingCanvas" xmlns:mo="http://schemas.microsoft.com/office/mac/office/2008/main" xmlns:mc="http://schemas.openxmlformats.org/markup-compatibility/2006" xmlns:mv="urn:schemas-microsoft-com:mac:vml" xmlns:o="urn:schemas-microsoft-com:office:office" xmlns:r="http://schemas.openxmlformats.org/officeDocument/2006/relationships" xmlns:m="http://schemas.openxmlformats.org/officeDocument/2006/math" xmlns:v="urn:schemas-microsoft-com:vml" xmlns:wp14="http://schemas.microsoft.com/office/word/2010/wordprocessingDrawing" xmlns:wp="http://schemas.openxmlformats.org/drawingml/2006/wordprocessingDrawing" xmlns:w10="urn:schemas-microsoft-com:office:word" xmlns:w="http://schemas.openxmlformats.org/wordprocessingml/2006/main" xmlns:w14="http://schemas.microsoft.com/office/word/2010/wordml" xmlns:wpg="http://schemas.microsoft.com/office/word/2010/wordprocessingGroup" xmlns:wpi="http://schemas.microsoft.com/office/word/2010/wordprocessingInk" xmlns:wne="http://schemas.microsoft.com/office/word/2006/wordml" xmlns:wps="http://schemas.microsoft.com/office/word/2010/wordprocessingShape" mc:Ignorable="w14 wp14 mv">
   <w:footnote w:type="separator" w:id="-1">
     <w:p>
       <w:pPr>
@@ -2331,7 +2339,7 @@
 </file>
 
 <file path=word/header1.xml><?xml version="1.0" encoding="utf-8"?>
-<w:hdr xmlns:wpc="http://schemas.microsoft.com/office/word/2010/wordprocessingCanvas" xmlns:mc="http://schemas.openxmlformats.org/markup-compatibility/2006" xmlns:o="urn:schemas-microsoft-com:office:office" xmlns:r="http://schemas.openxmlformats.org/officeDocument/2006/relationships" xmlns:m="http://schemas.openxmlformats.org/officeDocument/2006/math" xmlns:v="urn:schemas-microsoft-com:vml" xmlns:wp14="http://schemas.microsoft.com/office/word/2010/wordprocessingDrawing" xmlns:wp="http://schemas.openxmlformats.org/drawingml/2006/wordprocessingDrawing" xmlns:w10="urn:schemas-microsoft-com:office:word" xmlns:w="http://schemas.openxmlformats.org/wordprocessingml/2006/main" xmlns:w14="http://schemas.microsoft.com/office/word/2010/wordml" xmlns:w15="http://schemas.microsoft.com/office/word/2012/wordml" xmlns:wpg="http://schemas.microsoft.com/office/word/2010/wordprocessingGroup" xmlns:wpi="http://schemas.microsoft.com/office/word/2010/wordprocessingInk" xmlns:wne="http://schemas.microsoft.com/office/word/2006/wordml" xmlns:wps="http://schemas.microsoft.com/office/word/2010/wordprocessingShape" mc:Ignorable="w14 w15 wp14">
+<w:hdr xmlns:wpc="http://schemas.microsoft.com/office/word/2010/wordprocessingCanvas" xmlns:mo="http://schemas.microsoft.com/office/mac/office/2008/main" xmlns:mc="http://schemas.openxmlformats.org/markup-compatibility/2006" xmlns:mv="urn:schemas-microsoft-com:mac:vml" xmlns:o="urn:schemas-microsoft-com:office:office" xmlns:r="http://schemas.openxmlformats.org/officeDocument/2006/relationships" xmlns:m="http://schemas.openxmlformats.org/officeDocument/2006/math" xmlns:v="urn:schemas-microsoft-com:vml" xmlns:wp14="http://schemas.microsoft.com/office/word/2010/wordprocessingDrawing" xmlns:wp="http://schemas.openxmlformats.org/drawingml/2006/wordprocessingDrawing" xmlns:w10="urn:schemas-microsoft-com:office:word" xmlns:w="http://schemas.openxmlformats.org/wordprocessingml/2006/main" xmlns:w14="http://schemas.microsoft.com/office/word/2010/wordml" xmlns:wpg="http://schemas.microsoft.com/office/word/2010/wordprocessingGroup" xmlns:wpi="http://schemas.microsoft.com/office/word/2010/wordprocessingInk" xmlns:wne="http://schemas.microsoft.com/office/word/2006/wordml" xmlns:wps="http://schemas.microsoft.com/office/word/2010/wordprocessingShape" mc:Ignorable="w14 wp14 mv">
   <w:p>
     <w:pPr>
       <w:pStyle w:val="En-tte"/>
@@ -2341,8 +2349,8 @@
         <w:noProof/>
         <w:lang w:eastAsia="zh-TW"/>
       </w:rPr>
-      <w:pict>
-        <v:group id="_x0000_s2049" style="position:absolute;margin-left:0;margin-top:0;width:580.4pt;height:41.75pt;z-index:251660288;mso-width-percent:950;mso-position-horizontal:center;mso-position-horizontal-relative:page;mso-position-vertical:center;mso-position-vertical-relative:top-margin-area;mso-width-percent:950" coordorigin="330,308" coordsize="11586,835" o:allowincell="f">
+      <w:pict w14:anchorId="5C24EB98">
+        <v:group id="_x0000_s2049" style="position:absolute;margin-left:0;margin-top:0;width:564.95pt;height:41.75pt;z-index:251660288;mso-width-percent:950;mso-position-horizontal:center;mso-position-horizontal-relative:page;mso-position-vertical:center;mso-position-vertical-relative:top-margin-area;mso-width-percent:950" coordorigin="330,308" coordsize="11586,835" o:allowincell="f">
           <v:rect id="_x0000_s2050" style="position:absolute;left:377;top:360;width:9346;height:720;mso-position-horizontal-relative:page;mso-position-vertical:center;mso-position-vertical-relative:top-margin-area;v-text-anchor:middle" fillcolor="#7dc2d3 [1940]" stroked="f" strokecolor="white [3212]" strokeweight="1.5pt">
             <v:textbox style="mso-next-textbox:#_x0000_s2050">
               <w:txbxContent>
@@ -2412,8 +2420,8 @@
 </file>
 
 <file path=word/numbering.xml><?xml version="1.0" encoding="utf-8"?>
-<w:numbering xmlns:wpc="http://schemas.microsoft.com/office/word/2010/wordprocessingCanvas" xmlns:mc="http://schemas.openxmlformats.org/markup-compatibility/2006" xmlns:o="urn:schemas-microsoft-com:office:office" xmlns:r="http://schemas.openxmlformats.org/officeDocument/2006/relationships" xmlns:m="http://schemas.openxmlformats.org/officeDocument/2006/math" xmlns:v="urn:schemas-microsoft-com:vml" xmlns:wp14="http://schemas.microsoft.com/office/word/2010/wordprocessingDrawing" xmlns:wp="http://schemas.openxmlformats.org/drawingml/2006/wordprocessingDrawing" xmlns:w10="urn:schemas-microsoft-com:office:word" xmlns:w="http://schemas.openxmlformats.org/wordprocessingml/2006/main" xmlns:w14="http://schemas.microsoft.com/office/word/2010/wordml" xmlns:w15="http://schemas.microsoft.com/office/word/2012/wordml" xmlns:wpg="http://schemas.microsoft.com/office/word/2010/wordprocessingGroup" xmlns:wpi="http://schemas.microsoft.com/office/word/2010/wordprocessingInk" xmlns:wne="http://schemas.microsoft.com/office/word/2006/wordml" xmlns:wps="http://schemas.microsoft.com/office/word/2010/wordprocessingShape" mc:Ignorable="w14 w15 wp14">
-  <w:abstractNum w:abstractNumId="0" w15:restartNumberingAfterBreak="0">
+<w:numbering xmlns:wpc="http://schemas.microsoft.com/office/word/2010/wordprocessingCanvas" xmlns:mo="http://schemas.microsoft.com/office/mac/office/2008/main" xmlns:mc="http://schemas.openxmlformats.org/markup-compatibility/2006" xmlns:mv="urn:schemas-microsoft-com:mac:vml" xmlns:o="urn:schemas-microsoft-com:office:office" xmlns:r="http://schemas.openxmlformats.org/officeDocument/2006/relationships" xmlns:m="http://schemas.openxmlformats.org/officeDocument/2006/math" xmlns:v="urn:schemas-microsoft-com:vml" xmlns:wp14="http://schemas.microsoft.com/office/word/2010/wordprocessingDrawing" xmlns:wp="http://schemas.openxmlformats.org/drawingml/2006/wordprocessingDrawing" xmlns:w10="urn:schemas-microsoft-com:office:word" xmlns:w="http://schemas.openxmlformats.org/wordprocessingml/2006/main" xmlns:w14="http://schemas.microsoft.com/office/word/2010/wordml" xmlns:wpg="http://schemas.microsoft.com/office/word/2010/wordprocessingGroup" xmlns:wpi="http://schemas.microsoft.com/office/word/2010/wordprocessingInk" xmlns:wne="http://schemas.microsoft.com/office/word/2006/wordml" xmlns:wps="http://schemas.microsoft.com/office/word/2010/wordprocessingShape" mc:Ignorable="w14 wp14 mv">
+  <w:abstractNum w:abstractNumId="0">
     <w:nsid w:val="488552A5"/>
     <w:multiLevelType w:val="hybridMultilevel"/>
     <w:tmpl w:val="6FFA2510"/>
@@ -2526,7 +2534,7 @@
       </w:rPr>
     </w:lvl>
   </w:abstractNum>
-  <w:abstractNum w:abstractNumId="1" w15:restartNumberingAfterBreak="0">
+  <w:abstractNum w:abstractNumId="1">
     <w:nsid w:val="4E113A67"/>
     <w:multiLevelType w:val="hybridMultilevel"/>
     <w:tmpl w:val="F9189E9C"/>
@@ -2638,7 +2646,7 @@
       </w:rPr>
     </w:lvl>
   </w:abstractNum>
-  <w:abstractNum w:abstractNumId="2" w15:restartNumberingAfterBreak="0">
+  <w:abstractNum w:abstractNumId="2">
     <w:nsid w:val="70930F5C"/>
     <w:multiLevelType w:val="multilevel"/>
     <w:tmpl w:val="EEF6EF66"/>
@@ -2800,7 +2808,7 @@
 </file>
 
 <file path=word/styles.xml><?xml version="1.0" encoding="utf-8"?>
-<w:styles xmlns:mc="http://schemas.openxmlformats.org/markup-compatibility/2006" xmlns:r="http://schemas.openxmlformats.org/officeDocument/2006/relationships" xmlns:w="http://schemas.openxmlformats.org/wordprocessingml/2006/main" xmlns:w14="http://schemas.microsoft.com/office/word/2010/wordml" xmlns:w15="http://schemas.microsoft.com/office/word/2012/wordml" mc:Ignorable="w14 w15">
+<w:styles xmlns:mc="http://schemas.openxmlformats.org/markup-compatibility/2006" xmlns:r="http://schemas.openxmlformats.org/officeDocument/2006/relationships" xmlns:w="http://schemas.openxmlformats.org/wordprocessingml/2006/main" xmlns:w14="http://schemas.microsoft.com/office/word/2010/wordml" mc:Ignorable="w14">
   <w:docDefaults>
     <w:rPrDefault>
       <w:rPr>
@@ -2816,378 +2824,153 @@
       </w:pPr>
     </w:pPrDefault>
   </w:docDefaults>
-  <w:latentStyles w:defLockedState="0" w:defUIPriority="99" w:defSemiHidden="0" w:defUnhideWhenUsed="0" w:defQFormat="0" w:count="371">
-    <w:lsdException w:name="Normal" w:uiPriority="0" w:qFormat="1"/>
-    <w:lsdException w:name="heading 1" w:uiPriority="9" w:qFormat="1"/>
-    <w:lsdException w:name="heading 2" w:semiHidden="1" w:uiPriority="9" w:unhideWhenUsed="1" w:qFormat="1"/>
-    <w:lsdException w:name="heading 3" w:semiHidden="1" w:uiPriority="9" w:unhideWhenUsed="1" w:qFormat="1"/>
-    <w:lsdException w:name="heading 4" w:semiHidden="1" w:uiPriority="9" w:unhideWhenUsed="1" w:qFormat="1"/>
-    <w:lsdException w:name="heading 5" w:semiHidden="1" w:uiPriority="9" w:unhideWhenUsed="1" w:qFormat="1"/>
-    <w:lsdException w:name="heading 6" w:semiHidden="1" w:uiPriority="9" w:unhideWhenUsed="1" w:qFormat="1"/>
-    <w:lsdException w:name="heading 7" w:semiHidden="1" w:uiPriority="9" w:unhideWhenUsed="1" w:qFormat="1"/>
-    <w:lsdException w:name="heading 8" w:semiHidden="1" w:uiPriority="9" w:unhideWhenUsed="1" w:qFormat="1"/>
-    <w:lsdException w:name="heading 9" w:semiHidden="1" w:uiPriority="9" w:unhideWhenUsed="1" w:qFormat="1"/>
-    <w:lsdException w:name="index 1" w:semiHidden="1" w:unhideWhenUsed="1"/>
-    <w:lsdException w:name="index 2" w:semiHidden="1" w:unhideWhenUsed="1"/>
-    <w:lsdException w:name="index 3" w:semiHidden="1" w:unhideWhenUsed="1"/>
-    <w:lsdException w:name="index 4" w:semiHidden="1" w:unhideWhenUsed="1"/>
-    <w:lsdException w:name="index 5" w:semiHidden="1" w:unhideWhenUsed="1"/>
-    <w:lsdException w:name="index 6" w:semiHidden="1" w:unhideWhenUsed="1"/>
-    <w:lsdException w:name="index 7" w:semiHidden="1" w:unhideWhenUsed="1"/>
-    <w:lsdException w:name="index 8" w:semiHidden="1" w:unhideWhenUsed="1"/>
-    <w:lsdException w:name="index 9" w:semiHidden="1" w:unhideWhenUsed="1"/>
-    <w:lsdException w:name="toc 1" w:semiHidden="1" w:uiPriority="39" w:unhideWhenUsed="1" w:qFormat="1"/>
-    <w:lsdException w:name="toc 2" w:semiHidden="1" w:uiPriority="39" w:unhideWhenUsed="1" w:qFormat="1"/>
-    <w:lsdException w:name="toc 3" w:semiHidden="1" w:uiPriority="39" w:unhideWhenUsed="1" w:qFormat="1"/>
-    <w:lsdException w:name="toc 4" w:semiHidden="1" w:uiPriority="39" w:unhideWhenUsed="1"/>
-    <w:lsdException w:name="toc 5" w:semiHidden="1" w:uiPriority="39" w:unhideWhenUsed="1"/>
-    <w:lsdException w:name="toc 6" w:semiHidden="1" w:uiPriority="39" w:unhideWhenUsed="1"/>
-    <w:lsdException w:name="toc 7" w:semiHidden="1" w:uiPriority="39" w:unhideWhenUsed="1"/>
-    <w:lsdException w:name="toc 8" w:semiHidden="1" w:uiPriority="39" w:unhideWhenUsed="1"/>
-    <w:lsdException w:name="toc 9" w:semiHidden="1" w:uiPriority="39" w:unhideWhenUsed="1"/>
-    <w:lsdException w:name="Normal Indent" w:semiHidden="1" w:unhideWhenUsed="1"/>
-    <w:lsdException w:name="footnote text" w:semiHidden="1" w:unhideWhenUsed="1"/>
-    <w:lsdException w:name="annotation text" w:semiHidden="1" w:unhideWhenUsed="1"/>
-    <w:lsdException w:name="header" w:semiHidden="1" w:unhideWhenUsed="1"/>
-    <w:lsdException w:name="footer" w:semiHidden="1" w:unhideWhenUsed="1"/>
-    <w:lsdException w:name="index heading" w:semiHidden="1" w:unhideWhenUsed="1"/>
-    <w:lsdException w:name="caption" w:semiHidden="1" w:uiPriority="35" w:unhideWhenUsed="1" w:qFormat="1"/>
-    <w:lsdException w:name="table of figures" w:semiHidden="1" w:unhideWhenUsed="1"/>
-    <w:lsdException w:name="envelope address" w:semiHidden="1" w:unhideWhenUsed="1"/>
-    <w:lsdException w:name="envelope return" w:semiHidden="1" w:unhideWhenUsed="1"/>
-    <w:lsdException w:name="footnote reference" w:semiHidden="1" w:unhideWhenUsed="1"/>
-    <w:lsdException w:name="annotation reference" w:semiHidden="1" w:unhideWhenUsed="1"/>
-    <w:lsdException w:name="line number" w:semiHidden="1" w:unhideWhenUsed="1"/>
-    <w:lsdException w:name="page number" w:semiHidden="1" w:unhideWhenUsed="1"/>
-    <w:lsdException w:name="endnote reference" w:semiHidden="1" w:unhideWhenUsed="1"/>
-    <w:lsdException w:name="endnote text" w:semiHidden="1" w:unhideWhenUsed="1"/>
-    <w:lsdException w:name="table of authorities" w:semiHidden="1" w:unhideWhenUsed="1"/>
-    <w:lsdException w:name="macro" w:semiHidden="1" w:unhideWhenUsed="1"/>
-    <w:lsdException w:name="toa heading" w:semiHidden="1" w:unhideWhenUsed="1"/>
-    <w:lsdException w:name="List" w:semiHidden="1" w:unhideWhenUsed="1"/>
-    <w:lsdException w:name="List Bullet" w:semiHidden="1" w:unhideWhenUsed="1"/>
-    <w:lsdException w:name="List Number" w:semiHidden="1" w:unhideWhenUsed="1"/>
-    <w:lsdException w:name="List 2" w:semiHidden="1" w:unhideWhenUsed="1"/>
-    <w:lsdException w:name="List 3" w:semiHidden="1" w:unhideWhenUsed="1"/>
-    <w:lsdException w:name="List 4" w:semiHidden="1" w:unhideWhenUsed="1"/>
-    <w:lsdException w:name="List 5" w:semiHidden="1" w:unhideWhenUsed="1"/>
-    <w:lsdException w:name="List Bullet 2" w:semiHidden="1" w:unhideWhenUsed="1"/>
-    <w:lsdException w:name="List Bullet 3" w:semiHidden="1" w:unhideWhenUsed="1"/>
-    <w:lsdException w:name="List Bullet 4" w:semiHidden="1" w:unhideWhenUsed="1"/>
-    <w:lsdException w:name="List Bullet 5" w:semiHidden="1" w:unhideWhenUsed="1"/>
-    <w:lsdException w:name="List Number 2" w:semiHidden="1" w:unhideWhenUsed="1"/>
-    <w:lsdException w:name="List Number 3" w:semiHidden="1" w:unhideWhenUsed="1"/>
-    <w:lsdException w:name="List Number 4" w:semiHidden="1" w:unhideWhenUsed="1"/>
-    <w:lsdException w:name="List Number 5" w:semiHidden="1" w:unhideWhenUsed="1"/>
-    <w:lsdException w:name="Title" w:uiPriority="10" w:qFormat="1"/>
-    <w:lsdException w:name="Closing" w:semiHidden="1" w:unhideWhenUsed="1"/>
-    <w:lsdException w:name="Signature" w:semiHidden="1" w:unhideWhenUsed="1"/>
-    <w:lsdException w:name="Default Paragraph Font" w:semiHidden="1" w:uiPriority="1" w:unhideWhenUsed="1"/>
-    <w:lsdException w:name="Body Text" w:semiHidden="1" w:unhideWhenUsed="1"/>
-    <w:lsdException w:name="Body Text Indent" w:semiHidden="1" w:unhideWhenUsed="1"/>
-    <w:lsdException w:name="List Continue" w:semiHidden="1" w:unhideWhenUsed="1"/>
-    <w:lsdException w:name="List Continue 2" w:semiHidden="1" w:unhideWhenUsed="1"/>
-    <w:lsdException w:name="List Continue 3" w:semiHidden="1" w:unhideWhenUsed="1"/>
-    <w:lsdException w:name="List Continue 4" w:semiHidden="1" w:unhideWhenUsed="1"/>
-    <w:lsdException w:name="List Continue 5" w:semiHidden="1" w:unhideWhenUsed="1"/>
-    <w:lsdException w:name="Message Header" w:semiHidden="1" w:unhideWhenUsed="1"/>
-    <w:lsdException w:name="Subtitle" w:uiPriority="11" w:qFormat="1"/>
-    <w:lsdException w:name="Salutation" w:semiHidden="1" w:unhideWhenUsed="1"/>
-    <w:lsdException w:name="Date" w:semiHidden="1" w:unhideWhenUsed="1"/>
-    <w:lsdException w:name="Body Text First Indent" w:semiHidden="1" w:unhideWhenUsed="1"/>
-    <w:lsdException w:name="Body Text First Indent 2" w:semiHidden="1" w:unhideWhenUsed="1"/>
-    <w:lsdException w:name="Note Heading" w:semiHidden="1" w:unhideWhenUsed="1"/>
-    <w:lsdException w:name="Body Text 2" w:semiHidden="1" w:unhideWhenUsed="1"/>
-    <w:lsdException w:name="Body Text 3" w:semiHidden="1" w:unhideWhenUsed="1"/>
-    <w:lsdException w:name="Body Text Indent 2" w:semiHidden="1" w:unhideWhenUsed="1"/>
-    <w:lsdException w:name="Body Text Indent 3" w:semiHidden="1" w:unhideWhenUsed="1"/>
-    <w:lsdException w:name="Block Text" w:semiHidden="1" w:unhideWhenUsed="1"/>
-    <w:lsdException w:name="Hyperlink" w:semiHidden="1" w:unhideWhenUsed="1"/>
-    <w:lsdException w:name="FollowedHyperlink" w:semiHidden="1" w:unhideWhenUsed="1"/>
-    <w:lsdException w:name="Strong" w:uiPriority="22" w:qFormat="1"/>
-    <w:lsdException w:name="Emphasis" w:uiPriority="20" w:qFormat="1"/>
-    <w:lsdException w:name="Document Map" w:semiHidden="1" w:unhideWhenUsed="1"/>
-    <w:lsdException w:name="Plain Text" w:semiHidden="1" w:unhideWhenUsed="1"/>
-    <w:lsdException w:name="E-mail Signature" w:semiHidden="1" w:unhideWhenUsed="1"/>
-    <w:lsdException w:name="HTML Top of Form" w:semiHidden="1" w:unhideWhenUsed="1"/>
-    <w:lsdException w:name="HTML Bottom of Form" w:semiHidden="1" w:unhideWhenUsed="1"/>
-    <w:lsdException w:name="Normal (Web)" w:semiHidden="1" w:unhideWhenUsed="1"/>
-    <w:lsdException w:name="HTML Acronym" w:semiHidden="1" w:unhideWhenUsed="1"/>
-    <w:lsdException w:name="HTML Address" w:semiHidden="1" w:unhideWhenUsed="1"/>
-    <w:lsdException w:name="HTML Cite" w:semiHidden="1" w:unhideWhenUsed="1"/>
-    <w:lsdException w:name="HTML Code" w:semiHidden="1" w:unhideWhenUsed="1"/>
-    <w:lsdException w:name="HTML Definition" w:semiHidden="1" w:unhideWhenUsed="1"/>
-    <w:lsdException w:name="HTML Keyboard" w:semiHidden="1" w:unhideWhenUsed="1"/>
-    <w:lsdException w:name="HTML Preformatted" w:semiHidden="1" w:unhideWhenUsed="1"/>
-    <w:lsdException w:name="HTML Sample" w:semiHidden="1" w:unhideWhenUsed="1"/>
-    <w:lsdException w:name="HTML Typewriter" w:semiHidden="1" w:unhideWhenUsed="1"/>
-    <w:lsdException w:name="HTML Variable" w:semiHidden="1" w:unhideWhenUsed="1"/>
-    <w:lsdException w:name="Normal Table" w:semiHidden="1" w:unhideWhenUsed="1"/>
-    <w:lsdException w:name="annotation subject" w:semiHidden="1" w:unhideWhenUsed="1"/>
-    <w:lsdException w:name="No List" w:semiHidden="1" w:unhideWhenUsed="1"/>
-    <w:lsdException w:name="Outline List 1" w:semiHidden="1" w:unhideWhenUsed="1"/>
-    <w:lsdException w:name="Outline List 2" w:semiHidden="1" w:unhideWhenUsed="1"/>
-    <w:lsdException w:name="Outline List 3" w:semiHidden="1" w:unhideWhenUsed="1"/>
-    <w:lsdException w:name="Table Simple 1" w:semiHidden="1" w:unhideWhenUsed="1"/>
-    <w:lsdException w:name="Table Simple 2" w:semiHidden="1" w:unhideWhenUsed="1"/>
-    <w:lsdException w:name="Table Simple 3" w:semiHidden="1" w:unhideWhenUsed="1"/>
-    <w:lsdException w:name="Table Classic 1" w:semiHidden="1" w:unhideWhenUsed="1"/>
-    <w:lsdException w:name="Table Classic 2" w:semiHidden="1" w:unhideWhenUsed="1"/>
-    <w:lsdException w:name="Table Classic 3" w:semiHidden="1" w:unhideWhenUsed="1"/>
-    <w:lsdException w:name="Table Classic 4" w:semiHidden="1" w:unhideWhenUsed="1"/>
-    <w:lsdException w:name="Table Colorful 1" w:semiHidden="1" w:unhideWhenUsed="1"/>
-    <w:lsdException w:name="Table Colorful 2" w:semiHidden="1" w:unhideWhenUsed="1"/>
-    <w:lsdException w:name="Table Colorful 3" w:semiHidden="1" w:unhideWhenUsed="1"/>
-    <w:lsdException w:name="Table Columns 1" w:semiHidden="1" w:unhideWhenUsed="1"/>
-    <w:lsdException w:name="Table Columns 2" w:semiHidden="1" w:unhideWhenUsed="1"/>
-    <w:lsdException w:name="Table Columns 3" w:semiHidden="1" w:unhideWhenUsed="1"/>
-    <w:lsdException w:name="Table Columns 4" w:semiHidden="1" w:unhideWhenUsed="1"/>
-    <w:lsdException w:name="Table Columns 5" w:semiHidden="1" w:unhideWhenUsed="1"/>
-    <w:lsdException w:name="Table Grid 1" w:semiHidden="1" w:unhideWhenUsed="1"/>
-    <w:lsdException w:name="Table Grid 2" w:semiHidden="1" w:unhideWhenUsed="1"/>
-    <w:lsdException w:name="Table Grid 3" w:semiHidden="1" w:unhideWhenUsed="1"/>
-    <w:lsdException w:name="Table Grid 4" w:semiHidden="1" w:unhideWhenUsed="1"/>
-    <w:lsdException w:name="Table Grid 5" w:semiHidden="1" w:unhideWhenUsed="1"/>
-    <w:lsdException w:name="Table Grid 6" w:semiHidden="1" w:unhideWhenUsed="1"/>
-    <w:lsdException w:name="Table Grid 7" w:semiHidden="1" w:unhideWhenUsed="1"/>
-    <w:lsdException w:name="Table Grid 8" w:semiHidden="1" w:unhideWhenUsed="1"/>
-    <w:lsdException w:name="Table List 1" w:semiHidden="1" w:unhideWhenUsed="1"/>
-    <w:lsdException w:name="Table List 2" w:semiHidden="1" w:unhideWhenUsed="1"/>
-    <w:lsdException w:name="Table List 3" w:semiHidden="1" w:unhideWhenUsed="1"/>
-    <w:lsdException w:name="Table List 4" w:semiHidden="1" w:unhideWhenUsed="1"/>
-    <w:lsdException w:name="Table List 5" w:semiHidden="1" w:unhideWhenUsed="1"/>
-    <w:lsdException w:name="Table List 6" w:semiHidden="1" w:unhideWhenUsed="1"/>
-    <w:lsdException w:name="Table List 7" w:semiHidden="1" w:unhideWhenUsed="1"/>
-    <w:lsdException w:name="Table List 8" w:semiHidden="1" w:unhideWhenUsed="1"/>
-    <w:lsdException w:name="Table 3D effects 1" w:semiHidden="1" w:unhideWhenUsed="1"/>
-    <w:lsdException w:name="Table 3D effects 2" w:semiHidden="1" w:unhideWhenUsed="1"/>
-    <w:lsdException w:name="Table 3D effects 3" w:semiHidden="1" w:unhideWhenUsed="1"/>
-    <w:lsdException w:name="Table Contemporary" w:semiHidden="1" w:unhideWhenUsed="1"/>
-    <w:lsdException w:name="Table Elegant" w:semiHidden="1" w:unhideWhenUsed="1"/>
-    <w:lsdException w:name="Table Professional" w:semiHidden="1" w:unhideWhenUsed="1"/>
-    <w:lsdException w:name="Table Subtle 1" w:semiHidden="1" w:unhideWhenUsed="1"/>
-    <w:lsdException w:name="Table Subtle 2" w:semiHidden="1" w:unhideWhenUsed="1"/>
-    <w:lsdException w:name="Table Web 1" w:semiHidden="1" w:unhideWhenUsed="1"/>
-    <w:lsdException w:name="Table Web 2" w:semiHidden="1" w:unhideWhenUsed="1"/>
-    <w:lsdException w:name="Table Web 3" w:semiHidden="1" w:unhideWhenUsed="1"/>
-    <w:lsdException w:name="Balloon Text" w:semiHidden="1" w:unhideWhenUsed="1"/>
-    <w:lsdException w:name="Table Grid" w:uiPriority="59"/>
-    <w:lsdException w:name="Table Theme" w:semiHidden="1" w:unhideWhenUsed="1"/>
-    <w:lsdException w:name="Placeholder Text" w:semiHidden="1"/>
-    <w:lsdException w:name="No Spacing" w:uiPriority="1" w:qFormat="1"/>
-    <w:lsdException w:name="Light Shading" w:uiPriority="60"/>
-    <w:lsdException w:name="Light List" w:uiPriority="61"/>
-    <w:lsdException w:name="Light Grid" w:uiPriority="62"/>
-    <w:lsdException w:name="Medium Shading 1" w:uiPriority="63"/>
-    <w:lsdException w:name="Medium Shading 2" w:uiPriority="64"/>
-    <w:lsdException w:name="Medium List 1" w:uiPriority="65"/>
-    <w:lsdException w:name="Medium List 2" w:uiPriority="66"/>
-    <w:lsdException w:name="Medium Grid 1" w:uiPriority="67"/>
-    <w:lsdException w:name="Medium Grid 2" w:uiPriority="68"/>
-    <w:lsdException w:name="Medium Grid 3" w:uiPriority="69"/>
-    <w:lsdException w:name="Dark List" w:uiPriority="70"/>
-    <w:lsdException w:name="Colorful Shading" w:uiPriority="71"/>
-    <w:lsdException w:name="Colorful List" w:uiPriority="72"/>
-    <w:lsdException w:name="Colorful Grid" w:uiPriority="73"/>
-    <w:lsdException w:name="Light Shading Accent 1" w:uiPriority="60"/>
-    <w:lsdException w:name="Light List Accent 1" w:uiPriority="61"/>
-    <w:lsdException w:name="Light Grid Accent 1" w:uiPriority="62"/>
-    <w:lsdException w:name="Medium Shading 1 Accent 1" w:uiPriority="63"/>
-    <w:lsdException w:name="Medium Shading 2 Accent 1" w:uiPriority="64"/>
-    <w:lsdException w:name="Medium List 1 Accent 1" w:uiPriority="65"/>
-    <w:lsdException w:name="Revision" w:semiHidden="1"/>
-    <w:lsdException w:name="List Paragraph" w:uiPriority="34" w:qFormat="1"/>
-    <w:lsdException w:name="Quote" w:uiPriority="29" w:qFormat="1"/>
-    <w:lsdException w:name="Intense Quote" w:uiPriority="30" w:qFormat="1"/>
-    <w:lsdException w:name="Medium List 2 Accent 1" w:uiPriority="66"/>
-    <w:lsdException w:name="Medium Grid 1 Accent 1" w:uiPriority="67"/>
-    <w:lsdException w:name="Medium Grid 2 Accent 1" w:uiPriority="68"/>
-    <w:lsdException w:name="Medium Grid 3 Accent 1" w:uiPriority="69"/>
-    <w:lsdException w:name="Dark List Accent 1" w:uiPriority="70"/>
-    <w:lsdException w:name="Colorful Shading Accent 1" w:uiPriority="71"/>
-    <w:lsdException w:name="Colorful List Accent 1" w:uiPriority="72"/>
-    <w:lsdException w:name="Colorful Grid Accent 1" w:uiPriority="73"/>
-    <w:lsdException w:name="Light Shading Accent 2" w:uiPriority="60"/>
-    <w:lsdException w:name="Light List Accent 2" w:uiPriority="61"/>
-    <w:lsdException w:name="Light Grid Accent 2" w:uiPriority="62"/>
-    <w:lsdException w:name="Medium Shading 1 Accent 2" w:uiPriority="63"/>
-    <w:lsdException w:name="Medium Shading 2 Accent 2" w:uiPriority="64"/>
-    <w:lsdException w:name="Medium List 1 Accent 2" w:uiPriority="65"/>
-    <w:lsdException w:name="Medium List 2 Accent 2" w:uiPriority="66"/>
-    <w:lsdException w:name="Medium Grid 1 Accent 2" w:uiPriority="67"/>
-    <w:lsdException w:name="Medium Grid 2 Accent 2" w:uiPriority="68"/>
-    <w:lsdException w:name="Medium Grid 3 Accent 2" w:uiPriority="69"/>
-    <w:lsdException w:name="Dark List Accent 2" w:uiPriority="70"/>
-    <w:lsdException w:name="Colorful Shading Accent 2" w:uiPriority="71"/>
-    <w:lsdException w:name="Colorful List Accent 2" w:uiPriority="72"/>
-    <w:lsdException w:name="Colorful Grid Accent 2" w:uiPriority="73"/>
-    <w:lsdException w:name="Light Shading Accent 3" w:uiPriority="60"/>
-    <w:lsdException w:name="Light List Accent 3" w:uiPriority="61"/>
-    <w:lsdException w:name="Light Grid Accent 3" w:uiPriority="62"/>
-    <w:lsdException w:name="Medium Shading 1 Accent 3" w:uiPriority="63"/>
-    <w:lsdException w:name="Medium Shading 2 Accent 3" w:uiPriority="64"/>
-    <w:lsdException w:name="Medium List 1 Accent 3" w:uiPriority="65"/>
-    <w:lsdException w:name="Medium List 2 Accent 3" w:uiPriority="66"/>
-    <w:lsdException w:name="Medium Grid 1 Accent 3" w:uiPriority="67"/>
-    <w:lsdException w:name="Medium Grid 2 Accent 3" w:uiPriority="68"/>
-    <w:lsdException w:name="Medium Grid 3 Accent 3" w:uiPriority="69"/>
-    <w:lsdException w:name="Dark List Accent 3" w:uiPriority="70"/>
-    <w:lsdException w:name="Colorful Shading Accent 3" w:uiPriority="71"/>
-    <w:lsdException w:name="Colorful List Accent 3" w:uiPriority="72"/>
-    <w:lsdException w:name="Colorful Grid Accent 3" w:uiPriority="73"/>
-    <w:lsdException w:name="Light Shading Accent 4" w:uiPriority="60"/>
-    <w:lsdException w:name="Light List Accent 4" w:uiPriority="61"/>
-    <w:lsdException w:name="Light Grid Accent 4" w:uiPriority="62"/>
-    <w:lsdException w:name="Medium Shading 1 Accent 4" w:uiPriority="63"/>
-    <w:lsdException w:name="Medium Shading 2 Accent 4" w:uiPriority="64"/>
-    <w:lsdException w:name="Medium List 1 Accent 4" w:uiPriority="65"/>
-    <w:lsdException w:name="Medium List 2 Accent 4" w:uiPriority="66"/>
-    <w:lsdException w:name="Medium Grid 1 Accent 4" w:uiPriority="67"/>
-    <w:lsdException w:name="Medium Grid 2 Accent 4" w:uiPriority="68"/>
-    <w:lsdException w:name="Medium Grid 3 Accent 4" w:uiPriority="69"/>
-    <w:lsdException w:name="Dark List Accent 4" w:uiPriority="70"/>
-    <w:lsdException w:name="Colorful Shading Accent 4" w:uiPriority="71"/>
-    <w:lsdException w:name="Colorful List Accent 4" w:uiPriority="72"/>
-    <w:lsdException w:name="Colorful Grid Accent 4" w:uiPriority="73"/>
-    <w:lsdException w:name="Light Shading Accent 5" w:uiPriority="60"/>
-    <w:lsdException w:name="Light List Accent 5" w:uiPriority="61"/>
-    <w:lsdException w:name="Light Grid Accent 5" w:uiPriority="62"/>
-    <w:lsdException w:name="Medium Shading 1 Accent 5" w:uiPriority="63"/>
-    <w:lsdException w:name="Medium Shading 2 Accent 5" w:uiPriority="64"/>
-    <w:lsdException w:name="Medium List 1 Accent 5" w:uiPriority="65"/>
-    <w:lsdException w:name="Medium List 2 Accent 5" w:uiPriority="66"/>
-    <w:lsdException w:name="Medium Grid 1 Accent 5" w:uiPriority="67"/>
-    <w:lsdException w:name="Medium Grid 2 Accent 5" w:uiPriority="68"/>
-    <w:lsdException w:name="Medium Grid 3 Accent 5" w:uiPriority="69"/>
-    <w:lsdException w:name="Dark List Accent 5" w:uiPriority="70"/>
-    <w:lsdException w:name="Colorful Shading Accent 5" w:uiPriority="71"/>
-    <w:lsdException w:name="Colorful List Accent 5" w:uiPriority="72"/>
-    <w:lsdException w:name="Colorful Grid Accent 5" w:uiPriority="73"/>
-    <w:lsdException w:name="Light Shading Accent 6" w:uiPriority="60"/>
-    <w:lsdException w:name="Light List Accent 6" w:uiPriority="61"/>
-    <w:lsdException w:name="Light Grid Accent 6" w:uiPriority="62"/>
-    <w:lsdException w:name="Medium Shading 1 Accent 6" w:uiPriority="63"/>
-    <w:lsdException w:name="Medium Shading 2 Accent 6" w:uiPriority="64"/>
-    <w:lsdException w:name="Medium List 1 Accent 6" w:uiPriority="65"/>
-    <w:lsdException w:name="Medium List 2 Accent 6" w:uiPriority="66"/>
-    <w:lsdException w:name="Medium Grid 1 Accent 6" w:uiPriority="67"/>
-    <w:lsdException w:name="Medium Grid 2 Accent 6" w:uiPriority="68"/>
-    <w:lsdException w:name="Medium Grid 3 Accent 6" w:uiPriority="69"/>
-    <w:lsdException w:name="Dark List Accent 6" w:uiPriority="70"/>
-    <w:lsdException w:name="Colorful Shading Accent 6" w:uiPriority="71"/>
-    <w:lsdException w:name="Colorful List Accent 6" w:uiPriority="72"/>
-    <w:lsdException w:name="Colorful Grid Accent 6" w:uiPriority="73"/>
-    <w:lsdException w:name="Subtle Emphasis" w:uiPriority="19" w:qFormat="1"/>
-    <w:lsdException w:name="Intense Emphasis" w:uiPriority="21" w:qFormat="1"/>
-    <w:lsdException w:name="Subtle Reference" w:uiPriority="31" w:qFormat="1"/>
-    <w:lsdException w:name="Intense Reference" w:uiPriority="32" w:qFormat="1"/>
-    <w:lsdException w:name="Book Title" w:uiPriority="33" w:qFormat="1"/>
-    <w:lsdException w:name="Bibliography" w:semiHidden="1" w:uiPriority="37" w:unhideWhenUsed="1"/>
-    <w:lsdException w:name="TOC Heading" w:semiHidden="1" w:uiPriority="39" w:unhideWhenUsed="1" w:qFormat="1"/>
-    <w:lsdException w:name="Plain Table 1" w:uiPriority="41"/>
-    <w:lsdException w:name="Plain Table 2" w:uiPriority="42"/>
-    <w:lsdException w:name="Plain Table 3" w:uiPriority="43"/>
-    <w:lsdException w:name="Plain Table 4" w:uiPriority="44"/>
-    <w:lsdException w:name="Plain Table 5" w:uiPriority="45"/>
-    <w:lsdException w:name="Grid Table Light" w:uiPriority="40"/>
-    <w:lsdException w:name="Grid Table 1 Light" w:uiPriority="46"/>
-    <w:lsdException w:name="Grid Table 2" w:uiPriority="47"/>
-    <w:lsdException w:name="Grid Table 3" w:uiPriority="48"/>
-    <w:lsdException w:name="Grid Table 4" w:uiPriority="49"/>
-    <w:lsdException w:name="Grid Table 5 Dark" w:uiPriority="50"/>
-    <w:lsdException w:name="Grid Table 6 Colorful" w:uiPriority="51"/>
-    <w:lsdException w:name="Grid Table 7 Colorful" w:uiPriority="52"/>
-    <w:lsdException w:name="Grid Table 1 Light Accent 1" w:uiPriority="46"/>
-    <w:lsdException w:name="Grid Table 2 Accent 1" w:uiPriority="47"/>
-    <w:lsdException w:name="Grid Table 3 Accent 1" w:uiPriority="48"/>
-    <w:lsdException w:name="Grid Table 4 Accent 1" w:uiPriority="49"/>
-    <w:lsdException w:name="Grid Table 5 Dark Accent 1" w:uiPriority="50"/>
-    <w:lsdException w:name="Grid Table 6 Colorful Accent 1" w:uiPriority="51"/>
-    <w:lsdException w:name="Grid Table 7 Colorful Accent 1" w:uiPriority="52"/>
-    <w:lsdException w:name="Grid Table 1 Light Accent 2" w:uiPriority="46"/>
-    <w:lsdException w:name="Grid Table 2 Accent 2" w:uiPriority="47"/>
-    <w:lsdException w:name="Grid Table 3 Accent 2" w:uiPriority="48"/>
-    <w:lsdException w:name="Grid Table 4 Accent 2" w:uiPriority="49"/>
-    <w:lsdException w:name="Grid Table 5 Dark Accent 2" w:uiPriority="50"/>
-    <w:lsdException w:name="Grid Table 6 Colorful Accent 2" w:uiPriority="51"/>
-    <w:lsdException w:name="Grid Table 7 Colorful Accent 2" w:uiPriority="52"/>
-    <w:lsdException w:name="Grid Table 1 Light Accent 3" w:uiPriority="46"/>
-    <w:lsdException w:name="Grid Table 2 Accent 3" w:uiPriority="47"/>
-    <w:lsdException w:name="Grid Table 3 Accent 3" w:uiPriority="48"/>
-    <w:lsdException w:name="Grid Table 4 Accent 3" w:uiPriority="49"/>
-    <w:lsdException w:name="Grid Table 5 Dark Accent 3" w:uiPriority="50"/>
-    <w:lsdException w:name="Grid Table 6 Colorful Accent 3" w:uiPriority="51"/>
-    <w:lsdException w:name="Grid Table 7 Colorful Accent 3" w:uiPriority="52"/>
-    <w:lsdException w:name="Grid Table 1 Light Accent 4" w:uiPriority="46"/>
-    <w:lsdException w:name="Grid Table 2 Accent 4" w:uiPriority="47"/>
-    <w:lsdException w:name="Grid Table 3 Accent 4" w:uiPriority="48"/>
-    <w:lsdException w:name="Grid Table 4 Accent 4" w:uiPriority="49"/>
-    <w:lsdException w:name="Grid Table 5 Dark Accent 4" w:uiPriority="50"/>
-    <w:lsdException w:name="Grid Table 6 Colorful Accent 4" w:uiPriority="51"/>
-    <w:lsdException w:name="Grid Table 7 Colorful Accent 4" w:uiPriority="52"/>
-    <w:lsdException w:name="Grid Table 1 Light Accent 5" w:uiPriority="46"/>
-    <w:lsdException w:name="Grid Table 2 Accent 5" w:uiPriority="47"/>
-    <w:lsdException w:name="Grid Table 3 Accent 5" w:uiPriority="48"/>
-    <w:lsdException w:name="Grid Table 4 Accent 5" w:uiPriority="49"/>
-    <w:lsdException w:name="Grid Table 5 Dark Accent 5" w:uiPriority="50"/>
-    <w:lsdException w:name="Grid Table 6 Colorful Accent 5" w:uiPriority="51"/>
-    <w:lsdException w:name="Grid Table 7 Colorful Accent 5" w:uiPriority="52"/>
-    <w:lsdException w:name="Grid Table 1 Light Accent 6" w:uiPriority="46"/>
-    <w:lsdException w:name="Grid Table 2 Accent 6" w:uiPriority="47"/>
-    <w:lsdException w:name="Grid Table 3 Accent 6" w:uiPriority="48"/>
-    <w:lsdException w:name="Grid Table 4 Accent 6" w:uiPriority="49"/>
-    <w:lsdException w:name="Grid Table 5 Dark Accent 6" w:uiPriority="50"/>
-    <w:lsdException w:name="Grid Table 6 Colorful Accent 6" w:uiPriority="51"/>
-    <w:lsdException w:name="Grid Table 7 Colorful Accent 6" w:uiPriority="52"/>
-    <w:lsdException w:name="List Table 1 Light" w:uiPriority="46"/>
-    <w:lsdException w:name="List Table 2" w:uiPriority="47"/>
-    <w:lsdException w:name="List Table 3" w:uiPriority="48"/>
-    <w:lsdException w:name="List Table 4" w:uiPriority="49"/>
-    <w:lsdException w:name="List Table 5 Dark" w:uiPriority="50"/>
-    <w:lsdException w:name="List Table 6 Colorful" w:uiPriority="51"/>
-    <w:lsdException w:name="List Table 7 Colorful" w:uiPriority="52"/>
-    <w:lsdException w:name="List Table 1 Light Accent 1" w:uiPriority="46"/>
-    <w:lsdException w:name="List Table 2 Accent 1" w:uiPriority="47"/>
-    <w:lsdException w:name="List Table 3 Accent 1" w:uiPriority="48"/>
-    <w:lsdException w:name="List Table 4 Accent 1" w:uiPriority="49"/>
-    <w:lsdException w:name="List Table 5 Dark Accent 1" w:uiPriority="50"/>
-    <w:lsdException w:name="List Table 6 Colorful Accent 1" w:uiPriority="51"/>
-    <w:lsdException w:name="List Table 7 Colorful Accent 1" w:uiPriority="52"/>
-    <w:lsdException w:name="List Table 1 Light Accent 2" w:uiPriority="46"/>
-    <w:lsdException w:name="List Table 2 Accent 2" w:uiPriority="47"/>
-    <w:lsdException w:name="List Table 3 Accent 2" w:uiPriority="48"/>
-    <w:lsdException w:name="List Table 4 Accent 2" w:uiPriority="49"/>
-    <w:lsdException w:name="List Table 5 Dark Accent 2" w:uiPriority="50"/>
-    <w:lsdException w:name="List Table 6 Colorful Accent 2" w:uiPriority="51"/>
-    <w:lsdException w:name="List Table 7 Colorful Accent 2" w:uiPriority="52"/>
-    <w:lsdException w:name="List Table 1 Light Accent 3" w:uiPriority="46"/>
-    <w:lsdException w:name="List Table 2 Accent 3" w:uiPriority="47"/>
-    <w:lsdException w:name="List Table 3 Accent 3" w:uiPriority="48"/>
-    <w:lsdException w:name="List Table 4 Accent 3" w:uiPriority="49"/>
-    <w:lsdException w:name="List Table 5 Dark Accent 3" w:uiPriority="50"/>
-    <w:lsdException w:name="List Table 6 Colorful Accent 3" w:uiPriority="51"/>
-    <w:lsdException w:name="List Table 7 Colorful Accent 3" w:uiPriority="52"/>
-    <w:lsdException w:name="List Table 1 Light Accent 4" w:uiPriority="46"/>
-    <w:lsdException w:name="List Table 2 Accent 4" w:uiPriority="47"/>
-    <w:lsdException w:name="List Table 3 Accent 4" w:uiPriority="48"/>
-    <w:lsdException w:name="List Table 4 Accent 4" w:uiPriority="49"/>
-    <w:lsdException w:name="List Table 5 Dark Accent 4" w:uiPriority="50"/>
-    <w:lsdException w:name="List Table 6 Colorful Accent 4" w:uiPriority="51"/>
-    <w:lsdException w:name="List Table 7 Colorful Accent 4" w:uiPriority="52"/>
-    <w:lsdException w:name="List Table 1 Light Accent 5" w:uiPriority="46"/>
-    <w:lsdException w:name="List Table 2 Accent 5" w:uiPriority="47"/>
-    <w:lsdException w:name="List Table 3 Accent 5" w:uiPriority="48"/>
-    <w:lsdException w:name="List Table 4 Accent 5" w:uiPriority="49"/>
-    <w:lsdException w:name="List Table 5 Dark Accent 5" w:uiPriority="50"/>
-    <w:lsdException w:name="List Table 6 Colorful Accent 5" w:uiPriority="51"/>
-    <w:lsdException w:name="List Table 7 Colorful Accent 5" w:uiPriority="52"/>
-    <w:lsdException w:name="List Table 1 Light Accent 6" w:uiPriority="46"/>
-    <w:lsdException w:name="List Table 2 Accent 6" w:uiPriority="47"/>
-    <w:lsdException w:name="List Table 3 Accent 6" w:uiPriority="48"/>
-    <w:lsdException w:name="List Table 4 Accent 6" w:uiPriority="49"/>
-    <w:lsdException w:name="List Table 5 Dark Accent 6" w:uiPriority="50"/>
-    <w:lsdException w:name="List Table 6 Colorful Accent 6" w:uiPriority="51"/>
-    <w:lsdException w:name="List Table 7 Colorful Accent 6" w:uiPriority="52"/>
+  <w:latentStyles w:defLockedState="0" w:defUIPriority="99" w:defSemiHidden="1" w:defUnhideWhenUsed="1" w:defQFormat="0" w:count="276">
+    <w:lsdException w:name="Normal" w:semiHidden="0" w:uiPriority="0" w:unhideWhenUsed="0" w:qFormat="1"/>
+    <w:lsdException w:name="heading 1" w:semiHidden="0" w:uiPriority="9" w:unhideWhenUsed="0" w:qFormat="1"/>
+    <w:lsdException w:name="heading 2" w:uiPriority="9" w:qFormat="1"/>
+    <w:lsdException w:name="heading 3" w:uiPriority="9" w:qFormat="1"/>
+    <w:lsdException w:name="heading 4" w:uiPriority="9" w:qFormat="1"/>
+    <w:lsdException w:name="heading 5" w:uiPriority="9" w:qFormat="1"/>
+    <w:lsdException w:name="heading 6" w:uiPriority="9" w:qFormat="1"/>
+    <w:lsdException w:name="heading 7" w:uiPriority="9" w:qFormat="1"/>
+    <w:lsdException w:name="heading 8" w:uiPriority="9" w:qFormat="1"/>
+    <w:lsdException w:name="heading 9" w:uiPriority="9" w:qFormat="1"/>
+    <w:lsdException w:name="toc 1" w:uiPriority="39" w:qFormat="1"/>
+    <w:lsdException w:name="toc 2" w:uiPriority="39" w:qFormat="1"/>
+    <w:lsdException w:name="toc 3" w:uiPriority="39" w:qFormat="1"/>
+    <w:lsdException w:name="toc 4" w:uiPriority="39"/>
+    <w:lsdException w:name="toc 5" w:uiPriority="39"/>
+    <w:lsdException w:name="toc 6" w:uiPriority="39"/>
+    <w:lsdException w:name="toc 7" w:uiPriority="39"/>
+    <w:lsdException w:name="toc 8" w:uiPriority="39"/>
+    <w:lsdException w:name="toc 9" w:uiPriority="39"/>
+    <w:lsdException w:name="caption" w:uiPriority="35" w:qFormat="1"/>
+    <w:lsdException w:name="Title" w:semiHidden="0" w:uiPriority="10" w:unhideWhenUsed="0" w:qFormat="1"/>
+    <w:lsdException w:name="Default Paragraph Font" w:uiPriority="1"/>
+    <w:lsdException w:name="Subtitle" w:semiHidden="0" w:uiPriority="11" w:unhideWhenUsed="0" w:qFormat="1"/>
+    <w:lsdException w:name="Strong" w:semiHidden="0" w:uiPriority="22" w:unhideWhenUsed="0" w:qFormat="1"/>
+    <w:lsdException w:name="Emphasis" w:semiHidden="0" w:uiPriority="20" w:unhideWhenUsed="0" w:qFormat="1"/>
+    <w:lsdException w:name="Table Grid" w:semiHidden="0" w:uiPriority="59" w:unhideWhenUsed="0"/>
+    <w:lsdException w:name="Note Level 1" w:semiHidden="0" w:unhideWhenUsed="0"/>
+    <w:lsdException w:name="Note Level 2" w:semiHidden="0" w:unhideWhenUsed="0"/>
+    <w:lsdException w:name="Note Level 3" w:semiHidden="0" w:unhideWhenUsed="0"/>
+    <w:lsdException w:name="Note Level 4" w:semiHidden="0" w:unhideWhenUsed="0"/>
+    <w:lsdException w:name="Note Level 5" w:semiHidden="0" w:unhideWhenUsed="0"/>
+    <w:lsdException w:name="Note Level 6" w:semiHidden="0" w:unhideWhenUsed="0"/>
+    <w:lsdException w:name="Note Level 7" w:semiHidden="0" w:unhideWhenUsed="0"/>
+    <w:lsdException w:name="Note Level 8" w:semiHidden="0" w:unhideWhenUsed="0"/>
+    <w:lsdException w:name="Note Level 9" w:semiHidden="0" w:unhideWhenUsed="0"/>
+    <w:lsdException w:name="Placeholder Text" w:unhideWhenUsed="0"/>
+    <w:lsdException w:name="No Spacing" w:semiHidden="0" w:uiPriority="1" w:unhideWhenUsed="0" w:qFormat="1"/>
+    <w:lsdException w:name="Light Shading" w:semiHidden="0" w:uiPriority="60" w:unhideWhenUsed="0"/>
+    <w:lsdException w:name="Light List" w:semiHidden="0" w:uiPriority="61" w:unhideWhenUsed="0"/>
+    <w:lsdException w:name="Light Grid" w:semiHidden="0" w:uiPriority="62" w:unhideWhenUsed="0"/>
+    <w:lsdException w:name="Medium Shading 1" w:semiHidden="0" w:uiPriority="63" w:unhideWhenUsed="0"/>
+    <w:lsdException w:name="Medium Shading 2" w:semiHidden="0" w:uiPriority="64" w:unhideWhenUsed="0"/>
+    <w:lsdException w:name="Medium List 1" w:semiHidden="0" w:uiPriority="65" w:unhideWhenUsed="0"/>
+    <w:lsdException w:name="Medium List 2" w:semiHidden="0" w:uiPriority="66" w:unhideWhenUsed="0"/>
+    <w:lsdException w:name="Medium Grid 1" w:semiHidden="0" w:uiPriority="67" w:unhideWhenUsed="0"/>
+    <w:lsdException w:name="Medium Grid 2" w:semiHidden="0" w:uiPriority="68" w:unhideWhenUsed="0"/>
+    <w:lsdException w:name="Medium Grid 3" w:semiHidden="0" w:uiPriority="69" w:unhideWhenUsed="0"/>
+    <w:lsdException w:name="Dark List" w:semiHidden="0" w:uiPriority="70" w:unhideWhenUsed="0"/>
+    <w:lsdException w:name="Colorful Shading" w:semiHidden="0" w:uiPriority="71" w:unhideWhenUsed="0"/>
+    <w:lsdException w:name="Colorful List" w:semiHidden="0" w:uiPriority="72" w:unhideWhenUsed="0"/>
+    <w:lsdException w:name="Colorful Grid" w:semiHidden="0" w:uiPriority="73" w:unhideWhenUsed="0"/>
+    <w:lsdException w:name="Light Shading Accent 1" w:semiHidden="0" w:uiPriority="60" w:unhideWhenUsed="0"/>
+    <w:lsdException w:name="Light List Accent 1" w:semiHidden="0" w:uiPriority="61" w:unhideWhenUsed="0"/>
+    <w:lsdException w:name="Light Grid Accent 1" w:semiHidden="0" w:uiPriority="62" w:unhideWhenUsed="0"/>
+    <w:lsdException w:name="Medium Shading 1 Accent 1" w:semiHidden="0" w:uiPriority="63" w:unhideWhenUsed="0"/>
+    <w:lsdException w:name="Medium Shading 2 Accent 1" w:semiHidden="0" w:uiPriority="64" w:unhideWhenUsed="0"/>
+    <w:lsdException w:name="Medium List 1 Accent 1" w:semiHidden="0" w:uiPriority="65" w:unhideWhenUsed="0"/>
+    <w:lsdException w:name="Revision" w:unhideWhenUsed="0"/>
+    <w:lsdException w:name="List Paragraph" w:semiHidden="0" w:uiPriority="34" w:unhideWhenUsed="0" w:qFormat="1"/>
+    <w:lsdException w:name="Quote" w:semiHidden="0" w:uiPriority="29" w:unhideWhenUsed="0" w:qFormat="1"/>
+    <w:lsdException w:name="Intense Quote" w:semiHidden="0" w:uiPriority="30" w:unhideWhenUsed="0" w:qFormat="1"/>
+    <w:lsdException w:name="Medium List 2 Accent 1" w:semiHidden="0" w:uiPriority="66" w:unhideWhenUsed="0"/>
+    <w:lsdException w:name="Medium Grid 1 Accent 1" w:semiHidden="0" w:uiPriority="67" w:unhideWhenUsed="0"/>
+    <w:lsdException w:name="Medium Grid 2 Accent 1" w:semiHidden="0" w:uiPriority="68" w:unhideWhenUsed="0"/>
+    <w:lsdException w:name="Medium Grid 3 Accent 1" w:semiHidden="0" w:uiPriority="69" w:unhideWhenUsed="0"/>
+    <w:lsdException w:name="Dark List Accent 1" w:semiHidden="0" w:uiPriority="70" w:unhideWhenUsed="0"/>
+    <w:lsdException w:name="Colorful Shading Accent 1" w:semiHidden="0" w:uiPriority="71" w:unhideWhenUsed="0"/>
+    <w:lsdException w:name="Colorful List Accent 1" w:semiHidden="0" w:uiPriority="72" w:unhideWhenUsed="0"/>
+    <w:lsdException w:name="Colorful Grid Accent 1" w:semiHidden="0" w:uiPriority="73" w:unhideWhenUsed="0"/>
+    <w:lsdException w:name="Light Shading Accent 2" w:semiHidden="0" w:uiPriority="60" w:unhideWhenUsed="0"/>
+    <w:lsdException w:name="Light List Accent 2" w:semiHidden="0" w:uiPriority="61" w:unhideWhenUsed="0"/>
+    <w:lsdException w:name="Light Grid Accent 2" w:semiHidden="0" w:uiPriority="62" w:unhideWhenUsed="0"/>
+    <w:lsdException w:name="Medium Shading 1 Accent 2" w:semiHidden="0" w:uiPriority="63" w:unhideWhenUsed="0"/>
+    <w:lsdException w:name="Medium Shading 2 Accent 2" w:semiHidden="0" w:uiPriority="64" w:unhideWhenUsed="0"/>
+    <w:lsdException w:name="Medium List 1 Accent 2" w:semiHidden="0" w:uiPriority="65" w:unhideWhenUsed="0"/>
+    <w:lsdException w:name="Medium List 2 Accent 2" w:semiHidden="0" w:uiPriority="66" w:unhideWhenUsed="0"/>
+    <w:lsdException w:name="Medium Grid 1 Accent 2" w:semiHidden="0" w:uiPriority="67" w:unhideWhenUsed="0"/>
+    <w:lsdException w:name="Medium Grid 2 Accent 2" w:semiHidden="0" w:uiPriority="68" w:unhideWhenUsed="0"/>
+    <w:lsdException w:name="Medium Grid 3 Accent 2" w:semiHidden="0" w:uiPriority="69" w:unhideWhenUsed="0"/>
+    <w:lsdException w:name="Dark List Accent 2" w:semiHidden="0" w:uiPriority="70" w:unhideWhenUsed="0"/>
+    <w:lsdException w:name="Colorful Shading Accent 2" w:semiHidden="0" w:uiPriority="71" w:unhideWhenUsed="0"/>
+    <w:lsdException w:name="Colorful List Accent 2" w:semiHidden="0" w:uiPriority="72" w:unhideWhenUsed="0"/>
+    <w:lsdException w:name="Colorful Grid Accent 2" w:semiHidden="0" w:uiPriority="73" w:unhideWhenUsed="0"/>
+    <w:lsdException w:name="Light Shading Accent 3" w:semiHidden="0" w:uiPriority="60" w:unhideWhenUsed="0"/>
+    <w:lsdException w:name="Light List Accent 3" w:semiHidden="0" w:uiPriority="61" w:unhideWhenUsed="0"/>
+    <w:lsdException w:name="Light Grid Accent 3" w:semiHidden="0" w:uiPriority="62" w:unhideWhenUsed="0"/>
+    <w:lsdException w:name="Medium Shading 1 Accent 3" w:semiHidden="0" w:uiPriority="63" w:unhideWhenUsed="0"/>
+    <w:lsdException w:name="Medium Shading 2 Accent 3" w:semiHidden="0" w:uiPriority="64" w:unhideWhenUsed="0"/>
+    <w:lsdException w:name="Medium List 1 Accent 3" w:semiHidden="0" w:uiPriority="65" w:unhideWhenUsed="0"/>
+    <w:lsdException w:name="Medium List 2 Accent 3" w:semiHidden="0" w:uiPriority="66" w:unhideWhenUsed="0"/>
+    <w:lsdException w:name="Medium Grid 1 Accent 3" w:semiHidden="0" w:uiPriority="67" w:unhideWhenUsed="0"/>
+    <w:lsdException w:name="Medium Grid 2 Accent 3" w:semiHidden="0" w:uiPriority="68" w:unhideWhenUsed="0"/>
+    <w:lsdException w:name="Medium Grid 3 Accent 3" w:semiHidden="0" w:uiPriority="69" w:unhideWhenUsed="0"/>
+    <w:lsdException w:name="Dark List Accent 3" w:semiHidden="0" w:uiPriority="70" w:unhideWhenUsed="0"/>
+    <w:lsdException w:name="Colorful Shading Accent 3" w:semiHidden="0" w:uiPriority="71" w:unhideWhenUsed="0"/>
+    <w:lsdException w:name="Colorful List Accent 3" w:semiHidden="0" w:uiPriority="72" w:unhideWhenUsed="0"/>
+    <w:lsdException w:name="Colorful Grid Accent 3" w:semiHidden="0" w:uiPriority="73" w:unhideWhenUsed="0"/>
+    <w:lsdException w:name="Light Shading Accent 4" w:semiHidden="0" w:uiPriority="60" w:unhideWhenUsed="0"/>
+    <w:lsdException w:name="Light List Accent 4" w:semiHidden="0" w:uiPriority="61" w:unhideWhenUsed="0"/>
+    <w:lsdException w:name="Light Grid Accent 4" w:semiHidden="0" w:uiPriority="62" w:unhideWhenUsed="0"/>
+    <w:lsdException w:name="Medium Shading 1 Accent 4" w:semiHidden="0" w:uiPriority="63" w:unhideWhenUsed="0"/>
+    <w:lsdException w:name="Medium Shading 2 Accent 4" w:semiHidden="0" w:uiPriority="64" w:unhideWhenUsed="0"/>
+    <w:lsdException w:name="Medium List 1 Accent 4" w:semiHidden="0" w:uiPriority="65" w:unhideWhenUsed="0"/>
+    <w:lsdException w:name="Medium List 2 Accent 4" w:semiHidden="0" w:uiPriority="66" w:unhideWhenUsed="0"/>
+    <w:lsdException w:name="Medium Grid 1 Accent 4" w:semiHidden="0" w:uiPriority="67" w:unhideWhenUsed="0"/>
+    <w:lsdException w:name="Medium Grid 2 Accent 4" w:semiHidden="0" w:uiPriority="68" w:unhideWhenUsed="0"/>
+    <w:lsdException w:name="Medium Grid 3 Accent 4" w:semiHidden="0" w:uiPriority="69" w:unhideWhenUsed="0"/>
+    <w:lsdException w:name="Dark List Accent 4" w:semiHidden="0" w:uiPriority="70" w:unhideWhenUsed="0"/>
+    <w:lsdException w:name="Colorful Shading Accent 4" w:semiHidden="0" w:uiPriority="71" w:unhideWhenUsed="0"/>
+    <w:lsdException w:name="Colorful List Accent 4" w:semiHidden="0" w:uiPriority="72" w:unhideWhenUsed="0"/>
+    <w:lsdException w:name="Colorful Grid Accent 4" w:semiHidden="0" w:uiPriority="73" w:unhideWhenUsed="0"/>
+    <w:lsdException w:name="Light Shading Accent 5" w:semiHidden="0" w:uiPriority="60" w:unhideWhenUsed="0"/>
+    <w:lsdException w:name="Light List Accent 5" w:semiHidden="0" w:uiPriority="61" w:unhideWhenUsed="0"/>
+    <w:lsdException w:name="Light Grid Accent 5" w:semiHidden="0" w:uiPriority="62" w:unhideWhenUsed="0"/>
+    <w:lsdException w:name="Medium Shading 1 Accent 5" w:semiHidden="0" w:uiPriority="63" w:unhideWhenUsed="0"/>
+    <w:lsdException w:name="Medium Shading 2 Accent 5" w:semiHidden="0" w:uiPriority="64" w:unhideWhenUsed="0"/>
+    <w:lsdException w:name="Medium List 1 Accent 5" w:semiHidden="0" w:uiPriority="65" w:unhideWhenUsed="0"/>
+    <w:lsdException w:name="Medium List 2 Accent 5" w:semiHidden="0" w:uiPriority="66" w:unhideWhenUsed="0"/>
+    <w:lsdException w:name="Medium Grid 1 Accent 5" w:semiHidden="0" w:uiPriority="67" w:unhideWhenUsed="0"/>
+    <w:lsdException w:name="Medium Grid 2 Accent 5" w:semiHidden="0" w:uiPriority="68" w:unhideWhenUsed="0"/>
+    <w:lsdException w:name="Medium Grid 3 Accent 5" w:semiHidden="0" w:uiPriority="69" w:unhideWhenUsed="0"/>
+    <w:lsdException w:name="Dark List Accent 5" w:semiHidden="0" w:uiPriority="70" w:unhideWhenUsed="0"/>
+    <w:lsdException w:name="Colorful Shading Accent 5" w:semiHidden="0" w:uiPriority="71" w:unhideWhenUsed="0"/>
+    <w:lsdException w:name="Colorful List Accent 5" w:semiHidden="0" w:uiPriority="72" w:unhideWhenUsed="0"/>
+    <w:lsdException w:name="Colorful Grid Accent 5" w:semiHidden="0" w:uiPriority="73" w:unhideWhenUsed="0"/>
+    <w:lsdException w:name="Light Shading Accent 6" w:semiHidden="0" w:uiPriority="60" w:unhideWhenUsed="0"/>
+    <w:lsdException w:name="Light List Accent 6" w:semiHidden="0" w:uiPriority="61" w:unhideWhenUsed="0"/>
+    <w:lsdException w:name="Light Grid Accent 6" w:semiHidden="0" w:uiPriority="62" w:unhideWhenUsed="0"/>
+    <w:lsdException w:name="Medium Shading 1 Accent 6" w:semiHidden="0" w:uiPriority="63" w:unhideWhenUsed="0"/>
+    <w:lsdException w:name="Medium Shading 2 Accent 6" w:semiHidden="0" w:uiPriority="64" w:unhideWhenUsed="0"/>
+    <w:lsdException w:name="Medium List 1 Accent 6" w:semiHidden="0" w:uiPriority="65" w:unhideWhenUsed="0"/>
+    <w:lsdException w:name="Medium List 2 Accent 6" w:semiHidden="0" w:uiPriority="66" w:unhideWhenUsed="0"/>
+    <w:lsdException w:name="Medium Grid 1 Accent 6" w:semiHidden="0" w:uiPriority="67" w:unhideWhenUsed="0"/>
+    <w:lsdException w:name="Medium Grid 2 Accent 6" w:semiHidden="0" w:uiPriority="68" w:unhideWhenUsed="0"/>
+    <w:lsdException w:name="Medium Grid 3 Accent 6" w:semiHidden="0" w:uiPriority="69" w:unhideWhenUsed="0"/>
+    <w:lsdException w:name="Dark List Accent 6" w:semiHidden="0" w:uiPriority="70" w:unhideWhenUsed="0"/>
+    <w:lsdException w:name="Colorful Shading Accent 6" w:semiHidden="0" w:uiPriority="71" w:unhideWhenUsed="0"/>
+    <w:lsdException w:name="Colorful List Accent 6" w:semiHidden="0" w:uiPriority="72" w:unhideWhenUsed="0"/>
+    <w:lsdException w:name="Colorful Grid Accent 6" w:semiHidden="0" w:uiPriority="73" w:unhideWhenUsed="0"/>
+    <w:lsdException w:name="Subtle Emphasis" w:semiHidden="0" w:uiPriority="19" w:unhideWhenUsed="0" w:qFormat="1"/>
+    <w:lsdException w:name="Intense Emphasis" w:semiHidden="0" w:uiPriority="21" w:unhideWhenUsed="0" w:qFormat="1"/>
+    <w:lsdException w:name="Subtle Reference" w:semiHidden="0" w:uiPriority="31" w:unhideWhenUsed="0" w:qFormat="1"/>
+    <w:lsdException w:name="Intense Reference" w:semiHidden="0" w:uiPriority="32" w:unhideWhenUsed="0" w:qFormat="1"/>
+    <w:lsdException w:name="Book Title" w:semiHidden="0" w:uiPriority="33" w:unhideWhenUsed="0" w:qFormat="1"/>
+    <w:lsdException w:name="Bibliography" w:uiPriority="37"/>
+    <w:lsdException w:name="TOC Heading" w:uiPriority="39" w:qFormat="1"/>
   </w:latentStyles>
   <w:style w:type="paragraph" w:default="1" w:styleId="Normal">
     <w:name w:val="Normal"/>
@@ -3479,7 +3262,7 @@
     <w:uiPriority w:val="99"/>
     <w:rsid w:val="00CB1FB6"/>
   </w:style>
-  <w:style w:type="table" w:styleId="Grilledutableau">
+  <w:style w:type="table" w:styleId="Grille">
     <w:name w:val="Table Grid"/>
     <w:basedOn w:val="TableauNormal"/>
     <w:uiPriority w:val="59"/>
@@ -3488,6 +3271,7 @@
       <w:spacing w:after="0" w:line="240" w:lineRule="auto"/>
     </w:pPr>
     <w:tblPr>
+      <w:tblInd w:w="0" w:type="dxa"/>
       <w:tblBorders>
         <w:top w:val="single" w:sz="4" w:space="0" w:color="auto"/>
         <w:left w:val="single" w:sz="4" w:space="0" w:color="auto"/>
@@ -3496,6 +3280,12 @@
         <w:insideH w:val="single" w:sz="4" w:space="0" w:color="auto"/>
         <w:insideV w:val="single" w:sz="4" w:space="0" w:color="auto"/>
       </w:tblBorders>
+      <w:tblCellMar>
+        <w:top w:w="0" w:type="dxa"/>
+        <w:left w:w="108" w:type="dxa"/>
+        <w:bottom w:w="0" w:type="dxa"/>
+        <w:right w:w="108" w:type="dxa"/>
+      </w:tblCellMar>
     </w:tblPr>
   </w:style>
   <w:style w:type="paragraph" w:styleId="NormalWeb">
@@ -3544,8 +3334,194 @@
 </w:styles>
 </file>
 
+<file path=word/stylesWithEffects.xml><?xml version="1.0" encoding="utf-8"?>
+<w:styles xmlns:wpc="http://schemas.microsoft.com/office/word/2010/wordprocessingCanvas" xmlns:mo="http://schemas.microsoft.com/office/mac/office/2008/main" xmlns:mc="http://schemas.openxmlformats.org/markup-compatibility/2006" xmlns:mv="urn:schemas-microsoft-com:mac:vml" xmlns:o="urn:schemas-microsoft-com:office:office" xmlns:r="http://schemas.openxmlformats.org/officeDocument/2006/relationships" xmlns:m="http://schemas.openxmlformats.org/officeDocument/2006/math" xmlns:v="urn:schemas-microsoft-com:vml" xmlns:wp14="http://schemas.microsoft.com/office/word/2010/wordprocessingDrawing" xmlns:wp="http://schemas.openxmlformats.org/drawingml/2006/wordprocessingDrawing" xmlns:w10="urn:schemas-microsoft-com:office:word" xmlns:w="http://schemas.openxmlformats.org/wordprocessingml/2006/main" xmlns:w14="http://schemas.microsoft.com/office/word/2010/wordml" xmlns:wpg="http://schemas.microsoft.com/office/word/2010/wordprocessingGroup" xmlns:wpi="http://schemas.microsoft.com/office/word/2010/wordprocessingInk" xmlns:wne="http://schemas.microsoft.com/office/word/2006/wordml" xmlns:wps="http://schemas.microsoft.com/office/word/2010/wordprocessingShape" mc:Ignorable="w14 wp14 mv">
+  <w:docDefaults>
+    <w:rPrDefault>
+      <w:rPr>
+        <w:rFonts w:asciiTheme="minorHAnsi" w:eastAsiaTheme="minorEastAsia" w:hAnsiTheme="minorHAnsi" w:cstheme="minorBidi"/>
+        <w:sz w:val="24"/>
+        <w:szCs w:val="24"/>
+        <w:lang w:val="fr-FR" w:eastAsia="ja-JP" w:bidi="ar-SA"/>
+      </w:rPr>
+    </w:rPrDefault>
+    <w:pPrDefault/>
+  </w:docDefaults>
+  <w:latentStyles w:defLockedState="0" w:defUIPriority="99" w:defSemiHidden="1" w:defUnhideWhenUsed="1" w:defQFormat="0" w:count="276">
+    <w:lsdException w:name="Normal" w:semiHidden="0" w:uiPriority="0" w:unhideWhenUsed="0" w:qFormat="1"/>
+    <w:lsdException w:name="heading 1" w:semiHidden="0" w:uiPriority="9" w:unhideWhenUsed="0" w:qFormat="1"/>
+    <w:lsdException w:name="heading 2" w:uiPriority="9" w:qFormat="1"/>
+    <w:lsdException w:name="heading 3" w:uiPriority="9" w:qFormat="1"/>
+    <w:lsdException w:name="heading 4" w:uiPriority="9" w:qFormat="1"/>
+    <w:lsdException w:name="heading 5" w:uiPriority="9" w:qFormat="1"/>
+    <w:lsdException w:name="heading 6" w:uiPriority="9" w:qFormat="1"/>
+    <w:lsdException w:name="heading 7" w:uiPriority="9" w:qFormat="1"/>
+    <w:lsdException w:name="heading 8" w:uiPriority="9" w:qFormat="1"/>
+    <w:lsdException w:name="heading 9" w:uiPriority="9" w:qFormat="1"/>
+    <w:lsdException w:name="toc 1" w:uiPriority="39"/>
+    <w:lsdException w:name="toc 2" w:uiPriority="39"/>
+    <w:lsdException w:name="toc 3" w:uiPriority="39"/>
+    <w:lsdException w:name="toc 4" w:uiPriority="39"/>
+    <w:lsdException w:name="toc 5" w:uiPriority="39"/>
+    <w:lsdException w:name="toc 6" w:uiPriority="39"/>
+    <w:lsdException w:name="toc 7" w:uiPriority="39"/>
+    <w:lsdException w:name="toc 8" w:uiPriority="39"/>
+    <w:lsdException w:name="toc 9" w:uiPriority="39"/>
+    <w:lsdException w:name="caption" w:uiPriority="35" w:qFormat="1"/>
+    <w:lsdException w:name="Title" w:semiHidden="0" w:uiPriority="10" w:unhideWhenUsed="0" w:qFormat="1"/>
+    <w:lsdException w:name="Default Paragraph Font" w:uiPriority="1"/>
+    <w:lsdException w:name="Subtitle" w:semiHidden="0" w:uiPriority="11" w:unhideWhenUsed="0" w:qFormat="1"/>
+    <w:lsdException w:name="Strong" w:semiHidden="0" w:uiPriority="22" w:unhideWhenUsed="0" w:qFormat="1"/>
+    <w:lsdException w:name="Emphasis" w:semiHidden="0" w:uiPriority="20" w:unhideWhenUsed="0" w:qFormat="1"/>
+    <w:lsdException w:name="Table Grid" w:semiHidden="0" w:uiPriority="59" w:unhideWhenUsed="0"/>
+    <w:lsdException w:name="Placeholder Text" w:unhideWhenUsed="0"/>
+    <w:lsdException w:name="No Spacing" w:semiHidden="0" w:uiPriority="1" w:unhideWhenUsed="0" w:qFormat="1"/>
+    <w:lsdException w:name="Light Shading" w:semiHidden="0" w:uiPriority="60" w:unhideWhenUsed="0"/>
+    <w:lsdException w:name="Light List" w:semiHidden="0" w:uiPriority="61" w:unhideWhenUsed="0"/>
+    <w:lsdException w:name="Light Grid" w:semiHidden="0" w:uiPriority="62" w:unhideWhenUsed="0"/>
+    <w:lsdException w:name="Medium Shading 1" w:semiHidden="0" w:uiPriority="63" w:unhideWhenUsed="0"/>
+    <w:lsdException w:name="Medium Shading 2" w:semiHidden="0" w:uiPriority="64" w:unhideWhenUsed="0"/>
+    <w:lsdException w:name="Medium List 1" w:semiHidden="0" w:uiPriority="65" w:unhideWhenUsed="0"/>
+    <w:lsdException w:name="Medium List 2" w:semiHidden="0" w:uiPriority="66" w:unhideWhenUsed="0"/>
+    <w:lsdException w:name="Medium Grid 1" w:semiHidden="0" w:uiPriority="67" w:unhideWhenUsed="0"/>
+    <w:lsdException w:name="Medium Grid 2" w:semiHidden="0" w:uiPriority="68" w:unhideWhenUsed="0"/>
+    <w:lsdException w:name="Medium Grid 3" w:semiHidden="0" w:uiPriority="69" w:unhideWhenUsed="0"/>
+    <w:lsdException w:name="Dark List" w:semiHidden="0" w:uiPriority="70" w:unhideWhenUsed="0"/>
+    <w:lsdException w:name="Colorful Shading" w:semiHidden="0" w:uiPriority="71" w:unhideWhenUsed="0"/>
+    <w:lsdException w:name="Colorful List" w:semiHidden="0" w:uiPriority="72" w:unhideWhenUsed="0"/>
+    <w:lsdException w:name="Colorful Grid" w:semiHidden="0" w:uiPriority="73" w:unhideWhenUsed="0"/>
+    <w:lsdException w:name="Light Shading Accent 1" w:semiHidden="0" w:uiPriority="60" w:unhideWhenUsed="0"/>
+    <w:lsdException w:name="Light List Accent 1" w:semiHidden="0" w:uiPriority="61" w:unhideWhenUsed="0"/>
+    <w:lsdException w:name="Light Grid Accent 1" w:semiHidden="0" w:uiPriority="62" w:unhideWhenUsed="0"/>
+    <w:lsdException w:name="Medium Shading 1 Accent 1" w:semiHidden="0" w:uiPriority="63" w:unhideWhenUsed="0"/>
+    <w:lsdException w:name="Medium Shading 2 Accent 1" w:semiHidden="0" w:uiPriority="64" w:unhideWhenUsed="0"/>
+    <w:lsdException w:name="Medium List 1 Accent 1" w:semiHidden="0" w:uiPriority="65" w:unhideWhenUsed="0"/>
+    <w:lsdException w:name="Revision" w:unhideWhenUsed="0"/>
+    <w:lsdException w:name="List Paragraph" w:semiHidden="0" w:uiPriority="34" w:unhideWhenUsed="0" w:qFormat="1"/>
+    <w:lsdException w:name="Quote" w:semiHidden="0" w:uiPriority="29" w:unhideWhenUsed="0" w:qFormat="1"/>
+    <w:lsdException w:name="Intense Quote" w:semiHidden="0" w:uiPriority="30" w:unhideWhenUsed="0" w:qFormat="1"/>
+    <w:lsdException w:name="Medium List 2 Accent 1" w:semiHidden="0" w:uiPriority="66" w:unhideWhenUsed="0"/>
+    <w:lsdException w:name="Medium Grid 1 Accent 1" w:semiHidden="0" w:uiPriority="67" w:unhideWhenUsed="0"/>
+    <w:lsdException w:name="Medium Grid 2 Accent 1" w:semiHidden="0" w:uiPriority="68" w:unhideWhenUsed="0"/>
+    <w:lsdException w:name="Medium Grid 3 Accent 1" w:semiHidden="0" w:uiPriority="69" w:unhideWhenUsed="0"/>
+    <w:lsdException w:name="Dark List Accent 1" w:semiHidden="0" w:uiPriority="70" w:unhideWhenUsed="0"/>
+    <w:lsdException w:name="Colorful Shading Accent 1" w:semiHidden="0" w:uiPriority="71" w:unhideWhenUsed="0"/>
+    <w:lsdException w:name="Colorful List Accent 1" w:semiHidden="0" w:uiPriority="72" w:unhideWhenUsed="0"/>
+    <w:lsdException w:name="Colorful Grid Accent 1" w:semiHidden="0" w:uiPriority="73" w:unhideWhenUsed="0"/>
+    <w:lsdException w:name="Light Shading Accent 2" w:semiHidden="0" w:uiPriority="60" w:unhideWhenUsed="0"/>
+    <w:lsdException w:name="Light List Accent 2" w:semiHidden="0" w:uiPriority="61" w:unhideWhenUsed="0"/>
+    <w:lsdException w:name="Light Grid Accent 2" w:semiHidden="0" w:uiPriority="62" w:unhideWhenUsed="0"/>
+    <w:lsdException w:name="Medium Shading 1 Accent 2" w:semiHidden="0" w:uiPriority="63" w:unhideWhenUsed="0"/>
+    <w:lsdException w:name="Medium Shading 2 Accent 2" w:semiHidden="0" w:uiPriority="64" w:unhideWhenUsed="0"/>
+    <w:lsdException w:name="Medium List 1 Accent 2" w:semiHidden="0" w:uiPriority="65" w:unhideWhenUsed="0"/>
+    <w:lsdException w:name="Medium List 2 Accent 2" w:semiHidden="0" w:uiPriority="66" w:unhideWhenUsed="0"/>
+    <w:lsdException w:name="Medium Grid 1 Accent 2" w:semiHidden="0" w:uiPriority="67" w:unhideWhenUsed="0"/>
+    <w:lsdException w:name="Medium Grid 2 Accent 2" w:semiHidden="0" w:uiPriority="68" w:unhideWhenUsed="0"/>
+    <w:lsdException w:name="Medium Grid 3 Accent 2" w:semiHidden="0" w:uiPriority="69" w:unhideWhenUsed="0"/>
+    <w:lsdException w:name="Dark List Accent 2" w:semiHidden="0" w:uiPriority="70" w:unhideWhenUsed="0"/>
+    <w:lsdException w:name="Colorful Shading Accent 2" w:semiHidden="0" w:uiPriority="71" w:unhideWhenUsed="0"/>
+    <w:lsdException w:name="Colorful List Accent 2" w:semiHidden="0" w:uiPriority="72" w:unhideWhenUsed="0"/>
+    <w:lsdException w:name="Colorful Grid Accent 2" w:semiHidden="0" w:uiPriority="73" w:unhideWhenUsed="0"/>
+    <w:lsdException w:name="Light Shading Accent 3" w:semiHidden="0" w:uiPriority="60" w:unhideWhenUsed="0"/>
+    <w:lsdException w:name="Light List Accent 3" w:semiHidden="0" w:uiPriority="61" w:unhideWhenUsed="0"/>
+    <w:lsdException w:name="Light Grid Accent 3" w:semiHidden="0" w:uiPriority="62" w:unhideWhenUsed="0"/>
+    <w:lsdException w:name="Medium Shading 1 Accent 3" w:semiHidden="0" w:uiPriority="63" w:unhideWhenUsed="0"/>
+    <w:lsdException w:name="Medium Shading 2 Accent 3" w:semiHidden="0" w:uiPriority="64" w:unhideWhenUsed="0"/>
+    <w:lsdException w:name="Medium List 1 Accent 3" w:semiHidden="0" w:uiPriority="65" w:unhideWhenUsed="0"/>
+    <w:lsdException w:name="Medium List 2 Accent 3" w:semiHidden="0" w:uiPriority="66" w:unhideWhenUsed="0"/>
+    <w:lsdException w:name="Medium Grid 1 Accent 3" w:semiHidden="0" w:uiPriority="67" w:unhideWhenUsed="0"/>
+    <w:lsdException w:name="Medium Grid 2 Accent 3" w:semiHidden="0" w:uiPriority="68" w:unhideWhenUsed="0"/>
+    <w:lsdException w:name="Medium Grid 3 Accent 3" w:semiHidden="0" w:uiPriority="69" w:unhideWhenUsed="0"/>
+    <w:lsdException w:name="Dark List Accent 3" w:semiHidden="0" w:uiPriority="70" w:unhideWhenUsed="0"/>
+    <w:lsdException w:name="Colorful Shading Accent 3" w:semiHidden="0" w:uiPriority="71" w:unhideWhenUsed="0"/>
+    <w:lsdException w:name="Colorful List Accent 3" w:semiHidden="0" w:uiPriority="72" w:unhideWhenUsed="0"/>
+    <w:lsdException w:name="Colorful Grid Accent 3" w:semiHidden="0" w:uiPriority="73" w:unhideWhenUsed="0"/>
+    <w:lsdException w:name="Light Shading Accent 4" w:semiHidden="0" w:uiPriority="60" w:unhideWhenUsed="0"/>
+    <w:lsdException w:name="Light List Accent 4" w:semiHidden="0" w:uiPriority="61" w:unhideWhenUsed="0"/>
+    <w:lsdException w:name="Light Grid Accent 4" w:semiHidden="0" w:uiPriority="62" w:unhideWhenUsed="0"/>
+    <w:lsdException w:name="Medium Shading 1 Accent 4" w:semiHidden="0" w:uiPriority="63" w:unhideWhenUsed="0"/>
+    <w:lsdException w:name="Medium Shading 2 Accent 4" w:semiHidden="0" w:uiPriority="64" w:unhideWhenUsed="0"/>
+    <w:lsdException w:name="Medium List 1 Accent 4" w:semiHidden="0" w:uiPriority="65" w:unhideWhenUsed="0"/>
+    <w:lsdException w:name="Medium List 2 Accent 4" w:semiHidden="0" w:uiPriority="66" w:unhideWhenUsed="0"/>
+    <w:lsdException w:name="Medium Grid 1 Accent 4" w:semiHidden="0" w:uiPriority="67" w:unhideWhenUsed="0"/>
+    <w:lsdException w:name="Medium Grid 2 Accent 4" w:semiHidden="0" w:uiPriority="68" w:unhideWhenUsed="0"/>
+    <w:lsdException w:name="Medium Grid 3 Accent 4" w:semiHidden="0" w:uiPriority="69" w:unhideWhenUsed="0"/>
+    <w:lsdException w:name="Dark List Accent 4" w:semiHidden="0" w:uiPriority="70" w:unhideWhenUsed="0"/>
+    <w:lsdException w:name="Colorful Shading Accent 4" w:semiHidden="0" w:uiPriority="71" w:unhideWhenUsed="0"/>
+    <w:lsdException w:name="Colorful List Accent 4" w:semiHidden="0" w:uiPriority="72" w:unhideWhenUsed="0"/>
+    <w:lsdException w:name="Colorful Grid Accent 4" w:semiHidden="0" w:uiPriority="73" w:unhideWhenUsed="0"/>
+    <w:lsdException w:name="Light Shading Accent 5" w:semiHidden="0" w:uiPriority="60" w:unhideWhenUsed="0"/>
+    <w:lsdException w:name="Light List Accent 5" w:semiHidden="0" w:uiPriority="61" w:unhideWhenUsed="0"/>
+    <w:lsdException w:name="Light Grid Accent 5" w:semiHidden="0" w:uiPriority="62" w:unhideWhenUsed="0"/>
+    <w:lsdException w:name="Medium Shading 1 Accent 5" w:semiHidden="0" w:uiPriority="63" w:unhideWhenUsed="0"/>
+    <w:lsdException w:name="Medium Shading 2 Accent 5" w:semiHidden="0" w:uiPriority="64" w:unhideWhenUsed="0"/>
+    <w:lsdException w:name="Medium List 1 Accent 5" w:semiHidden="0" w:uiPriority="65" w:unhideWhenUsed="0"/>
+    <w:lsdException w:name="Medium List 2 Accent 5" w:semiHidden="0" w:uiPriority="66" w:unhideWhenUsed="0"/>
+    <w:lsdException w:name="Medium Grid 1 Accent 5" w:semiHidden="0" w:uiPriority="67" w:unhideWhenUsed="0"/>
+    <w:lsdException w:name="Medium Grid 2 Accent 5" w:semiHidden="0" w:uiPriority="68" w:unhideWhenUsed="0"/>
+    <w:lsdException w:name="Medium Grid 3 Accent 5" w:semiHidden="0" w:uiPriority="69" w:unhideWhenUsed="0"/>
+    <w:lsdException w:name="Dark List Accent 5" w:semiHidden="0" w:uiPriority="70" w:unhideWhenUsed="0"/>
+    <w:lsdException w:name="Colorful Shading Accent 5" w:semiHidden="0" w:uiPriority="71" w:unhideWhenUsed="0"/>
+    <w:lsdException w:name="Colorful List Accent 5" w:semiHidden="0" w:uiPriority="72" w:unhideWhenUsed="0"/>
+    <w:lsdException w:name="Colorful Grid Accent 5" w:semiHidden="0" w:uiPriority="73" w:unhideWhenUsed="0"/>
+    <w:lsdException w:name="Light Shading Accent 6" w:semiHidden="0" w:uiPriority="60" w:unhideWhenUsed="0"/>
+    <w:lsdException w:name="Light List Accent 6" w:semiHidden="0" w:uiPriority="61" w:unhideWhenUsed="0"/>
+    <w:lsdException w:name="Light Grid Accent 6" w:semiHidden="0" w:uiPriority="62" w:unhideWhenUsed="0"/>
+    <w:lsdException w:name="Medium Shading 1 Accent 6" w:semiHidden="0" w:uiPriority="63" w:unhideWhenUsed="0"/>
+    <w:lsdException w:name="Medium Shading 2 Accent 6" w:semiHidden="0" w:uiPriority="64" w:unhideWhenUsed="0"/>
+    <w:lsdException w:name="Medium List 1 Accent 6" w:semiHidden="0" w:uiPriority="65" w:unhideWhenUsed="0"/>
+    <w:lsdException w:name="Medium List 2 Accent 6" w:semiHidden="0" w:uiPriority="66" w:unhideWhenUsed="0"/>
+    <w:lsdException w:name="Medium Grid 1 Accent 6" w:semiHidden="0" w:uiPriority="67" w:unhideWhenUsed="0"/>
+    <w:lsdException w:name="Medium Grid 2 Accent 6" w:semiHidden="0" w:uiPriority="68" w:unhideWhenUsed="0"/>
+    <w:lsdException w:name="Medium Grid 3 Accent 6" w:semiHidden="0" w:uiPriority="69" w:unhideWhenUsed="0"/>
+    <w:lsdException w:name="Dark List Accent 6" w:semiHidden="0" w:uiPriority="70" w:unhideWhenUsed="0"/>
+    <w:lsdException w:name="Colorful Shading Accent 6" w:semiHidden="0" w:uiPriority="71" w:unhideWhenUsed="0"/>
+    <w:lsdException w:name="Colorful List Accent 6" w:semiHidden="0" w:uiPriority="72" w:unhideWhenUsed="0"/>
+    <w:lsdException w:name="Colorful Grid Accent 6" w:semiHidden="0" w:uiPriority="73" w:unhideWhenUsed="0"/>
+    <w:lsdException w:name="Subtle Emphasis" w:semiHidden="0" w:uiPriority="19" w:unhideWhenUsed="0" w:qFormat="1"/>
+    <w:lsdException w:name="Intense Emphasis" w:semiHidden="0" w:uiPriority="21" w:unhideWhenUsed="0" w:qFormat="1"/>
+    <w:lsdException w:name="Subtle Reference" w:semiHidden="0" w:uiPriority="31" w:unhideWhenUsed="0" w:qFormat="1"/>
+    <w:lsdException w:name="Intense Reference" w:semiHidden="0" w:uiPriority="32" w:unhideWhenUsed="0" w:qFormat="1"/>
+    <w:lsdException w:name="Book Title" w:semiHidden="0" w:uiPriority="33" w:unhideWhenUsed="0" w:qFormat="1"/>
+    <w:lsdException w:name="Bibliography" w:uiPriority="37"/>
+    <w:lsdException w:name="TOC Heading" w:uiPriority="39" w:qFormat="1"/>
+  </w:latentStyles>
+  <w:style w:type="paragraph" w:default="1" w:styleId="Normal">
+    <w:name w:val="Normal"/>
+    <w:qFormat/>
+  </w:style>
+  <w:style w:type="character" w:default="1" w:styleId="Policepardfaut">
+    <w:name w:val="Default Paragraph Font"/>
+    <w:uiPriority w:val="1"/>
+    <w:semiHidden/>
+    <w:unhideWhenUsed/>
+  </w:style>
+  <w:style w:type="table" w:default="1" w:styleId="TableauNormal">
+    <w:name w:val="Normal Table"/>
+    <w:uiPriority w:val="99"/>
+    <w:semiHidden/>
+    <w:unhideWhenUsed/>
+    <w:tblPr>
+      <w:tblInd w:w="0" w:type="dxa"/>
+      <w:tblCellMar>
+        <w:top w:w="0" w:type="dxa"/>
+        <w:left w:w="108" w:type="dxa"/>
+        <w:bottom w:w="0" w:type="dxa"/>
+        <w:right w:w="108" w:type="dxa"/>
+      </w:tblCellMar>
+    </w:tblPr>
+  </w:style>
+  <w:style w:type="numbering" w:default="1" w:styleId="Aucuneliste">
+    <w:name w:val="No List"/>
+    <w:uiPriority w:val="99"/>
+    <w:semiHidden/>
+    <w:unhideWhenUsed/>
+  </w:style>
+</w:styles>
+</file>
+
 <file path=word/glossary/document.xml><?xml version="1.0" encoding="utf-8"?>
-<w:glossaryDocument xmlns:wpc="http://schemas.microsoft.com/office/word/2010/wordprocessingCanvas" xmlns:mc="http://schemas.openxmlformats.org/markup-compatibility/2006" xmlns:o="urn:schemas-microsoft-com:office:office" xmlns:r="http://schemas.openxmlformats.org/officeDocument/2006/relationships" xmlns:m="http://schemas.openxmlformats.org/officeDocument/2006/math" xmlns:v="urn:schemas-microsoft-com:vml" xmlns:wp14="http://schemas.microsoft.com/office/word/2010/wordprocessingDrawing" xmlns:wp="http://schemas.openxmlformats.org/drawingml/2006/wordprocessingDrawing" xmlns:w10="urn:schemas-microsoft-com:office:word" xmlns:w="http://schemas.openxmlformats.org/wordprocessingml/2006/main" xmlns:w14="http://schemas.microsoft.com/office/word/2010/wordml" xmlns:w15="http://schemas.microsoft.com/office/word/2012/wordml" xmlns:wpg="http://schemas.microsoft.com/office/word/2010/wordprocessingGroup" xmlns:wpi="http://schemas.microsoft.com/office/word/2010/wordprocessingInk" xmlns:wne="http://schemas.microsoft.com/office/word/2006/wordml" xmlns:wps="http://schemas.microsoft.com/office/word/2010/wordprocessingShape" mc:Ignorable="w14 w15 wp14">
+<w:glossaryDocument xmlns:wpc="http://schemas.microsoft.com/office/word/2010/wordprocessingCanvas" xmlns:mo="http://schemas.microsoft.com/office/mac/office/2008/main" xmlns:mc="http://schemas.openxmlformats.org/markup-compatibility/2006" xmlns:mv="urn:schemas-microsoft-com:mac:vml" xmlns:o="urn:schemas-microsoft-com:office:office" xmlns:r="http://schemas.openxmlformats.org/officeDocument/2006/relationships" xmlns:m="http://schemas.openxmlformats.org/officeDocument/2006/math" xmlns:v="urn:schemas-microsoft-com:vml" xmlns:wp14="http://schemas.microsoft.com/office/word/2010/wordprocessingDrawing" xmlns:wp="http://schemas.openxmlformats.org/drawingml/2006/wordprocessingDrawing" xmlns:w10="urn:schemas-microsoft-com:office:word" xmlns:w="http://schemas.openxmlformats.org/wordprocessingml/2006/main" xmlns:w14="http://schemas.microsoft.com/office/word/2010/wordml" xmlns:wpg="http://schemas.microsoft.com/office/word/2010/wordprocessingGroup" xmlns:wpi="http://schemas.microsoft.com/office/word/2010/wordprocessingInk" xmlns:wne="http://schemas.microsoft.com/office/word/2006/wordml" xmlns:wps="http://schemas.microsoft.com/office/word/2010/wordprocessingShape" mc:Ignorable="w14 wp14">
   <w:docParts>
     <w:docPart>
       <w:docPartPr>
@@ -3572,7 +3548,7 @@
               <w:rFonts w:asciiTheme="majorHAnsi" w:eastAsiaTheme="majorEastAsia" w:hAnsiTheme="majorHAnsi" w:cstheme="majorBidi"/>
               <w:b/>
               <w:bCs/>
-              <w:color w:val="2E74B5" w:themeColor="accent1" w:themeShade="BF"/>
+              <w:color w:val="365F91" w:themeColor="accent1" w:themeShade="BF"/>
               <w:sz w:val="48"/>
               <w:szCs w:val="48"/>
             </w:rPr>
@@ -3603,7 +3579,7 @@
           </w:pPr>
           <w:r>
             <w:rPr>
-              <w:color w:val="393737" w:themeColor="background2" w:themeShade="3F"/>
+              <w:color w:val="484329" w:themeColor="background2" w:themeShade="3F"/>
               <w:sz w:val="28"/>
               <w:szCs w:val="28"/>
             </w:rPr>
@@ -3672,63 +3648,32 @@
         </w:p>
       </w:docPartBody>
     </w:docPart>
-    <w:docPart>
-      <w:docPartPr>
-        <w:name w:val="20C478D913354D2E8A81246D5D6ACACC"/>
-        <w:category>
-          <w:name w:val="Général"/>
-          <w:gallery w:val="placeholder"/>
-        </w:category>
-        <w:types>
-          <w:type w:val="bbPlcHdr"/>
-        </w:types>
-        <w:behaviors>
-          <w:behavior w:val="content"/>
-        </w:behaviors>
-        <w:guid w:val="{7CDE8780-1FD1-457E-9D2E-C5E8574B22C8}"/>
-      </w:docPartPr>
-      <w:docPartBody>
-        <w:p>
-          <w:pPr>
-            <w:pStyle w:val="20C478D913354D2E8A81246D5D6ACACC"/>
-          </w:pPr>
-          <w:r>
-            <w:rPr>
-              <w:color w:val="FFFFFF" w:themeColor="background1"/>
-              <w:sz w:val="28"/>
-              <w:szCs w:val="28"/>
-            </w:rPr>
-            <w:t>[Tapez le titre du document]</w:t>
-          </w:r>
-        </w:p>
-      </w:docPartBody>
-    </w:docPart>
   </w:docParts>
 </w:glossaryDocument>
 </file>
 
 <file path=word/glossary/fontTable.xml><?xml version="1.0" encoding="utf-8"?>
-<w:fonts xmlns:mc="http://schemas.openxmlformats.org/markup-compatibility/2006" xmlns:r="http://schemas.openxmlformats.org/officeDocument/2006/relationships" xmlns:w="http://schemas.openxmlformats.org/wordprocessingml/2006/main" xmlns:w14="http://schemas.microsoft.com/office/word/2010/wordml" xmlns:w15="http://schemas.microsoft.com/office/word/2012/wordml" mc:Ignorable="w14 w15">
+<w:fonts xmlns:mc="http://schemas.openxmlformats.org/markup-compatibility/2006" xmlns:r="http://schemas.openxmlformats.org/officeDocument/2006/relationships" xmlns:w="http://schemas.openxmlformats.org/wordprocessingml/2006/main" xmlns:w14="http://schemas.microsoft.com/office/word/2010/wordml" mc:Ignorable="w14">
   <w:font w:name="Symbol">
-    <w:panose1 w:val="05050102010706020507"/>
+    <w:panose1 w:val="00000000000000000000"/>
     <w:charset w:val="02"/>
-    <w:family w:val="roman"/>
+    <w:family w:val="auto"/>
     <w:pitch w:val="variable"/>
     <w:sig w:usb0="00000000" w:usb1="10000000" w:usb2="00000000" w:usb3="00000000" w:csb0="80000000" w:csb1="00000000"/>
   </w:font>
   <w:font w:name="Times New Roman">
     <w:panose1 w:val="02020603050405020304"/>
     <w:charset w:val="00"/>
-    <w:family w:val="roman"/>
+    <w:family w:val="auto"/>
     <w:pitch w:val="variable"/>
-    <w:sig w:usb0="E0002EFF" w:usb1="C0007843" w:usb2="00000009" w:usb3="00000000" w:csb0="000001FF" w:csb1="00000000"/>
+    <w:sig w:usb0="E0002AFF" w:usb1="C0007841" w:usb2="00000009" w:usb3="00000000" w:csb0="000001FF" w:csb1="00000000"/>
   </w:font>
   <w:font w:name="Courier New">
     <w:panose1 w:val="02070309020205020404"/>
     <w:charset w:val="00"/>
-    <w:family w:val="modern"/>
-    <w:pitch w:val="fixed"/>
-    <w:sig w:usb0="E0002EFF" w:usb1="C0007843" w:usb2="00000009" w:usb3="00000000" w:csb0="000001FF" w:csb1="00000000"/>
+    <w:family w:val="auto"/>
+    <w:pitch w:val="variable"/>
+    <w:sig w:usb0="E0002AFF" w:usb1="C0007843" w:usb2="00000009" w:usb3="00000000" w:csb0="000001FF" w:csb1="00000000"/>
   </w:font>
   <w:font w:name="Wingdings">
     <w:panose1 w:val="05000000000000000000"/>
@@ -3740,43 +3685,69 @@
   <w:font w:name="Calibri">
     <w:panose1 w:val="020F0502020204030204"/>
     <w:charset w:val="00"/>
-    <w:family w:val="swiss"/>
+    <w:family w:val="auto"/>
     <w:pitch w:val="variable"/>
-    <w:sig w:usb0="E00002FF" w:usb1="4000ACFF" w:usb2="00000001" w:usb3="00000000" w:csb0="0000019F" w:csb1="00000000"/>
+    <w:sig w:usb0="E10002FF" w:usb1="4000ACFF" w:usb2="00000009" w:usb3="00000000" w:csb0="0000019F" w:csb1="00000000"/>
   </w:font>
   <w:font w:name="Gill Sans MT">
     <w:panose1 w:val="020B0502020104020203"/>
     <w:charset w:val="00"/>
-    <w:family w:val="swiss"/>
+    <w:family w:val="auto"/>
     <w:pitch w:val="variable"/>
-    <w:sig w:usb0="00000007" w:usb1="00000000" w:usb2="00000000" w:usb3="00000000" w:csb0="00000003" w:csb1="00000000"/>
+    <w:sig w:usb0="00000003" w:usb1="00000000" w:usb2="00000000" w:usb3="00000000" w:csb0="00000003" w:csb1="00000000"/>
+  </w:font>
+  <w:font w:name="HGｺﾞｼｯｸE">
+    <w:panose1 w:val="00000000000000000000"/>
+    <w:charset w:val="00"/>
+    <w:family w:val="roman"/>
+    <w:notTrueType/>
+    <w:pitch w:val="default"/>
   </w:font>
   <w:font w:name="Tahoma">
     <w:panose1 w:val="020B0604030504040204"/>
     <w:charset w:val="00"/>
-    <w:family w:val="swiss"/>
+    <w:family w:val="auto"/>
     <w:pitch w:val="variable"/>
-    <w:sig w:usb0="E1002EFF" w:usb1="C000605B" w:usb2="00000029" w:usb3="00000000" w:csb0="000101FF" w:csb1="00000000"/>
+    <w:sig w:usb0="00000003" w:usb1="00000000" w:usb2="00000000" w:usb3="00000000" w:csb0="00000001" w:csb1="00000000"/>
   </w:font>
   <w:font w:name="Verdana">
     <w:panose1 w:val="020B0604030504040204"/>
     <w:charset w:val="00"/>
-    <w:family w:val="swiss"/>
+    <w:family w:val="auto"/>
     <w:pitch w:val="variable"/>
     <w:sig w:usb0="A10006FF" w:usb1="4000205B" w:usb2="00000010" w:usb3="00000000" w:csb0="0000019F" w:csb1="00000000"/>
   </w:font>
-  <w:font w:name="Calibri Light">
-    <w:panose1 w:val="020F0302020204030204"/>
+  <w:font w:name="Arial">
+    <w:panose1 w:val="020B0604020202020204"/>
     <w:charset w:val="00"/>
-    <w:family w:val="swiss"/>
+    <w:family w:val="auto"/>
     <w:pitch w:val="variable"/>
-    <w:sig w:usb0="A00002EF" w:usb1="4000207B" w:usb2="00000000" w:usb3="00000000" w:csb0="0000019F" w:csb1="00000000"/>
+    <w:sig w:usb0="E0002AFF" w:usb1="C0007843" w:usb2="00000009" w:usb3="00000000" w:csb0="000001FF" w:csb1="00000000"/>
+  </w:font>
+  <w:font w:name="Cambria">
+    <w:panose1 w:val="02040503050406030204"/>
+    <w:charset w:val="00"/>
+    <w:family w:val="auto"/>
+    <w:pitch w:val="variable"/>
+    <w:sig w:usb0="E00002FF" w:usb1="400004FF" w:usb2="00000000" w:usb3="00000000" w:csb0="0000019F" w:csb1="00000000"/>
+  </w:font>
+  <w:font w:name="ＭＳ 明朝">
+    <w:charset w:val="4E"/>
+    <w:family w:val="auto"/>
+    <w:pitch w:val="variable"/>
+    <w:sig w:usb0="E00002FF" w:usb1="6AC7FDFB" w:usb2="00000012" w:usb3="00000000" w:csb0="0002009F" w:csb1="00000000"/>
+  </w:font>
+  <w:font w:name="ＭＳ ゴシック">
+    <w:charset w:val="4E"/>
+    <w:family w:val="auto"/>
+    <w:pitch w:val="variable"/>
+    <w:sig w:usb0="E00002FF" w:usb1="6AC7FDFB" w:usb2="00000012" w:usb3="00000000" w:csb0="0002009F" w:csb1="00000000"/>
   </w:font>
 </w:fonts>
 </file>
 
 <file path=word/glossary/settings.xml><?xml version="1.0" encoding="utf-8"?>
-<w:settings xmlns:mc="http://schemas.openxmlformats.org/markup-compatibility/2006" xmlns:o="urn:schemas-microsoft-com:office:office" xmlns:r="http://schemas.openxmlformats.org/officeDocument/2006/relationships" xmlns:m="http://schemas.openxmlformats.org/officeDocument/2006/math" xmlns:v="urn:schemas-microsoft-com:vml" xmlns:w10="urn:schemas-microsoft-com:office:word" xmlns:w="http://schemas.openxmlformats.org/wordprocessingml/2006/main" xmlns:w14="http://schemas.microsoft.com/office/word/2010/wordml" xmlns:w15="http://schemas.microsoft.com/office/word/2012/wordml" xmlns:sl="http://schemas.openxmlformats.org/schemaLibrary/2006/main" mc:Ignorable="w14 w15">
+<w:settings xmlns:mc="http://schemas.openxmlformats.org/markup-compatibility/2006" xmlns:o="urn:schemas-microsoft-com:office:office" xmlns:r="http://schemas.openxmlformats.org/officeDocument/2006/relationships" xmlns:m="http://schemas.openxmlformats.org/officeDocument/2006/math" xmlns:v="urn:schemas-microsoft-com:vml" xmlns:w10="urn:schemas-microsoft-com:office:word" xmlns:w="http://schemas.openxmlformats.org/wordprocessingml/2006/main" xmlns:w14="http://schemas.microsoft.com/office/word/2010/wordml" xmlns:sl="http://schemas.openxmlformats.org/schemaLibrary/2006/main" mc:Ignorable="w14">
   <w:view w:val="normal"/>
   <w:defaultTabStop w:val="708"/>
   <w:hyphenationZone w:val="425"/>
@@ -3808,15 +3779,16 @@
     <m:intLim m:val="subSup"/>
     <m:naryLim m:val="undOvr"/>
   </m:mathPr>
-  <w:themeFontLang w:val="fr-FR"/>
+  <w:themeFontLang w:val="fr-FR" w:eastAsia="ja-JP"/>
   <w:clrSchemeMapping w:bg1="light1" w:t1="dark1" w:bg2="light2" w:t2="dark2" w:accent1="accent1" w:accent2="accent2" w:accent3="accent3" w:accent4="accent4" w:accent5="accent5" w:accent6="accent6" w:hyperlink="hyperlink" w:followedHyperlink="followedHyperlink"/>
+  <w:doNotAutoCompressPictures/>
   <w:decimalSymbol w:val=","/>
   <w:listSeparator w:val=";"/>
 </w:settings>
 </file>
 
 <file path=word/glossary/styles.xml><?xml version="1.0" encoding="utf-8"?>
-<w:styles xmlns:mc="http://schemas.openxmlformats.org/markup-compatibility/2006" xmlns:r="http://schemas.openxmlformats.org/officeDocument/2006/relationships" xmlns:w="http://schemas.openxmlformats.org/wordprocessingml/2006/main" xmlns:w14="http://schemas.microsoft.com/office/word/2010/wordml" xmlns:w15="http://schemas.microsoft.com/office/word/2012/wordml" mc:Ignorable="w14 w15">
+<w:styles xmlns:mc="http://schemas.openxmlformats.org/markup-compatibility/2006" xmlns:r="http://schemas.openxmlformats.org/officeDocument/2006/relationships" xmlns:w="http://schemas.openxmlformats.org/wordprocessingml/2006/main" xmlns:w14="http://schemas.microsoft.com/office/word/2010/wordml" mc:Ignorable="w14">
   <w:docDefaults>
     <w:rPrDefault>
       <w:rPr>
@@ -3832,378 +3804,153 @@
       </w:pPr>
     </w:pPrDefault>
   </w:docDefaults>
-  <w:latentStyles w:defLockedState="0" w:defUIPriority="99" w:defSemiHidden="0" w:defUnhideWhenUsed="0" w:defQFormat="0" w:count="371">
-    <w:lsdException w:name="Normal" w:uiPriority="0" w:qFormat="1"/>
-    <w:lsdException w:name="heading 1" w:uiPriority="9" w:qFormat="1"/>
-    <w:lsdException w:name="heading 2" w:semiHidden="1" w:uiPriority="9" w:unhideWhenUsed="1" w:qFormat="1"/>
-    <w:lsdException w:name="heading 3" w:semiHidden="1" w:uiPriority="9" w:unhideWhenUsed="1" w:qFormat="1"/>
-    <w:lsdException w:name="heading 4" w:semiHidden="1" w:uiPriority="9" w:unhideWhenUsed="1" w:qFormat="1"/>
-    <w:lsdException w:name="heading 5" w:semiHidden="1" w:uiPriority="9" w:unhideWhenUsed="1" w:qFormat="1"/>
-    <w:lsdException w:name="heading 6" w:semiHidden="1" w:uiPriority="9" w:unhideWhenUsed="1" w:qFormat="1"/>
-    <w:lsdException w:name="heading 7" w:semiHidden="1" w:uiPriority="9" w:unhideWhenUsed="1" w:qFormat="1"/>
-    <w:lsdException w:name="heading 8" w:semiHidden="1" w:uiPriority="9" w:unhideWhenUsed="1" w:qFormat="1"/>
-    <w:lsdException w:name="heading 9" w:semiHidden="1" w:uiPriority="9" w:unhideWhenUsed="1" w:qFormat="1"/>
-    <w:lsdException w:name="index 1" w:semiHidden="1" w:unhideWhenUsed="1"/>
-    <w:lsdException w:name="index 2" w:semiHidden="1" w:unhideWhenUsed="1"/>
-    <w:lsdException w:name="index 3" w:semiHidden="1" w:unhideWhenUsed="1"/>
-    <w:lsdException w:name="index 4" w:semiHidden="1" w:unhideWhenUsed="1"/>
-    <w:lsdException w:name="index 5" w:semiHidden="1" w:unhideWhenUsed="1"/>
-    <w:lsdException w:name="index 6" w:semiHidden="1" w:unhideWhenUsed="1"/>
-    <w:lsdException w:name="index 7" w:semiHidden="1" w:unhideWhenUsed="1"/>
-    <w:lsdException w:name="index 8" w:semiHidden="1" w:unhideWhenUsed="1"/>
-    <w:lsdException w:name="index 9" w:semiHidden="1" w:unhideWhenUsed="1"/>
-    <w:lsdException w:name="toc 1" w:semiHidden="1" w:uiPriority="39" w:unhideWhenUsed="1"/>
-    <w:lsdException w:name="toc 2" w:semiHidden="1" w:uiPriority="39" w:unhideWhenUsed="1"/>
-    <w:lsdException w:name="toc 3" w:semiHidden="1" w:uiPriority="39" w:unhideWhenUsed="1"/>
-    <w:lsdException w:name="toc 4" w:semiHidden="1" w:uiPriority="39" w:unhideWhenUsed="1"/>
-    <w:lsdException w:name="toc 5" w:semiHidden="1" w:uiPriority="39" w:unhideWhenUsed="1"/>
-    <w:lsdException w:name="toc 6" w:semiHidden="1" w:uiPriority="39" w:unhideWhenUsed="1"/>
-    <w:lsdException w:name="toc 7" w:semiHidden="1" w:uiPriority="39" w:unhideWhenUsed="1"/>
-    <w:lsdException w:name="toc 8" w:semiHidden="1" w:uiPriority="39" w:unhideWhenUsed="1"/>
-    <w:lsdException w:name="toc 9" w:semiHidden="1" w:uiPriority="39" w:unhideWhenUsed="1"/>
-    <w:lsdException w:name="Normal Indent" w:semiHidden="1" w:unhideWhenUsed="1"/>
-    <w:lsdException w:name="footnote text" w:semiHidden="1" w:unhideWhenUsed="1"/>
-    <w:lsdException w:name="annotation text" w:semiHidden="1" w:unhideWhenUsed="1"/>
-    <w:lsdException w:name="header" w:semiHidden="1" w:unhideWhenUsed="1"/>
-    <w:lsdException w:name="footer" w:semiHidden="1" w:unhideWhenUsed="1"/>
-    <w:lsdException w:name="index heading" w:semiHidden="1" w:unhideWhenUsed="1"/>
-    <w:lsdException w:name="caption" w:semiHidden="1" w:uiPriority="35" w:unhideWhenUsed="1" w:qFormat="1"/>
-    <w:lsdException w:name="table of figures" w:semiHidden="1" w:unhideWhenUsed="1"/>
-    <w:lsdException w:name="envelope address" w:semiHidden="1" w:unhideWhenUsed="1"/>
-    <w:lsdException w:name="envelope return" w:semiHidden="1" w:unhideWhenUsed="1"/>
-    <w:lsdException w:name="footnote reference" w:semiHidden="1" w:unhideWhenUsed="1"/>
-    <w:lsdException w:name="annotation reference" w:semiHidden="1" w:unhideWhenUsed="1"/>
-    <w:lsdException w:name="line number" w:semiHidden="1" w:unhideWhenUsed="1"/>
-    <w:lsdException w:name="page number" w:semiHidden="1" w:unhideWhenUsed="1"/>
-    <w:lsdException w:name="endnote reference" w:semiHidden="1" w:unhideWhenUsed="1"/>
-    <w:lsdException w:name="endnote text" w:semiHidden="1" w:unhideWhenUsed="1"/>
-    <w:lsdException w:name="table of authorities" w:semiHidden="1" w:unhideWhenUsed="1"/>
-    <w:lsdException w:name="macro" w:semiHidden="1" w:unhideWhenUsed="1"/>
-    <w:lsdException w:name="toa heading" w:semiHidden="1" w:unhideWhenUsed="1"/>
-    <w:lsdException w:name="List" w:semiHidden="1" w:unhideWhenUsed="1"/>
-    <w:lsdException w:name="List Bullet" w:semiHidden="1" w:unhideWhenUsed="1"/>
-    <w:lsdException w:name="List Number" w:semiHidden="1" w:unhideWhenUsed="1"/>
-    <w:lsdException w:name="List 2" w:semiHidden="1" w:unhideWhenUsed="1"/>
-    <w:lsdException w:name="List 3" w:semiHidden="1" w:unhideWhenUsed="1"/>
-    <w:lsdException w:name="List 4" w:semiHidden="1" w:unhideWhenUsed="1"/>
-    <w:lsdException w:name="List 5" w:semiHidden="1" w:unhideWhenUsed="1"/>
-    <w:lsdException w:name="List Bullet 2" w:semiHidden="1" w:unhideWhenUsed="1"/>
-    <w:lsdException w:name="List Bullet 3" w:semiHidden="1" w:unhideWhenUsed="1"/>
-    <w:lsdException w:name="List Bullet 4" w:semiHidden="1" w:unhideWhenUsed="1"/>
-    <w:lsdException w:name="List Bullet 5" w:semiHidden="1" w:unhideWhenUsed="1"/>
-    <w:lsdException w:name="List Number 2" w:semiHidden="1" w:unhideWhenUsed="1"/>
-    <w:lsdException w:name="List Number 3" w:semiHidden="1" w:unhideWhenUsed="1"/>
-    <w:lsdException w:name="List Number 4" w:semiHidden="1" w:unhideWhenUsed="1"/>
-    <w:lsdException w:name="List Number 5" w:semiHidden="1" w:unhideWhenUsed="1"/>
-    <w:lsdException w:name="Title" w:uiPriority="10" w:qFormat="1"/>
-    <w:lsdException w:name="Closing" w:semiHidden="1" w:unhideWhenUsed="1"/>
-    <w:lsdException w:name="Signature" w:semiHidden="1" w:unhideWhenUsed="1"/>
-    <w:lsdException w:name="Default Paragraph Font" w:semiHidden="1" w:uiPriority="1" w:unhideWhenUsed="1"/>
-    <w:lsdException w:name="Body Text" w:semiHidden="1" w:unhideWhenUsed="1"/>
-    <w:lsdException w:name="Body Text Indent" w:semiHidden="1" w:unhideWhenUsed="1"/>
-    <w:lsdException w:name="List Continue" w:semiHidden="1" w:unhideWhenUsed="1"/>
-    <w:lsdException w:name="List Continue 2" w:semiHidden="1" w:unhideWhenUsed="1"/>
-    <w:lsdException w:name="List Continue 3" w:semiHidden="1" w:unhideWhenUsed="1"/>
-    <w:lsdException w:name="List Continue 4" w:semiHidden="1" w:unhideWhenUsed="1"/>
-    <w:lsdException w:name="List Continue 5" w:semiHidden="1" w:unhideWhenUsed="1"/>
-    <w:lsdException w:name="Message Header" w:semiHidden="1" w:unhideWhenUsed="1"/>
-    <w:lsdException w:name="Subtitle" w:uiPriority="11" w:qFormat="1"/>
-    <w:lsdException w:name="Salutation" w:semiHidden="1" w:unhideWhenUsed="1"/>
-    <w:lsdException w:name="Date" w:semiHidden="1" w:unhideWhenUsed="1"/>
-    <w:lsdException w:name="Body Text First Indent" w:semiHidden="1" w:unhideWhenUsed="1"/>
-    <w:lsdException w:name="Body Text First Indent 2" w:semiHidden="1" w:unhideWhenUsed="1"/>
-    <w:lsdException w:name="Note Heading" w:semiHidden="1" w:unhideWhenUsed="1"/>
-    <w:lsdException w:name="Body Text 2" w:semiHidden="1" w:unhideWhenUsed="1"/>
-    <w:lsdException w:name="Body Text 3" w:semiHidden="1" w:unhideWhenUsed="1"/>
-    <w:lsdException w:name="Body Text Indent 2" w:semiHidden="1" w:unhideWhenUsed="1"/>
-    <w:lsdException w:name="Body Text Indent 3" w:semiHidden="1" w:unhideWhenUsed="1"/>
-    <w:lsdException w:name="Block Text" w:semiHidden="1" w:unhideWhenUsed="1"/>
-    <w:lsdException w:name="Hyperlink" w:semiHidden="1" w:unhideWhenUsed="1"/>
-    <w:lsdException w:name="FollowedHyperlink" w:semiHidden="1" w:unhideWhenUsed="1"/>
-    <w:lsdException w:name="Strong" w:uiPriority="22" w:qFormat="1"/>
-    <w:lsdException w:name="Emphasis" w:uiPriority="20" w:qFormat="1"/>
-    <w:lsdException w:name="Document Map" w:semiHidden="1" w:unhideWhenUsed="1"/>
-    <w:lsdException w:name="Plain Text" w:semiHidden="1" w:unhideWhenUsed="1"/>
-    <w:lsdException w:name="E-mail Signature" w:semiHidden="1" w:unhideWhenUsed="1"/>
-    <w:lsdException w:name="HTML Top of Form" w:semiHidden="1" w:unhideWhenUsed="1"/>
-    <w:lsdException w:name="HTML Bottom of Form" w:semiHidden="1" w:unhideWhenUsed="1"/>
-    <w:lsdException w:name="Normal (Web)" w:semiHidden="1" w:unhideWhenUsed="1"/>
-    <w:lsdException w:name="HTML Acronym" w:semiHidden="1" w:unhideWhenUsed="1"/>
-    <w:lsdException w:name="HTML Address" w:semiHidden="1" w:unhideWhenUsed="1"/>
-    <w:lsdException w:name="HTML Cite" w:semiHidden="1" w:unhideWhenUsed="1"/>
-    <w:lsdException w:name="HTML Code" w:semiHidden="1" w:unhideWhenUsed="1"/>
-    <w:lsdException w:name="HTML Definition" w:semiHidden="1" w:unhideWhenUsed="1"/>
-    <w:lsdException w:name="HTML Keyboard" w:semiHidden="1" w:unhideWhenUsed="1"/>
-    <w:lsdException w:name="HTML Preformatted" w:semiHidden="1" w:unhideWhenUsed="1"/>
-    <w:lsdException w:name="HTML Sample" w:semiHidden="1" w:unhideWhenUsed="1"/>
-    <w:lsdException w:name="HTML Typewriter" w:semiHidden="1" w:unhideWhenUsed="1"/>
-    <w:lsdException w:name="HTML Variable" w:semiHidden="1" w:unhideWhenUsed="1"/>
-    <w:lsdException w:name="Normal Table" w:semiHidden="1" w:unhideWhenUsed="1"/>
-    <w:lsdException w:name="annotation subject" w:semiHidden="1" w:unhideWhenUsed="1"/>
-    <w:lsdException w:name="No List" w:semiHidden="1" w:unhideWhenUsed="1"/>
-    <w:lsdException w:name="Outline List 1" w:semiHidden="1" w:unhideWhenUsed="1"/>
-    <w:lsdException w:name="Outline List 2" w:semiHidden="1" w:unhideWhenUsed="1"/>
-    <w:lsdException w:name="Outline List 3" w:semiHidden="1" w:unhideWhenUsed="1"/>
-    <w:lsdException w:name="Table Simple 1" w:semiHidden="1" w:unhideWhenUsed="1"/>
-    <w:lsdException w:name="Table Simple 2" w:semiHidden="1" w:unhideWhenUsed="1"/>
-    <w:lsdException w:name="Table Simple 3" w:semiHidden="1" w:unhideWhenUsed="1"/>
-    <w:lsdException w:name="Table Classic 1" w:semiHidden="1" w:unhideWhenUsed="1"/>
-    <w:lsdException w:name="Table Classic 2" w:semiHidden="1" w:unhideWhenUsed="1"/>
-    <w:lsdException w:name="Table Classic 3" w:semiHidden="1" w:unhideWhenUsed="1"/>
-    <w:lsdException w:name="Table Classic 4" w:semiHidden="1" w:unhideWhenUsed="1"/>
-    <w:lsdException w:name="Table Colorful 1" w:semiHidden="1" w:unhideWhenUsed="1"/>
-    <w:lsdException w:name="Table Colorful 2" w:semiHidden="1" w:unhideWhenUsed="1"/>
-    <w:lsdException w:name="Table Colorful 3" w:semiHidden="1" w:unhideWhenUsed="1"/>
-    <w:lsdException w:name="Table Columns 1" w:semiHidden="1" w:unhideWhenUsed="1"/>
-    <w:lsdException w:name="Table Columns 2" w:semiHidden="1" w:unhideWhenUsed="1"/>
-    <w:lsdException w:name="Table Columns 3" w:semiHidden="1" w:unhideWhenUsed="1"/>
-    <w:lsdException w:name="Table Columns 4" w:semiHidden="1" w:unhideWhenUsed="1"/>
-    <w:lsdException w:name="Table Columns 5" w:semiHidden="1" w:unhideWhenUsed="1"/>
-    <w:lsdException w:name="Table Grid 1" w:semiHidden="1" w:unhideWhenUsed="1"/>
-    <w:lsdException w:name="Table Grid 2" w:semiHidden="1" w:unhideWhenUsed="1"/>
-    <w:lsdException w:name="Table Grid 3" w:semiHidden="1" w:unhideWhenUsed="1"/>
-    <w:lsdException w:name="Table Grid 4" w:semiHidden="1" w:unhideWhenUsed="1"/>
-    <w:lsdException w:name="Table Grid 5" w:semiHidden="1" w:unhideWhenUsed="1"/>
-    <w:lsdException w:name="Table Grid 6" w:semiHidden="1" w:unhideWhenUsed="1"/>
-    <w:lsdException w:name="Table Grid 7" w:semiHidden="1" w:unhideWhenUsed="1"/>
-    <w:lsdException w:name="Table Grid 8" w:semiHidden="1" w:unhideWhenUsed="1"/>
-    <w:lsdException w:name="Table List 1" w:semiHidden="1" w:unhideWhenUsed="1"/>
-    <w:lsdException w:name="Table List 2" w:semiHidden="1" w:unhideWhenUsed="1"/>
-    <w:lsdException w:name="Table List 3" w:semiHidden="1" w:unhideWhenUsed="1"/>
-    <w:lsdException w:name="Table List 4" w:semiHidden="1" w:unhideWhenUsed="1"/>
-    <w:lsdException w:name="Table List 5" w:semiHidden="1" w:unhideWhenUsed="1"/>
-    <w:lsdException w:name="Table List 6" w:semiHidden="1" w:unhideWhenUsed="1"/>
-    <w:lsdException w:name="Table List 7" w:semiHidden="1" w:unhideWhenUsed="1"/>
-    <w:lsdException w:name="Table List 8" w:semiHidden="1" w:unhideWhenUsed="1"/>
-    <w:lsdException w:name="Table 3D effects 1" w:semiHidden="1" w:unhideWhenUsed="1"/>
-    <w:lsdException w:name="Table 3D effects 2" w:semiHidden="1" w:unhideWhenUsed="1"/>
-    <w:lsdException w:name="Table 3D effects 3" w:semiHidden="1" w:unhideWhenUsed="1"/>
-    <w:lsdException w:name="Table Contemporary" w:semiHidden="1" w:unhideWhenUsed="1"/>
-    <w:lsdException w:name="Table Elegant" w:semiHidden="1" w:unhideWhenUsed="1"/>
-    <w:lsdException w:name="Table Professional" w:semiHidden="1" w:unhideWhenUsed="1"/>
-    <w:lsdException w:name="Table Subtle 1" w:semiHidden="1" w:unhideWhenUsed="1"/>
-    <w:lsdException w:name="Table Subtle 2" w:semiHidden="1" w:unhideWhenUsed="1"/>
-    <w:lsdException w:name="Table Web 1" w:semiHidden="1" w:unhideWhenUsed="1"/>
-    <w:lsdException w:name="Table Web 2" w:semiHidden="1" w:unhideWhenUsed="1"/>
-    <w:lsdException w:name="Table Web 3" w:semiHidden="1" w:unhideWhenUsed="1"/>
-    <w:lsdException w:name="Balloon Text" w:semiHidden="1" w:unhideWhenUsed="1"/>
-    <w:lsdException w:name="Table Grid" w:uiPriority="59"/>
-    <w:lsdException w:name="Table Theme" w:semiHidden="1" w:unhideWhenUsed="1"/>
-    <w:lsdException w:name="Placeholder Text" w:semiHidden="1"/>
-    <w:lsdException w:name="No Spacing" w:uiPriority="1" w:qFormat="1"/>
-    <w:lsdException w:name="Light Shading" w:uiPriority="60"/>
-    <w:lsdException w:name="Light List" w:uiPriority="61"/>
-    <w:lsdException w:name="Light Grid" w:uiPriority="62"/>
-    <w:lsdException w:name="Medium Shading 1" w:uiPriority="63"/>
-    <w:lsdException w:name="Medium Shading 2" w:uiPriority="64"/>
-    <w:lsdException w:name="Medium List 1" w:uiPriority="65"/>
-    <w:lsdException w:name="Medium List 2" w:uiPriority="66"/>
-    <w:lsdException w:name="Medium Grid 1" w:uiPriority="67"/>
-    <w:lsdException w:name="Medium Grid 2" w:uiPriority="68"/>
-    <w:lsdException w:name="Medium Grid 3" w:uiPriority="69"/>
-    <w:lsdException w:name="Dark List" w:uiPriority="70"/>
-    <w:lsdException w:name="Colorful Shading" w:uiPriority="71"/>
-    <w:lsdException w:name="Colorful List" w:uiPriority="72"/>
-    <w:lsdException w:name="Colorful Grid" w:uiPriority="73"/>
-    <w:lsdException w:name="Light Shading Accent 1" w:uiPriority="60"/>
-    <w:lsdException w:name="Light List Accent 1" w:uiPriority="61"/>
-    <w:lsdException w:name="Light Grid Accent 1" w:uiPriority="62"/>
-    <w:lsdException w:name="Medium Shading 1 Accent 1" w:uiPriority="63"/>
-    <w:lsdException w:name="Medium Shading 2 Accent 1" w:uiPriority="64"/>
-    <w:lsdException w:name="Medium List 1 Accent 1" w:uiPriority="65"/>
-    <w:lsdException w:name="Revision" w:semiHidden="1"/>
-    <w:lsdException w:name="List Paragraph" w:uiPriority="34" w:qFormat="1"/>
-    <w:lsdException w:name="Quote" w:uiPriority="29" w:qFormat="1"/>
-    <w:lsdException w:name="Intense Quote" w:uiPriority="30" w:qFormat="1"/>
-    <w:lsdException w:name="Medium List 2 Accent 1" w:uiPriority="66"/>
-    <w:lsdException w:name="Medium Grid 1 Accent 1" w:uiPriority="67"/>
-    <w:lsdException w:name="Medium Grid 2 Accent 1" w:uiPriority="68"/>
-    <w:lsdException w:name="Medium Grid 3 Accent 1" w:uiPriority="69"/>
-    <w:lsdException w:name="Dark List Accent 1" w:uiPriority="70"/>
-    <w:lsdException w:name="Colorful Shading Accent 1" w:uiPriority="71"/>
-    <w:lsdException w:name="Colorful List Accent 1" w:uiPriority="72"/>
-    <w:lsdException w:name="Colorful Grid Accent 1" w:uiPriority="73"/>
-    <w:lsdException w:name="Light Shading Accent 2" w:uiPriority="60"/>
-    <w:lsdException w:name="Light List Accent 2" w:uiPriority="61"/>
-    <w:lsdException w:name="Light Grid Accent 2" w:uiPriority="62"/>
-    <w:lsdException w:name="Medium Shading 1 Accent 2" w:uiPriority="63"/>
-    <w:lsdException w:name="Medium Shading 2 Accent 2" w:uiPriority="64"/>
-    <w:lsdException w:name="Medium List 1 Accent 2" w:uiPriority="65"/>
-    <w:lsdException w:name="Medium List 2 Accent 2" w:uiPriority="66"/>
-    <w:lsdException w:name="Medium Grid 1 Accent 2" w:uiPriority="67"/>
-    <w:lsdException w:name="Medium Grid 2 Accent 2" w:uiPriority="68"/>
-    <w:lsdException w:name="Medium Grid 3 Accent 2" w:uiPriority="69"/>
-    <w:lsdException w:name="Dark List Accent 2" w:uiPriority="70"/>
-    <w:lsdException w:name="Colorful Shading Accent 2" w:uiPriority="71"/>
-    <w:lsdException w:name="Colorful List Accent 2" w:uiPriority="72"/>
-    <w:lsdException w:name="Colorful Grid Accent 2" w:uiPriority="73"/>
-    <w:lsdException w:name="Light Shading Accent 3" w:uiPriority="60"/>
-    <w:lsdException w:name="Light List Accent 3" w:uiPriority="61"/>
-    <w:lsdException w:name="Light Grid Accent 3" w:uiPriority="62"/>
-    <w:lsdException w:name="Medium Shading 1 Accent 3" w:uiPriority="63"/>
-    <w:lsdException w:name="Medium Shading 2 Accent 3" w:uiPriority="64"/>
-    <w:lsdException w:name="Medium List 1 Accent 3" w:uiPriority="65"/>
-    <w:lsdException w:name="Medium List 2 Accent 3" w:uiPriority="66"/>
-    <w:lsdException w:name="Medium Grid 1 Accent 3" w:uiPriority="67"/>
-    <w:lsdException w:name="Medium Grid 2 Accent 3" w:uiPriority="68"/>
-    <w:lsdException w:name="Medium Grid 3 Accent 3" w:uiPriority="69"/>
-    <w:lsdException w:name="Dark List Accent 3" w:uiPriority="70"/>
-    <w:lsdException w:name="Colorful Shading Accent 3" w:uiPriority="71"/>
-    <w:lsdException w:name="Colorful List Accent 3" w:uiPriority="72"/>
-    <w:lsdException w:name="Colorful Grid Accent 3" w:uiPriority="73"/>
-    <w:lsdException w:name="Light Shading Accent 4" w:uiPriority="60"/>
-    <w:lsdException w:name="Light List Accent 4" w:uiPriority="61"/>
-    <w:lsdException w:name="Light Grid Accent 4" w:uiPriority="62"/>
-    <w:lsdException w:name="Medium Shading 1 Accent 4" w:uiPriority="63"/>
-    <w:lsdException w:name="Medium Shading 2 Accent 4" w:uiPriority="64"/>
-    <w:lsdException w:name="Medium List 1 Accent 4" w:uiPriority="65"/>
-    <w:lsdException w:name="Medium List 2 Accent 4" w:uiPriority="66"/>
-    <w:lsdException w:name="Medium Grid 1 Accent 4" w:uiPriority="67"/>
-    <w:lsdException w:name="Medium Grid 2 Accent 4" w:uiPriority="68"/>
-    <w:lsdException w:name="Medium Grid 3 Accent 4" w:uiPriority="69"/>
-    <w:lsdException w:name="Dark List Accent 4" w:uiPriority="70"/>
-    <w:lsdException w:name="Colorful Shading Accent 4" w:uiPriority="71"/>
-    <w:lsdException w:name="Colorful List Accent 4" w:uiPriority="72"/>
-    <w:lsdException w:name="Colorful Grid Accent 4" w:uiPriority="73"/>
-    <w:lsdException w:name="Light Shading Accent 5" w:uiPriority="60"/>
-    <w:lsdException w:name="Light List Accent 5" w:uiPriority="61"/>
-    <w:lsdException w:name="Light Grid Accent 5" w:uiPriority="62"/>
-    <w:lsdException w:name="Medium Shading 1 Accent 5" w:uiPriority="63"/>
-    <w:lsdException w:name="Medium Shading 2 Accent 5" w:uiPriority="64"/>
-    <w:lsdException w:name="Medium List 1 Accent 5" w:uiPriority="65"/>
-    <w:lsdException w:name="Medium List 2 Accent 5" w:uiPriority="66"/>
-    <w:lsdException w:name="Medium Grid 1 Accent 5" w:uiPriority="67"/>
-    <w:lsdException w:name="Medium Grid 2 Accent 5" w:uiPriority="68"/>
-    <w:lsdException w:name="Medium Grid 3 Accent 5" w:uiPriority="69"/>
-    <w:lsdException w:name="Dark List Accent 5" w:uiPriority="70"/>
-    <w:lsdException w:name="Colorful Shading Accent 5" w:uiPriority="71"/>
-    <w:lsdException w:name="Colorful List Accent 5" w:uiPriority="72"/>
-    <w:lsdException w:name="Colorful Grid Accent 5" w:uiPriority="73"/>
-    <w:lsdException w:name="Light Shading Accent 6" w:uiPriority="60"/>
-    <w:lsdException w:name="Light List Accent 6" w:uiPriority="61"/>
-    <w:lsdException w:name="Light Grid Accent 6" w:uiPriority="62"/>
-    <w:lsdException w:name="Medium Shading 1 Accent 6" w:uiPriority="63"/>
-    <w:lsdException w:name="Medium Shading 2 Accent 6" w:uiPriority="64"/>
-    <w:lsdException w:name="Medium List 1 Accent 6" w:uiPriority="65"/>
-    <w:lsdException w:name="Medium List 2 Accent 6" w:uiPriority="66"/>
-    <w:lsdException w:name="Medium Grid 1 Accent 6" w:uiPriority="67"/>
-    <w:lsdException w:name="Medium Grid 2 Accent 6" w:uiPriority="68"/>
-    <w:lsdException w:name="Medium Grid 3 Accent 6" w:uiPriority="69"/>
-    <w:lsdException w:name="Dark List Accent 6" w:uiPriority="70"/>
-    <w:lsdException w:name="Colorful Shading Accent 6" w:uiPriority="71"/>
-    <w:lsdException w:name="Colorful List Accent 6" w:uiPriority="72"/>
-    <w:lsdException w:name="Colorful Grid Accent 6" w:uiPriority="73"/>
-    <w:lsdException w:name="Subtle Emphasis" w:uiPriority="19" w:qFormat="1"/>
-    <w:lsdException w:name="Intense Emphasis" w:uiPriority="21" w:qFormat="1"/>
-    <w:lsdException w:name="Subtle Reference" w:uiPriority="31" w:qFormat="1"/>
-    <w:lsdException w:name="Intense Reference" w:uiPriority="32" w:qFormat="1"/>
-    <w:lsdException w:name="Book Title" w:uiPriority="33" w:qFormat="1"/>
-    <w:lsdException w:name="Bibliography" w:semiHidden="1" w:uiPriority="37" w:unhideWhenUsed="1"/>
-    <w:lsdException w:name="TOC Heading" w:semiHidden="1" w:uiPriority="39" w:unhideWhenUsed="1" w:qFormat="1"/>
-    <w:lsdException w:name="Plain Table 1" w:uiPriority="41"/>
-    <w:lsdException w:name="Plain Table 2" w:uiPriority="42"/>
-    <w:lsdException w:name="Plain Table 3" w:uiPriority="43"/>
-    <w:lsdException w:name="Plain Table 4" w:uiPriority="44"/>
-    <w:lsdException w:name="Plain Table 5" w:uiPriority="45"/>
-    <w:lsdException w:name="Grid Table Light" w:uiPriority="40"/>
-    <w:lsdException w:name="Grid Table 1 Light" w:uiPriority="46"/>
-    <w:lsdException w:name="Grid Table 2" w:uiPriority="47"/>
-    <w:lsdException w:name="Grid Table 3" w:uiPriority="48"/>
-    <w:lsdException w:name="Grid Table 4" w:uiPriority="49"/>
-    <w:lsdException w:name="Grid Table 5 Dark" w:uiPriority="50"/>
-    <w:lsdException w:name="Grid Table 6 Colorful" w:uiPriority="51"/>
-    <w:lsdException w:name="Grid Table 7 Colorful" w:uiPriority="52"/>
-    <w:lsdException w:name="Grid Table 1 Light Accent 1" w:uiPriority="46"/>
-    <w:lsdException w:name="Grid Table 2 Accent 1" w:uiPriority="47"/>
-    <w:lsdException w:name="Grid Table 3 Accent 1" w:uiPriority="48"/>
-    <w:lsdException w:name="Grid Table 4 Accent 1" w:uiPriority="49"/>
-    <w:lsdException w:name="Grid Table 5 Dark Accent 1" w:uiPriority="50"/>
-    <w:lsdException w:name="Grid Table 6 Colorful Accent 1" w:uiPriority="51"/>
-    <w:lsdException w:name="Grid Table 7 Colorful Accent 1" w:uiPriority="52"/>
-    <w:lsdException w:name="Grid Table 1 Light Accent 2" w:uiPriority="46"/>
-    <w:lsdException w:name="Grid Table 2 Accent 2" w:uiPriority="47"/>
-    <w:lsdException w:name="Grid Table 3 Accent 2" w:uiPriority="48"/>
-    <w:lsdException w:name="Grid Table 4 Accent 2" w:uiPriority="49"/>
-    <w:lsdException w:name="Grid Table 5 Dark Accent 2" w:uiPriority="50"/>
-    <w:lsdException w:name="Grid Table 6 Colorful Accent 2" w:uiPriority="51"/>
-    <w:lsdException w:name="Grid Table 7 Colorful Accent 2" w:uiPriority="52"/>
-    <w:lsdException w:name="Grid Table 1 Light Accent 3" w:uiPriority="46"/>
-    <w:lsdException w:name="Grid Table 2 Accent 3" w:uiPriority="47"/>
-    <w:lsdException w:name="Grid Table 3 Accent 3" w:uiPriority="48"/>
-    <w:lsdException w:name="Grid Table 4 Accent 3" w:uiPriority="49"/>
-    <w:lsdException w:name="Grid Table 5 Dark Accent 3" w:uiPriority="50"/>
-    <w:lsdException w:name="Grid Table 6 Colorful Accent 3" w:uiPriority="51"/>
-    <w:lsdException w:name="Grid Table 7 Colorful Accent 3" w:uiPriority="52"/>
-    <w:lsdException w:name="Grid Table 1 Light Accent 4" w:uiPriority="46"/>
-    <w:lsdException w:name="Grid Table 2 Accent 4" w:uiPriority="47"/>
-    <w:lsdException w:name="Grid Table 3 Accent 4" w:uiPriority="48"/>
-    <w:lsdException w:name="Grid Table 4 Accent 4" w:uiPriority="49"/>
-    <w:lsdException w:name="Grid Table 5 Dark Accent 4" w:uiPriority="50"/>
-    <w:lsdException w:name="Grid Table 6 Colorful Accent 4" w:uiPriority="51"/>
-    <w:lsdException w:name="Grid Table 7 Colorful Accent 4" w:uiPriority="52"/>
-    <w:lsdException w:name="Grid Table 1 Light Accent 5" w:uiPriority="46"/>
-    <w:lsdException w:name="Grid Table 2 Accent 5" w:uiPriority="47"/>
-    <w:lsdException w:name="Grid Table 3 Accent 5" w:uiPriority="48"/>
-    <w:lsdException w:name="Grid Table 4 Accent 5" w:uiPriority="49"/>
-    <w:lsdException w:name="Grid Table 5 Dark Accent 5" w:uiPriority="50"/>
-    <w:lsdException w:name="Grid Table 6 Colorful Accent 5" w:uiPriority="51"/>
-    <w:lsdException w:name="Grid Table 7 Colorful Accent 5" w:uiPriority="52"/>
-    <w:lsdException w:name="Grid Table 1 Light Accent 6" w:uiPriority="46"/>
-    <w:lsdException w:name="Grid Table 2 Accent 6" w:uiPriority="47"/>
-    <w:lsdException w:name="Grid Table 3 Accent 6" w:uiPriority="48"/>
-    <w:lsdException w:name="Grid Table 4 Accent 6" w:uiPriority="49"/>
-    <w:lsdException w:name="Grid Table 5 Dark Accent 6" w:uiPriority="50"/>
-    <w:lsdException w:name="Grid Table 6 Colorful Accent 6" w:uiPriority="51"/>
-    <w:lsdException w:name="Grid Table 7 Colorful Accent 6" w:uiPriority="52"/>
-    <w:lsdException w:name="List Table 1 Light" w:uiPriority="46"/>
-    <w:lsdException w:name="List Table 2" w:uiPriority="47"/>
-    <w:lsdException w:name="List Table 3" w:uiPriority="48"/>
-    <w:lsdException w:name="List Table 4" w:uiPriority="49"/>
-    <w:lsdException w:name="List Table 5 Dark" w:uiPriority="50"/>
-    <w:lsdException w:name="List Table 6 Colorful" w:uiPriority="51"/>
-    <w:lsdException w:name="List Table 7 Colorful" w:uiPriority="52"/>
-    <w:lsdException w:name="List Table 1 Light Accent 1" w:uiPriority="46"/>
-    <w:lsdException w:name="List Table 2 Accent 1" w:uiPriority="47"/>
-    <w:lsdException w:name="List Table 3 Accent 1" w:uiPriority="48"/>
-    <w:lsdException w:name="List Table 4 Accent 1" w:uiPriority="49"/>
-    <w:lsdException w:name="List Table 5 Dark Accent 1" w:uiPriority="50"/>
-    <w:lsdException w:name="List Table 6 Colorful Accent 1" w:uiPriority="51"/>
-    <w:lsdException w:name="List Table 7 Colorful Accent 1" w:uiPriority="52"/>
-    <w:lsdException w:name="List Table 1 Light Accent 2" w:uiPriority="46"/>
-    <w:lsdException w:name="List Table 2 Accent 2" w:uiPriority="47"/>
-    <w:lsdException w:name="List Table 3 Accent 2" w:uiPriority="48"/>
-    <w:lsdException w:name="List Table 4 Accent 2" w:uiPriority="49"/>
-    <w:lsdException w:name="List Table 5 Dark Accent 2" w:uiPriority="50"/>
-    <w:lsdException w:name="List Table 6 Colorful Accent 2" w:uiPriority="51"/>
-    <w:lsdException w:name="List Table 7 Colorful Accent 2" w:uiPriority="52"/>
-    <w:lsdException w:name="List Table 1 Light Accent 3" w:uiPriority="46"/>
-    <w:lsdException w:name="List Table 2 Accent 3" w:uiPriority="47"/>
-    <w:lsdException w:name="List Table 3 Accent 3" w:uiPriority="48"/>
-    <w:lsdException w:name="List Table 4 Accent 3" w:uiPriority="49"/>
-    <w:lsdException w:name="List Table 5 Dark Accent 3" w:uiPriority="50"/>
-    <w:lsdException w:name="List Table 6 Colorful Accent 3" w:uiPriority="51"/>
-    <w:lsdException w:name="List Table 7 Colorful Accent 3" w:uiPriority="52"/>
-    <w:lsdException w:name="List Table 1 Light Accent 4" w:uiPriority="46"/>
-    <w:lsdException w:name="List Table 2 Accent 4" w:uiPriority="47"/>
-    <w:lsdException w:name="List Table 3 Accent 4" w:uiPriority="48"/>
-    <w:lsdException w:name="List Table 4 Accent 4" w:uiPriority="49"/>
-    <w:lsdException w:name="List Table 5 Dark Accent 4" w:uiPriority="50"/>
-    <w:lsdException w:name="List Table 6 Colorful Accent 4" w:uiPriority="51"/>
-    <w:lsdException w:name="List Table 7 Colorful Accent 4" w:uiPriority="52"/>
-    <w:lsdException w:name="List Table 1 Light Accent 5" w:uiPriority="46"/>
-    <w:lsdException w:name="List Table 2 Accent 5" w:uiPriority="47"/>
-    <w:lsdException w:name="List Table 3 Accent 5" w:uiPriority="48"/>
-    <w:lsdException w:name="List Table 4 Accent 5" w:uiPriority="49"/>
-    <w:lsdException w:name="List Table 5 Dark Accent 5" w:uiPriority="50"/>
-    <w:lsdException w:name="List Table 6 Colorful Accent 5" w:uiPriority="51"/>
-    <w:lsdException w:name="List Table 7 Colorful Accent 5" w:uiPriority="52"/>
-    <w:lsdException w:name="List Table 1 Light Accent 6" w:uiPriority="46"/>
-    <w:lsdException w:name="List Table 2 Accent 6" w:uiPriority="47"/>
-    <w:lsdException w:name="List Table 3 Accent 6" w:uiPriority="48"/>
-    <w:lsdException w:name="List Table 4 Accent 6" w:uiPriority="49"/>
-    <w:lsdException w:name="List Table 5 Dark Accent 6" w:uiPriority="50"/>
-    <w:lsdException w:name="List Table 6 Colorful Accent 6" w:uiPriority="51"/>
-    <w:lsdException w:name="List Table 7 Colorful Accent 6" w:uiPriority="52"/>
+  <w:latentStyles w:defLockedState="0" w:defUIPriority="99" w:defSemiHidden="1" w:defUnhideWhenUsed="1" w:defQFormat="0" w:count="276">
+    <w:lsdException w:name="Normal" w:semiHidden="0" w:uiPriority="0" w:unhideWhenUsed="0" w:qFormat="1"/>
+    <w:lsdException w:name="heading 1" w:semiHidden="0" w:uiPriority="9" w:unhideWhenUsed="0" w:qFormat="1"/>
+    <w:lsdException w:name="heading 2" w:uiPriority="9" w:qFormat="1"/>
+    <w:lsdException w:name="heading 3" w:uiPriority="9" w:qFormat="1"/>
+    <w:lsdException w:name="heading 4" w:uiPriority="9" w:qFormat="1"/>
+    <w:lsdException w:name="heading 5" w:uiPriority="9" w:qFormat="1"/>
+    <w:lsdException w:name="heading 6" w:uiPriority="9" w:qFormat="1"/>
+    <w:lsdException w:name="heading 7" w:uiPriority="9" w:qFormat="1"/>
+    <w:lsdException w:name="heading 8" w:uiPriority="9" w:qFormat="1"/>
+    <w:lsdException w:name="heading 9" w:uiPriority="9" w:qFormat="1"/>
+    <w:lsdException w:name="toc 1" w:uiPriority="39"/>
+    <w:lsdException w:name="toc 2" w:uiPriority="39"/>
+    <w:lsdException w:name="toc 3" w:uiPriority="39"/>
+    <w:lsdException w:name="toc 4" w:uiPriority="39"/>
+    <w:lsdException w:name="toc 5" w:uiPriority="39"/>
+    <w:lsdException w:name="toc 6" w:uiPriority="39"/>
+    <w:lsdException w:name="toc 7" w:uiPriority="39"/>
+    <w:lsdException w:name="toc 8" w:uiPriority="39"/>
+    <w:lsdException w:name="toc 9" w:uiPriority="39"/>
+    <w:lsdException w:name="caption" w:uiPriority="35" w:qFormat="1"/>
+    <w:lsdException w:name="Title" w:semiHidden="0" w:uiPriority="10" w:unhideWhenUsed="0" w:qFormat="1"/>
+    <w:lsdException w:name="Default Paragraph Font" w:uiPriority="1"/>
+    <w:lsdException w:name="Subtitle" w:semiHidden="0" w:uiPriority="11" w:unhideWhenUsed="0" w:qFormat="1"/>
+    <w:lsdException w:name="Strong" w:semiHidden="0" w:uiPriority="22" w:unhideWhenUsed="0" w:qFormat="1"/>
+    <w:lsdException w:name="Emphasis" w:semiHidden="0" w:uiPriority="20" w:unhideWhenUsed="0" w:qFormat="1"/>
+    <w:lsdException w:name="Table Grid" w:semiHidden="0" w:uiPriority="59" w:unhideWhenUsed="0"/>
+    <w:lsdException w:name="Note Level 1" w:semiHidden="0" w:unhideWhenUsed="0"/>
+    <w:lsdException w:name="Note Level 2" w:semiHidden="0" w:unhideWhenUsed="0"/>
+    <w:lsdException w:name="Note Level 3" w:semiHidden="0" w:unhideWhenUsed="0"/>
+    <w:lsdException w:name="Note Level 4" w:semiHidden="0" w:unhideWhenUsed="0"/>
+    <w:lsdException w:name="Note Level 5" w:semiHidden="0" w:unhideWhenUsed="0"/>
+    <w:lsdException w:name="Note Level 6" w:semiHidden="0" w:unhideWhenUsed="0"/>
+    <w:lsdException w:name="Note Level 7" w:semiHidden="0" w:unhideWhenUsed="0"/>
+    <w:lsdException w:name="Note Level 8" w:semiHidden="0" w:unhideWhenUsed="0"/>
+    <w:lsdException w:name="Note Level 9" w:semiHidden="0" w:unhideWhenUsed="0"/>
+    <w:lsdException w:name="Placeholder Text" w:unhideWhenUsed="0"/>
+    <w:lsdException w:name="No Spacing" w:semiHidden="0" w:uiPriority="1" w:unhideWhenUsed="0" w:qFormat="1"/>
+    <w:lsdException w:name="Light Shading" w:semiHidden="0" w:uiPriority="60" w:unhideWhenUsed="0"/>
+    <w:lsdException w:name="Light List" w:semiHidden="0" w:uiPriority="61" w:unhideWhenUsed="0"/>
+    <w:lsdException w:name="Light Grid" w:semiHidden="0" w:uiPriority="62" w:unhideWhenUsed="0"/>
+    <w:lsdException w:name="Medium Shading 1" w:semiHidden="0" w:uiPriority="63" w:unhideWhenUsed="0"/>
+    <w:lsdException w:name="Medium Shading 2" w:semiHidden="0" w:uiPriority="64" w:unhideWhenUsed="0"/>
+    <w:lsdException w:name="Medium List 1" w:semiHidden="0" w:uiPriority="65" w:unhideWhenUsed="0"/>
+    <w:lsdException w:name="Medium List 2" w:semiHidden="0" w:uiPriority="66" w:unhideWhenUsed="0"/>
+    <w:lsdException w:name="Medium Grid 1" w:semiHidden="0" w:uiPriority="67" w:unhideWhenUsed="0"/>
+    <w:lsdException w:name="Medium Grid 2" w:semiHidden="0" w:uiPriority="68" w:unhideWhenUsed="0"/>
+    <w:lsdException w:name="Medium Grid 3" w:semiHidden="0" w:uiPriority="69" w:unhideWhenUsed="0"/>
+    <w:lsdException w:name="Dark List" w:semiHidden="0" w:uiPriority="70" w:unhideWhenUsed="0"/>
+    <w:lsdException w:name="Colorful Shading" w:semiHidden="0" w:uiPriority="71" w:unhideWhenUsed="0"/>
+    <w:lsdException w:name="Colorful List" w:semiHidden="0" w:uiPriority="72" w:unhideWhenUsed="0"/>
+    <w:lsdException w:name="Colorful Grid" w:semiHidden="0" w:uiPriority="73" w:unhideWhenUsed="0"/>
+    <w:lsdException w:name="Light Shading Accent 1" w:semiHidden="0" w:uiPriority="60" w:unhideWhenUsed="0"/>
+    <w:lsdException w:name="Light List Accent 1" w:semiHidden="0" w:uiPriority="61" w:unhideWhenUsed="0"/>
+    <w:lsdException w:name="Light Grid Accent 1" w:semiHidden="0" w:uiPriority="62" w:unhideWhenUsed="0"/>
+    <w:lsdException w:name="Medium Shading 1 Accent 1" w:semiHidden="0" w:uiPriority="63" w:unhideWhenUsed="0"/>
+    <w:lsdException w:name="Medium Shading 2 Accent 1" w:semiHidden="0" w:uiPriority="64" w:unhideWhenUsed="0"/>
+    <w:lsdException w:name="Medium List 1 Accent 1" w:semiHidden="0" w:uiPriority="65" w:unhideWhenUsed="0"/>
+    <w:lsdException w:name="Revision" w:unhideWhenUsed="0"/>
+    <w:lsdException w:name="List Paragraph" w:semiHidden="0" w:uiPriority="34" w:unhideWhenUsed="0" w:qFormat="1"/>
+    <w:lsdException w:name="Quote" w:semiHidden="0" w:uiPriority="29" w:unhideWhenUsed="0" w:qFormat="1"/>
+    <w:lsdException w:name="Intense Quote" w:semiHidden="0" w:uiPriority="30" w:unhideWhenUsed="0" w:qFormat="1"/>
+    <w:lsdException w:name="Medium List 2 Accent 1" w:semiHidden="0" w:uiPriority="66" w:unhideWhenUsed="0"/>
+    <w:lsdException w:name="Medium Grid 1 Accent 1" w:semiHidden="0" w:uiPriority="67" w:unhideWhenUsed="0"/>
+    <w:lsdException w:name="Medium Grid 2 Accent 1" w:semiHidden="0" w:uiPriority="68" w:unhideWhenUsed="0"/>
+    <w:lsdException w:name="Medium Grid 3 Accent 1" w:semiHidden="0" w:uiPriority="69" w:unhideWhenUsed="0"/>
+    <w:lsdException w:name="Dark List Accent 1" w:semiHidden="0" w:uiPriority="70" w:unhideWhenUsed="0"/>
+    <w:lsdException w:name="Colorful Shading Accent 1" w:semiHidden="0" w:uiPriority="71" w:unhideWhenUsed="0"/>
+    <w:lsdException w:name="Colorful List Accent 1" w:semiHidden="0" w:uiPriority="72" w:unhideWhenUsed="0"/>
+    <w:lsdException w:name="Colorful Grid Accent 1" w:semiHidden="0" w:uiPriority="73" w:unhideWhenUsed="0"/>
+    <w:lsdException w:name="Light Shading Accent 2" w:semiHidden="0" w:uiPriority="60" w:unhideWhenUsed="0"/>
+    <w:lsdException w:name="Light List Accent 2" w:semiHidden="0" w:uiPriority="61" w:unhideWhenUsed="0"/>
+    <w:lsdException w:name="Light Grid Accent 2" w:semiHidden="0" w:uiPriority="62" w:unhideWhenUsed="0"/>
+    <w:lsdException w:name="Medium Shading 1 Accent 2" w:semiHidden="0" w:uiPriority="63" w:unhideWhenUsed="0"/>
+    <w:lsdException w:name="Medium Shading 2 Accent 2" w:semiHidden="0" w:uiPriority="64" w:unhideWhenUsed="0"/>
+    <w:lsdException w:name="Medium List 1 Accent 2" w:semiHidden="0" w:uiPriority="65" w:unhideWhenUsed="0"/>
+    <w:lsdException w:name="Medium List 2 Accent 2" w:semiHidden="0" w:uiPriority="66" w:unhideWhenUsed="0"/>
+    <w:lsdException w:name="Medium Grid 1 Accent 2" w:semiHidden="0" w:uiPriority="67" w:unhideWhenUsed="0"/>
+    <w:lsdException w:name="Medium Grid 2 Accent 2" w:semiHidden="0" w:uiPriority="68" w:unhideWhenUsed="0"/>
+    <w:lsdException w:name="Medium Grid 3 Accent 2" w:semiHidden="0" w:uiPriority="69" w:unhideWhenUsed="0"/>
+    <w:lsdException w:name="Dark List Accent 2" w:semiHidden="0" w:uiPriority="70" w:unhideWhenUsed="0"/>
+    <w:lsdException w:name="Colorful Shading Accent 2" w:semiHidden="0" w:uiPriority="71" w:unhideWhenUsed="0"/>
+    <w:lsdException w:name="Colorful List Accent 2" w:semiHidden="0" w:uiPriority="72" w:unhideWhenUsed="0"/>
+    <w:lsdException w:name="Colorful Grid Accent 2" w:semiHidden="0" w:uiPriority="73" w:unhideWhenUsed="0"/>
+    <w:lsdException w:name="Light Shading Accent 3" w:semiHidden="0" w:uiPriority="60" w:unhideWhenUsed="0"/>
+    <w:lsdException w:name="Light List Accent 3" w:semiHidden="0" w:uiPriority="61" w:unhideWhenUsed="0"/>
+    <w:lsdException w:name="Light Grid Accent 3" w:semiHidden="0" w:uiPriority="62" w:unhideWhenUsed="0"/>
+    <w:lsdException w:name="Medium Shading 1 Accent 3" w:semiHidden="0" w:uiPriority="63" w:unhideWhenUsed="0"/>
+    <w:lsdException w:name="Medium Shading 2 Accent 3" w:semiHidden="0" w:uiPriority="64" w:unhideWhenUsed="0"/>
+    <w:lsdException w:name="Medium List 1 Accent 3" w:semiHidden="0" w:uiPriority="65" w:unhideWhenUsed="0"/>
+    <w:lsdException w:name="Medium List 2 Accent 3" w:semiHidden="0" w:uiPriority="66" w:unhideWhenUsed="0"/>
+    <w:lsdException w:name="Medium Grid 1 Accent 3" w:semiHidden="0" w:uiPriority="67" w:unhideWhenUsed="0"/>
+    <w:lsdException w:name="Medium Grid 2 Accent 3" w:semiHidden="0" w:uiPriority="68" w:unhideWhenUsed="0"/>
+    <w:lsdException w:name="Medium Grid 3 Accent 3" w:semiHidden="0" w:uiPriority="69" w:unhideWhenUsed="0"/>
+    <w:lsdException w:name="Dark List Accent 3" w:semiHidden="0" w:uiPriority="70" w:unhideWhenUsed="0"/>
+    <w:lsdException w:name="Colorful Shading Accent 3" w:semiHidden="0" w:uiPriority="71" w:unhideWhenUsed="0"/>
+    <w:lsdException w:name="Colorful List Accent 3" w:semiHidden="0" w:uiPriority="72" w:unhideWhenUsed="0"/>
+    <w:lsdException w:name="Colorful Grid Accent 3" w:semiHidden="0" w:uiPriority="73" w:unhideWhenUsed="0"/>
+    <w:lsdException w:name="Light Shading Accent 4" w:semiHidden="0" w:uiPriority="60" w:unhideWhenUsed="0"/>
+    <w:lsdException w:name="Light List Accent 4" w:semiHidden="0" w:uiPriority="61" w:unhideWhenUsed="0"/>
+    <w:lsdException w:name="Light Grid Accent 4" w:semiHidden="0" w:uiPriority="62" w:unhideWhenUsed="0"/>
+    <w:lsdException w:name="Medium Shading 1 Accent 4" w:semiHidden="0" w:uiPriority="63" w:unhideWhenUsed="0"/>
+    <w:lsdException w:name="Medium Shading 2 Accent 4" w:semiHidden="0" w:uiPriority="64" w:unhideWhenUsed="0"/>
+    <w:lsdException w:name="Medium List 1 Accent 4" w:semiHidden="0" w:uiPriority="65" w:unhideWhenUsed="0"/>
+    <w:lsdException w:name="Medium List 2 Accent 4" w:semiHidden="0" w:uiPriority="66" w:unhideWhenUsed="0"/>
+    <w:lsdException w:name="Medium Grid 1 Accent 4" w:semiHidden="0" w:uiPriority="67" w:unhideWhenUsed="0"/>
+    <w:lsdException w:name="Medium Grid 2 Accent 4" w:semiHidden="0" w:uiPriority="68" w:unhideWhenUsed="0"/>
+    <w:lsdException w:name="Medium Grid 3 Accent 4" w:semiHidden="0" w:uiPriority="69" w:unhideWhenUsed="0"/>
+    <w:lsdException w:name="Dark List Accent 4" w:semiHidden="0" w:uiPriority="70" w:unhideWhenUsed="0"/>
+    <w:lsdException w:name="Colorful Shading Accent 4" w:semiHidden="0" w:uiPriority="71" w:unhideWhenUsed="0"/>
+    <w:lsdException w:name="Colorful List Accent 4" w:semiHidden="0" w:uiPriority="72" w:unhideWhenUsed="0"/>
+    <w:lsdException w:name="Colorful Grid Accent 4" w:semiHidden="0" w:uiPriority="73" w:unhideWhenUsed="0"/>
+    <w:lsdException w:name="Light Shading Accent 5" w:semiHidden="0" w:uiPriority="60" w:unhideWhenUsed="0"/>
+    <w:lsdException w:name="Light List Accent 5" w:semiHidden="0" w:uiPriority="61" w:unhideWhenUsed="0"/>
+    <w:lsdException w:name="Light Grid Accent 5" w:semiHidden="0" w:uiPriority="62" w:unhideWhenUsed="0"/>
+    <w:lsdException w:name="Medium Shading 1 Accent 5" w:semiHidden="0" w:uiPriority="63" w:unhideWhenUsed="0"/>
+    <w:lsdException w:name="Medium Shading 2 Accent 5" w:semiHidden="0" w:uiPriority="64" w:unhideWhenUsed="0"/>
+    <w:lsdException w:name="Medium List 1 Accent 5" w:semiHidden="0" w:uiPriority="65" w:unhideWhenUsed="0"/>
+    <w:lsdException w:name="Medium List 2 Accent 5" w:semiHidden="0" w:uiPriority="66" w:unhideWhenUsed="0"/>
+    <w:lsdException w:name="Medium Grid 1 Accent 5" w:semiHidden="0" w:uiPriority="67" w:unhideWhenUsed="0"/>
+    <w:lsdException w:name="Medium Grid 2 Accent 5" w:semiHidden="0" w:uiPriority="68" w:unhideWhenUsed="0"/>
+    <w:lsdException w:name="Medium Grid 3 Accent 5" w:semiHidden="0" w:uiPriority="69" w:unhideWhenUsed="0"/>
+    <w:lsdException w:name="Dark List Accent 5" w:semiHidden="0" w:uiPriority="70" w:unhideWhenUsed="0"/>
+    <w:lsdException w:name="Colorful Shading Accent 5" w:semiHidden="0" w:uiPriority="71" w:unhideWhenUsed="0"/>
+    <w:lsdException w:name="Colorful List Accent 5" w:semiHidden="0" w:uiPriority="72" w:unhideWhenUsed="0"/>
+    <w:lsdException w:name="Colorful Grid Accent 5" w:semiHidden="0" w:uiPriority="73" w:unhideWhenUsed="0"/>
+    <w:lsdException w:name="Light Shading Accent 6" w:semiHidden="0" w:uiPriority="60" w:unhideWhenUsed="0"/>
+    <w:lsdException w:name="Light List Accent 6" w:semiHidden="0" w:uiPriority="61" w:unhideWhenUsed="0"/>
+    <w:lsdException w:name="Light Grid Accent 6" w:semiHidden="0" w:uiPriority="62" w:unhideWhenUsed="0"/>
+    <w:lsdException w:name="Medium Shading 1 Accent 6" w:semiHidden="0" w:uiPriority="63" w:unhideWhenUsed="0"/>
+    <w:lsdException w:name="Medium Shading 2 Accent 6" w:semiHidden="0" w:uiPriority="64" w:unhideWhenUsed="0"/>
+    <w:lsdException w:name="Medium List 1 Accent 6" w:semiHidden="0" w:uiPriority="65" w:unhideWhenUsed="0"/>
+    <w:lsdException w:name="Medium List 2 Accent 6" w:semiHidden="0" w:uiPriority="66" w:unhideWhenUsed="0"/>
+    <w:lsdException w:name="Medium Grid 1 Accent 6" w:semiHidden="0" w:uiPriority="67" w:unhideWhenUsed="0"/>
+    <w:lsdException w:name="Medium Grid 2 Accent 6" w:semiHidden="0" w:uiPriority="68" w:unhideWhenUsed="0"/>
+    <w:lsdException w:name="Medium Grid 3 Accent 6" w:semiHidden="0" w:uiPriority="69" w:unhideWhenUsed="0"/>
+    <w:lsdException w:name="Dark List Accent 6" w:semiHidden="0" w:uiPriority="70" w:unhideWhenUsed="0"/>
+    <w:lsdException w:name="Colorful Shading Accent 6" w:semiHidden="0" w:uiPriority="71" w:unhideWhenUsed="0"/>
+    <w:lsdException w:name="Colorful List Accent 6" w:semiHidden="0" w:uiPriority="72" w:unhideWhenUsed="0"/>
+    <w:lsdException w:name="Colorful Grid Accent 6" w:semiHidden="0" w:uiPriority="73" w:unhideWhenUsed="0"/>
+    <w:lsdException w:name="Subtle Emphasis" w:semiHidden="0" w:uiPriority="19" w:unhideWhenUsed="0" w:qFormat="1"/>
+    <w:lsdException w:name="Intense Emphasis" w:semiHidden="0" w:uiPriority="21" w:unhideWhenUsed="0" w:qFormat="1"/>
+    <w:lsdException w:name="Subtle Reference" w:semiHidden="0" w:uiPriority="31" w:unhideWhenUsed="0" w:qFormat="1"/>
+    <w:lsdException w:name="Intense Reference" w:semiHidden="0" w:uiPriority="32" w:unhideWhenUsed="0" w:qFormat="1"/>
+    <w:lsdException w:name="Book Title" w:semiHidden="0" w:uiPriority="33" w:unhideWhenUsed="0" w:qFormat="1"/>
+    <w:lsdException w:name="Bibliography" w:uiPriority="37"/>
+    <w:lsdException w:name="TOC Heading" w:uiPriority="39" w:qFormat="1"/>
   </w:latentStyles>
   <w:style w:type="paragraph" w:default="1" w:styleId="Normal">
     <w:name w:val="Normal"/>
@@ -4307,9 +4054,196 @@
 </w:styles>
 </file>
 
+<file path=word/glossary/stylesWithEffects.xml><?xml version="1.0" encoding="utf-8"?>
+<w:styles xmlns:wpc="http://schemas.microsoft.com/office/word/2010/wordprocessingCanvas" xmlns:mo="http://schemas.microsoft.com/office/mac/office/2008/main" xmlns:mc="http://schemas.openxmlformats.org/markup-compatibility/2006" xmlns:mv="urn:schemas-microsoft-com:mac:vml" xmlns:o="urn:schemas-microsoft-com:office:office" xmlns:r="http://schemas.openxmlformats.org/officeDocument/2006/relationships" xmlns:m="http://schemas.openxmlformats.org/officeDocument/2006/math" xmlns:v="urn:schemas-microsoft-com:vml" xmlns:wp14="http://schemas.microsoft.com/office/word/2010/wordprocessingDrawing" xmlns:wp="http://schemas.openxmlformats.org/drawingml/2006/wordprocessingDrawing" xmlns:w10="urn:schemas-microsoft-com:office:word" xmlns:w="http://schemas.openxmlformats.org/wordprocessingml/2006/main" xmlns:w14="http://schemas.microsoft.com/office/word/2010/wordml" xmlns:wpg="http://schemas.microsoft.com/office/word/2010/wordprocessingGroup" xmlns:wpi="http://schemas.microsoft.com/office/word/2010/wordprocessingInk" xmlns:wne="http://schemas.microsoft.com/office/word/2006/wordml" xmlns:wps="http://schemas.microsoft.com/office/word/2010/wordprocessingShape" mc:Ignorable="w14 wp14">
+  <w:docDefaults>
+    <w:rPrDefault>
+      <w:rPr>
+        <w:rFonts w:asciiTheme="minorHAnsi" w:eastAsiaTheme="minorEastAsia" w:hAnsiTheme="minorHAnsi" w:cstheme="minorBidi"/>
+        <w:sz w:val="24"/>
+        <w:szCs w:val="24"/>
+        <w:lang w:val="fr-FR" w:eastAsia="ja-JP" w:bidi="ar-SA"/>
+      </w:rPr>
+    </w:rPrDefault>
+    <w:pPrDefault/>
+  </w:docDefaults>
+  <w:latentStyles w:defLockedState="0" w:defUIPriority="99" w:defSemiHidden="1" w:defUnhideWhenUsed="1" w:defQFormat="0" w:count="276">
+    <w:lsdException w:name="Normal" w:semiHidden="0" w:uiPriority="0" w:unhideWhenUsed="0" w:qFormat="1"/>
+    <w:lsdException w:name="heading 1" w:semiHidden="0" w:uiPriority="9" w:unhideWhenUsed="0" w:qFormat="1"/>
+    <w:lsdException w:name="heading 2" w:uiPriority="9" w:qFormat="1"/>
+    <w:lsdException w:name="heading 3" w:uiPriority="9" w:qFormat="1"/>
+    <w:lsdException w:name="heading 4" w:uiPriority="9" w:qFormat="1"/>
+    <w:lsdException w:name="heading 5" w:uiPriority="9" w:qFormat="1"/>
+    <w:lsdException w:name="heading 6" w:uiPriority="9" w:qFormat="1"/>
+    <w:lsdException w:name="heading 7" w:uiPriority="9" w:qFormat="1"/>
+    <w:lsdException w:name="heading 8" w:uiPriority="9" w:qFormat="1"/>
+    <w:lsdException w:name="heading 9" w:uiPriority="9" w:qFormat="1"/>
+    <w:lsdException w:name="toc 1" w:uiPriority="39"/>
+    <w:lsdException w:name="toc 2" w:uiPriority="39"/>
+    <w:lsdException w:name="toc 3" w:uiPriority="39"/>
+    <w:lsdException w:name="toc 4" w:uiPriority="39"/>
+    <w:lsdException w:name="toc 5" w:uiPriority="39"/>
+    <w:lsdException w:name="toc 6" w:uiPriority="39"/>
+    <w:lsdException w:name="toc 7" w:uiPriority="39"/>
+    <w:lsdException w:name="toc 8" w:uiPriority="39"/>
+    <w:lsdException w:name="toc 9" w:uiPriority="39"/>
+    <w:lsdException w:name="caption" w:uiPriority="35" w:qFormat="1"/>
+    <w:lsdException w:name="Title" w:semiHidden="0" w:uiPriority="10" w:unhideWhenUsed="0" w:qFormat="1"/>
+    <w:lsdException w:name="Default Paragraph Font" w:uiPriority="1"/>
+    <w:lsdException w:name="Subtitle" w:semiHidden="0" w:uiPriority="11" w:unhideWhenUsed="0" w:qFormat="1"/>
+    <w:lsdException w:name="Strong" w:semiHidden="0" w:uiPriority="22" w:unhideWhenUsed="0" w:qFormat="1"/>
+    <w:lsdException w:name="Emphasis" w:semiHidden="0" w:uiPriority="20" w:unhideWhenUsed="0" w:qFormat="1"/>
+    <w:lsdException w:name="Table Grid" w:semiHidden="0" w:uiPriority="59" w:unhideWhenUsed="0"/>
+    <w:lsdException w:name="Placeholder Text" w:unhideWhenUsed="0"/>
+    <w:lsdException w:name="No Spacing" w:semiHidden="0" w:uiPriority="1" w:unhideWhenUsed="0" w:qFormat="1"/>
+    <w:lsdException w:name="Light Shading" w:semiHidden="0" w:uiPriority="60" w:unhideWhenUsed="0"/>
+    <w:lsdException w:name="Light List" w:semiHidden="0" w:uiPriority="61" w:unhideWhenUsed="0"/>
+    <w:lsdException w:name="Light Grid" w:semiHidden="0" w:uiPriority="62" w:unhideWhenUsed="0"/>
+    <w:lsdException w:name="Medium Shading 1" w:semiHidden="0" w:uiPriority="63" w:unhideWhenUsed="0"/>
+    <w:lsdException w:name="Medium Shading 2" w:semiHidden="0" w:uiPriority="64" w:unhideWhenUsed="0"/>
+    <w:lsdException w:name="Medium List 1" w:semiHidden="0" w:uiPriority="65" w:unhideWhenUsed="0"/>
+    <w:lsdException w:name="Medium List 2" w:semiHidden="0" w:uiPriority="66" w:unhideWhenUsed="0"/>
+    <w:lsdException w:name="Medium Grid 1" w:semiHidden="0" w:uiPriority="67" w:unhideWhenUsed="0"/>
+    <w:lsdException w:name="Medium Grid 2" w:semiHidden="0" w:uiPriority="68" w:unhideWhenUsed="0"/>
+    <w:lsdException w:name="Medium Grid 3" w:semiHidden="0" w:uiPriority="69" w:unhideWhenUsed="0"/>
+    <w:lsdException w:name="Dark List" w:semiHidden="0" w:uiPriority="70" w:unhideWhenUsed="0"/>
+    <w:lsdException w:name="Colorful Shading" w:semiHidden="0" w:uiPriority="71" w:unhideWhenUsed="0"/>
+    <w:lsdException w:name="Colorful List" w:semiHidden="0" w:uiPriority="72" w:unhideWhenUsed="0"/>
+    <w:lsdException w:name="Colorful Grid" w:semiHidden="0" w:uiPriority="73" w:unhideWhenUsed="0"/>
+    <w:lsdException w:name="Light Shading Accent 1" w:semiHidden="0" w:uiPriority="60" w:unhideWhenUsed="0"/>
+    <w:lsdException w:name="Light List Accent 1" w:semiHidden="0" w:uiPriority="61" w:unhideWhenUsed="0"/>
+    <w:lsdException w:name="Light Grid Accent 1" w:semiHidden="0" w:uiPriority="62" w:unhideWhenUsed="0"/>
+    <w:lsdException w:name="Medium Shading 1 Accent 1" w:semiHidden="0" w:uiPriority="63" w:unhideWhenUsed="0"/>
+    <w:lsdException w:name="Medium Shading 2 Accent 1" w:semiHidden="0" w:uiPriority="64" w:unhideWhenUsed="0"/>
+    <w:lsdException w:name="Medium List 1 Accent 1" w:semiHidden="0" w:uiPriority="65" w:unhideWhenUsed="0"/>
+    <w:lsdException w:name="Revision" w:unhideWhenUsed="0"/>
+    <w:lsdException w:name="List Paragraph" w:semiHidden="0" w:uiPriority="34" w:unhideWhenUsed="0" w:qFormat="1"/>
+    <w:lsdException w:name="Quote" w:semiHidden="0" w:uiPriority="29" w:unhideWhenUsed="0" w:qFormat="1"/>
+    <w:lsdException w:name="Intense Quote" w:semiHidden="0" w:uiPriority="30" w:unhideWhenUsed="0" w:qFormat="1"/>
+    <w:lsdException w:name="Medium List 2 Accent 1" w:semiHidden="0" w:uiPriority="66" w:unhideWhenUsed="0"/>
+    <w:lsdException w:name="Medium Grid 1 Accent 1" w:semiHidden="0" w:uiPriority="67" w:unhideWhenUsed="0"/>
+    <w:lsdException w:name="Medium Grid 2 Accent 1" w:semiHidden="0" w:uiPriority="68" w:unhideWhenUsed="0"/>
+    <w:lsdException w:name="Medium Grid 3 Accent 1" w:semiHidden="0" w:uiPriority="69" w:unhideWhenUsed="0"/>
+    <w:lsdException w:name="Dark List Accent 1" w:semiHidden="0" w:uiPriority="70" w:unhideWhenUsed="0"/>
+    <w:lsdException w:name="Colorful Shading Accent 1" w:semiHidden="0" w:uiPriority="71" w:unhideWhenUsed="0"/>
+    <w:lsdException w:name="Colorful List Accent 1" w:semiHidden="0" w:uiPriority="72" w:unhideWhenUsed="0"/>
+    <w:lsdException w:name="Colorful Grid Accent 1" w:semiHidden="0" w:uiPriority="73" w:unhideWhenUsed="0"/>
+    <w:lsdException w:name="Light Shading Accent 2" w:semiHidden="0" w:uiPriority="60" w:unhideWhenUsed="0"/>
+    <w:lsdException w:name="Light List Accent 2" w:semiHidden="0" w:uiPriority="61" w:unhideWhenUsed="0"/>
+    <w:lsdException w:name="Light Grid Accent 2" w:semiHidden="0" w:uiPriority="62" w:unhideWhenUsed="0"/>
+    <w:lsdException w:name="Medium Shading 1 Accent 2" w:semiHidden="0" w:uiPriority="63" w:unhideWhenUsed="0"/>
+    <w:lsdException w:name="Medium Shading 2 Accent 2" w:semiHidden="0" w:uiPriority="64" w:unhideWhenUsed="0"/>
+    <w:lsdException w:name="Medium List 1 Accent 2" w:semiHidden="0" w:uiPriority="65" w:unhideWhenUsed="0"/>
+    <w:lsdException w:name="Medium List 2 Accent 2" w:semiHidden="0" w:uiPriority="66" w:unhideWhenUsed="0"/>
+    <w:lsdException w:name="Medium Grid 1 Accent 2" w:semiHidden="0" w:uiPriority="67" w:unhideWhenUsed="0"/>
+    <w:lsdException w:name="Medium Grid 2 Accent 2" w:semiHidden="0" w:uiPriority="68" w:unhideWhenUsed="0"/>
+    <w:lsdException w:name="Medium Grid 3 Accent 2" w:semiHidden="0" w:uiPriority="69" w:unhideWhenUsed="0"/>
+    <w:lsdException w:name="Dark List Accent 2" w:semiHidden="0" w:uiPriority="70" w:unhideWhenUsed="0"/>
+    <w:lsdException w:name="Colorful Shading Accent 2" w:semiHidden="0" w:uiPriority="71" w:unhideWhenUsed="0"/>
+    <w:lsdException w:name="Colorful List Accent 2" w:semiHidden="0" w:uiPriority="72" w:unhideWhenUsed="0"/>
+    <w:lsdException w:name="Colorful Grid Accent 2" w:semiHidden="0" w:uiPriority="73" w:unhideWhenUsed="0"/>
+    <w:lsdException w:name="Light Shading Accent 3" w:semiHidden="0" w:uiPriority="60" w:unhideWhenUsed="0"/>
+    <w:lsdException w:name="Light List Accent 3" w:semiHidden="0" w:uiPriority="61" w:unhideWhenUsed="0"/>
+    <w:lsdException w:name="Light Grid Accent 3" w:semiHidden="0" w:uiPriority="62" w:unhideWhenUsed="0"/>
+    <w:lsdException w:name="Medium Shading 1 Accent 3" w:semiHidden="0" w:uiPriority="63" w:unhideWhenUsed="0"/>
+    <w:lsdException w:name="Medium Shading 2 Accent 3" w:semiHidden="0" w:uiPriority="64" w:unhideWhenUsed="0"/>
+    <w:lsdException w:name="Medium List 1 Accent 3" w:semiHidden="0" w:uiPriority="65" w:unhideWhenUsed="0"/>
+    <w:lsdException w:name="Medium List 2 Accent 3" w:semiHidden="0" w:uiPriority="66" w:unhideWhenUsed="0"/>
+    <w:lsdException w:name="Medium Grid 1 Accent 3" w:semiHidden="0" w:uiPriority="67" w:unhideWhenUsed="0"/>
+    <w:lsdException w:name="Medium Grid 2 Accent 3" w:semiHidden="0" w:uiPriority="68" w:unhideWhenUsed="0"/>
+    <w:lsdException w:name="Medium Grid 3 Accent 3" w:semiHidden="0" w:uiPriority="69" w:unhideWhenUsed="0"/>
+    <w:lsdException w:name="Dark List Accent 3" w:semiHidden="0" w:uiPriority="70" w:unhideWhenUsed="0"/>
+    <w:lsdException w:name="Colorful Shading Accent 3" w:semiHidden="0" w:uiPriority="71" w:unhideWhenUsed="0"/>
+    <w:lsdException w:name="Colorful List Accent 3" w:semiHidden="0" w:uiPriority="72" w:unhideWhenUsed="0"/>
+    <w:lsdException w:name="Colorful Grid Accent 3" w:semiHidden="0" w:uiPriority="73" w:unhideWhenUsed="0"/>
+    <w:lsdException w:name="Light Shading Accent 4" w:semiHidden="0" w:uiPriority="60" w:unhideWhenUsed="0"/>
+    <w:lsdException w:name="Light List Accent 4" w:semiHidden="0" w:uiPriority="61" w:unhideWhenUsed="0"/>
+    <w:lsdException w:name="Light Grid Accent 4" w:semiHidden="0" w:uiPriority="62" w:unhideWhenUsed="0"/>
+    <w:lsdException w:name="Medium Shading 1 Accent 4" w:semiHidden="0" w:uiPriority="63" w:unhideWhenUsed="0"/>
+    <w:lsdException w:name="Medium Shading 2 Accent 4" w:semiHidden="0" w:uiPriority="64" w:unhideWhenUsed="0"/>
+    <w:lsdException w:name="Medium List 1 Accent 4" w:semiHidden="0" w:uiPriority="65" w:unhideWhenUsed="0"/>
+    <w:lsdException w:name="Medium List 2 Accent 4" w:semiHidden="0" w:uiPriority="66" w:unhideWhenUsed="0"/>
+    <w:lsdException w:name="Medium Grid 1 Accent 4" w:semiHidden="0" w:uiPriority="67" w:unhideWhenUsed="0"/>
+    <w:lsdException w:name="Medium Grid 2 Accent 4" w:semiHidden="0" w:uiPriority="68" w:unhideWhenUsed="0"/>
+    <w:lsdException w:name="Medium Grid 3 Accent 4" w:semiHidden="0" w:uiPriority="69" w:unhideWhenUsed="0"/>
+    <w:lsdException w:name="Dark List Accent 4" w:semiHidden="0" w:uiPriority="70" w:unhideWhenUsed="0"/>
+    <w:lsdException w:name="Colorful Shading Accent 4" w:semiHidden="0" w:uiPriority="71" w:unhideWhenUsed="0"/>
+    <w:lsdException w:name="Colorful List Accent 4" w:semiHidden="0" w:uiPriority="72" w:unhideWhenUsed="0"/>
+    <w:lsdException w:name="Colorful Grid Accent 4" w:semiHidden="0" w:uiPriority="73" w:unhideWhenUsed="0"/>
+    <w:lsdException w:name="Light Shading Accent 5" w:semiHidden="0" w:uiPriority="60" w:unhideWhenUsed="0"/>
+    <w:lsdException w:name="Light List Accent 5" w:semiHidden="0" w:uiPriority="61" w:unhideWhenUsed="0"/>
+    <w:lsdException w:name="Light Grid Accent 5" w:semiHidden="0" w:uiPriority="62" w:unhideWhenUsed="0"/>
+    <w:lsdException w:name="Medium Shading 1 Accent 5" w:semiHidden="0" w:uiPriority="63" w:unhideWhenUsed="0"/>
+    <w:lsdException w:name="Medium Shading 2 Accent 5" w:semiHidden="0" w:uiPriority="64" w:unhideWhenUsed="0"/>
+    <w:lsdException w:name="Medium List 1 Accent 5" w:semiHidden="0" w:uiPriority="65" w:unhideWhenUsed="0"/>
+    <w:lsdException w:name="Medium List 2 Accent 5" w:semiHidden="0" w:uiPriority="66" w:unhideWhenUsed="0"/>
+    <w:lsdException w:name="Medium Grid 1 Accent 5" w:semiHidden="0" w:uiPriority="67" w:unhideWhenUsed="0"/>
+    <w:lsdException w:name="Medium Grid 2 Accent 5" w:semiHidden="0" w:uiPriority="68" w:unhideWhenUsed="0"/>
+    <w:lsdException w:name="Medium Grid 3 Accent 5" w:semiHidden="0" w:uiPriority="69" w:unhideWhenUsed="0"/>
+    <w:lsdException w:name="Dark List Accent 5" w:semiHidden="0" w:uiPriority="70" w:unhideWhenUsed="0"/>
+    <w:lsdException w:name="Colorful Shading Accent 5" w:semiHidden="0" w:uiPriority="71" w:unhideWhenUsed="0"/>
+    <w:lsdException w:name="Colorful List Accent 5" w:semiHidden="0" w:uiPriority="72" w:unhideWhenUsed="0"/>
+    <w:lsdException w:name="Colorful Grid Accent 5" w:semiHidden="0" w:uiPriority="73" w:unhideWhenUsed="0"/>
+    <w:lsdException w:name="Light Shading Accent 6" w:semiHidden="0" w:uiPriority="60" w:unhideWhenUsed="0"/>
+    <w:lsdException w:name="Light List Accent 6" w:semiHidden="0" w:uiPriority="61" w:unhideWhenUsed="0"/>
+    <w:lsdException w:name="Light Grid Accent 6" w:semiHidden="0" w:uiPriority="62" w:unhideWhenUsed="0"/>
+    <w:lsdException w:name="Medium Shading 1 Accent 6" w:semiHidden="0" w:uiPriority="63" w:unhideWhenUsed="0"/>
+    <w:lsdException w:name="Medium Shading 2 Accent 6" w:semiHidden="0" w:uiPriority="64" w:unhideWhenUsed="0"/>
+    <w:lsdException w:name="Medium List 1 Accent 6" w:semiHidden="0" w:uiPriority="65" w:unhideWhenUsed="0"/>
+    <w:lsdException w:name="Medium List 2 Accent 6" w:semiHidden="0" w:uiPriority="66" w:unhideWhenUsed="0"/>
+    <w:lsdException w:name="Medium Grid 1 Accent 6" w:semiHidden="0" w:uiPriority="67" w:unhideWhenUsed="0"/>
+    <w:lsdException w:name="Medium Grid 2 Accent 6" w:semiHidden="0" w:uiPriority="68" w:unhideWhenUsed="0"/>
+    <w:lsdException w:name="Medium Grid 3 Accent 6" w:semiHidden="0" w:uiPriority="69" w:unhideWhenUsed="0"/>
+    <w:lsdException w:name="Dark List Accent 6" w:semiHidden="0" w:uiPriority="70" w:unhideWhenUsed="0"/>
+    <w:lsdException w:name="Colorful Shading Accent 6" w:semiHidden="0" w:uiPriority="71" w:unhideWhenUsed="0"/>
+    <w:lsdException w:name="Colorful List Accent 6" w:semiHidden="0" w:uiPriority="72" w:unhideWhenUsed="0"/>
+    <w:lsdException w:name="Colorful Grid Accent 6" w:semiHidden="0" w:uiPriority="73" w:unhideWhenUsed="0"/>
+    <w:lsdException w:name="Subtle Emphasis" w:semiHidden="0" w:uiPriority="19" w:unhideWhenUsed="0" w:qFormat="1"/>
+    <w:lsdException w:name="Intense Emphasis" w:semiHidden="0" w:uiPriority="21" w:unhideWhenUsed="0" w:qFormat="1"/>
+    <w:lsdException w:name="Subtle Reference" w:semiHidden="0" w:uiPriority="31" w:unhideWhenUsed="0" w:qFormat="1"/>
+    <w:lsdException w:name="Intense Reference" w:semiHidden="0" w:uiPriority="32" w:unhideWhenUsed="0" w:qFormat="1"/>
+    <w:lsdException w:name="Book Title" w:semiHidden="0" w:uiPriority="33" w:unhideWhenUsed="0" w:qFormat="1"/>
+    <w:lsdException w:name="Bibliography" w:uiPriority="37"/>
+    <w:lsdException w:name="TOC Heading" w:uiPriority="39" w:qFormat="1"/>
+  </w:latentStyles>
+  <w:style w:type="paragraph" w:default="1" w:styleId="Normal">
+    <w:name w:val="Normal"/>
+    <w:qFormat/>
+  </w:style>
+  <w:style w:type="character" w:default="1" w:styleId="Policepardfaut">
+    <w:name w:val="Default Paragraph Font"/>
+    <w:uiPriority w:val="1"/>
+    <w:semiHidden/>
+    <w:unhideWhenUsed/>
+  </w:style>
+  <w:style w:type="table" w:default="1" w:styleId="TableauNormal">
+    <w:name w:val="Normal Table"/>
+    <w:uiPriority w:val="99"/>
+    <w:semiHidden/>
+    <w:unhideWhenUsed/>
+    <w:tblPr>
+      <w:tblInd w:w="0" w:type="dxa"/>
+      <w:tblCellMar>
+        <w:top w:w="0" w:type="dxa"/>
+        <w:left w:w="108" w:type="dxa"/>
+        <w:bottom w:w="0" w:type="dxa"/>
+        <w:right w:w="108" w:type="dxa"/>
+      </w:tblCellMar>
+    </w:tblPr>
+  </w:style>
+  <w:style w:type="numbering" w:default="1" w:styleId="Aucuneliste">
+    <w:name w:val="No List"/>
+    <w:uiPriority w:val="99"/>
+    <w:semiHidden/>
+    <w:unhideWhenUsed/>
+  </w:style>
+</w:styles>
+</file>
+
 <file path=word/glossary/webSettings.xml><?xml version="1.0" encoding="utf-8"?>
-<w:webSettings xmlns:mc="http://schemas.openxmlformats.org/markup-compatibility/2006" xmlns:r="http://schemas.openxmlformats.org/officeDocument/2006/relationships" xmlns:w="http://schemas.openxmlformats.org/wordprocessingml/2006/main" xmlns:w14="http://schemas.microsoft.com/office/word/2010/wordml" xmlns:w15="http://schemas.microsoft.com/office/word/2012/wordml" mc:Ignorable="w14 w15">
+<w:webSettings xmlns:mc="http://schemas.openxmlformats.org/markup-compatibility/2006" xmlns:r="http://schemas.openxmlformats.org/officeDocument/2006/relationships" xmlns:w="http://schemas.openxmlformats.org/wordprocessingml/2006/main" xmlns:w14="http://schemas.microsoft.com/office/word/2010/wordml" mc:Ignorable="w14">
   <w:optimizeForBrowser/>
+  <w:doNotSaveAsSingleFile/>
 </w:webSettings>
 </file>
 
@@ -4660,7 +4594,7 @@
 </file>
 
 <file path=customXml/itemProps2.xml><?xml version="1.0" encoding="utf-8"?>
-<ds:datastoreItem xmlns:ds="http://schemas.openxmlformats.org/officeDocument/2006/customXml" ds:itemID="{CA0D3BA3-637A-4C15-A214-A0F5092BC336}">
+<ds:datastoreItem xmlns:ds="http://schemas.openxmlformats.org/officeDocument/2006/customXml" ds:itemID="{790A4019-30CE-AA46-8C64-7156CBE51A7A}">
   <ds:schemaRefs>
     <ds:schemaRef ds:uri="http://schemas.openxmlformats.org/officeDocument/2006/bibliography"/>
   </ds:schemaRefs>

</xml_diff>

<commit_message>
mise a jour documentation et gitignore
</commit_message>
<xml_diff>
--- a/Document/Cahier des charges Général.docx
+++ b/Document/Cahier des charges Général.docx
@@ -285,7 +285,7 @@
               <w:noProof/>
             </w:rPr>
             <w:pict>
-              <v:group id="_x0000_s1026" style="position:absolute;margin-left:2414.6pt;margin-top:0;width:264.55pt;height:690.65pt;z-index:251660288;mso-position-horizontal:right;mso-position-horizontal-relative:page;mso-position-vertical:bottom;mso-position-vertical-relative:page" coordorigin="5531,1258" coordsize="5291,13813">
+              <v:group id="_x0000_s1026" style="position:absolute;margin-left:3054.65pt;margin-top:0;width:264.55pt;height:690.65pt;z-index:251660288;mso-position-horizontal:right;mso-position-horizontal-relative:page;mso-position-vertical:bottom;mso-position-vertical-relative:page" coordorigin="5531,1258" coordsize="5291,13813">
                 <v:shapetype id="_x0000_t32" coordsize="21600,21600" o:spt="32" o:oned="t" path="m,l21600,21600e" filled="f">
                   <v:path arrowok="t" fillok="f" o:connecttype="none"/>
                   <o:lock v:ext="edit" shapetype="t"/>
@@ -323,7 +323,7 @@
               <w:noProof/>
             </w:rPr>
             <w:pict>
-              <v:group id="_x0000_s1032" style="position:absolute;margin-left:3591.2pt;margin-top:0;width:332.7pt;height:227.25pt;z-index:251661312;mso-position-horizontal:right;mso-position-horizontal-relative:margin;mso-position-vertical:top;mso-position-vertical-relative:page" coordorigin="4136,15" coordsize="6654,4545" o:allowincell="f">
+              <v:group id="_x0000_s1032" style="position:absolute;margin-left:4435.7pt;margin-top:0;width:332.7pt;height:227.25pt;z-index:251661312;mso-position-horizontal:right;mso-position-horizontal-relative:margin;mso-position-vertical:top;mso-position-vertical-relative:page" coordorigin="4136,15" coordsize="6654,4545" o:allowincell="f">
                 <v:shape id="_x0000_s1033" type="#_x0000_t32" style="position:absolute;left:4136;top:15;width:3058;height:3855" o:connectortype="straight" strokecolor="#93ccdb [1620]"/>
                 <v:oval id="_x0000_s1034" style="position:absolute;left:6674;top:444;width:4116;height:4116" fillcolor="#93ccdb [1620]" stroked="f"/>
                 <v:oval id="_x0000_s1035" style="position:absolute;left:6773;top:1058;width:3367;height:3367" fillcolor="#c9e6ed [820]" stroked="f"/>
@@ -345,7 +345,7 @@
         <w:pStyle w:val="Titre1"/>
         <w:jc w:val="center"/>
       </w:pPr>
-      <w:bookmarkStart w:id="0" w:name="_Toc434351131"/>
+      <w:bookmarkStart w:id="0" w:name="_Toc434762989"/>
       <w:r>
         <w:lastRenderedPageBreak/>
         <w:t>Historique du document</w:t>
@@ -504,6 +504,9 @@
             <w:pPr>
               <w:jc w:val="center"/>
             </w:pPr>
+            <w:r>
+              <w:t>0.1.0</w:t>
+            </w:r>
           </w:p>
         </w:tc>
         <w:tc>
@@ -515,6 +518,9 @@
             <w:pPr>
               <w:jc w:val="center"/>
             </w:pPr>
+            <w:r>
+              <w:t>Godart Jeoffrey</w:t>
+            </w:r>
           </w:p>
         </w:tc>
         <w:tc>
@@ -526,6 +532,9 @@
             <w:pPr>
               <w:jc w:val="center"/>
             </w:pPr>
+            <w:r>
+              <w:t>Modification</w:t>
+            </w:r>
           </w:p>
         </w:tc>
         <w:tc>
@@ -537,6 +546,9 @@
             <w:pPr>
               <w:jc w:val="center"/>
             </w:pPr>
+            <w:r>
+              <w:t>08/11/2015</w:t>
+            </w:r>
           </w:p>
         </w:tc>
       </w:tr>
@@ -642,7 +654,7 @@
           <w:r>
             <w:fldChar w:fldCharType="separate"/>
           </w:r>
-          <w:hyperlink w:anchor="_Toc434351131" w:history="1">
+          <w:hyperlink w:anchor="_Toc434762989" w:history="1">
             <w:r>
               <w:rPr>
                 <w:rStyle w:val="Lienhypertexte"/>
@@ -669,7 +681,7 @@
                 <w:noProof/>
                 <w:webHidden/>
               </w:rPr>
-              <w:instrText xml:space="preserve"> PAGEREF _Toc434351131 \h </w:instrText>
+              <w:instrText xml:space="preserve"> PAGEREF _Toc434762989 \h </w:instrText>
             </w:r>
             <w:r>
               <w:rPr>
@@ -711,7 +723,7 @@
               <w:lang w:eastAsia="fr-FR"/>
             </w:rPr>
           </w:pPr>
-          <w:hyperlink w:anchor="_Toc434351132" w:history="1">
+          <w:hyperlink w:anchor="_Toc434762990" w:history="1">
             <w:r>
               <w:rPr>
                 <w:rStyle w:val="Lienhypertexte"/>
@@ -738,7 +750,7 @@
                 <w:noProof/>
                 <w:webHidden/>
               </w:rPr>
-              <w:instrText xml:space="preserve"> PAGEREF _Toc434351132 \h </w:instrText>
+              <w:instrText xml:space="preserve"> PAGEREF _Toc434762990 \h </w:instrText>
             </w:r>
             <w:r>
               <w:rPr>
@@ -780,7 +792,7 @@
               <w:lang w:eastAsia="fr-FR"/>
             </w:rPr>
           </w:pPr>
-          <w:hyperlink w:anchor="_Toc434351133" w:history="1">
+          <w:hyperlink w:anchor="_Toc434762991" w:history="1">
             <w:r>
               <w:rPr>
                 <w:rStyle w:val="Lienhypertexte"/>
@@ -807,7 +819,7 @@
                 <w:noProof/>
                 <w:webHidden/>
               </w:rPr>
-              <w:instrText xml:space="preserve"> PAGEREF _Toc434351133 \h </w:instrText>
+              <w:instrText xml:space="preserve"> PAGEREF _Toc434762991 \h </w:instrText>
             </w:r>
             <w:r>
               <w:rPr>
@@ -849,7 +861,7 @@
               <w:lang w:eastAsia="fr-FR"/>
             </w:rPr>
           </w:pPr>
-          <w:hyperlink w:anchor="_Toc434351134" w:history="1">
+          <w:hyperlink w:anchor="_Toc434762992" w:history="1">
             <w:r>
               <w:rPr>
                 <w:rStyle w:val="Lienhypertexte"/>
@@ -876,7 +888,7 @@
                 <w:noProof/>
                 <w:webHidden/>
               </w:rPr>
-              <w:instrText xml:space="preserve"> PAGEREF _Toc434351134 \h </w:instrText>
+              <w:instrText xml:space="preserve"> PAGEREF _Toc434762992 \h </w:instrText>
             </w:r>
             <w:r>
               <w:rPr>
@@ -918,7 +930,7 @@
               <w:lang w:eastAsia="fr-FR"/>
             </w:rPr>
           </w:pPr>
-          <w:hyperlink w:anchor="_Toc434351135" w:history="1">
+          <w:hyperlink w:anchor="_Toc434762993" w:history="1">
             <w:r>
               <w:rPr>
                 <w:rStyle w:val="Lienhypertexte"/>
@@ -945,7 +957,7 @@
                 <w:noProof/>
                 <w:webHidden/>
               </w:rPr>
-              <w:instrText xml:space="preserve"> PAGEREF _Toc434351135 \h </w:instrText>
+              <w:instrText xml:space="preserve"> PAGEREF _Toc434762993 \h </w:instrText>
             </w:r>
             <w:r>
               <w:rPr>
@@ -987,7 +999,7 @@
               <w:lang w:eastAsia="fr-FR"/>
             </w:rPr>
           </w:pPr>
-          <w:hyperlink w:anchor="_Toc434351136" w:history="1">
+          <w:hyperlink w:anchor="_Toc434762994" w:history="1">
             <w:r>
               <w:rPr>
                 <w:rStyle w:val="Lienhypertexte"/>
@@ -1014,7 +1026,7 @@
                 <w:noProof/>
                 <w:webHidden/>
               </w:rPr>
-              <w:instrText xml:space="preserve"> PAGEREF _Toc434351136 \h </w:instrText>
+              <w:instrText xml:space="preserve"> PAGEREF _Toc434762994 \h </w:instrText>
             </w:r>
             <w:r>
               <w:rPr>
@@ -1056,7 +1068,7 @@
               <w:lang w:eastAsia="fr-FR"/>
             </w:rPr>
           </w:pPr>
-          <w:hyperlink w:anchor="_Toc434351137" w:history="1">
+          <w:hyperlink w:anchor="_Toc434762995" w:history="1">
             <w:r>
               <w:rPr>
                 <w:rStyle w:val="Lienhypertexte"/>
@@ -1083,7 +1095,7 @@
                 <w:noProof/>
                 <w:webHidden/>
               </w:rPr>
-              <w:instrText xml:space="preserve"> PAGEREF _Toc434351137 \h </w:instrText>
+              <w:instrText xml:space="preserve"> PAGEREF _Toc434762995 \h </w:instrText>
             </w:r>
             <w:r>
               <w:rPr>
@@ -1125,7 +1137,7 @@
               <w:lang w:eastAsia="fr-FR"/>
             </w:rPr>
           </w:pPr>
-          <w:hyperlink w:anchor="_Toc434351138" w:history="1">
+          <w:hyperlink w:anchor="_Toc434762996" w:history="1">
             <w:r>
               <w:rPr>
                 <w:rStyle w:val="Lienhypertexte"/>
@@ -1152,7 +1164,7 @@
                 <w:noProof/>
                 <w:webHidden/>
               </w:rPr>
-              <w:instrText xml:space="preserve"> PAGEREF _Toc434351138 \h </w:instrText>
+              <w:instrText xml:space="preserve"> PAGEREF _Toc434762996 \h </w:instrText>
             </w:r>
             <w:r>
               <w:rPr>
@@ -1194,7 +1206,7 @@
               <w:lang w:eastAsia="fr-FR"/>
             </w:rPr>
           </w:pPr>
-          <w:hyperlink w:anchor="_Toc434351139" w:history="1">
+          <w:hyperlink w:anchor="_Toc434762997" w:history="1">
             <w:r>
               <w:rPr>
                 <w:rStyle w:val="Lienhypertexte"/>
@@ -1221,7 +1233,7 @@
                 <w:noProof/>
                 <w:webHidden/>
               </w:rPr>
-              <w:instrText xml:space="preserve"> PAGEREF _Toc434351139 \h </w:instrText>
+              <w:instrText xml:space="preserve"> PAGEREF _Toc434762997 \h </w:instrText>
             </w:r>
             <w:r>
               <w:rPr>
@@ -1263,7 +1275,7 @@
               <w:lang w:eastAsia="fr-FR"/>
             </w:rPr>
           </w:pPr>
-          <w:hyperlink w:anchor="_Toc434351140" w:history="1">
+          <w:hyperlink w:anchor="_Toc434762998" w:history="1">
             <w:r>
               <w:rPr>
                 <w:rStyle w:val="Lienhypertexte"/>
@@ -1290,7 +1302,7 @@
                 <w:noProof/>
                 <w:webHidden/>
               </w:rPr>
-              <w:instrText xml:space="preserve"> PAGEREF _Toc434351140 \h </w:instrText>
+              <w:instrText xml:space="preserve"> PAGEREF _Toc434762998 \h </w:instrText>
             </w:r>
             <w:r>
               <w:rPr>
@@ -1332,7 +1344,7 @@
               <w:lang w:eastAsia="fr-FR"/>
             </w:rPr>
           </w:pPr>
-          <w:hyperlink w:anchor="_Toc434351141" w:history="1">
+          <w:hyperlink w:anchor="_Toc434762999" w:history="1">
             <w:r>
               <w:rPr>
                 <w:rStyle w:val="Lienhypertexte"/>
@@ -1359,7 +1371,7 @@
                 <w:noProof/>
                 <w:webHidden/>
               </w:rPr>
-              <w:instrText xml:space="preserve"> PAGEREF _Toc434351141 \h </w:instrText>
+              <w:instrText xml:space="preserve"> PAGEREF _Toc434762999 \h </w:instrText>
             </w:r>
             <w:r>
               <w:rPr>
@@ -1401,7 +1413,7 @@
               <w:lang w:eastAsia="fr-FR"/>
             </w:rPr>
           </w:pPr>
-          <w:hyperlink w:anchor="_Toc434351142" w:history="1">
+          <w:hyperlink w:anchor="_Toc434763000" w:history="1">
             <w:r>
               <w:rPr>
                 <w:rStyle w:val="Lienhypertexte"/>
@@ -1428,7 +1440,7 @@
                 <w:noProof/>
                 <w:webHidden/>
               </w:rPr>
-              <w:instrText xml:space="preserve"> PAGEREF _Toc434351142 \h </w:instrText>
+              <w:instrText xml:space="preserve"> PAGEREF _Toc434763000 \h </w:instrText>
             </w:r>
             <w:r>
               <w:rPr>
@@ -1470,7 +1482,7 @@
               <w:lang w:eastAsia="fr-FR"/>
             </w:rPr>
           </w:pPr>
-          <w:hyperlink w:anchor="_Toc434351143" w:history="1">
+          <w:hyperlink w:anchor="_Toc434763001" w:history="1">
             <w:r>
               <w:rPr>
                 <w:rStyle w:val="Lienhypertexte"/>
@@ -1497,7 +1509,7 @@
                 <w:noProof/>
                 <w:webHidden/>
               </w:rPr>
-              <w:instrText xml:space="preserve"> PAGEREF _Toc434351143 \h </w:instrText>
+              <w:instrText xml:space="preserve"> PAGEREF _Toc434763001 \h </w:instrText>
             </w:r>
             <w:r>
               <w:rPr>
@@ -1539,7 +1551,7 @@
               <w:lang w:eastAsia="fr-FR"/>
             </w:rPr>
           </w:pPr>
-          <w:hyperlink w:anchor="_Toc434351144" w:history="1">
+          <w:hyperlink w:anchor="_Toc434763002" w:history="1">
             <w:r>
               <w:rPr>
                 <w:rStyle w:val="Lienhypertexte"/>
@@ -1566,7 +1578,7 @@
                 <w:noProof/>
                 <w:webHidden/>
               </w:rPr>
-              <w:instrText xml:space="preserve"> PAGEREF _Toc434351144 \h </w:instrText>
+              <w:instrText xml:space="preserve"> PAGEREF _Toc434763002 \h </w:instrText>
             </w:r>
             <w:r>
               <w:rPr>
@@ -1608,7 +1620,7 @@
               <w:lang w:eastAsia="fr-FR"/>
             </w:rPr>
           </w:pPr>
-          <w:hyperlink w:anchor="_Toc434351145" w:history="1">
+          <w:hyperlink w:anchor="_Toc434763003" w:history="1">
             <w:r>
               <w:rPr>
                 <w:rStyle w:val="Lienhypertexte"/>
@@ -1635,7 +1647,7 @@
                 <w:noProof/>
                 <w:webHidden/>
               </w:rPr>
-              <w:instrText xml:space="preserve"> PAGEREF _Toc434351145 \h </w:instrText>
+              <w:instrText xml:space="preserve"> PAGEREF _Toc434763003 \h </w:instrText>
             </w:r>
             <w:r>
               <w:rPr>
@@ -1684,7 +1696,7 @@
         <w:pStyle w:val="Titre1"/>
         <w:jc w:val="center"/>
       </w:pPr>
-      <w:bookmarkStart w:id="1" w:name="_Toc434351132"/>
+      <w:bookmarkStart w:id="1" w:name="_Toc434762990"/>
       <w:r>
         <w:lastRenderedPageBreak/>
         <w:t>Contexte</w:t>
@@ -1695,7 +1707,7 @@
       <w:pPr>
         <w:pStyle w:val="Titre2"/>
       </w:pPr>
-      <w:bookmarkStart w:id="2" w:name="_Toc434351133"/>
+      <w:bookmarkStart w:id="2" w:name="_Toc434762991"/>
       <w:r>
         <w:t>Présentation de l’entreprise</w:t>
       </w:r>
@@ -1876,7 +1888,7 @@
       <w:pPr>
         <w:pStyle w:val="Titre2"/>
       </w:pPr>
-      <w:bookmarkStart w:id="3" w:name="_Toc434351134"/>
+      <w:bookmarkStart w:id="3" w:name="_Toc434762992"/>
       <w:r>
         <w:t>An</w:t>
       </w:r>
@@ -1923,7 +1935,7 @@
         <w:pStyle w:val="Titre1"/>
         <w:jc w:val="center"/>
       </w:pPr>
-      <w:bookmarkStart w:id="4" w:name="_Toc434351135"/>
+      <w:bookmarkStart w:id="4" w:name="_Toc434762993"/>
       <w:r>
         <w:t>Expression du besoin</w:t>
       </w:r>
@@ -1933,7 +1945,7 @@
       <w:pPr>
         <w:pStyle w:val="Titre2"/>
       </w:pPr>
-      <w:bookmarkStart w:id="5" w:name="_Toc434351136"/>
+      <w:bookmarkStart w:id="5" w:name="_Toc434762994"/>
       <w:r>
         <w:t>Attente</w:t>
       </w:r>
@@ -1942,29 +1954,44 @@
     <w:p/>
     <w:p>
       <w:r>
-        <w:t>L’institut d’informatique appliquée de Laval  souhaiterait simplifié sont système de notations par QCM papier en le transformant en une application mobile</w:t>
-      </w:r>
-      <w:r>
-        <w:t xml:space="preserve"> (Ios, Android, Windows Phone)</w:t>
+        <w:t>L’institut d’i</w:t>
+      </w:r>
+      <w:r>
+        <w:t xml:space="preserve">nformatique appliquée de Laval </w:t>
+      </w:r>
+      <w:r>
+        <w:t>souhaiterait simplifié sont système de notations par QCM papier en le transformant en une application mobile</w:t>
+      </w:r>
+      <w:r>
+        <w:t xml:space="preserve"> (Ios</w:t>
+      </w:r>
+      <w:r>
+        <w:t xml:space="preserve"> version 8.0</w:t>
+      </w:r>
+      <w:r>
+        <w:t>, Android</w:t>
+      </w:r>
+      <w:r>
+        <w:t xml:space="preserve"> 4.1</w:t>
+      </w:r>
+      <w:r>
+        <w:t>, Windows Phone)</w:t>
       </w:r>
       <w:r>
         <w:t xml:space="preserve"> et web. </w:t>
       </w:r>
+      <w:bookmarkStart w:id="6" w:name="_GoBack"/>
+      <w:bookmarkEnd w:id="6"/>
     </w:p>
     <w:p>
       <w:pPr>
-        <w:pStyle w:val="NormalWeb"/>
-      </w:pPr>
-    </w:p>
-    <w:p>
-      <w:pPr>
         <w:pStyle w:val="Titre2"/>
       </w:pPr>
-      <w:bookmarkStart w:id="6" w:name="_Toc434351137"/>
+      <w:bookmarkStart w:id="7" w:name="_Toc434762995"/>
       <w:r>
         <w:t>Contexte (Pourquoi se besoin)</w:t>
       </w:r>
-      <w:bookmarkEnd w:id="6"/>
+      <w:bookmarkEnd w:id="7"/>
       <w:r>
         <w:t xml:space="preserve"> </w:t>
       </w:r>
@@ -1987,16 +2014,15 @@
       </w:r>
     </w:p>
     <w:p/>
-    <w:p/>
     <w:p>
       <w:pPr>
         <w:pStyle w:val="Titre2"/>
       </w:pPr>
-      <w:bookmarkStart w:id="7" w:name="_Toc434351138"/>
+      <w:bookmarkStart w:id="8" w:name="_Toc434762996"/>
       <w:r>
         <w:t>Existant</w:t>
       </w:r>
-      <w:bookmarkEnd w:id="7"/>
+      <w:bookmarkEnd w:id="8"/>
     </w:p>
     <w:p/>
     <w:p>
@@ -2024,11 +2050,11 @@
       <w:pPr>
         <w:pStyle w:val="Titre2"/>
       </w:pPr>
-      <w:bookmarkStart w:id="8" w:name="_Toc434351139"/>
+      <w:bookmarkStart w:id="9" w:name="_Toc434762997"/>
       <w:r>
         <w:t>Comité de pilotage</w:t>
       </w:r>
-      <w:bookmarkEnd w:id="8"/>
+      <w:bookmarkEnd w:id="9"/>
     </w:p>
     <w:p/>
     <w:p>
@@ -2045,7 +2071,10 @@
         </w:numPr>
       </w:pPr>
       <w:r>
-        <w:t>PETITOT Jean-Charles, intermédiaire dans la gestion de projet du centre de formation</w:t>
+        <w:t>Monsieur Petitot</w:t>
+      </w:r>
+      <w:r>
+        <w:t>, intermédiaire dans la gestion de projet du centre de formation</w:t>
       </w:r>
     </w:p>
     <w:p>
@@ -2057,7 +2086,7 @@
         </w:numPr>
       </w:pPr>
       <w:r>
-        <w:t xml:space="preserve">Tact factory </w:t>
+        <w:t>Monsieur Gaillard, intermédiaire dans la réalisation dans les parties Android et Ios</w:t>
       </w:r>
     </w:p>
     <w:p>
@@ -2069,70 +2098,80 @@
         </w:numPr>
       </w:pPr>
       <w:r>
-        <w:t xml:space="preserve">Jeoffrey Godart Maitre d’ouvrage </w:t>
+        <w:t xml:space="preserve">Monsieur Dague, intermédiaire pour la partie Windows Phone  </w:t>
       </w:r>
     </w:p>
     <w:p>
       <w:pPr>
-        <w:pStyle w:val="Titre2"/>
-      </w:pPr>
-      <w:bookmarkStart w:id="9" w:name="_Toc434351140"/>
-      <w:r>
-        <w:t>Cible</w:t>
-      </w:r>
-      <w:bookmarkEnd w:id="9"/>
+        <w:pStyle w:val="Paragraphedeliste"/>
+        <w:numPr>
+          <w:ilvl w:val="0"/>
+          <w:numId w:val="3"/>
+        </w:numPr>
+      </w:pPr>
+      <w:r>
+        <w:t xml:space="preserve">Jeoffrey Godart Maitre </w:t>
+      </w:r>
+      <w:r>
+        <w:t>d’œuvre</w:t>
+      </w:r>
     </w:p>
     <w:p/>
     <w:p>
-      <w:r>
-        <w:t>Les cibles de cette application sont les élèves de L’institut d’informatique appliqué de Laval mais aussi les intervenants professionnels et responsables du centre de formation.</w:t>
-      </w:r>
-    </w:p>
-    <w:p>
       <w:pPr>
         <w:pStyle w:val="Titre2"/>
       </w:pPr>
-      <w:bookmarkStart w:id="10" w:name="_Toc434351141"/>
-      <w:r>
-        <w:t>Budget</w:t>
+      <w:bookmarkStart w:id="10" w:name="_Toc434762998"/>
+      <w:r>
+        <w:t>Cible</w:t>
       </w:r>
       <w:bookmarkEnd w:id="10"/>
-      <w:r>
-        <w:t xml:space="preserve"> </w:t>
-      </w:r>
-    </w:p>
-    <w:p/>
-    <w:p/>
-    <w:p/>
-    <w:p>
-      <w:pPr>
-        <w:pStyle w:val="Titre2"/>
-      </w:pPr>
-      <w:bookmarkStart w:id="11" w:name="_Toc434351142"/>
-      <w:r>
-        <w:t>Etape</w:t>
-      </w:r>
-      <w:bookmarkEnd w:id="11"/>
-      <w:r>
-        <w:t xml:space="preserve"> </w:t>
-      </w:r>
-    </w:p>
-    <w:p>
-      <w:pPr>
-        <w:pStyle w:val="NormalWeb"/>
-      </w:pPr>
-      <w:r>
-        <w:t xml:space="preserve">. </w:t>
-      </w:r>
-      <w:bookmarkStart w:id="12" w:name="_GoBack"/>
-      <w:bookmarkEnd w:id="12"/>
     </w:p>
     <w:p/>
     <w:p>
+      <w:r>
+        <w:t>Les cibles de cette application sont les élèves de L’institut d’informatique appliqué de Laval mais aussi les intervenants professionnels et responsables du centre de formation.</w:t>
+      </w:r>
+    </w:p>
+    <w:p>
       <w:pPr>
         <w:pStyle w:val="Titre2"/>
       </w:pPr>
-      <w:bookmarkStart w:id="13" w:name="_Toc434351143"/>
+      <w:bookmarkStart w:id="11" w:name="_Toc434762999"/>
+      <w:r>
+        <w:t>Budget</w:t>
+      </w:r>
+      <w:bookmarkEnd w:id="11"/>
+      <w:r>
+        <w:t xml:space="preserve"> </w:t>
+      </w:r>
+    </w:p>
+    <w:p/>
+    <w:p>
+      <w:r>
+        <w:t>Le budget disposé est le moins possible, donc s’orienter vers des solutions gratuites.</w:t>
+      </w:r>
+    </w:p>
+    <w:p/>
+    <w:p>
+      <w:pPr>
+        <w:pStyle w:val="Titre2"/>
+      </w:pPr>
+      <w:bookmarkStart w:id="12" w:name="_Toc434763000"/>
+      <w:r>
+        <w:t>Etape</w:t>
+      </w:r>
+      <w:bookmarkEnd w:id="12"/>
+      <w:r>
+        <w:t xml:space="preserve"> </w:t>
+      </w:r>
+    </w:p>
+    <w:p/>
+    <w:p>
+      <w:pPr>
+        <w:pStyle w:val="Titre2"/>
+      </w:pPr>
+      <w:bookmarkStart w:id="13" w:name="_Toc434763001"/>
       <w:r>
         <w:t>Délai</w:t>
       </w:r>
@@ -2141,13 +2180,17 @@
     <w:p/>
     <w:p>
       <w:r>
-        <w:t>La recette du projet devra être effectuée à la date du 8 juillet de l’année 2016.</w:t>
+        <w:t>La recette du projet devra être effectuée à la date du 8 juillet de l’année 2016</w:t>
+      </w:r>
+      <w:r>
+        <w:t xml:space="preserve"> à 9:00</w:t>
+      </w:r>
+      <w:r>
+        <w:t>.</w:t>
       </w:r>
       <w:r>
         <w:t xml:space="preserve"> </w:t>
       </w:r>
-    </w:p>
-    <w:p>
       <w:r>
         <w:br w:type="page"/>
       </w:r>
@@ -2158,7 +2201,7 @@
         <w:pStyle w:val="Titre1"/>
         <w:jc w:val="center"/>
       </w:pPr>
-      <w:bookmarkStart w:id="14" w:name="_Toc434351144"/>
+      <w:bookmarkStart w:id="14" w:name="_Toc434763002"/>
       <w:r>
         <w:t>Contenu</w:t>
       </w:r>
@@ -2173,7 +2216,7 @@
       <w:pPr>
         <w:pStyle w:val="Titre2"/>
       </w:pPr>
-      <w:bookmarkStart w:id="15" w:name="_Toc434351145"/>
+      <w:bookmarkStart w:id="15" w:name="_Toc434763003"/>
       <w:r>
         <w:t>Charte Graphique</w:t>
       </w:r>
@@ -2182,21 +2225,35 @@
     <w:p>
       <w:pPr>
         <w:pStyle w:val="Paragraphedeliste"/>
-        <w:numPr>
-          <w:ilvl w:val="0"/>
-          <w:numId w:val="2"/>
-        </w:numPr>
-      </w:pPr>
-      <w:r>
-        <w:t xml:space="preserve">Thème couleur client tact factory </w:t>
-      </w:r>
-      <w:proofErr w:type="gramStart"/>
-      <w:r>
-        <w:t>( Noir</w:t>
-      </w:r>
-      <w:proofErr w:type="gramEnd"/>
+      </w:pPr>
+    </w:p>
+    <w:p>
+      <w:pPr>
+        <w:pStyle w:val="Paragraphedeliste"/>
+      </w:pPr>
+      <w:r>
+        <w:t xml:space="preserve">La charte graphique devra respecter </w:t>
+      </w:r>
+      <w:r>
+        <w:t>les couleurs de</w:t>
+      </w:r>
+      <w:r>
+        <w:t xml:space="preserve"> la société</w:t>
+      </w:r>
+      <w:r>
+        <w:t xml:space="preserve"> Tact F</w:t>
+      </w:r>
+      <w:r>
+        <w:t xml:space="preserve">actory </w:t>
+      </w:r>
+      <w:r>
+        <w:t>(Noir</w:t>
+      </w:r>
       <w:r>
         <w:t xml:space="preserve"> et vert et blanc)</w:t>
+      </w:r>
+      <w:r>
+        <w:t>.</w:t>
       </w:r>
     </w:p>
     <w:p>
@@ -2256,7 +2313,7 @@
         <w:szCs w:val="28"/>
       </w:rPr>
       <w:pict>
-        <v:group id="_x0000_s2057" style="position:absolute;margin-left:10775.35pt;margin-top:0;width:532.9pt;height:53pt;flip:x;z-index:251662336;mso-position-horizontal:right;mso-position-horizontal-relative:page;mso-position-vertical:top;mso-position-vertical-relative:bottom-margin-area" coordorigin="15,14415" coordsize="10658,1060">
+        <v:group id="_x0000_s2057" style="position:absolute;margin-left:12220.45pt;margin-top:0;width:532.9pt;height:53pt;flip:x;z-index:251662336;mso-position-horizontal:right;mso-position-horizontal-relative:page;mso-position-vertical:top;mso-position-vertical-relative:bottom-margin-area" coordorigin="15,14415" coordsize="10658,1060">
           <v:shapetype id="_x0000_t32" coordsize="21600,21600" o:spt="32" o:oned="t" path="m,l21600,21600e" filled="f">
             <v:path arrowok="t" fillok="f" o:connecttype="none"/>
             <o:lock v:ext="edit" shapetype="t"/>
@@ -3788,10 +3845,13 @@
   <w:rsids>
     <w:rsidRoot w:val="00F60057"/>
     <w:rsid w:val="00124EE0"/>
+    <w:rsid w:val="0022499A"/>
     <w:rsid w:val="005B01CA"/>
     <w:rsid w:val="00822EE5"/>
     <w:rsid w:val="008335A9"/>
+    <w:rsid w:val="008813EC"/>
     <w:rsid w:val="00C1784F"/>
+    <w:rsid w:val="00D563E6"/>
     <w:rsid w:val="00E548DF"/>
     <w:rsid w:val="00F60057"/>
   </w:rsids>
@@ -4660,7 +4720,7 @@
 </file>
 
 <file path=customXml/itemProps2.xml><?xml version="1.0" encoding="utf-8"?>
-<ds:datastoreItem xmlns:ds="http://schemas.openxmlformats.org/officeDocument/2006/customXml" ds:itemID="{CA0D3BA3-637A-4C15-A214-A0F5092BC336}">
+<ds:datastoreItem xmlns:ds="http://schemas.openxmlformats.org/officeDocument/2006/customXml" ds:itemID="{40D3ABD2-A0A0-4B5F-82CC-089EAA2061BA}">
   <ds:schemaRefs>
     <ds:schemaRef ds:uri="http://schemas.openxmlformats.org/officeDocument/2006/bibliography"/>
   </ds:schemaRefs>

</xml_diff>

<commit_message>
Mise jour du cahier des charges pour mettre l'école comme rédacteur et non moi, modification de la maquette et exportation en format html pour permettre la navigation. Update du cahier des charges fonctionnelles pour la partie concernant les fonctions.
</commit_message>
<xml_diff>
--- a/Document/Cahier des charges Général.docx
+++ b/Document/Cahier des charges Général.docx
@@ -1,6 +1,6 @@
 
 <file path=word/document.xml><?xml version="1.0" encoding="utf-8"?>
-<w:document xmlns:wpc="http://schemas.microsoft.com/office/word/2010/wordprocessingCanvas" xmlns:mc="http://schemas.openxmlformats.org/markup-compatibility/2006" xmlns:o="urn:schemas-microsoft-com:office:office" xmlns:r="http://schemas.openxmlformats.org/officeDocument/2006/relationships" xmlns:m="http://schemas.openxmlformats.org/officeDocument/2006/math" xmlns:v="urn:schemas-microsoft-com:vml" xmlns:wp14="http://schemas.microsoft.com/office/word/2010/wordprocessingDrawing" xmlns:wp="http://schemas.openxmlformats.org/drawingml/2006/wordprocessingDrawing" xmlns:w10="urn:schemas-microsoft-com:office:word" xmlns:w="http://schemas.openxmlformats.org/wordprocessingml/2006/main" xmlns:w14="http://schemas.microsoft.com/office/word/2010/wordml" xmlns:w15="http://schemas.microsoft.com/office/word/2012/wordml" xmlns:wpg="http://schemas.microsoft.com/office/word/2010/wordprocessingGroup" xmlns:wpi="http://schemas.microsoft.com/office/word/2010/wordprocessingInk" xmlns:wne="http://schemas.microsoft.com/office/word/2006/wordml" xmlns:wps="http://schemas.microsoft.com/office/word/2010/wordprocessingShape" mc:Ignorable="w14 w15 wp14">
+<w:document xmlns:ve="http://schemas.openxmlformats.org/markup-compatibility/2006" xmlns:o="urn:schemas-microsoft-com:office:office" xmlns:r="http://schemas.openxmlformats.org/officeDocument/2006/relationships" xmlns:m="http://schemas.openxmlformats.org/officeDocument/2006/math" xmlns:v="urn:schemas-microsoft-com:vml" xmlns:wp="http://schemas.openxmlformats.org/drawingml/2006/wordprocessingDrawing" xmlns:w10="urn:schemas-microsoft-com:office:word" xmlns:w="http://schemas.openxmlformats.org/wordprocessingml/2006/main" xmlns:wne="http://schemas.microsoft.com/office/word/2006/wordml">
   <w:body>
     <w:sdt>
       <w:sdtPr>
@@ -33,7 +33,7 @@
           <w:tblPr>
             <w:tblpPr w:leftFromText="187" w:rightFromText="187" w:horzAnchor="margin" w:tblpYSpec="bottom"/>
             <w:tblW w:w="3000" w:type="pct"/>
-            <w:tblLook w:val="04A0" w:firstRow="1" w:lastRow="0" w:firstColumn="1" w:lastColumn="0" w:noHBand="0" w:noVBand="1"/>
+            <w:tblLook w:val="04A0"/>
           </w:tblPr>
           <w:tblGrid>
             <w:gridCol w:w="5573"/>
@@ -57,7 +57,6 @@
                 <w:dataBinding w:prefixMappings="xmlns:ns0='http://schemas.openxmlformats.org/package/2006/metadata/core-properties' xmlns:ns1='http://purl.org/dc/elements/1.1/'" w:xpath="/ns0:coreProperties[1]/ns1:title[1]" w:storeItemID="{6C3C8BC8-F283-45AE-878A-BAB7291924A1}"/>
                 <w:text/>
               </w:sdtPr>
-              <w:sdtEndPr/>
               <w:sdtContent>
                 <w:tc>
                   <w:tcPr>
@@ -118,7 +117,6 @@
                 <w:dataBinding w:prefixMappings="xmlns:ns0='http://schemas.openxmlformats.org/package/2006/metadata/core-properties' xmlns:ns1='http://purl.org/dc/elements/1.1/'" w:xpath="/ns0:coreProperties[1]/ns1:subject[1]" w:storeItemID="{6C3C8BC8-F283-45AE-878A-BAB7291924A1}"/>
                 <w:text/>
               </w:sdtPr>
-              <w:sdtEndPr/>
               <w:sdtContent>
                 <w:tc>
                   <w:tcPr>
@@ -190,7 +188,6 @@
                 <w:dataBinding w:prefixMappings="xmlns:ns0='http://schemas.openxmlformats.org/package/2006/metadata/core-properties' xmlns:ns1='http://purl.org/dc/elements/1.1/'" w:xpath="/ns0:coreProperties[1]/ns1:creator[1]" w:storeItemID="{6C3C8BC8-F283-45AE-878A-BAB7291924A1}"/>
                 <w:text/>
               </w:sdtPr>
-              <w:sdtEndPr/>
               <w:sdtContent>
                 <w:tc>
                   <w:tcPr>
@@ -204,13 +201,31 @@
                         <w:bCs/>
                       </w:rPr>
                     </w:pPr>
+                    <w:proofErr w:type="spellStart"/>
                     <w:r>
                       <w:rPr>
                         <w:b/>
                         <w:bCs/>
                       </w:rPr>
-                      <w:t>Jeoffrey Godart</w:t>
+                      <w:t>Jeoffrey</w:t>
                     </w:r>
+                    <w:proofErr w:type="spellEnd"/>
+                    <w:r>
+                      <w:rPr>
+                        <w:b/>
+                        <w:bCs/>
+                      </w:rPr>
+                      <w:t xml:space="preserve"> </w:t>
+                    </w:r>
+                    <w:proofErr w:type="spellStart"/>
+                    <w:r>
+                      <w:rPr>
+                        <w:b/>
+                        <w:bCs/>
+                      </w:rPr>
+                      <w:t>Godart</w:t>
+                    </w:r>
+                    <w:proofErr w:type="spellEnd"/>
                   </w:p>
                 </w:tc>
               </w:sdtContent>
@@ -236,7 +251,6 @@
                   <w:calendar w:val="gregorian"/>
                 </w:date>
               </w:sdtPr>
-              <w:sdtEndPr/>
               <w:sdtContent>
                 <w:tc>
                   <w:tcPr>
@@ -285,7 +299,7 @@
               <w:noProof/>
             </w:rPr>
             <w:pict>
-              <v:group id="_x0000_s1026" style="position:absolute;margin-left:3054.65pt;margin-top:0;width:264.55pt;height:690.65pt;z-index:251660288;mso-position-horizontal:right;mso-position-horizontal-relative:page;mso-position-vertical:bottom;mso-position-vertical-relative:page" coordorigin="5531,1258" coordsize="5291,13813">
+              <v:group id="_x0000_s1026" style="position:absolute;margin-left:3503.75pt;margin-top:0;width:264.55pt;height:690.65pt;z-index:251660288;mso-position-horizontal:right;mso-position-horizontal-relative:page;mso-position-vertical:bottom;mso-position-vertical-relative:page" coordorigin="5531,1258" coordsize="5291,13813">
                 <v:shapetype id="_x0000_t32" coordsize="21600,21600" o:spt="32" o:oned="t" path="m,l21600,21600e" filled="f">
                   <v:path arrowok="t" fillok="f" o:connecttype="none"/>
                   <o:lock v:ext="edit" shapetype="t"/>
@@ -323,7 +337,7 @@
               <w:noProof/>
             </w:rPr>
             <w:pict>
-              <v:group id="_x0000_s1032" style="position:absolute;margin-left:4435.7pt;margin-top:0;width:332.7pt;height:227.25pt;z-index:251661312;mso-position-horizontal:right;mso-position-horizontal-relative:margin;mso-position-vertical:top;mso-position-vertical-relative:page" coordorigin="4136,15" coordsize="6654,4545" o:allowincell="f">
+              <v:group id="_x0000_s1032" style="position:absolute;margin-left:5021.1pt;margin-top:0;width:332.7pt;height:227.25pt;z-index:251661312;mso-position-horizontal:right;mso-position-horizontal-relative:margin;mso-position-vertical:top;mso-position-vertical-relative:page" coordorigin="4136,15" coordsize="6654,4545" o:allowincell="f">
                 <v:shape id="_x0000_s1033" type="#_x0000_t32" style="position:absolute;left:4136;top:15;width:3058;height:3855" o:connectortype="straight" strokecolor="#93ccdb [1620]"/>
                 <v:oval id="_x0000_s1034" style="position:absolute;left:6674;top:444;width:4116;height:4116" fillcolor="#93ccdb [1620]" stroked="f"/>
                 <v:oval id="_x0000_s1035" style="position:absolute;left:6773;top:1058;width:3367;height:3367" fillcolor="#c9e6ed [820]" stroked="f"/>
@@ -357,7 +371,7 @@
       <w:tblPr>
         <w:tblStyle w:val="Grilledutableau"/>
         <w:tblW w:w="9421" w:type="dxa"/>
-        <w:tblLook w:val="04A0" w:firstRow="1" w:lastRow="0" w:firstColumn="1" w:lastColumn="0" w:noHBand="0" w:noVBand="1"/>
+        <w:tblLook w:val="04A0"/>
       </w:tblPr>
       <w:tblGrid>
         <w:gridCol w:w="1689"/>
@@ -457,9 +471,19 @@
             <w:pPr>
               <w:jc w:val="center"/>
             </w:pPr>
-            <w:r>
-              <w:t>Godart Jeoffrey</w:t>
-            </w:r>
+            <w:proofErr w:type="spellStart"/>
+            <w:r>
+              <w:t>Godart</w:t>
+            </w:r>
+            <w:proofErr w:type="spellEnd"/>
+            <w:r>
+              <w:t xml:space="preserve"> </w:t>
+            </w:r>
+            <w:proofErr w:type="spellStart"/>
+            <w:r>
+              <w:t>Jeoffrey</w:t>
+            </w:r>
+            <w:proofErr w:type="spellEnd"/>
           </w:p>
         </w:tc>
         <w:tc>
@@ -518,9 +542,19 @@
             <w:pPr>
               <w:jc w:val="center"/>
             </w:pPr>
-            <w:r>
-              <w:t>Godart Jeoffrey</w:t>
-            </w:r>
+            <w:proofErr w:type="spellStart"/>
+            <w:r>
+              <w:t>Godart</w:t>
+            </w:r>
+            <w:proofErr w:type="spellEnd"/>
+            <w:r>
+              <w:t xml:space="preserve"> </w:t>
+            </w:r>
+            <w:proofErr w:type="spellStart"/>
+            <w:r>
+              <w:t>Jeoffrey</w:t>
+            </w:r>
+            <w:proofErr w:type="spellEnd"/>
           </w:p>
         </w:tc>
         <w:tc>
@@ -624,7 +658,6 @@
           <w:docPartUnique/>
         </w:docPartObj>
       </w:sdtPr>
-      <w:sdtEndPr/>
       <w:sdtContent>
         <w:p>
           <w:pPr>
@@ -1721,162 +1754,81 @@
       </w:pPr>
     </w:p>
     <w:p>
-      <w:pPr>
+      <w:r>
+        <w:t xml:space="preserve">La mission de l’Institut d’Informatique Appliquée de Laval est de mettre au service des entreprises mayennaises des </w:t>
+      </w:r>
+      <w:r>
         <w:rPr>
-          <w:lang w:eastAsia="fr-FR"/>
-        </w:rPr>
-      </w:pPr>
-      <w:r>
-        <w:rPr>
-          <w:lang w:eastAsia="fr-FR"/>
-        </w:rPr>
-        <w:t>L</w:t>
-      </w:r>
-      <w:r>
-        <w:rPr>
-          <w:lang w:eastAsia="fr-FR"/>
-        </w:rPr>
-        <w:t xml:space="preserve">’Institut d’Informatique Appliquée de Laval </w:t>
-      </w:r>
-      <w:r>
-        <w:rPr>
-          <w:lang w:eastAsia="fr-FR"/>
-        </w:rPr>
-        <w:t>a pour but</w:t>
-      </w:r>
-      <w:r>
-        <w:rPr>
-          <w:lang w:eastAsia="fr-FR"/>
-        </w:rPr>
-        <w:t xml:space="preserve"> de mettre au service des entreprises des </w:t>
-      </w:r>
-      <w:r>
-        <w:rPr>
-          <w:b/>
-          <w:bCs/>
-          <w:lang w:eastAsia="fr-FR"/>
+          <w:rStyle w:val="lev"/>
+          <w:b w:val="0"/>
+          <w:color w:val="000000" w:themeColor="text1"/>
+          <w:shd w:val="clear" w:color="auto" w:fill="FFFFFF" w:themeFill="background1"/>
         </w:rPr>
         <w:t>diplômés hautement qualifiés</w:t>
       </w:r>
       <w:r>
+        <w:t>.</w:t>
+      </w:r>
+    </w:p>
+    <w:p>
+      <w:r>
+        <w:t>Nous mettons à disposition – futurs cadres – le savoir, les techniques et les méthodes pour réussir une carrière dans un environnement professionnel toujours plus exigeant, en proposant des formations en informatique de qualité, du BTS au Bac +5, en priorité en alternance.</w:t>
+      </w:r>
+    </w:p>
+    <w:p>
+      <w:pPr>
         <w:rPr>
-          <w:lang w:eastAsia="fr-FR"/>
+          <w:color w:val="000000" w:themeColor="text1"/>
         </w:rPr>
-        <w:t>.</w:t>
-      </w:r>
-    </w:p>
-    <w:p>
+      </w:pPr>
       <w:r>
         <w:rPr>
-          <w:lang w:eastAsia="fr-FR"/>
+          <w:rStyle w:val="lev"/>
+          <w:b w:val="0"/>
+          <w:color w:val="000000" w:themeColor="text1"/>
         </w:rPr>
-        <w:t>Elle agit sur deux fronts en premier lieu en enseignant à des futurs professionnels</w:t>
+        <w:t>L’Institut d’Informatique Appliquée de Laval accompagne les étudiants</w:t>
       </w:r>
       <w:r>
         <w:rPr>
           <w:rStyle w:val="apple-converted-space"/>
-          <w:rFonts w:ascii="Verdana" w:hAnsi="Verdana"/>
-          <w:color w:val="666666"/>
-          <w:sz w:val="20"/>
-          <w:szCs w:val="20"/>
+          <w:color w:val="000000" w:themeColor="text1"/>
         </w:rPr>
         <w:t> </w:t>
       </w:r>
       <w:r>
-        <w:t>le savoir, les techniques et les méthodes pour réussir une carrière dans un environnement professionnel toujours plus exigeant.</w:t>
-      </w:r>
-    </w:p>
-    <w:p>
-      <w:pPr>
         <w:rPr>
-          <w:lang w:eastAsia="fr-FR"/>
+          <w:color w:val="000000" w:themeColor="text1"/>
         </w:rPr>
-      </w:pPr>
-      <w:r>
-        <w:t>En second lieu d</w:t>
-      </w:r>
-      <w:r>
-        <w:t>epuis plus de 25 ans, l’Institut d’Informatique Appliquée de Laval a noué des liens très étroits avec les entreprises mayennaises, mais éga</w:t>
-      </w:r>
-      <w:r>
-        <w:t xml:space="preserve">lement ligériennes et </w:t>
-      </w:r>
-      <w:r>
-        <w:t>bretonnes</w:t>
-      </w:r>
-      <w:r>
-        <w:t>. Grâce</w:t>
-      </w:r>
-      <w:r>
+        <w:t>dans la recherche d’un poste en adéquation avec sa formation, son projet professionnel et sa personnalité.</w:t>
+      </w:r>
+    </w:p>
+    <w:p>
+      <w:pPr>
         <w:rPr>
-          <w:lang w:eastAsia="fr-FR"/>
+          <w:color w:val="000000" w:themeColor="text1"/>
         </w:rPr>
-        <w:t xml:space="preserve"> aux nombreuses périodes d’immersion professionnelle, l’Institut d’Informatique Appliquée met sa formation au service </w:t>
-      </w:r>
+      </w:pPr>
       <w:r>
         <w:rPr>
-          <w:lang w:eastAsia="fr-FR"/>
+          <w:color w:val="000000" w:themeColor="text1"/>
         </w:rPr>
-        <w:t>de ses</w:t>
+        <w:t>Depuis plus de 25 ans, l’établissement a tissé un réseau, composé d’entreprises et d’organisations professionnelles partenaires qui démontre son savoir faire, la qualité de ses formations et des compétences acquises par nos étudiants.</w:t>
       </w:r>
       <w:r>
         <w:rPr>
-          <w:lang w:eastAsia="fr-FR"/>
-        </w:rPr>
-        <w:t xml:space="preserve"> entreprises en mettant à disposition des étudiants</w:t>
-      </w:r>
-      <w:r>
-        <w:rPr>
-          <w:lang w:eastAsia="fr-FR"/>
-        </w:rPr>
-        <w:t>.</w:t>
-      </w:r>
-      <w:r>
-        <w:rPr>
-          <w:lang w:eastAsia="fr-FR"/>
+          <w:color w:val="000000" w:themeColor="text1"/>
         </w:rPr>
         <w:t xml:space="preserve"> </w:t>
       </w:r>
-    </w:p>
-    <w:p>
-      <w:pPr>
+      <w:r>
         <w:rPr>
-          <w:lang w:eastAsia="fr-FR"/>
+          <w:rStyle w:val="lev"/>
+          <w:b w:val="0"/>
+          <w:color w:val="000000" w:themeColor="text1"/>
         </w:rPr>
-      </w:pPr>
-      <w:r>
-        <w:t xml:space="preserve">Ce qui permet une situation de gagnant-gagnant, aux étudiants de se confronter à la réalité du monde de l’entreprise et pour les entreprises des futurs professionnels capable </w:t>
-      </w:r>
-      <w:r>
-        <w:rPr>
-          <w:lang w:eastAsia="fr-FR"/>
-        </w:rPr>
-        <w:t>d’apporter à travers leurs compétences aussi bien techniques qu’humaines une plus-value certaine</w:t>
-      </w:r>
-      <w:r>
-        <w:rPr>
-          <w:lang w:eastAsia="fr-FR"/>
-        </w:rPr>
-        <w:t xml:space="preserve"> pour les sociétés</w:t>
-      </w:r>
-      <w:r>
-        <w:rPr>
-          <w:lang w:eastAsia="fr-FR"/>
-        </w:rPr>
-        <w:t>.</w:t>
-      </w:r>
-    </w:p>
-    <w:p>
-      <w:pPr>
-        <w:pStyle w:val="NormalWeb"/>
-        <w:spacing w:before="180" w:beforeAutospacing="0" w:after="180" w:afterAutospacing="0" w:line="273" w:lineRule="atLeast"/>
-        <w:rPr>
-          <w:rFonts w:ascii="Verdana" w:hAnsi="Verdana"/>
-          <w:color w:val="666666"/>
-          <w:sz w:val="20"/>
-          <w:szCs w:val="20"/>
-        </w:rPr>
-      </w:pPr>
+        <w:t>Pour près de 75 % des étudiants Bac+5, l’entreprise qui héberge l’étudiant a proposé un contrat avant même l’obtention du diplôme.</w:t>
+      </w:r>
     </w:p>
     <w:p>
       <w:pPr>
@@ -1951,34 +1903,38 @@
       </w:r>
       <w:bookmarkEnd w:id="5"/>
     </w:p>
-    <w:p/>
-    <w:p>
-      <w:r>
-        <w:t>L’institut d’i</w:t>
-      </w:r>
-      <w:r>
-        <w:t xml:space="preserve">nformatique appliquée de Laval </w:t>
-      </w:r>
-      <w:r>
-        <w:t>souhaiterait simplifié sont système de notations par QCM papier en le transformant en une application mobile</w:t>
-      </w:r>
-      <w:r>
-        <w:t xml:space="preserve"> (Ios</w:t>
-      </w:r>
-      <w:r>
-        <w:t xml:space="preserve"> version 8.0</w:t>
-      </w:r>
-      <w:r>
-        <w:t>, Android</w:t>
-      </w:r>
-      <w:r>
-        <w:t xml:space="preserve"> 4.1</w:t>
-      </w:r>
-      <w:r>
-        <w:t>, Windows Phone)</w:t>
-      </w:r>
-      <w:r>
-        <w:t xml:space="preserve"> et web. </w:t>
+    <w:p>
+      <w:r>
+        <w:t xml:space="preserve">Nous souhaiterions </w:t>
+      </w:r>
+      <w:r>
+        <w:t>simplifier</w:t>
+      </w:r>
+      <w:r>
+        <w:t xml:space="preserve"> notre système de QCM papier en le fessant </w:t>
+      </w:r>
+      <w:r>
+        <w:t>passé</w:t>
+      </w:r>
+      <w:r>
+        <w:t xml:space="preserve"> sur un format mobile</w:t>
+      </w:r>
+      <w:r>
+        <w:t xml:space="preserve"> pour Ios</w:t>
+      </w:r>
+      <w:r>
+        <w:t xml:space="preserve">, </w:t>
+      </w:r>
+      <w:proofErr w:type="spellStart"/>
+      <w:r>
+        <w:t>Android</w:t>
+      </w:r>
+      <w:proofErr w:type="spellEnd"/>
+      <w:r>
+        <w:t xml:space="preserve"> ainsi que Windows Phone</w:t>
+      </w:r>
+      <w:r>
+        <w:t xml:space="preserve">. </w:t>
       </w:r>
       <w:bookmarkStart w:id="6" w:name="_GoBack"/>
       <w:bookmarkEnd w:id="6"/>
@@ -1989,12 +1945,9 @@
       </w:pPr>
       <w:bookmarkStart w:id="7" w:name="_Toc434762995"/>
       <w:r>
-        <w:t>Contexte (Pourquoi se besoin)</w:t>
+        <w:t xml:space="preserve">Contexte </w:t>
       </w:r>
       <w:bookmarkEnd w:id="7"/>
-      <w:r>
-        <w:t xml:space="preserve"> </w:t>
-      </w:r>
     </w:p>
     <w:p/>
     <w:p>
@@ -2007,7 +1960,10 @@
         <w:t>En mettant aussi en avant le l’outil informatiqu</w:t>
       </w:r>
       <w:r>
-        <w:t>e base des formations au sein du centre de formation</w:t>
+        <w:t>e base des formations au sein de notre</w:t>
+      </w:r>
+      <w:r>
+        <w:t xml:space="preserve"> centre de formation</w:t>
       </w:r>
       <w:r>
         <w:t>.</w:t>
@@ -2059,7 +2015,10 @@
     <w:p/>
     <w:p>
       <w:r>
-        <w:t xml:space="preserve">Le comité de pilotage comptera X personnes : </w:t>
+        <w:t>Le comité de pilotage comptera 3</w:t>
+      </w:r>
+      <w:r>
+        <w:t xml:space="preserve"> personnes : </w:t>
       </w:r>
     </w:p>
     <w:p>
@@ -2071,8 +2030,13 @@
         </w:numPr>
       </w:pPr>
       <w:r>
-        <w:t>Monsieur Petitot</w:t>
-      </w:r>
+        <w:t xml:space="preserve">Monsieur </w:t>
+      </w:r>
+      <w:proofErr w:type="spellStart"/>
+      <w:r>
+        <w:t>Petitot</w:t>
+      </w:r>
+      <w:proofErr w:type="spellEnd"/>
       <w:r>
         <w:t>, intermédiaire dans la gestion de projet du centre de formation</w:t>
       </w:r>
@@ -2086,7 +2050,15 @@
         </w:numPr>
       </w:pPr>
       <w:r>
-        <w:t>Monsieur Gaillard, intermédiaire dans la réalisation dans les parties Android et Ios</w:t>
+        <w:t xml:space="preserve">Monsieur Gaillard, intermédiaire dans la réalisation dans les parties </w:t>
+      </w:r>
+      <w:proofErr w:type="spellStart"/>
+      <w:r>
+        <w:t>Android</w:t>
+      </w:r>
+      <w:proofErr w:type="spellEnd"/>
+      <w:r>
+        <w:t xml:space="preserve"> et Ios</w:t>
       </w:r>
     </w:p>
     <w:p>
@@ -2101,21 +2073,6 @@
         <w:t xml:space="preserve">Monsieur Dague, intermédiaire pour la partie Windows Phone  </w:t>
       </w:r>
     </w:p>
-    <w:p>
-      <w:pPr>
-        <w:pStyle w:val="Paragraphedeliste"/>
-        <w:numPr>
-          <w:ilvl w:val="0"/>
-          <w:numId w:val="3"/>
-        </w:numPr>
-      </w:pPr>
-      <w:r>
-        <w:t xml:space="preserve">Jeoffrey Godart Maitre </w:t>
-      </w:r>
-      <w:r>
-        <w:t>d’œuvre</w:t>
-      </w:r>
-    </w:p>
     <w:p/>
     <w:p>
       <w:pPr>
@@ -2241,10 +2198,18 @@
         <w:t xml:space="preserve"> la société</w:t>
       </w:r>
       <w:r>
-        <w:t xml:space="preserve"> Tact F</w:t>
-      </w:r>
-      <w:r>
-        <w:t xml:space="preserve">actory </w:t>
+        <w:t xml:space="preserve"> Tact </w:t>
+      </w:r>
+      <w:proofErr w:type="spellStart"/>
+      <w:r>
+        <w:t>F</w:t>
+      </w:r>
+      <w:r>
+        <w:t>actory</w:t>
+      </w:r>
+      <w:proofErr w:type="spellEnd"/>
+      <w:r>
+        <w:t xml:space="preserve"> </w:t>
       </w:r>
       <w:r>
         <w:t>(Noir</w:t>
@@ -2275,7 +2240,7 @@
 </file>
 
 <file path=word/endnotes.xml><?xml version="1.0" encoding="utf-8"?>
-<w:endnotes xmlns:wpc="http://schemas.microsoft.com/office/word/2010/wordprocessingCanvas" xmlns:mc="http://schemas.openxmlformats.org/markup-compatibility/2006" xmlns:o="urn:schemas-microsoft-com:office:office" xmlns:r="http://schemas.openxmlformats.org/officeDocument/2006/relationships" xmlns:m="http://schemas.openxmlformats.org/officeDocument/2006/math" xmlns:v="urn:schemas-microsoft-com:vml" xmlns:wp14="http://schemas.microsoft.com/office/word/2010/wordprocessingDrawing" xmlns:wp="http://schemas.openxmlformats.org/drawingml/2006/wordprocessingDrawing" xmlns:w10="urn:schemas-microsoft-com:office:word" xmlns:w="http://schemas.openxmlformats.org/wordprocessingml/2006/main" xmlns:w14="http://schemas.microsoft.com/office/word/2010/wordml" xmlns:w15="http://schemas.microsoft.com/office/word/2012/wordml" xmlns:wpg="http://schemas.microsoft.com/office/word/2010/wordprocessingGroup" xmlns:wpi="http://schemas.microsoft.com/office/word/2010/wordprocessingInk" xmlns:wne="http://schemas.microsoft.com/office/word/2006/wordml" xmlns:wps="http://schemas.microsoft.com/office/word/2010/wordprocessingShape" mc:Ignorable="w14 w15 wp14">
+<w:endnotes xmlns:ve="http://schemas.openxmlformats.org/markup-compatibility/2006" xmlns:o="urn:schemas-microsoft-com:office:office" xmlns:r="http://schemas.openxmlformats.org/officeDocument/2006/relationships" xmlns:m="http://schemas.openxmlformats.org/officeDocument/2006/math" xmlns:v="urn:schemas-microsoft-com:vml" xmlns:wp="http://schemas.openxmlformats.org/drawingml/2006/wordprocessingDrawing" xmlns:w10="urn:schemas-microsoft-com:office:word" xmlns:w="http://schemas.openxmlformats.org/wordprocessingml/2006/main" xmlns:wne="http://schemas.microsoft.com/office/word/2006/wordml">
   <w:endnote w:type="separator" w:id="-1">
     <w:p>
       <w:pPr>
@@ -2300,7 +2265,7 @@
 </file>
 
 <file path=word/footer1.xml><?xml version="1.0" encoding="utf-8"?>
-<w:ftr xmlns:wpc="http://schemas.microsoft.com/office/word/2010/wordprocessingCanvas" xmlns:mc="http://schemas.openxmlformats.org/markup-compatibility/2006" xmlns:o="urn:schemas-microsoft-com:office:office" xmlns:r="http://schemas.openxmlformats.org/officeDocument/2006/relationships" xmlns:m="http://schemas.openxmlformats.org/officeDocument/2006/math" xmlns:v="urn:schemas-microsoft-com:vml" xmlns:wp14="http://schemas.microsoft.com/office/word/2010/wordprocessingDrawing" xmlns:wp="http://schemas.openxmlformats.org/drawingml/2006/wordprocessingDrawing" xmlns:w10="urn:schemas-microsoft-com:office:word" xmlns:w="http://schemas.openxmlformats.org/wordprocessingml/2006/main" xmlns:w14="http://schemas.microsoft.com/office/word/2010/wordml" xmlns:w15="http://schemas.microsoft.com/office/word/2012/wordml" xmlns:wpg="http://schemas.microsoft.com/office/word/2010/wordprocessingGroup" xmlns:wpi="http://schemas.microsoft.com/office/word/2010/wordprocessingInk" xmlns:wne="http://schemas.microsoft.com/office/word/2006/wordml" xmlns:wps="http://schemas.microsoft.com/office/word/2010/wordprocessingShape" mc:Ignorable="w14 w15 wp14">
+<w:ftr xmlns:ve="http://schemas.openxmlformats.org/markup-compatibility/2006" xmlns:o="urn:schemas-microsoft-com:office:office" xmlns:r="http://schemas.openxmlformats.org/officeDocument/2006/relationships" xmlns:m="http://schemas.openxmlformats.org/officeDocument/2006/math" xmlns:v="urn:schemas-microsoft-com:vml" xmlns:wp="http://schemas.openxmlformats.org/drawingml/2006/wordprocessingDrawing" xmlns:w10="urn:schemas-microsoft-com:office:word" xmlns:w="http://schemas.openxmlformats.org/wordprocessingml/2006/main" xmlns:wne="http://schemas.microsoft.com/office/word/2006/wordml">
   <w:p>
     <w:pPr>
       <w:pStyle w:val="Pieddepage"/>
@@ -2313,7 +2278,7 @@
         <w:szCs w:val="28"/>
       </w:rPr>
       <w:pict>
-        <v:group id="_x0000_s2057" style="position:absolute;margin-left:12220.45pt;margin-top:0;width:532.9pt;height:53pt;flip:x;z-index:251662336;mso-position-horizontal:right;mso-position-horizontal-relative:page;mso-position-vertical:top;mso-position-vertical-relative:bottom-margin-area" coordorigin="15,14415" coordsize="10658,1060">
+        <v:group id="_x0000_s2057" style="position:absolute;margin-left:13206.25pt;margin-top:0;width:532.9pt;height:53pt;flip:x;z-index:251662336;mso-position-horizontal:right;mso-position-horizontal-relative:page;mso-position-vertical:top;mso-position-vertical-relative:bottom-margin-area" coordorigin="15,14415" coordsize="10658,1060">
           <v:shapetype id="_x0000_t32" coordsize="21600,21600" o:spt="32" o:oned="t" path="m,l21600,21600e" filled="f">
             <v:path arrowok="t" fillok="f" o:connecttype="none"/>
             <o:lock v:ext="edit" shapetype="t"/>
@@ -2329,27 +2294,14 @@
                     <w:pStyle w:val="En-tte"/>
                     <w:jc w:val="center"/>
                   </w:pPr>
-                  <w:r>
-                    <w:fldChar w:fldCharType="begin"/>
-                  </w:r>
-                  <w:r>
-                    <w:instrText xml:space="preserve"> PAGE   \* MERGEFORMAT </w:instrText>
-                  </w:r>
-                  <w:r>
-                    <w:fldChar w:fldCharType="separate"/>
-                  </w:r>
-                  <w:r>
-                    <w:rPr>
-                      <w:noProof/>
-                    </w:rPr>
-                    <w:t>7</w:t>
-                  </w:r>
-                  <w:r>
-                    <w:rPr>
-                      <w:noProof/>
-                    </w:rPr>
-                    <w:fldChar w:fldCharType="end"/>
-                  </w:r>
+                  <w:fldSimple w:instr=" PAGE   \* MERGEFORMAT ">
+                    <w:r>
+                      <w:rPr>
+                        <w:noProof/>
+                      </w:rPr>
+                      <w:t>5</w:t>
+                    </w:r>
+                  </w:fldSimple>
                 </w:p>
               </w:txbxContent>
             </v:textbox>
@@ -2363,7 +2315,7 @@
 </file>
 
 <file path=word/footnotes.xml><?xml version="1.0" encoding="utf-8"?>
-<w:footnotes xmlns:wpc="http://schemas.microsoft.com/office/word/2010/wordprocessingCanvas" xmlns:mc="http://schemas.openxmlformats.org/markup-compatibility/2006" xmlns:o="urn:schemas-microsoft-com:office:office" xmlns:r="http://schemas.openxmlformats.org/officeDocument/2006/relationships" xmlns:m="http://schemas.openxmlformats.org/officeDocument/2006/math" xmlns:v="urn:schemas-microsoft-com:vml" xmlns:wp14="http://schemas.microsoft.com/office/word/2010/wordprocessingDrawing" xmlns:wp="http://schemas.openxmlformats.org/drawingml/2006/wordprocessingDrawing" xmlns:w10="urn:schemas-microsoft-com:office:word" xmlns:w="http://schemas.openxmlformats.org/wordprocessingml/2006/main" xmlns:w14="http://schemas.microsoft.com/office/word/2010/wordml" xmlns:w15="http://schemas.microsoft.com/office/word/2012/wordml" xmlns:wpg="http://schemas.microsoft.com/office/word/2010/wordprocessingGroup" xmlns:wpi="http://schemas.microsoft.com/office/word/2010/wordprocessingInk" xmlns:wne="http://schemas.microsoft.com/office/word/2006/wordml" xmlns:wps="http://schemas.microsoft.com/office/word/2010/wordprocessingShape" mc:Ignorable="w14 w15 wp14">
+<w:footnotes xmlns:ve="http://schemas.openxmlformats.org/markup-compatibility/2006" xmlns:o="urn:schemas-microsoft-com:office:office" xmlns:r="http://schemas.openxmlformats.org/officeDocument/2006/relationships" xmlns:m="http://schemas.openxmlformats.org/officeDocument/2006/math" xmlns:v="urn:schemas-microsoft-com:vml" xmlns:wp="http://schemas.openxmlformats.org/drawingml/2006/wordprocessingDrawing" xmlns:w10="urn:schemas-microsoft-com:office:word" xmlns:w="http://schemas.openxmlformats.org/wordprocessingml/2006/main" xmlns:wne="http://schemas.microsoft.com/office/word/2006/wordml">
   <w:footnote w:type="separator" w:id="-1">
     <w:p>
       <w:pPr>
@@ -2388,7 +2340,7 @@
 </file>
 
 <file path=word/header1.xml><?xml version="1.0" encoding="utf-8"?>
-<w:hdr xmlns:wpc="http://schemas.microsoft.com/office/word/2010/wordprocessingCanvas" xmlns:mc="http://schemas.openxmlformats.org/markup-compatibility/2006" xmlns:o="urn:schemas-microsoft-com:office:office" xmlns:r="http://schemas.openxmlformats.org/officeDocument/2006/relationships" xmlns:m="http://schemas.openxmlformats.org/officeDocument/2006/math" xmlns:v="urn:schemas-microsoft-com:vml" xmlns:wp14="http://schemas.microsoft.com/office/word/2010/wordprocessingDrawing" xmlns:wp="http://schemas.openxmlformats.org/drawingml/2006/wordprocessingDrawing" xmlns:w10="urn:schemas-microsoft-com:office:word" xmlns:w="http://schemas.openxmlformats.org/wordprocessingml/2006/main" xmlns:w14="http://schemas.microsoft.com/office/word/2010/wordml" xmlns:w15="http://schemas.microsoft.com/office/word/2012/wordml" xmlns:wpg="http://schemas.microsoft.com/office/word/2010/wordprocessingGroup" xmlns:wpi="http://schemas.microsoft.com/office/word/2010/wordprocessingInk" xmlns:wne="http://schemas.microsoft.com/office/word/2006/wordml" xmlns:wps="http://schemas.microsoft.com/office/word/2010/wordprocessingShape" mc:Ignorable="w14 w15 wp14">
+<w:hdr xmlns:ve="http://schemas.openxmlformats.org/markup-compatibility/2006" xmlns:o="urn:schemas-microsoft-com:office:office" xmlns:r="http://schemas.openxmlformats.org/officeDocument/2006/relationships" xmlns:m="http://schemas.openxmlformats.org/officeDocument/2006/math" xmlns:v="urn:schemas-microsoft-com:vml" xmlns:wp="http://schemas.openxmlformats.org/drawingml/2006/wordprocessingDrawing" xmlns:w10="urn:schemas-microsoft-com:office:word" xmlns:w="http://schemas.openxmlformats.org/wordprocessingml/2006/main" xmlns:wne="http://schemas.microsoft.com/office/word/2006/wordml">
   <w:p>
     <w:pPr>
       <w:pStyle w:val="En-tte"/>
@@ -2407,13 +2359,9 @@
                   <w:sdtPr>
                     <w:alias w:val="Titre"/>
                     <w:id w:val="538682326"/>
-                    <w:placeholder>
-                      <w:docPart w:val="20C478D913354D2E8A81246D5D6ACACC"/>
-                    </w:placeholder>
                     <w:dataBinding w:prefixMappings="xmlns:ns0='http://schemas.openxmlformats.org/package/2006/metadata/core-properties' xmlns:ns1='http://purl.org/dc/elements/1.1/'" w:xpath="/ns0:coreProperties[1]/ns1:title[1]" w:storeItemID="{6C3C8BC8-F283-45AE-878A-BAB7291924A1}"/>
                     <w:text/>
                   </w:sdtPr>
-                  <w:sdtEndPr/>
                   <w:sdtContent>
                     <w:p>
                       <w:pPr>
@@ -2444,7 +2392,6 @@
                       <w:calendar w:val="gregorian"/>
                     </w:date>
                   </w:sdtPr>
-                  <w:sdtEndPr/>
                   <w:sdtContent>
                     <w:p>
                       <w:pPr>
@@ -2469,8 +2416,8 @@
 </file>
 
 <file path=word/numbering.xml><?xml version="1.0" encoding="utf-8"?>
-<w:numbering xmlns:wpc="http://schemas.microsoft.com/office/word/2010/wordprocessingCanvas" xmlns:mc="http://schemas.openxmlformats.org/markup-compatibility/2006" xmlns:o="urn:schemas-microsoft-com:office:office" xmlns:r="http://schemas.openxmlformats.org/officeDocument/2006/relationships" xmlns:m="http://schemas.openxmlformats.org/officeDocument/2006/math" xmlns:v="urn:schemas-microsoft-com:vml" xmlns:wp14="http://schemas.microsoft.com/office/word/2010/wordprocessingDrawing" xmlns:wp="http://schemas.openxmlformats.org/drawingml/2006/wordprocessingDrawing" xmlns:w10="urn:schemas-microsoft-com:office:word" xmlns:w="http://schemas.openxmlformats.org/wordprocessingml/2006/main" xmlns:w14="http://schemas.microsoft.com/office/word/2010/wordml" xmlns:w15="http://schemas.microsoft.com/office/word/2012/wordml" xmlns:wpg="http://schemas.microsoft.com/office/word/2010/wordprocessingGroup" xmlns:wpi="http://schemas.microsoft.com/office/word/2010/wordprocessingInk" xmlns:wne="http://schemas.microsoft.com/office/word/2006/wordml" xmlns:wps="http://schemas.microsoft.com/office/word/2010/wordprocessingShape" mc:Ignorable="w14 w15 wp14">
-  <w:abstractNum w:abstractNumId="0" w15:restartNumberingAfterBreak="0">
+<w:numbering xmlns:ve="http://schemas.openxmlformats.org/markup-compatibility/2006" xmlns:o="urn:schemas-microsoft-com:office:office" xmlns:r="http://schemas.openxmlformats.org/officeDocument/2006/relationships" xmlns:m="http://schemas.openxmlformats.org/officeDocument/2006/math" xmlns:v="urn:schemas-microsoft-com:vml" xmlns:wp="http://schemas.openxmlformats.org/drawingml/2006/wordprocessingDrawing" xmlns:w10="urn:schemas-microsoft-com:office:word" xmlns:w="http://schemas.openxmlformats.org/wordprocessingml/2006/main" xmlns:wne="http://schemas.microsoft.com/office/word/2006/wordml">
+  <w:abstractNum w:abstractNumId="0">
     <w:nsid w:val="488552A5"/>
     <w:multiLevelType w:val="hybridMultilevel"/>
     <w:tmpl w:val="6FFA2510"/>
@@ -2583,7 +2530,7 @@
       </w:rPr>
     </w:lvl>
   </w:abstractNum>
-  <w:abstractNum w:abstractNumId="1" w15:restartNumberingAfterBreak="0">
+  <w:abstractNum w:abstractNumId="1">
     <w:nsid w:val="4E113A67"/>
     <w:multiLevelType w:val="hybridMultilevel"/>
     <w:tmpl w:val="F9189E9C"/>
@@ -2695,7 +2642,7 @@
       </w:rPr>
     </w:lvl>
   </w:abstractNum>
-  <w:abstractNum w:abstractNumId="2" w15:restartNumberingAfterBreak="0">
+  <w:abstractNum w:abstractNumId="2">
     <w:nsid w:val="70930F5C"/>
     <w:multiLevelType w:val="multilevel"/>
     <w:tmpl w:val="EEF6EF66"/>
@@ -2857,7 +2804,7 @@
 </file>
 
 <file path=word/styles.xml><?xml version="1.0" encoding="utf-8"?>
-<w:styles xmlns:mc="http://schemas.openxmlformats.org/markup-compatibility/2006" xmlns:r="http://schemas.openxmlformats.org/officeDocument/2006/relationships" xmlns:w="http://schemas.openxmlformats.org/wordprocessingml/2006/main" xmlns:w14="http://schemas.microsoft.com/office/word/2010/wordml" xmlns:w15="http://schemas.microsoft.com/office/word/2012/wordml" mc:Ignorable="w14 w15">
+<w:styles xmlns:r="http://schemas.openxmlformats.org/officeDocument/2006/relationships" xmlns:w="http://schemas.openxmlformats.org/wordprocessingml/2006/main">
   <w:docDefaults>
     <w:rPrDefault>
       <w:rPr>
@@ -2873,378 +2820,144 @@
       </w:pPr>
     </w:pPrDefault>
   </w:docDefaults>
-  <w:latentStyles w:defLockedState="0" w:defUIPriority="99" w:defSemiHidden="0" w:defUnhideWhenUsed="0" w:defQFormat="0" w:count="371">
-    <w:lsdException w:name="Normal" w:uiPriority="0" w:qFormat="1"/>
-    <w:lsdException w:name="heading 1" w:uiPriority="9" w:qFormat="1"/>
-    <w:lsdException w:name="heading 2" w:semiHidden="1" w:uiPriority="9" w:unhideWhenUsed="1" w:qFormat="1"/>
-    <w:lsdException w:name="heading 3" w:semiHidden="1" w:uiPriority="9" w:unhideWhenUsed="1" w:qFormat="1"/>
-    <w:lsdException w:name="heading 4" w:semiHidden="1" w:uiPriority="9" w:unhideWhenUsed="1" w:qFormat="1"/>
-    <w:lsdException w:name="heading 5" w:semiHidden="1" w:uiPriority="9" w:unhideWhenUsed="1" w:qFormat="1"/>
-    <w:lsdException w:name="heading 6" w:semiHidden="1" w:uiPriority="9" w:unhideWhenUsed="1" w:qFormat="1"/>
-    <w:lsdException w:name="heading 7" w:semiHidden="1" w:uiPriority="9" w:unhideWhenUsed="1" w:qFormat="1"/>
-    <w:lsdException w:name="heading 8" w:semiHidden="1" w:uiPriority="9" w:unhideWhenUsed="1" w:qFormat="1"/>
-    <w:lsdException w:name="heading 9" w:semiHidden="1" w:uiPriority="9" w:unhideWhenUsed="1" w:qFormat="1"/>
-    <w:lsdException w:name="index 1" w:semiHidden="1" w:unhideWhenUsed="1"/>
-    <w:lsdException w:name="index 2" w:semiHidden="1" w:unhideWhenUsed="1"/>
-    <w:lsdException w:name="index 3" w:semiHidden="1" w:unhideWhenUsed="1"/>
-    <w:lsdException w:name="index 4" w:semiHidden="1" w:unhideWhenUsed="1"/>
-    <w:lsdException w:name="index 5" w:semiHidden="1" w:unhideWhenUsed="1"/>
-    <w:lsdException w:name="index 6" w:semiHidden="1" w:unhideWhenUsed="1"/>
-    <w:lsdException w:name="index 7" w:semiHidden="1" w:unhideWhenUsed="1"/>
-    <w:lsdException w:name="index 8" w:semiHidden="1" w:unhideWhenUsed="1"/>
-    <w:lsdException w:name="index 9" w:semiHidden="1" w:unhideWhenUsed="1"/>
-    <w:lsdException w:name="toc 1" w:semiHidden="1" w:uiPriority="39" w:unhideWhenUsed="1" w:qFormat="1"/>
-    <w:lsdException w:name="toc 2" w:semiHidden="1" w:uiPriority="39" w:unhideWhenUsed="1" w:qFormat="1"/>
-    <w:lsdException w:name="toc 3" w:semiHidden="1" w:uiPriority="39" w:unhideWhenUsed="1" w:qFormat="1"/>
-    <w:lsdException w:name="toc 4" w:semiHidden="1" w:uiPriority="39" w:unhideWhenUsed="1"/>
-    <w:lsdException w:name="toc 5" w:semiHidden="1" w:uiPriority="39" w:unhideWhenUsed="1"/>
-    <w:lsdException w:name="toc 6" w:semiHidden="1" w:uiPriority="39" w:unhideWhenUsed="1"/>
-    <w:lsdException w:name="toc 7" w:semiHidden="1" w:uiPriority="39" w:unhideWhenUsed="1"/>
-    <w:lsdException w:name="toc 8" w:semiHidden="1" w:uiPriority="39" w:unhideWhenUsed="1"/>
-    <w:lsdException w:name="toc 9" w:semiHidden="1" w:uiPriority="39" w:unhideWhenUsed="1"/>
-    <w:lsdException w:name="Normal Indent" w:semiHidden="1" w:unhideWhenUsed="1"/>
-    <w:lsdException w:name="footnote text" w:semiHidden="1" w:unhideWhenUsed="1"/>
-    <w:lsdException w:name="annotation text" w:semiHidden="1" w:unhideWhenUsed="1"/>
-    <w:lsdException w:name="header" w:semiHidden="1" w:unhideWhenUsed="1"/>
-    <w:lsdException w:name="footer" w:semiHidden="1" w:unhideWhenUsed="1"/>
-    <w:lsdException w:name="index heading" w:semiHidden="1" w:unhideWhenUsed="1"/>
-    <w:lsdException w:name="caption" w:semiHidden="1" w:uiPriority="35" w:unhideWhenUsed="1" w:qFormat="1"/>
-    <w:lsdException w:name="table of figures" w:semiHidden="1" w:unhideWhenUsed="1"/>
-    <w:lsdException w:name="envelope address" w:semiHidden="1" w:unhideWhenUsed="1"/>
-    <w:lsdException w:name="envelope return" w:semiHidden="1" w:unhideWhenUsed="1"/>
-    <w:lsdException w:name="footnote reference" w:semiHidden="1" w:unhideWhenUsed="1"/>
-    <w:lsdException w:name="annotation reference" w:semiHidden="1" w:unhideWhenUsed="1"/>
-    <w:lsdException w:name="line number" w:semiHidden="1" w:unhideWhenUsed="1"/>
-    <w:lsdException w:name="page number" w:semiHidden="1" w:unhideWhenUsed="1"/>
-    <w:lsdException w:name="endnote reference" w:semiHidden="1" w:unhideWhenUsed="1"/>
-    <w:lsdException w:name="endnote text" w:semiHidden="1" w:unhideWhenUsed="1"/>
-    <w:lsdException w:name="table of authorities" w:semiHidden="1" w:unhideWhenUsed="1"/>
-    <w:lsdException w:name="macro" w:semiHidden="1" w:unhideWhenUsed="1"/>
-    <w:lsdException w:name="toa heading" w:semiHidden="1" w:unhideWhenUsed="1"/>
-    <w:lsdException w:name="List" w:semiHidden="1" w:unhideWhenUsed="1"/>
-    <w:lsdException w:name="List Bullet" w:semiHidden="1" w:unhideWhenUsed="1"/>
-    <w:lsdException w:name="List Number" w:semiHidden="1" w:unhideWhenUsed="1"/>
-    <w:lsdException w:name="List 2" w:semiHidden="1" w:unhideWhenUsed="1"/>
-    <w:lsdException w:name="List 3" w:semiHidden="1" w:unhideWhenUsed="1"/>
-    <w:lsdException w:name="List 4" w:semiHidden="1" w:unhideWhenUsed="1"/>
-    <w:lsdException w:name="List 5" w:semiHidden="1" w:unhideWhenUsed="1"/>
-    <w:lsdException w:name="List Bullet 2" w:semiHidden="1" w:unhideWhenUsed="1"/>
-    <w:lsdException w:name="List Bullet 3" w:semiHidden="1" w:unhideWhenUsed="1"/>
-    <w:lsdException w:name="List Bullet 4" w:semiHidden="1" w:unhideWhenUsed="1"/>
-    <w:lsdException w:name="List Bullet 5" w:semiHidden="1" w:unhideWhenUsed="1"/>
-    <w:lsdException w:name="List Number 2" w:semiHidden="1" w:unhideWhenUsed="1"/>
-    <w:lsdException w:name="List Number 3" w:semiHidden="1" w:unhideWhenUsed="1"/>
-    <w:lsdException w:name="List Number 4" w:semiHidden="1" w:unhideWhenUsed="1"/>
-    <w:lsdException w:name="List Number 5" w:semiHidden="1" w:unhideWhenUsed="1"/>
-    <w:lsdException w:name="Title" w:uiPriority="10" w:qFormat="1"/>
-    <w:lsdException w:name="Closing" w:semiHidden="1" w:unhideWhenUsed="1"/>
-    <w:lsdException w:name="Signature" w:semiHidden="1" w:unhideWhenUsed="1"/>
-    <w:lsdException w:name="Default Paragraph Font" w:semiHidden="1" w:uiPriority="1" w:unhideWhenUsed="1"/>
-    <w:lsdException w:name="Body Text" w:semiHidden="1" w:unhideWhenUsed="1"/>
-    <w:lsdException w:name="Body Text Indent" w:semiHidden="1" w:unhideWhenUsed="1"/>
-    <w:lsdException w:name="List Continue" w:semiHidden="1" w:unhideWhenUsed="1"/>
-    <w:lsdException w:name="List Continue 2" w:semiHidden="1" w:unhideWhenUsed="1"/>
-    <w:lsdException w:name="List Continue 3" w:semiHidden="1" w:unhideWhenUsed="1"/>
-    <w:lsdException w:name="List Continue 4" w:semiHidden="1" w:unhideWhenUsed="1"/>
-    <w:lsdException w:name="List Continue 5" w:semiHidden="1" w:unhideWhenUsed="1"/>
-    <w:lsdException w:name="Message Header" w:semiHidden="1" w:unhideWhenUsed="1"/>
-    <w:lsdException w:name="Subtitle" w:uiPriority="11" w:qFormat="1"/>
-    <w:lsdException w:name="Salutation" w:semiHidden="1" w:unhideWhenUsed="1"/>
-    <w:lsdException w:name="Date" w:semiHidden="1" w:unhideWhenUsed="1"/>
-    <w:lsdException w:name="Body Text First Indent" w:semiHidden="1" w:unhideWhenUsed="1"/>
-    <w:lsdException w:name="Body Text First Indent 2" w:semiHidden="1" w:unhideWhenUsed="1"/>
-    <w:lsdException w:name="Note Heading" w:semiHidden="1" w:unhideWhenUsed="1"/>
-    <w:lsdException w:name="Body Text 2" w:semiHidden="1" w:unhideWhenUsed="1"/>
-    <w:lsdException w:name="Body Text 3" w:semiHidden="1" w:unhideWhenUsed="1"/>
-    <w:lsdException w:name="Body Text Indent 2" w:semiHidden="1" w:unhideWhenUsed="1"/>
-    <w:lsdException w:name="Body Text Indent 3" w:semiHidden="1" w:unhideWhenUsed="1"/>
-    <w:lsdException w:name="Block Text" w:semiHidden="1" w:unhideWhenUsed="1"/>
-    <w:lsdException w:name="Hyperlink" w:semiHidden="1" w:unhideWhenUsed="1"/>
-    <w:lsdException w:name="FollowedHyperlink" w:semiHidden="1" w:unhideWhenUsed="1"/>
-    <w:lsdException w:name="Strong" w:uiPriority="22" w:qFormat="1"/>
-    <w:lsdException w:name="Emphasis" w:uiPriority="20" w:qFormat="1"/>
-    <w:lsdException w:name="Document Map" w:semiHidden="1" w:unhideWhenUsed="1"/>
-    <w:lsdException w:name="Plain Text" w:semiHidden="1" w:unhideWhenUsed="1"/>
-    <w:lsdException w:name="E-mail Signature" w:semiHidden="1" w:unhideWhenUsed="1"/>
-    <w:lsdException w:name="HTML Top of Form" w:semiHidden="1" w:unhideWhenUsed="1"/>
-    <w:lsdException w:name="HTML Bottom of Form" w:semiHidden="1" w:unhideWhenUsed="1"/>
-    <w:lsdException w:name="Normal (Web)" w:semiHidden="1" w:unhideWhenUsed="1"/>
-    <w:lsdException w:name="HTML Acronym" w:semiHidden="1" w:unhideWhenUsed="1"/>
-    <w:lsdException w:name="HTML Address" w:semiHidden="1" w:unhideWhenUsed="1"/>
-    <w:lsdException w:name="HTML Cite" w:semiHidden="1" w:unhideWhenUsed="1"/>
-    <w:lsdException w:name="HTML Code" w:semiHidden="1" w:unhideWhenUsed="1"/>
-    <w:lsdException w:name="HTML Definition" w:semiHidden="1" w:unhideWhenUsed="1"/>
-    <w:lsdException w:name="HTML Keyboard" w:semiHidden="1" w:unhideWhenUsed="1"/>
-    <w:lsdException w:name="HTML Preformatted" w:semiHidden="1" w:unhideWhenUsed="1"/>
-    <w:lsdException w:name="HTML Sample" w:semiHidden="1" w:unhideWhenUsed="1"/>
-    <w:lsdException w:name="HTML Typewriter" w:semiHidden="1" w:unhideWhenUsed="1"/>
-    <w:lsdException w:name="HTML Variable" w:semiHidden="1" w:unhideWhenUsed="1"/>
-    <w:lsdException w:name="Normal Table" w:semiHidden="1" w:unhideWhenUsed="1"/>
-    <w:lsdException w:name="annotation subject" w:semiHidden="1" w:unhideWhenUsed="1"/>
-    <w:lsdException w:name="No List" w:semiHidden="1" w:unhideWhenUsed="1"/>
-    <w:lsdException w:name="Outline List 1" w:semiHidden="1" w:unhideWhenUsed="1"/>
-    <w:lsdException w:name="Outline List 2" w:semiHidden="1" w:unhideWhenUsed="1"/>
-    <w:lsdException w:name="Outline List 3" w:semiHidden="1" w:unhideWhenUsed="1"/>
-    <w:lsdException w:name="Table Simple 1" w:semiHidden="1" w:unhideWhenUsed="1"/>
-    <w:lsdException w:name="Table Simple 2" w:semiHidden="1" w:unhideWhenUsed="1"/>
-    <w:lsdException w:name="Table Simple 3" w:semiHidden="1" w:unhideWhenUsed="1"/>
-    <w:lsdException w:name="Table Classic 1" w:semiHidden="1" w:unhideWhenUsed="1"/>
-    <w:lsdException w:name="Table Classic 2" w:semiHidden="1" w:unhideWhenUsed="1"/>
-    <w:lsdException w:name="Table Classic 3" w:semiHidden="1" w:unhideWhenUsed="1"/>
-    <w:lsdException w:name="Table Classic 4" w:semiHidden="1" w:unhideWhenUsed="1"/>
-    <w:lsdException w:name="Table Colorful 1" w:semiHidden="1" w:unhideWhenUsed="1"/>
-    <w:lsdException w:name="Table Colorful 2" w:semiHidden="1" w:unhideWhenUsed="1"/>
-    <w:lsdException w:name="Table Colorful 3" w:semiHidden="1" w:unhideWhenUsed="1"/>
-    <w:lsdException w:name="Table Columns 1" w:semiHidden="1" w:unhideWhenUsed="1"/>
-    <w:lsdException w:name="Table Columns 2" w:semiHidden="1" w:unhideWhenUsed="1"/>
-    <w:lsdException w:name="Table Columns 3" w:semiHidden="1" w:unhideWhenUsed="1"/>
-    <w:lsdException w:name="Table Columns 4" w:semiHidden="1" w:unhideWhenUsed="1"/>
-    <w:lsdException w:name="Table Columns 5" w:semiHidden="1" w:unhideWhenUsed="1"/>
-    <w:lsdException w:name="Table Grid 1" w:semiHidden="1" w:unhideWhenUsed="1"/>
-    <w:lsdException w:name="Table Grid 2" w:semiHidden="1" w:unhideWhenUsed="1"/>
-    <w:lsdException w:name="Table Grid 3" w:semiHidden="1" w:unhideWhenUsed="1"/>
-    <w:lsdException w:name="Table Grid 4" w:semiHidden="1" w:unhideWhenUsed="1"/>
-    <w:lsdException w:name="Table Grid 5" w:semiHidden="1" w:unhideWhenUsed="1"/>
-    <w:lsdException w:name="Table Grid 6" w:semiHidden="1" w:unhideWhenUsed="1"/>
-    <w:lsdException w:name="Table Grid 7" w:semiHidden="1" w:unhideWhenUsed="1"/>
-    <w:lsdException w:name="Table Grid 8" w:semiHidden="1" w:unhideWhenUsed="1"/>
-    <w:lsdException w:name="Table List 1" w:semiHidden="1" w:unhideWhenUsed="1"/>
-    <w:lsdException w:name="Table List 2" w:semiHidden="1" w:unhideWhenUsed="1"/>
-    <w:lsdException w:name="Table List 3" w:semiHidden="1" w:unhideWhenUsed="1"/>
-    <w:lsdException w:name="Table List 4" w:semiHidden="1" w:unhideWhenUsed="1"/>
-    <w:lsdException w:name="Table List 5" w:semiHidden="1" w:unhideWhenUsed="1"/>
-    <w:lsdException w:name="Table List 6" w:semiHidden="1" w:unhideWhenUsed="1"/>
-    <w:lsdException w:name="Table List 7" w:semiHidden="1" w:unhideWhenUsed="1"/>
-    <w:lsdException w:name="Table List 8" w:semiHidden="1" w:unhideWhenUsed="1"/>
-    <w:lsdException w:name="Table 3D effects 1" w:semiHidden="1" w:unhideWhenUsed="1"/>
-    <w:lsdException w:name="Table 3D effects 2" w:semiHidden="1" w:unhideWhenUsed="1"/>
-    <w:lsdException w:name="Table 3D effects 3" w:semiHidden="1" w:unhideWhenUsed="1"/>
-    <w:lsdException w:name="Table Contemporary" w:semiHidden="1" w:unhideWhenUsed="1"/>
-    <w:lsdException w:name="Table Elegant" w:semiHidden="1" w:unhideWhenUsed="1"/>
-    <w:lsdException w:name="Table Professional" w:semiHidden="1" w:unhideWhenUsed="1"/>
-    <w:lsdException w:name="Table Subtle 1" w:semiHidden="1" w:unhideWhenUsed="1"/>
-    <w:lsdException w:name="Table Subtle 2" w:semiHidden="1" w:unhideWhenUsed="1"/>
-    <w:lsdException w:name="Table Web 1" w:semiHidden="1" w:unhideWhenUsed="1"/>
-    <w:lsdException w:name="Table Web 2" w:semiHidden="1" w:unhideWhenUsed="1"/>
-    <w:lsdException w:name="Table Web 3" w:semiHidden="1" w:unhideWhenUsed="1"/>
-    <w:lsdException w:name="Balloon Text" w:semiHidden="1" w:unhideWhenUsed="1"/>
-    <w:lsdException w:name="Table Grid" w:uiPriority="59"/>
-    <w:lsdException w:name="Table Theme" w:semiHidden="1" w:unhideWhenUsed="1"/>
-    <w:lsdException w:name="Placeholder Text" w:semiHidden="1"/>
-    <w:lsdException w:name="No Spacing" w:uiPriority="1" w:qFormat="1"/>
-    <w:lsdException w:name="Light Shading" w:uiPriority="60"/>
-    <w:lsdException w:name="Light List" w:uiPriority="61"/>
-    <w:lsdException w:name="Light Grid" w:uiPriority="62"/>
-    <w:lsdException w:name="Medium Shading 1" w:uiPriority="63"/>
-    <w:lsdException w:name="Medium Shading 2" w:uiPriority="64"/>
-    <w:lsdException w:name="Medium List 1" w:uiPriority="65"/>
-    <w:lsdException w:name="Medium List 2" w:uiPriority="66"/>
-    <w:lsdException w:name="Medium Grid 1" w:uiPriority="67"/>
-    <w:lsdException w:name="Medium Grid 2" w:uiPriority="68"/>
-    <w:lsdException w:name="Medium Grid 3" w:uiPriority="69"/>
-    <w:lsdException w:name="Dark List" w:uiPriority="70"/>
-    <w:lsdException w:name="Colorful Shading" w:uiPriority="71"/>
-    <w:lsdException w:name="Colorful List" w:uiPriority="72"/>
-    <w:lsdException w:name="Colorful Grid" w:uiPriority="73"/>
-    <w:lsdException w:name="Light Shading Accent 1" w:uiPriority="60"/>
-    <w:lsdException w:name="Light List Accent 1" w:uiPriority="61"/>
-    <w:lsdException w:name="Light Grid Accent 1" w:uiPriority="62"/>
-    <w:lsdException w:name="Medium Shading 1 Accent 1" w:uiPriority="63"/>
-    <w:lsdException w:name="Medium Shading 2 Accent 1" w:uiPriority="64"/>
-    <w:lsdException w:name="Medium List 1 Accent 1" w:uiPriority="65"/>
-    <w:lsdException w:name="Revision" w:semiHidden="1"/>
-    <w:lsdException w:name="List Paragraph" w:uiPriority="34" w:qFormat="1"/>
-    <w:lsdException w:name="Quote" w:uiPriority="29" w:qFormat="1"/>
-    <w:lsdException w:name="Intense Quote" w:uiPriority="30" w:qFormat="1"/>
-    <w:lsdException w:name="Medium List 2 Accent 1" w:uiPriority="66"/>
-    <w:lsdException w:name="Medium Grid 1 Accent 1" w:uiPriority="67"/>
-    <w:lsdException w:name="Medium Grid 2 Accent 1" w:uiPriority="68"/>
-    <w:lsdException w:name="Medium Grid 3 Accent 1" w:uiPriority="69"/>
-    <w:lsdException w:name="Dark List Accent 1" w:uiPriority="70"/>
-    <w:lsdException w:name="Colorful Shading Accent 1" w:uiPriority="71"/>
-    <w:lsdException w:name="Colorful List Accent 1" w:uiPriority="72"/>
-    <w:lsdException w:name="Colorful Grid Accent 1" w:uiPriority="73"/>
-    <w:lsdException w:name="Light Shading Accent 2" w:uiPriority="60"/>
-    <w:lsdException w:name="Light List Accent 2" w:uiPriority="61"/>
-    <w:lsdException w:name="Light Grid Accent 2" w:uiPriority="62"/>
-    <w:lsdException w:name="Medium Shading 1 Accent 2" w:uiPriority="63"/>
-    <w:lsdException w:name="Medium Shading 2 Accent 2" w:uiPriority="64"/>
-    <w:lsdException w:name="Medium List 1 Accent 2" w:uiPriority="65"/>
-    <w:lsdException w:name="Medium List 2 Accent 2" w:uiPriority="66"/>
-    <w:lsdException w:name="Medium Grid 1 Accent 2" w:uiPriority="67"/>
-    <w:lsdException w:name="Medium Grid 2 Accent 2" w:uiPriority="68"/>
-    <w:lsdException w:name="Medium Grid 3 Accent 2" w:uiPriority="69"/>
-    <w:lsdException w:name="Dark List Accent 2" w:uiPriority="70"/>
-    <w:lsdException w:name="Colorful Shading Accent 2" w:uiPriority="71"/>
-    <w:lsdException w:name="Colorful List Accent 2" w:uiPriority="72"/>
-    <w:lsdException w:name="Colorful Grid Accent 2" w:uiPriority="73"/>
-    <w:lsdException w:name="Light Shading Accent 3" w:uiPriority="60"/>
-    <w:lsdException w:name="Light List Accent 3" w:uiPriority="61"/>
-    <w:lsdException w:name="Light Grid Accent 3" w:uiPriority="62"/>
-    <w:lsdException w:name="Medium Shading 1 Accent 3" w:uiPriority="63"/>
-    <w:lsdException w:name="Medium Shading 2 Accent 3" w:uiPriority="64"/>
-    <w:lsdException w:name="Medium List 1 Accent 3" w:uiPriority="65"/>
-    <w:lsdException w:name="Medium List 2 Accent 3" w:uiPriority="66"/>
-    <w:lsdException w:name="Medium Grid 1 Accent 3" w:uiPriority="67"/>
-    <w:lsdException w:name="Medium Grid 2 Accent 3" w:uiPriority="68"/>
-    <w:lsdException w:name="Medium Grid 3 Accent 3" w:uiPriority="69"/>
-    <w:lsdException w:name="Dark List Accent 3" w:uiPriority="70"/>
-    <w:lsdException w:name="Colorful Shading Accent 3" w:uiPriority="71"/>
-    <w:lsdException w:name="Colorful List Accent 3" w:uiPriority="72"/>
-    <w:lsdException w:name="Colorful Grid Accent 3" w:uiPriority="73"/>
-    <w:lsdException w:name="Light Shading Accent 4" w:uiPriority="60"/>
-    <w:lsdException w:name="Light List Accent 4" w:uiPriority="61"/>
-    <w:lsdException w:name="Light Grid Accent 4" w:uiPriority="62"/>
-    <w:lsdException w:name="Medium Shading 1 Accent 4" w:uiPriority="63"/>
-    <w:lsdException w:name="Medium Shading 2 Accent 4" w:uiPriority="64"/>
-    <w:lsdException w:name="Medium List 1 Accent 4" w:uiPriority="65"/>
-    <w:lsdException w:name="Medium List 2 Accent 4" w:uiPriority="66"/>
-    <w:lsdException w:name="Medium Grid 1 Accent 4" w:uiPriority="67"/>
-    <w:lsdException w:name="Medium Grid 2 Accent 4" w:uiPriority="68"/>
-    <w:lsdException w:name="Medium Grid 3 Accent 4" w:uiPriority="69"/>
-    <w:lsdException w:name="Dark List Accent 4" w:uiPriority="70"/>
-    <w:lsdException w:name="Colorful Shading Accent 4" w:uiPriority="71"/>
-    <w:lsdException w:name="Colorful List Accent 4" w:uiPriority="72"/>
-    <w:lsdException w:name="Colorful Grid Accent 4" w:uiPriority="73"/>
-    <w:lsdException w:name="Light Shading Accent 5" w:uiPriority="60"/>
-    <w:lsdException w:name="Light List Accent 5" w:uiPriority="61"/>
-    <w:lsdException w:name="Light Grid Accent 5" w:uiPriority="62"/>
-    <w:lsdException w:name="Medium Shading 1 Accent 5" w:uiPriority="63"/>
-    <w:lsdException w:name="Medium Shading 2 Accent 5" w:uiPriority="64"/>
-    <w:lsdException w:name="Medium List 1 Accent 5" w:uiPriority="65"/>
-    <w:lsdException w:name="Medium List 2 Accent 5" w:uiPriority="66"/>
-    <w:lsdException w:name="Medium Grid 1 Accent 5" w:uiPriority="67"/>
-    <w:lsdException w:name="Medium Grid 2 Accent 5" w:uiPriority="68"/>
-    <w:lsdException w:name="Medium Grid 3 Accent 5" w:uiPriority="69"/>
-    <w:lsdException w:name="Dark List Accent 5" w:uiPriority="70"/>
-    <w:lsdException w:name="Colorful Shading Accent 5" w:uiPriority="71"/>
-    <w:lsdException w:name="Colorful List Accent 5" w:uiPriority="72"/>
-    <w:lsdException w:name="Colorful Grid Accent 5" w:uiPriority="73"/>
-    <w:lsdException w:name="Light Shading Accent 6" w:uiPriority="60"/>
-    <w:lsdException w:name="Light List Accent 6" w:uiPriority="61"/>
-    <w:lsdException w:name="Light Grid Accent 6" w:uiPriority="62"/>
-    <w:lsdException w:name="Medium Shading 1 Accent 6" w:uiPriority="63"/>
-    <w:lsdException w:name="Medium Shading 2 Accent 6" w:uiPriority="64"/>
-    <w:lsdException w:name="Medium List 1 Accent 6" w:uiPriority="65"/>
-    <w:lsdException w:name="Medium List 2 Accent 6" w:uiPriority="66"/>
-    <w:lsdException w:name="Medium Grid 1 Accent 6" w:uiPriority="67"/>
-    <w:lsdException w:name="Medium Grid 2 Accent 6" w:uiPriority="68"/>
-    <w:lsdException w:name="Medium Grid 3 Accent 6" w:uiPriority="69"/>
-    <w:lsdException w:name="Dark List Accent 6" w:uiPriority="70"/>
-    <w:lsdException w:name="Colorful Shading Accent 6" w:uiPriority="71"/>
-    <w:lsdException w:name="Colorful List Accent 6" w:uiPriority="72"/>
-    <w:lsdException w:name="Colorful Grid Accent 6" w:uiPriority="73"/>
-    <w:lsdException w:name="Subtle Emphasis" w:uiPriority="19" w:qFormat="1"/>
-    <w:lsdException w:name="Intense Emphasis" w:uiPriority="21" w:qFormat="1"/>
-    <w:lsdException w:name="Subtle Reference" w:uiPriority="31" w:qFormat="1"/>
-    <w:lsdException w:name="Intense Reference" w:uiPriority="32" w:qFormat="1"/>
-    <w:lsdException w:name="Book Title" w:uiPriority="33" w:qFormat="1"/>
-    <w:lsdException w:name="Bibliography" w:semiHidden="1" w:uiPriority="37" w:unhideWhenUsed="1"/>
-    <w:lsdException w:name="TOC Heading" w:semiHidden="1" w:uiPriority="39" w:unhideWhenUsed="1" w:qFormat="1"/>
-    <w:lsdException w:name="Plain Table 1" w:uiPriority="41"/>
-    <w:lsdException w:name="Plain Table 2" w:uiPriority="42"/>
-    <w:lsdException w:name="Plain Table 3" w:uiPriority="43"/>
-    <w:lsdException w:name="Plain Table 4" w:uiPriority="44"/>
-    <w:lsdException w:name="Plain Table 5" w:uiPriority="45"/>
-    <w:lsdException w:name="Grid Table Light" w:uiPriority="40"/>
-    <w:lsdException w:name="Grid Table 1 Light" w:uiPriority="46"/>
-    <w:lsdException w:name="Grid Table 2" w:uiPriority="47"/>
-    <w:lsdException w:name="Grid Table 3" w:uiPriority="48"/>
-    <w:lsdException w:name="Grid Table 4" w:uiPriority="49"/>
-    <w:lsdException w:name="Grid Table 5 Dark" w:uiPriority="50"/>
-    <w:lsdException w:name="Grid Table 6 Colorful" w:uiPriority="51"/>
-    <w:lsdException w:name="Grid Table 7 Colorful" w:uiPriority="52"/>
-    <w:lsdException w:name="Grid Table 1 Light Accent 1" w:uiPriority="46"/>
-    <w:lsdException w:name="Grid Table 2 Accent 1" w:uiPriority="47"/>
-    <w:lsdException w:name="Grid Table 3 Accent 1" w:uiPriority="48"/>
-    <w:lsdException w:name="Grid Table 4 Accent 1" w:uiPriority="49"/>
-    <w:lsdException w:name="Grid Table 5 Dark Accent 1" w:uiPriority="50"/>
-    <w:lsdException w:name="Grid Table 6 Colorful Accent 1" w:uiPriority="51"/>
-    <w:lsdException w:name="Grid Table 7 Colorful Accent 1" w:uiPriority="52"/>
-    <w:lsdException w:name="Grid Table 1 Light Accent 2" w:uiPriority="46"/>
-    <w:lsdException w:name="Grid Table 2 Accent 2" w:uiPriority="47"/>
-    <w:lsdException w:name="Grid Table 3 Accent 2" w:uiPriority="48"/>
-    <w:lsdException w:name="Grid Table 4 Accent 2" w:uiPriority="49"/>
-    <w:lsdException w:name="Grid Table 5 Dark Accent 2" w:uiPriority="50"/>
-    <w:lsdException w:name="Grid Table 6 Colorful Accent 2" w:uiPriority="51"/>
-    <w:lsdException w:name="Grid Table 7 Colorful Accent 2" w:uiPriority="52"/>
-    <w:lsdException w:name="Grid Table 1 Light Accent 3" w:uiPriority="46"/>
-    <w:lsdException w:name="Grid Table 2 Accent 3" w:uiPriority="47"/>
-    <w:lsdException w:name="Grid Table 3 Accent 3" w:uiPriority="48"/>
-    <w:lsdException w:name="Grid Table 4 Accent 3" w:uiPriority="49"/>
-    <w:lsdException w:name="Grid Table 5 Dark Accent 3" w:uiPriority="50"/>
-    <w:lsdException w:name="Grid Table 6 Colorful Accent 3" w:uiPriority="51"/>
-    <w:lsdException w:name="Grid Table 7 Colorful Accent 3" w:uiPriority="52"/>
-    <w:lsdException w:name="Grid Table 1 Light Accent 4" w:uiPriority="46"/>
-    <w:lsdException w:name="Grid Table 2 Accent 4" w:uiPriority="47"/>
-    <w:lsdException w:name="Grid Table 3 Accent 4" w:uiPriority="48"/>
-    <w:lsdException w:name="Grid Table 4 Accent 4" w:uiPriority="49"/>
-    <w:lsdException w:name="Grid Table 5 Dark Accent 4" w:uiPriority="50"/>
-    <w:lsdException w:name="Grid Table 6 Colorful Accent 4" w:uiPriority="51"/>
-    <w:lsdException w:name="Grid Table 7 Colorful Accent 4" w:uiPriority="52"/>
-    <w:lsdException w:name="Grid Table 1 Light Accent 5" w:uiPriority="46"/>
-    <w:lsdException w:name="Grid Table 2 Accent 5" w:uiPriority="47"/>
-    <w:lsdException w:name="Grid Table 3 Accent 5" w:uiPriority="48"/>
-    <w:lsdException w:name="Grid Table 4 Accent 5" w:uiPriority="49"/>
-    <w:lsdException w:name="Grid Table 5 Dark Accent 5" w:uiPriority="50"/>
-    <w:lsdException w:name="Grid Table 6 Colorful Accent 5" w:uiPriority="51"/>
-    <w:lsdException w:name="Grid Table 7 Colorful Accent 5" w:uiPriority="52"/>
-    <w:lsdException w:name="Grid Table 1 Light Accent 6" w:uiPriority="46"/>
-    <w:lsdException w:name="Grid Table 2 Accent 6" w:uiPriority="47"/>
-    <w:lsdException w:name="Grid Table 3 Accent 6" w:uiPriority="48"/>
-    <w:lsdException w:name="Grid Table 4 Accent 6" w:uiPriority="49"/>
-    <w:lsdException w:name="Grid Table 5 Dark Accent 6" w:uiPriority="50"/>
-    <w:lsdException w:name="Grid Table 6 Colorful Accent 6" w:uiPriority="51"/>
-    <w:lsdException w:name="Grid Table 7 Colorful Accent 6" w:uiPriority="52"/>
-    <w:lsdException w:name="List Table 1 Light" w:uiPriority="46"/>
-    <w:lsdException w:name="List Table 2" w:uiPriority="47"/>
-    <w:lsdException w:name="List Table 3" w:uiPriority="48"/>
-    <w:lsdException w:name="List Table 4" w:uiPriority="49"/>
-    <w:lsdException w:name="List Table 5 Dark" w:uiPriority="50"/>
-    <w:lsdException w:name="List Table 6 Colorful" w:uiPriority="51"/>
-    <w:lsdException w:name="List Table 7 Colorful" w:uiPriority="52"/>
-    <w:lsdException w:name="List Table 1 Light Accent 1" w:uiPriority="46"/>
-    <w:lsdException w:name="List Table 2 Accent 1" w:uiPriority="47"/>
-    <w:lsdException w:name="List Table 3 Accent 1" w:uiPriority="48"/>
-    <w:lsdException w:name="List Table 4 Accent 1" w:uiPriority="49"/>
-    <w:lsdException w:name="List Table 5 Dark Accent 1" w:uiPriority="50"/>
-    <w:lsdException w:name="List Table 6 Colorful Accent 1" w:uiPriority="51"/>
-    <w:lsdException w:name="List Table 7 Colorful Accent 1" w:uiPriority="52"/>
-    <w:lsdException w:name="List Table 1 Light Accent 2" w:uiPriority="46"/>
-    <w:lsdException w:name="List Table 2 Accent 2" w:uiPriority="47"/>
-    <w:lsdException w:name="List Table 3 Accent 2" w:uiPriority="48"/>
-    <w:lsdException w:name="List Table 4 Accent 2" w:uiPriority="49"/>
-    <w:lsdException w:name="List Table 5 Dark Accent 2" w:uiPriority="50"/>
-    <w:lsdException w:name="List Table 6 Colorful Accent 2" w:uiPriority="51"/>
-    <w:lsdException w:name="List Table 7 Colorful Accent 2" w:uiPriority="52"/>
-    <w:lsdException w:name="List Table 1 Light Accent 3" w:uiPriority="46"/>
-    <w:lsdException w:name="List Table 2 Accent 3" w:uiPriority="47"/>
-    <w:lsdException w:name="List Table 3 Accent 3" w:uiPriority="48"/>
-    <w:lsdException w:name="List Table 4 Accent 3" w:uiPriority="49"/>
-    <w:lsdException w:name="List Table 5 Dark Accent 3" w:uiPriority="50"/>
-    <w:lsdException w:name="List Table 6 Colorful Accent 3" w:uiPriority="51"/>
-    <w:lsdException w:name="List Table 7 Colorful Accent 3" w:uiPriority="52"/>
-    <w:lsdException w:name="List Table 1 Light Accent 4" w:uiPriority="46"/>
-    <w:lsdException w:name="List Table 2 Accent 4" w:uiPriority="47"/>
-    <w:lsdException w:name="List Table 3 Accent 4" w:uiPriority="48"/>
-    <w:lsdException w:name="List Table 4 Accent 4" w:uiPriority="49"/>
-    <w:lsdException w:name="List Table 5 Dark Accent 4" w:uiPriority="50"/>
-    <w:lsdException w:name="List Table 6 Colorful Accent 4" w:uiPriority="51"/>
-    <w:lsdException w:name="List Table 7 Colorful Accent 4" w:uiPriority="52"/>
-    <w:lsdException w:name="List Table 1 Light Accent 5" w:uiPriority="46"/>
-    <w:lsdException w:name="List Table 2 Accent 5" w:uiPriority="47"/>
-    <w:lsdException w:name="List Table 3 Accent 5" w:uiPriority="48"/>
-    <w:lsdException w:name="List Table 4 Accent 5" w:uiPriority="49"/>
-    <w:lsdException w:name="List Table 5 Dark Accent 5" w:uiPriority="50"/>
-    <w:lsdException w:name="List Table 6 Colorful Accent 5" w:uiPriority="51"/>
-    <w:lsdException w:name="List Table 7 Colorful Accent 5" w:uiPriority="52"/>
-    <w:lsdException w:name="List Table 1 Light Accent 6" w:uiPriority="46"/>
-    <w:lsdException w:name="List Table 2 Accent 6" w:uiPriority="47"/>
-    <w:lsdException w:name="List Table 3 Accent 6" w:uiPriority="48"/>
-    <w:lsdException w:name="List Table 4 Accent 6" w:uiPriority="49"/>
-    <w:lsdException w:name="List Table 5 Dark Accent 6" w:uiPriority="50"/>
-    <w:lsdException w:name="List Table 6 Colorful Accent 6" w:uiPriority="51"/>
-    <w:lsdException w:name="List Table 7 Colorful Accent 6" w:uiPriority="52"/>
+  <w:latentStyles w:defLockedState="0" w:defUIPriority="99" w:defSemiHidden="1" w:defUnhideWhenUsed="1" w:defQFormat="0" w:count="267">
+    <w:lsdException w:name="Normal" w:semiHidden="0" w:uiPriority="0" w:unhideWhenUsed="0" w:qFormat="1"/>
+    <w:lsdException w:name="heading 1" w:semiHidden="0" w:uiPriority="9" w:unhideWhenUsed="0" w:qFormat="1"/>
+    <w:lsdException w:name="heading 2" w:uiPriority="9" w:qFormat="1"/>
+    <w:lsdException w:name="heading 3" w:uiPriority="9" w:qFormat="1"/>
+    <w:lsdException w:name="heading 4" w:uiPriority="9" w:qFormat="1"/>
+    <w:lsdException w:name="heading 5" w:uiPriority="9" w:qFormat="1"/>
+    <w:lsdException w:name="heading 6" w:uiPriority="9" w:qFormat="1"/>
+    <w:lsdException w:name="heading 7" w:uiPriority="9" w:qFormat="1"/>
+    <w:lsdException w:name="heading 8" w:uiPriority="9" w:qFormat="1"/>
+    <w:lsdException w:name="heading 9" w:uiPriority="9" w:qFormat="1"/>
+    <w:lsdException w:name="toc 1" w:uiPriority="39" w:qFormat="1"/>
+    <w:lsdException w:name="toc 2" w:uiPriority="39" w:qFormat="1"/>
+    <w:lsdException w:name="toc 3" w:uiPriority="39" w:qFormat="1"/>
+    <w:lsdException w:name="toc 4" w:uiPriority="39"/>
+    <w:lsdException w:name="toc 5" w:uiPriority="39"/>
+    <w:lsdException w:name="toc 6" w:uiPriority="39"/>
+    <w:lsdException w:name="toc 7" w:uiPriority="39"/>
+    <w:lsdException w:name="toc 8" w:uiPriority="39"/>
+    <w:lsdException w:name="toc 9" w:uiPriority="39"/>
+    <w:lsdException w:name="caption" w:uiPriority="35" w:qFormat="1"/>
+    <w:lsdException w:name="Title" w:semiHidden="0" w:uiPriority="10" w:unhideWhenUsed="0" w:qFormat="1"/>
+    <w:lsdException w:name="Default Paragraph Font" w:uiPriority="1"/>
+    <w:lsdException w:name="Subtitle" w:semiHidden="0" w:uiPriority="11" w:unhideWhenUsed="0" w:qFormat="1"/>
+    <w:lsdException w:name="Strong" w:semiHidden="0" w:uiPriority="22" w:unhideWhenUsed="0" w:qFormat="1"/>
+    <w:lsdException w:name="Emphasis" w:semiHidden="0" w:uiPriority="20" w:unhideWhenUsed="0" w:qFormat="1"/>
+    <w:lsdException w:name="Table Grid" w:semiHidden="0" w:uiPriority="59" w:unhideWhenUsed="0"/>
+    <w:lsdException w:name="Placeholder Text" w:unhideWhenUsed="0"/>
+    <w:lsdException w:name="No Spacing" w:semiHidden="0" w:uiPriority="1" w:unhideWhenUsed="0" w:qFormat="1"/>
+    <w:lsdException w:name="Light Shading" w:semiHidden="0" w:uiPriority="60" w:unhideWhenUsed="0"/>
+    <w:lsdException w:name="Light List" w:semiHidden="0" w:uiPriority="61" w:unhideWhenUsed="0"/>
+    <w:lsdException w:name="Light Grid" w:semiHidden="0" w:uiPriority="62" w:unhideWhenUsed="0"/>
+    <w:lsdException w:name="Medium Shading 1" w:semiHidden="0" w:uiPriority="63" w:unhideWhenUsed="0"/>
+    <w:lsdException w:name="Medium Shading 2" w:semiHidden="0" w:uiPriority="64" w:unhideWhenUsed="0"/>
+    <w:lsdException w:name="Medium List 1" w:semiHidden="0" w:uiPriority="65" w:unhideWhenUsed="0"/>
+    <w:lsdException w:name="Medium List 2" w:semiHidden="0" w:uiPriority="66" w:unhideWhenUsed="0"/>
+    <w:lsdException w:name="Medium Grid 1" w:semiHidden="0" w:uiPriority="67" w:unhideWhenUsed="0"/>
+    <w:lsdException w:name="Medium Grid 2" w:semiHidden="0" w:uiPriority="68" w:unhideWhenUsed="0"/>
+    <w:lsdException w:name="Medium Grid 3" w:semiHidden="0" w:uiPriority="69" w:unhideWhenUsed="0"/>
+    <w:lsdException w:name="Dark List" w:semiHidden="0" w:uiPriority="70" w:unhideWhenUsed="0"/>
+    <w:lsdException w:name="Colorful Shading" w:semiHidden="0" w:uiPriority="71" w:unhideWhenUsed="0"/>
+    <w:lsdException w:name="Colorful List" w:semiHidden="0" w:uiPriority="72" w:unhideWhenUsed="0"/>
+    <w:lsdException w:name="Colorful Grid" w:semiHidden="0" w:uiPriority="73" w:unhideWhenUsed="0"/>
+    <w:lsdException w:name="Light Shading Accent 1" w:semiHidden="0" w:uiPriority="60" w:unhideWhenUsed="0"/>
+    <w:lsdException w:name="Light List Accent 1" w:semiHidden="0" w:uiPriority="61" w:unhideWhenUsed="0"/>
+    <w:lsdException w:name="Light Grid Accent 1" w:semiHidden="0" w:uiPriority="62" w:unhideWhenUsed="0"/>
+    <w:lsdException w:name="Medium Shading 1 Accent 1" w:semiHidden="0" w:uiPriority="63" w:unhideWhenUsed="0"/>
+    <w:lsdException w:name="Medium Shading 2 Accent 1" w:semiHidden="0" w:uiPriority="64" w:unhideWhenUsed="0"/>
+    <w:lsdException w:name="Medium List 1 Accent 1" w:semiHidden="0" w:uiPriority="65" w:unhideWhenUsed="0"/>
+    <w:lsdException w:name="Revision" w:unhideWhenUsed="0"/>
+    <w:lsdException w:name="List Paragraph" w:semiHidden="0" w:uiPriority="34" w:unhideWhenUsed="0" w:qFormat="1"/>
+    <w:lsdException w:name="Quote" w:semiHidden="0" w:uiPriority="29" w:unhideWhenUsed="0" w:qFormat="1"/>
+    <w:lsdException w:name="Intense Quote" w:semiHidden="0" w:uiPriority="30" w:unhideWhenUsed="0" w:qFormat="1"/>
+    <w:lsdException w:name="Medium List 2 Accent 1" w:semiHidden="0" w:uiPriority="66" w:unhideWhenUsed="0"/>
+    <w:lsdException w:name="Medium Grid 1 Accent 1" w:semiHidden="0" w:uiPriority="67" w:unhideWhenUsed="0"/>
+    <w:lsdException w:name="Medium Grid 2 Accent 1" w:semiHidden="0" w:uiPriority="68" w:unhideWhenUsed="0"/>
+    <w:lsdException w:name="Medium Grid 3 Accent 1" w:semiHidden="0" w:uiPriority="69" w:unhideWhenUsed="0"/>
+    <w:lsdException w:name="Dark List Accent 1" w:semiHidden="0" w:uiPriority="70" w:unhideWhenUsed="0"/>
+    <w:lsdException w:name="Colorful Shading Accent 1" w:semiHidden="0" w:uiPriority="71" w:unhideWhenUsed="0"/>
+    <w:lsdException w:name="Colorful List Accent 1" w:semiHidden="0" w:uiPriority="72" w:unhideWhenUsed="0"/>
+    <w:lsdException w:name="Colorful Grid Accent 1" w:semiHidden="0" w:uiPriority="73" w:unhideWhenUsed="0"/>
+    <w:lsdException w:name="Light Shading Accent 2" w:semiHidden="0" w:uiPriority="60" w:unhideWhenUsed="0"/>
+    <w:lsdException w:name="Light List Accent 2" w:semiHidden="0" w:uiPriority="61" w:unhideWhenUsed="0"/>
+    <w:lsdException w:name="Light Grid Accent 2" w:semiHidden="0" w:uiPriority="62" w:unhideWhenUsed="0"/>
+    <w:lsdException w:name="Medium Shading 1 Accent 2" w:semiHidden="0" w:uiPriority="63" w:unhideWhenUsed="0"/>
+    <w:lsdException w:name="Medium Shading 2 Accent 2" w:semiHidden="0" w:uiPriority="64" w:unhideWhenUsed="0"/>
+    <w:lsdException w:name="Medium List 1 Accent 2" w:semiHidden="0" w:uiPriority="65" w:unhideWhenUsed="0"/>
+    <w:lsdException w:name="Medium List 2 Accent 2" w:semiHidden="0" w:uiPriority="66" w:unhideWhenUsed="0"/>
+    <w:lsdException w:name="Medium Grid 1 Accent 2" w:semiHidden="0" w:uiPriority="67" w:unhideWhenUsed="0"/>
+    <w:lsdException w:name="Medium Grid 2 Accent 2" w:semiHidden="0" w:uiPriority="68" w:unhideWhenUsed="0"/>
+    <w:lsdException w:name="Medium Grid 3 Accent 2" w:semiHidden="0" w:uiPriority="69" w:unhideWhenUsed="0"/>
+    <w:lsdException w:name="Dark List Accent 2" w:semiHidden="0" w:uiPriority="70" w:unhideWhenUsed="0"/>
+    <w:lsdException w:name="Colorful Shading Accent 2" w:semiHidden="0" w:uiPriority="71" w:unhideWhenUsed="0"/>
+    <w:lsdException w:name="Colorful List Accent 2" w:semiHidden="0" w:uiPriority="72" w:unhideWhenUsed="0"/>
+    <w:lsdException w:name="Colorful Grid Accent 2" w:semiHidden="0" w:uiPriority="73" w:unhideWhenUsed="0"/>
+    <w:lsdException w:name="Light Shading Accent 3" w:semiHidden="0" w:uiPriority="60" w:unhideWhenUsed="0"/>
+    <w:lsdException w:name="Light List Accent 3" w:semiHidden="0" w:uiPriority="61" w:unhideWhenUsed="0"/>
+    <w:lsdException w:name="Light Grid Accent 3" w:semiHidden="0" w:uiPriority="62" w:unhideWhenUsed="0"/>
+    <w:lsdException w:name="Medium Shading 1 Accent 3" w:semiHidden="0" w:uiPriority="63" w:unhideWhenUsed="0"/>
+    <w:lsdException w:name="Medium Shading 2 Accent 3" w:semiHidden="0" w:uiPriority="64" w:unhideWhenUsed="0"/>
+    <w:lsdException w:name="Medium List 1 Accent 3" w:semiHidden="0" w:uiPriority="65" w:unhideWhenUsed="0"/>
+    <w:lsdException w:name="Medium List 2 Accent 3" w:semiHidden="0" w:uiPriority="66" w:unhideWhenUsed="0"/>
+    <w:lsdException w:name="Medium Grid 1 Accent 3" w:semiHidden="0" w:uiPriority="67" w:unhideWhenUsed="0"/>
+    <w:lsdException w:name="Medium Grid 2 Accent 3" w:semiHidden="0" w:uiPriority="68" w:unhideWhenUsed="0"/>
+    <w:lsdException w:name="Medium Grid 3 Accent 3" w:semiHidden="0" w:uiPriority="69" w:unhideWhenUsed="0"/>
+    <w:lsdException w:name="Dark List Accent 3" w:semiHidden="0" w:uiPriority="70" w:unhideWhenUsed="0"/>
+    <w:lsdException w:name="Colorful Shading Accent 3" w:semiHidden="0" w:uiPriority="71" w:unhideWhenUsed="0"/>
+    <w:lsdException w:name="Colorful List Accent 3" w:semiHidden="0" w:uiPriority="72" w:unhideWhenUsed="0"/>
+    <w:lsdException w:name="Colorful Grid Accent 3" w:semiHidden="0" w:uiPriority="73" w:unhideWhenUsed="0"/>
+    <w:lsdException w:name="Light Shading Accent 4" w:semiHidden="0" w:uiPriority="60" w:unhideWhenUsed="0"/>
+    <w:lsdException w:name="Light List Accent 4" w:semiHidden="0" w:uiPriority="61" w:unhideWhenUsed="0"/>
+    <w:lsdException w:name="Light Grid Accent 4" w:semiHidden="0" w:uiPriority="62" w:unhideWhenUsed="0"/>
+    <w:lsdException w:name="Medium Shading 1 Accent 4" w:semiHidden="0" w:uiPriority="63" w:unhideWhenUsed="0"/>
+    <w:lsdException w:name="Medium Shading 2 Accent 4" w:semiHidden="0" w:uiPriority="64" w:unhideWhenUsed="0"/>
+    <w:lsdException w:name="Medium List 1 Accent 4" w:semiHidden="0" w:uiPriority="65" w:unhideWhenUsed="0"/>
+    <w:lsdException w:name="Medium List 2 Accent 4" w:semiHidden="0" w:uiPriority="66" w:unhideWhenUsed="0"/>
+    <w:lsdException w:name="Medium Grid 1 Accent 4" w:semiHidden="0" w:uiPriority="67" w:unhideWhenUsed="0"/>
+    <w:lsdException w:name="Medium Grid 2 Accent 4" w:semiHidden="0" w:uiPriority="68" w:unhideWhenUsed="0"/>
+    <w:lsdException w:name="Medium Grid 3 Accent 4" w:semiHidden="0" w:uiPriority="69" w:unhideWhenUsed="0"/>
+    <w:lsdException w:name="Dark List Accent 4" w:semiHidden="0" w:uiPriority="70" w:unhideWhenUsed="0"/>
+    <w:lsdException w:name="Colorful Shading Accent 4" w:semiHidden="0" w:uiPriority="71" w:unhideWhenUsed="0"/>
+    <w:lsdException w:name="Colorful List Accent 4" w:semiHidden="0" w:uiPriority="72" w:unhideWhenUsed="0"/>
+    <w:lsdException w:name="Colorful Grid Accent 4" w:semiHidden="0" w:uiPriority="73" w:unhideWhenUsed="0"/>
+    <w:lsdException w:name="Light Shading Accent 5" w:semiHidden="0" w:uiPriority="60" w:unhideWhenUsed="0"/>
+    <w:lsdException w:name="Light List Accent 5" w:semiHidden="0" w:uiPriority="61" w:unhideWhenUsed="0"/>
+    <w:lsdException w:name="Light Grid Accent 5" w:semiHidden="0" w:uiPriority="62" w:unhideWhenUsed="0"/>
+    <w:lsdException w:name="Medium Shading 1 Accent 5" w:semiHidden="0" w:uiPriority="63" w:unhideWhenUsed="0"/>
+    <w:lsdException w:name="Medium Shading 2 Accent 5" w:semiHidden="0" w:uiPriority="64" w:unhideWhenUsed="0"/>
+    <w:lsdException w:name="Medium List 1 Accent 5" w:semiHidden="0" w:uiPriority="65" w:unhideWhenUsed="0"/>
+    <w:lsdException w:name="Medium List 2 Accent 5" w:semiHidden="0" w:uiPriority="66" w:unhideWhenUsed="0"/>
+    <w:lsdException w:name="Medium Grid 1 Accent 5" w:semiHidden="0" w:uiPriority="67" w:unhideWhenUsed="0"/>
+    <w:lsdException w:name="Medium Grid 2 Accent 5" w:semiHidden="0" w:uiPriority="68" w:unhideWhenUsed="0"/>
+    <w:lsdException w:name="Medium Grid 3 Accent 5" w:semiHidden="0" w:uiPriority="69" w:unhideWhenUsed="0"/>
+    <w:lsdException w:name="Dark List Accent 5" w:semiHidden="0" w:uiPriority="70" w:unhideWhenUsed="0"/>
+    <w:lsdException w:name="Colorful Shading Accent 5" w:semiHidden="0" w:uiPriority="71" w:unhideWhenUsed="0"/>
+    <w:lsdException w:name="Colorful List Accent 5" w:semiHidden="0" w:uiPriority="72" w:unhideWhenUsed="0"/>
+    <w:lsdException w:name="Colorful Grid Accent 5" w:semiHidden="0" w:uiPriority="73" w:unhideWhenUsed="0"/>
+    <w:lsdException w:name="Light Shading Accent 6" w:semiHidden="0" w:uiPriority="60" w:unhideWhenUsed="0"/>
+    <w:lsdException w:name="Light List Accent 6" w:semiHidden="0" w:uiPriority="61" w:unhideWhenUsed="0"/>
+    <w:lsdException w:name="Light Grid Accent 6" w:semiHidden="0" w:uiPriority="62" w:unhideWhenUsed="0"/>
+    <w:lsdException w:name="Medium Shading 1 Accent 6" w:semiHidden="0" w:uiPriority="63" w:unhideWhenUsed="0"/>
+    <w:lsdException w:name="Medium Shading 2 Accent 6" w:semiHidden="0" w:uiPriority="64" w:unhideWhenUsed="0"/>
+    <w:lsdException w:name="Medium List 1 Accent 6" w:semiHidden="0" w:uiPriority="65" w:unhideWhenUsed="0"/>
+    <w:lsdException w:name="Medium List 2 Accent 6" w:semiHidden="0" w:uiPriority="66" w:unhideWhenUsed="0"/>
+    <w:lsdException w:name="Medium Grid 1 Accent 6" w:semiHidden="0" w:uiPriority="67" w:unhideWhenUsed="0"/>
+    <w:lsdException w:name="Medium Grid 2 Accent 6" w:semiHidden="0" w:uiPriority="68" w:unhideWhenUsed="0"/>
+    <w:lsdException w:name="Medium Grid 3 Accent 6" w:semiHidden="0" w:uiPriority="69" w:unhideWhenUsed="0"/>
+    <w:lsdException w:name="Dark List Accent 6" w:semiHidden="0" w:uiPriority="70" w:unhideWhenUsed="0"/>
+    <w:lsdException w:name="Colorful Shading Accent 6" w:semiHidden="0" w:uiPriority="71" w:unhideWhenUsed="0"/>
+    <w:lsdException w:name="Colorful List Accent 6" w:semiHidden="0" w:uiPriority="72" w:unhideWhenUsed="0"/>
+    <w:lsdException w:name="Colorful Grid Accent 6" w:semiHidden="0" w:uiPriority="73" w:unhideWhenUsed="0"/>
+    <w:lsdException w:name="Subtle Emphasis" w:semiHidden="0" w:uiPriority="19" w:unhideWhenUsed="0" w:qFormat="1"/>
+    <w:lsdException w:name="Intense Emphasis" w:semiHidden="0" w:uiPriority="21" w:unhideWhenUsed="0" w:qFormat="1"/>
+    <w:lsdException w:name="Subtle Reference" w:semiHidden="0" w:uiPriority="31" w:unhideWhenUsed="0" w:qFormat="1"/>
+    <w:lsdException w:name="Intense Reference" w:semiHidden="0" w:uiPriority="32" w:unhideWhenUsed="0" w:qFormat="1"/>
+    <w:lsdException w:name="Book Title" w:semiHidden="0" w:uiPriority="33" w:unhideWhenUsed="0" w:qFormat="1"/>
+    <w:lsdException w:name="Bibliography" w:uiPriority="37"/>
+    <w:lsdException w:name="TOC Heading" w:uiPriority="39" w:qFormat="1"/>
   </w:latentStyles>
   <w:style w:type="paragraph" w:default="1" w:styleId="Normal">
     <w:name w:val="Normal"/>
@@ -3309,6 +3022,7 @@
     <w:uiPriority w:val="99"/>
     <w:semiHidden/>
     <w:unhideWhenUsed/>
+    <w:qFormat/>
     <w:tblPr>
       <w:tblInd w:w="0" w:type="dxa"/>
       <w:tblCellMar>
@@ -3545,6 +3259,7 @@
       <w:spacing w:after="0" w:line="240" w:lineRule="auto"/>
     </w:pPr>
     <w:tblPr>
+      <w:tblInd w:w="0" w:type="dxa"/>
       <w:tblBorders>
         <w:top w:val="single" w:sz="4" w:space="0" w:color="auto"/>
         <w:left w:val="single" w:sz="4" w:space="0" w:color="auto"/>
@@ -3553,6 +3268,12 @@
         <w:insideH w:val="single" w:sz="4" w:space="0" w:color="auto"/>
         <w:insideV w:val="single" w:sz="4" w:space="0" w:color="auto"/>
       </w:tblBorders>
+      <w:tblCellMar>
+        <w:top w:w="0" w:type="dxa"/>
+        <w:left w:w="108" w:type="dxa"/>
+        <w:bottom w:w="0" w:type="dxa"/>
+        <w:right w:w="108" w:type="dxa"/>
+      </w:tblCellMar>
     </w:tblPr>
   </w:style>
   <w:style w:type="paragraph" w:styleId="NormalWeb">
@@ -3602,7 +3323,7 @@
 </file>
 
 <file path=word/glossary/document.xml><?xml version="1.0" encoding="utf-8"?>
-<w:glossaryDocument xmlns:wpc="http://schemas.microsoft.com/office/word/2010/wordprocessingCanvas" xmlns:mc="http://schemas.openxmlformats.org/markup-compatibility/2006" xmlns:o="urn:schemas-microsoft-com:office:office" xmlns:r="http://schemas.openxmlformats.org/officeDocument/2006/relationships" xmlns:m="http://schemas.openxmlformats.org/officeDocument/2006/math" xmlns:v="urn:schemas-microsoft-com:vml" xmlns:wp14="http://schemas.microsoft.com/office/word/2010/wordprocessingDrawing" xmlns:wp="http://schemas.openxmlformats.org/drawingml/2006/wordprocessingDrawing" xmlns:w10="urn:schemas-microsoft-com:office:word" xmlns:w="http://schemas.openxmlformats.org/wordprocessingml/2006/main" xmlns:w14="http://schemas.microsoft.com/office/word/2010/wordml" xmlns:w15="http://schemas.microsoft.com/office/word/2012/wordml" xmlns:wpg="http://schemas.microsoft.com/office/word/2010/wordprocessingGroup" xmlns:wpi="http://schemas.microsoft.com/office/word/2010/wordprocessingInk" xmlns:wne="http://schemas.microsoft.com/office/word/2006/wordml" xmlns:wps="http://schemas.microsoft.com/office/word/2010/wordprocessingShape" mc:Ignorable="w14 w15 wp14">
+<w:glossaryDocument xmlns:ve="http://schemas.openxmlformats.org/markup-compatibility/2006" xmlns:o="urn:schemas-microsoft-com:office:office" xmlns:r="http://schemas.openxmlformats.org/officeDocument/2006/relationships" xmlns:m="http://schemas.openxmlformats.org/officeDocument/2006/math" xmlns:v="urn:schemas-microsoft-com:vml" xmlns:wp="http://schemas.openxmlformats.org/drawingml/2006/wordprocessingDrawing" xmlns:w10="urn:schemas-microsoft-com:office:word" xmlns:w="http://schemas.openxmlformats.org/wordprocessingml/2006/main" xmlns:wne="http://schemas.microsoft.com/office/word/2006/wordml">
   <w:docParts>
     <w:docPart>
       <w:docPartPr>
@@ -3629,7 +3350,7 @@
               <w:rFonts w:asciiTheme="majorHAnsi" w:eastAsiaTheme="majorEastAsia" w:hAnsiTheme="majorHAnsi" w:cstheme="majorBidi"/>
               <w:b/>
               <w:bCs/>
-              <w:color w:val="2E74B5" w:themeColor="accent1" w:themeShade="BF"/>
+              <w:color w:val="365F91" w:themeColor="accent1" w:themeShade="BF"/>
               <w:sz w:val="48"/>
               <w:szCs w:val="48"/>
             </w:rPr>
@@ -3660,7 +3381,7 @@
           </w:pPr>
           <w:r>
             <w:rPr>
-              <w:color w:val="393737" w:themeColor="background2" w:themeShade="3F"/>
+              <w:color w:val="484329" w:themeColor="background2" w:themeShade="3F"/>
               <w:sz w:val="28"/>
               <w:szCs w:val="28"/>
             </w:rPr>
@@ -3699,73 +3420,12 @@
         </w:p>
       </w:docPartBody>
     </w:docPart>
-    <w:docPart>
-      <w:docPartPr>
-        <w:name w:val="F6AD525A36574395B75FE08C01CA8956"/>
-        <w:category>
-          <w:name w:val="Général"/>
-          <w:gallery w:val="placeholder"/>
-        </w:category>
-        <w:types>
-          <w:type w:val="bbPlcHdr"/>
-        </w:types>
-        <w:behaviors>
-          <w:behavior w:val="content"/>
-        </w:behaviors>
-        <w:guid w:val="{D8D57E4A-2819-40E1-B8E4-8948DAEA0E6F}"/>
-      </w:docPartPr>
-      <w:docPartBody>
-        <w:p>
-          <w:pPr>
-            <w:pStyle w:val="F6AD525A36574395B75FE08C01CA8956"/>
-          </w:pPr>
-          <w:r>
-            <w:rPr>
-              <w:b/>
-              <w:bCs/>
-            </w:rPr>
-            <w:t>[Sélectionnez la date]</w:t>
-          </w:r>
-        </w:p>
-      </w:docPartBody>
-    </w:docPart>
-    <w:docPart>
-      <w:docPartPr>
-        <w:name w:val="20C478D913354D2E8A81246D5D6ACACC"/>
-        <w:category>
-          <w:name w:val="Général"/>
-          <w:gallery w:val="placeholder"/>
-        </w:category>
-        <w:types>
-          <w:type w:val="bbPlcHdr"/>
-        </w:types>
-        <w:behaviors>
-          <w:behavior w:val="content"/>
-        </w:behaviors>
-        <w:guid w:val="{7CDE8780-1FD1-457E-9D2E-C5E8574B22C8}"/>
-      </w:docPartPr>
-      <w:docPartBody>
-        <w:p>
-          <w:pPr>
-            <w:pStyle w:val="20C478D913354D2E8A81246D5D6ACACC"/>
-          </w:pPr>
-          <w:r>
-            <w:rPr>
-              <w:color w:val="FFFFFF" w:themeColor="background1"/>
-              <w:sz w:val="28"/>
-              <w:szCs w:val="28"/>
-            </w:rPr>
-            <w:t>[Tapez le titre du document]</w:t>
-          </w:r>
-        </w:p>
-      </w:docPartBody>
-    </w:docPart>
   </w:docParts>
 </w:glossaryDocument>
 </file>
 
 <file path=word/glossary/fontTable.xml><?xml version="1.0" encoding="utf-8"?>
-<w:fonts xmlns:mc="http://schemas.openxmlformats.org/markup-compatibility/2006" xmlns:r="http://schemas.openxmlformats.org/officeDocument/2006/relationships" xmlns:w="http://schemas.openxmlformats.org/wordprocessingml/2006/main" xmlns:w14="http://schemas.microsoft.com/office/word/2010/wordml" xmlns:w15="http://schemas.microsoft.com/office/word/2012/wordml" mc:Ignorable="w14 w15">
+<w:fonts xmlns:r="http://schemas.openxmlformats.org/officeDocument/2006/relationships" xmlns:w="http://schemas.openxmlformats.org/wordprocessingml/2006/main">
   <w:font w:name="Symbol">
     <w:panose1 w:val="05050102010706020507"/>
     <w:charset w:val="02"/>
@@ -3778,14 +3438,14 @@
     <w:charset w:val="00"/>
     <w:family w:val="roman"/>
     <w:pitch w:val="variable"/>
-    <w:sig w:usb0="E0002EFF" w:usb1="C0007843" w:usb2="00000009" w:usb3="00000000" w:csb0="000001FF" w:csb1="00000000"/>
+    <w:sig w:usb0="E0002AFF" w:usb1="C0007841" w:usb2="00000009" w:usb3="00000000" w:csb0="000001FF" w:csb1="00000000"/>
   </w:font>
   <w:font w:name="Courier New">
     <w:panose1 w:val="02070309020205020404"/>
     <w:charset w:val="00"/>
     <w:family w:val="modern"/>
     <w:pitch w:val="fixed"/>
-    <w:sig w:usb0="E0002EFF" w:usb1="C0007843" w:usb2="00000009" w:usb3="00000000" w:csb0="000001FF" w:csb1="00000000"/>
+    <w:sig w:usb0="E0002AFF" w:usb1="C0007843" w:usb2="00000009" w:usb3="00000000" w:csb0="000001FF" w:csb1="00000000"/>
   </w:font>
   <w:font w:name="Wingdings">
     <w:panose1 w:val="05000000000000000000"/>
@@ -3815,41 +3475,35 @@
     <w:pitch w:val="variable"/>
     <w:sig w:usb0="E1002EFF" w:usb1="C000605B" w:usb2="00000029" w:usb3="00000000" w:csb0="000101FF" w:csb1="00000000"/>
   </w:font>
-  <w:font w:name="Verdana">
-    <w:panose1 w:val="020B0604030504040204"/>
+  <w:font w:name="Cambria">
+    <w:panose1 w:val="02040503050406030204"/>
     <w:charset w:val="00"/>
-    <w:family w:val="swiss"/>
+    <w:family w:val="roman"/>
     <w:pitch w:val="variable"/>
-    <w:sig w:usb0="A10006FF" w:usb1="4000205B" w:usb2="00000010" w:usb3="00000000" w:csb0="0000019F" w:csb1="00000000"/>
-  </w:font>
-  <w:font w:name="Calibri Light">
-    <w:panose1 w:val="020F0302020204030204"/>
-    <w:charset w:val="00"/>
-    <w:family w:val="swiss"/>
-    <w:pitch w:val="variable"/>
-    <w:sig w:usb0="A00002EF" w:usb1="4000207B" w:usb2="00000000" w:usb3="00000000" w:csb0="0000019F" w:csb1="00000000"/>
+    <w:sig w:usb0="E00002FF" w:usb1="400004FF" w:usb2="00000000" w:usb3="00000000" w:csb0="0000019F" w:csb1="00000000"/>
   </w:font>
 </w:fonts>
 </file>
 
 <file path=word/glossary/settings.xml><?xml version="1.0" encoding="utf-8"?>
-<w:settings xmlns:mc="http://schemas.openxmlformats.org/markup-compatibility/2006" xmlns:o="urn:schemas-microsoft-com:office:office" xmlns:r="http://schemas.openxmlformats.org/officeDocument/2006/relationships" xmlns:m="http://schemas.openxmlformats.org/officeDocument/2006/math" xmlns:v="urn:schemas-microsoft-com:vml" xmlns:w10="urn:schemas-microsoft-com:office:word" xmlns:w="http://schemas.openxmlformats.org/wordprocessingml/2006/main" xmlns:w14="http://schemas.microsoft.com/office/word/2010/wordml" xmlns:w15="http://schemas.microsoft.com/office/word/2012/wordml" xmlns:sl="http://schemas.openxmlformats.org/schemaLibrary/2006/main" mc:Ignorable="w14 w15">
+<w:settings xmlns:o="urn:schemas-microsoft-com:office:office" xmlns:r="http://schemas.openxmlformats.org/officeDocument/2006/relationships" xmlns:m="http://schemas.openxmlformats.org/officeDocument/2006/math" xmlns:v="urn:schemas-microsoft-com:vml" xmlns:w10="urn:schemas-microsoft-com:office:word" xmlns:w="http://schemas.openxmlformats.org/wordprocessingml/2006/main" xmlns:sl="http://schemas.openxmlformats.org/schemaLibrary/2006/main">
   <w:view w:val="normal"/>
   <w:defaultTabStop w:val="708"/>
   <w:hyphenationZone w:val="425"/>
   <w:characterSpacingControl w:val="doNotCompress"/>
   <w:compat>
     <w:useFELayout/>
-    <w:compatSetting w:name="compatibilityMode" w:uri="http://schemas.microsoft.com/office/word" w:val="12"/>
   </w:compat>
   <w:rsids>
     <w:rsidRoot w:val="00F60057"/>
     <w:rsid w:val="00124EE0"/>
     <w:rsid w:val="0022499A"/>
+    <w:rsid w:val="00405306"/>
     <w:rsid w:val="005B01CA"/>
     <w:rsid w:val="00822EE5"/>
     <w:rsid w:val="008335A9"/>
     <w:rsid w:val="008813EC"/>
+    <w:rsid w:val="00BC1EB5"/>
     <w:rsid w:val="00C1784F"/>
     <w:rsid w:val="00D563E6"/>
     <w:rsid w:val="00E548DF"/>
@@ -3859,7 +3513,7 @@
     <m:mathFont m:val="Cambria Math"/>
     <m:brkBin m:val="before"/>
     <m:brkBinSub m:val="--"/>
-    <m:smallFrac m:val="0"/>
+    <m:smallFrac m:val="off"/>
     <m:dispDef/>
     <m:lMargin m:val="0"/>
     <m:rMargin m:val="0"/>
@@ -3876,7 +3530,7 @@
 </file>
 
 <file path=word/glossary/styles.xml><?xml version="1.0" encoding="utf-8"?>
-<w:styles xmlns:mc="http://schemas.openxmlformats.org/markup-compatibility/2006" xmlns:r="http://schemas.openxmlformats.org/officeDocument/2006/relationships" xmlns:w="http://schemas.openxmlformats.org/wordprocessingml/2006/main" xmlns:w14="http://schemas.microsoft.com/office/word/2010/wordml" xmlns:w15="http://schemas.microsoft.com/office/word/2012/wordml" mc:Ignorable="w14 w15">
+<w:styles xmlns:r="http://schemas.openxmlformats.org/officeDocument/2006/relationships" xmlns:w="http://schemas.openxmlformats.org/wordprocessingml/2006/main">
   <w:docDefaults>
     <w:rPrDefault>
       <w:rPr>
@@ -3892,382 +3546,149 @@
       </w:pPr>
     </w:pPrDefault>
   </w:docDefaults>
-  <w:latentStyles w:defLockedState="0" w:defUIPriority="99" w:defSemiHidden="0" w:defUnhideWhenUsed="0" w:defQFormat="0" w:count="371">
-    <w:lsdException w:name="Normal" w:uiPriority="0" w:qFormat="1"/>
-    <w:lsdException w:name="heading 1" w:uiPriority="9" w:qFormat="1"/>
-    <w:lsdException w:name="heading 2" w:semiHidden="1" w:uiPriority="9" w:unhideWhenUsed="1" w:qFormat="1"/>
-    <w:lsdException w:name="heading 3" w:semiHidden="1" w:uiPriority="9" w:unhideWhenUsed="1" w:qFormat="1"/>
-    <w:lsdException w:name="heading 4" w:semiHidden="1" w:uiPriority="9" w:unhideWhenUsed="1" w:qFormat="1"/>
-    <w:lsdException w:name="heading 5" w:semiHidden="1" w:uiPriority="9" w:unhideWhenUsed="1" w:qFormat="1"/>
-    <w:lsdException w:name="heading 6" w:semiHidden="1" w:uiPriority="9" w:unhideWhenUsed="1" w:qFormat="1"/>
-    <w:lsdException w:name="heading 7" w:semiHidden="1" w:uiPriority="9" w:unhideWhenUsed="1" w:qFormat="1"/>
-    <w:lsdException w:name="heading 8" w:semiHidden="1" w:uiPriority="9" w:unhideWhenUsed="1" w:qFormat="1"/>
-    <w:lsdException w:name="heading 9" w:semiHidden="1" w:uiPriority="9" w:unhideWhenUsed="1" w:qFormat="1"/>
-    <w:lsdException w:name="index 1" w:semiHidden="1" w:unhideWhenUsed="1"/>
-    <w:lsdException w:name="index 2" w:semiHidden="1" w:unhideWhenUsed="1"/>
-    <w:lsdException w:name="index 3" w:semiHidden="1" w:unhideWhenUsed="1"/>
-    <w:lsdException w:name="index 4" w:semiHidden="1" w:unhideWhenUsed="1"/>
-    <w:lsdException w:name="index 5" w:semiHidden="1" w:unhideWhenUsed="1"/>
-    <w:lsdException w:name="index 6" w:semiHidden="1" w:unhideWhenUsed="1"/>
-    <w:lsdException w:name="index 7" w:semiHidden="1" w:unhideWhenUsed="1"/>
-    <w:lsdException w:name="index 8" w:semiHidden="1" w:unhideWhenUsed="1"/>
-    <w:lsdException w:name="index 9" w:semiHidden="1" w:unhideWhenUsed="1"/>
-    <w:lsdException w:name="toc 1" w:semiHidden="1" w:uiPriority="39" w:unhideWhenUsed="1"/>
-    <w:lsdException w:name="toc 2" w:semiHidden="1" w:uiPriority="39" w:unhideWhenUsed="1"/>
-    <w:lsdException w:name="toc 3" w:semiHidden="1" w:uiPriority="39" w:unhideWhenUsed="1"/>
-    <w:lsdException w:name="toc 4" w:semiHidden="1" w:uiPriority="39" w:unhideWhenUsed="1"/>
-    <w:lsdException w:name="toc 5" w:semiHidden="1" w:uiPriority="39" w:unhideWhenUsed="1"/>
-    <w:lsdException w:name="toc 6" w:semiHidden="1" w:uiPriority="39" w:unhideWhenUsed="1"/>
-    <w:lsdException w:name="toc 7" w:semiHidden="1" w:uiPriority="39" w:unhideWhenUsed="1"/>
-    <w:lsdException w:name="toc 8" w:semiHidden="1" w:uiPriority="39" w:unhideWhenUsed="1"/>
-    <w:lsdException w:name="toc 9" w:semiHidden="1" w:uiPriority="39" w:unhideWhenUsed="1"/>
-    <w:lsdException w:name="Normal Indent" w:semiHidden="1" w:unhideWhenUsed="1"/>
-    <w:lsdException w:name="footnote text" w:semiHidden="1" w:unhideWhenUsed="1"/>
-    <w:lsdException w:name="annotation text" w:semiHidden="1" w:unhideWhenUsed="1"/>
-    <w:lsdException w:name="header" w:semiHidden="1" w:unhideWhenUsed="1"/>
-    <w:lsdException w:name="footer" w:semiHidden="1" w:unhideWhenUsed="1"/>
-    <w:lsdException w:name="index heading" w:semiHidden="1" w:unhideWhenUsed="1"/>
-    <w:lsdException w:name="caption" w:semiHidden="1" w:uiPriority="35" w:unhideWhenUsed="1" w:qFormat="1"/>
-    <w:lsdException w:name="table of figures" w:semiHidden="1" w:unhideWhenUsed="1"/>
-    <w:lsdException w:name="envelope address" w:semiHidden="1" w:unhideWhenUsed="1"/>
-    <w:lsdException w:name="envelope return" w:semiHidden="1" w:unhideWhenUsed="1"/>
-    <w:lsdException w:name="footnote reference" w:semiHidden="1" w:unhideWhenUsed="1"/>
-    <w:lsdException w:name="annotation reference" w:semiHidden="1" w:unhideWhenUsed="1"/>
-    <w:lsdException w:name="line number" w:semiHidden="1" w:unhideWhenUsed="1"/>
-    <w:lsdException w:name="page number" w:semiHidden="1" w:unhideWhenUsed="1"/>
-    <w:lsdException w:name="endnote reference" w:semiHidden="1" w:unhideWhenUsed="1"/>
-    <w:lsdException w:name="endnote text" w:semiHidden="1" w:unhideWhenUsed="1"/>
-    <w:lsdException w:name="table of authorities" w:semiHidden="1" w:unhideWhenUsed="1"/>
-    <w:lsdException w:name="macro" w:semiHidden="1" w:unhideWhenUsed="1"/>
-    <w:lsdException w:name="toa heading" w:semiHidden="1" w:unhideWhenUsed="1"/>
-    <w:lsdException w:name="List" w:semiHidden="1" w:unhideWhenUsed="1"/>
-    <w:lsdException w:name="List Bullet" w:semiHidden="1" w:unhideWhenUsed="1"/>
-    <w:lsdException w:name="List Number" w:semiHidden="1" w:unhideWhenUsed="1"/>
-    <w:lsdException w:name="List 2" w:semiHidden="1" w:unhideWhenUsed="1"/>
-    <w:lsdException w:name="List 3" w:semiHidden="1" w:unhideWhenUsed="1"/>
-    <w:lsdException w:name="List 4" w:semiHidden="1" w:unhideWhenUsed="1"/>
-    <w:lsdException w:name="List 5" w:semiHidden="1" w:unhideWhenUsed="1"/>
-    <w:lsdException w:name="List Bullet 2" w:semiHidden="1" w:unhideWhenUsed="1"/>
-    <w:lsdException w:name="List Bullet 3" w:semiHidden="1" w:unhideWhenUsed="1"/>
-    <w:lsdException w:name="List Bullet 4" w:semiHidden="1" w:unhideWhenUsed="1"/>
-    <w:lsdException w:name="List Bullet 5" w:semiHidden="1" w:unhideWhenUsed="1"/>
-    <w:lsdException w:name="List Number 2" w:semiHidden="1" w:unhideWhenUsed="1"/>
-    <w:lsdException w:name="List Number 3" w:semiHidden="1" w:unhideWhenUsed="1"/>
-    <w:lsdException w:name="List Number 4" w:semiHidden="1" w:unhideWhenUsed="1"/>
-    <w:lsdException w:name="List Number 5" w:semiHidden="1" w:unhideWhenUsed="1"/>
-    <w:lsdException w:name="Title" w:uiPriority="10" w:qFormat="1"/>
-    <w:lsdException w:name="Closing" w:semiHidden="1" w:unhideWhenUsed="1"/>
-    <w:lsdException w:name="Signature" w:semiHidden="1" w:unhideWhenUsed="1"/>
-    <w:lsdException w:name="Default Paragraph Font" w:semiHidden="1" w:uiPriority="1" w:unhideWhenUsed="1"/>
-    <w:lsdException w:name="Body Text" w:semiHidden="1" w:unhideWhenUsed="1"/>
-    <w:lsdException w:name="Body Text Indent" w:semiHidden="1" w:unhideWhenUsed="1"/>
-    <w:lsdException w:name="List Continue" w:semiHidden="1" w:unhideWhenUsed="1"/>
-    <w:lsdException w:name="List Continue 2" w:semiHidden="1" w:unhideWhenUsed="1"/>
-    <w:lsdException w:name="List Continue 3" w:semiHidden="1" w:unhideWhenUsed="1"/>
-    <w:lsdException w:name="List Continue 4" w:semiHidden="1" w:unhideWhenUsed="1"/>
-    <w:lsdException w:name="List Continue 5" w:semiHidden="1" w:unhideWhenUsed="1"/>
-    <w:lsdException w:name="Message Header" w:semiHidden="1" w:unhideWhenUsed="1"/>
-    <w:lsdException w:name="Subtitle" w:uiPriority="11" w:qFormat="1"/>
-    <w:lsdException w:name="Salutation" w:semiHidden="1" w:unhideWhenUsed="1"/>
-    <w:lsdException w:name="Date" w:semiHidden="1" w:unhideWhenUsed="1"/>
-    <w:lsdException w:name="Body Text First Indent" w:semiHidden="1" w:unhideWhenUsed="1"/>
-    <w:lsdException w:name="Body Text First Indent 2" w:semiHidden="1" w:unhideWhenUsed="1"/>
-    <w:lsdException w:name="Note Heading" w:semiHidden="1" w:unhideWhenUsed="1"/>
-    <w:lsdException w:name="Body Text 2" w:semiHidden="1" w:unhideWhenUsed="1"/>
-    <w:lsdException w:name="Body Text 3" w:semiHidden="1" w:unhideWhenUsed="1"/>
-    <w:lsdException w:name="Body Text Indent 2" w:semiHidden="1" w:unhideWhenUsed="1"/>
-    <w:lsdException w:name="Body Text Indent 3" w:semiHidden="1" w:unhideWhenUsed="1"/>
-    <w:lsdException w:name="Block Text" w:semiHidden="1" w:unhideWhenUsed="1"/>
-    <w:lsdException w:name="Hyperlink" w:semiHidden="1" w:unhideWhenUsed="1"/>
-    <w:lsdException w:name="FollowedHyperlink" w:semiHidden="1" w:unhideWhenUsed="1"/>
-    <w:lsdException w:name="Strong" w:uiPriority="22" w:qFormat="1"/>
-    <w:lsdException w:name="Emphasis" w:uiPriority="20" w:qFormat="1"/>
-    <w:lsdException w:name="Document Map" w:semiHidden="1" w:unhideWhenUsed="1"/>
-    <w:lsdException w:name="Plain Text" w:semiHidden="1" w:unhideWhenUsed="1"/>
-    <w:lsdException w:name="E-mail Signature" w:semiHidden="1" w:unhideWhenUsed="1"/>
-    <w:lsdException w:name="HTML Top of Form" w:semiHidden="1" w:unhideWhenUsed="1"/>
-    <w:lsdException w:name="HTML Bottom of Form" w:semiHidden="1" w:unhideWhenUsed="1"/>
-    <w:lsdException w:name="Normal (Web)" w:semiHidden="1" w:unhideWhenUsed="1"/>
-    <w:lsdException w:name="HTML Acronym" w:semiHidden="1" w:unhideWhenUsed="1"/>
-    <w:lsdException w:name="HTML Address" w:semiHidden="1" w:unhideWhenUsed="1"/>
-    <w:lsdException w:name="HTML Cite" w:semiHidden="1" w:unhideWhenUsed="1"/>
-    <w:lsdException w:name="HTML Code" w:semiHidden="1" w:unhideWhenUsed="1"/>
-    <w:lsdException w:name="HTML Definition" w:semiHidden="1" w:unhideWhenUsed="1"/>
-    <w:lsdException w:name="HTML Keyboard" w:semiHidden="1" w:unhideWhenUsed="1"/>
-    <w:lsdException w:name="HTML Preformatted" w:semiHidden="1" w:unhideWhenUsed="1"/>
-    <w:lsdException w:name="HTML Sample" w:semiHidden="1" w:unhideWhenUsed="1"/>
-    <w:lsdException w:name="HTML Typewriter" w:semiHidden="1" w:unhideWhenUsed="1"/>
-    <w:lsdException w:name="HTML Variable" w:semiHidden="1" w:unhideWhenUsed="1"/>
-    <w:lsdException w:name="Normal Table" w:semiHidden="1" w:unhideWhenUsed="1"/>
-    <w:lsdException w:name="annotation subject" w:semiHidden="1" w:unhideWhenUsed="1"/>
-    <w:lsdException w:name="No List" w:semiHidden="1" w:unhideWhenUsed="1"/>
-    <w:lsdException w:name="Outline List 1" w:semiHidden="1" w:unhideWhenUsed="1"/>
-    <w:lsdException w:name="Outline List 2" w:semiHidden="1" w:unhideWhenUsed="1"/>
-    <w:lsdException w:name="Outline List 3" w:semiHidden="1" w:unhideWhenUsed="1"/>
-    <w:lsdException w:name="Table Simple 1" w:semiHidden="1" w:unhideWhenUsed="1"/>
-    <w:lsdException w:name="Table Simple 2" w:semiHidden="1" w:unhideWhenUsed="1"/>
-    <w:lsdException w:name="Table Simple 3" w:semiHidden="1" w:unhideWhenUsed="1"/>
-    <w:lsdException w:name="Table Classic 1" w:semiHidden="1" w:unhideWhenUsed="1"/>
-    <w:lsdException w:name="Table Classic 2" w:semiHidden="1" w:unhideWhenUsed="1"/>
-    <w:lsdException w:name="Table Classic 3" w:semiHidden="1" w:unhideWhenUsed="1"/>
-    <w:lsdException w:name="Table Classic 4" w:semiHidden="1" w:unhideWhenUsed="1"/>
-    <w:lsdException w:name="Table Colorful 1" w:semiHidden="1" w:unhideWhenUsed="1"/>
-    <w:lsdException w:name="Table Colorful 2" w:semiHidden="1" w:unhideWhenUsed="1"/>
-    <w:lsdException w:name="Table Colorful 3" w:semiHidden="1" w:unhideWhenUsed="1"/>
-    <w:lsdException w:name="Table Columns 1" w:semiHidden="1" w:unhideWhenUsed="1"/>
-    <w:lsdException w:name="Table Columns 2" w:semiHidden="1" w:unhideWhenUsed="1"/>
-    <w:lsdException w:name="Table Columns 3" w:semiHidden="1" w:unhideWhenUsed="1"/>
-    <w:lsdException w:name="Table Columns 4" w:semiHidden="1" w:unhideWhenUsed="1"/>
-    <w:lsdException w:name="Table Columns 5" w:semiHidden="1" w:unhideWhenUsed="1"/>
-    <w:lsdException w:name="Table Grid 1" w:semiHidden="1" w:unhideWhenUsed="1"/>
-    <w:lsdException w:name="Table Grid 2" w:semiHidden="1" w:unhideWhenUsed="1"/>
-    <w:lsdException w:name="Table Grid 3" w:semiHidden="1" w:unhideWhenUsed="1"/>
-    <w:lsdException w:name="Table Grid 4" w:semiHidden="1" w:unhideWhenUsed="1"/>
-    <w:lsdException w:name="Table Grid 5" w:semiHidden="1" w:unhideWhenUsed="1"/>
-    <w:lsdException w:name="Table Grid 6" w:semiHidden="1" w:unhideWhenUsed="1"/>
-    <w:lsdException w:name="Table Grid 7" w:semiHidden="1" w:unhideWhenUsed="1"/>
-    <w:lsdException w:name="Table Grid 8" w:semiHidden="1" w:unhideWhenUsed="1"/>
-    <w:lsdException w:name="Table List 1" w:semiHidden="1" w:unhideWhenUsed="1"/>
-    <w:lsdException w:name="Table List 2" w:semiHidden="1" w:unhideWhenUsed="1"/>
-    <w:lsdException w:name="Table List 3" w:semiHidden="1" w:unhideWhenUsed="1"/>
-    <w:lsdException w:name="Table List 4" w:semiHidden="1" w:unhideWhenUsed="1"/>
-    <w:lsdException w:name="Table List 5" w:semiHidden="1" w:unhideWhenUsed="1"/>
-    <w:lsdException w:name="Table List 6" w:semiHidden="1" w:unhideWhenUsed="1"/>
-    <w:lsdException w:name="Table List 7" w:semiHidden="1" w:unhideWhenUsed="1"/>
-    <w:lsdException w:name="Table List 8" w:semiHidden="1" w:unhideWhenUsed="1"/>
-    <w:lsdException w:name="Table 3D effects 1" w:semiHidden="1" w:unhideWhenUsed="1"/>
-    <w:lsdException w:name="Table 3D effects 2" w:semiHidden="1" w:unhideWhenUsed="1"/>
-    <w:lsdException w:name="Table 3D effects 3" w:semiHidden="1" w:unhideWhenUsed="1"/>
-    <w:lsdException w:name="Table Contemporary" w:semiHidden="1" w:unhideWhenUsed="1"/>
-    <w:lsdException w:name="Table Elegant" w:semiHidden="1" w:unhideWhenUsed="1"/>
-    <w:lsdException w:name="Table Professional" w:semiHidden="1" w:unhideWhenUsed="1"/>
-    <w:lsdException w:name="Table Subtle 1" w:semiHidden="1" w:unhideWhenUsed="1"/>
-    <w:lsdException w:name="Table Subtle 2" w:semiHidden="1" w:unhideWhenUsed="1"/>
-    <w:lsdException w:name="Table Web 1" w:semiHidden="1" w:unhideWhenUsed="1"/>
-    <w:lsdException w:name="Table Web 2" w:semiHidden="1" w:unhideWhenUsed="1"/>
-    <w:lsdException w:name="Table Web 3" w:semiHidden="1" w:unhideWhenUsed="1"/>
-    <w:lsdException w:name="Balloon Text" w:semiHidden="1" w:unhideWhenUsed="1"/>
-    <w:lsdException w:name="Table Grid" w:uiPriority="59"/>
-    <w:lsdException w:name="Table Theme" w:semiHidden="1" w:unhideWhenUsed="1"/>
-    <w:lsdException w:name="Placeholder Text" w:semiHidden="1"/>
-    <w:lsdException w:name="No Spacing" w:uiPriority="1" w:qFormat="1"/>
-    <w:lsdException w:name="Light Shading" w:uiPriority="60"/>
-    <w:lsdException w:name="Light List" w:uiPriority="61"/>
-    <w:lsdException w:name="Light Grid" w:uiPriority="62"/>
-    <w:lsdException w:name="Medium Shading 1" w:uiPriority="63"/>
-    <w:lsdException w:name="Medium Shading 2" w:uiPriority="64"/>
-    <w:lsdException w:name="Medium List 1" w:uiPriority="65"/>
-    <w:lsdException w:name="Medium List 2" w:uiPriority="66"/>
-    <w:lsdException w:name="Medium Grid 1" w:uiPriority="67"/>
-    <w:lsdException w:name="Medium Grid 2" w:uiPriority="68"/>
-    <w:lsdException w:name="Medium Grid 3" w:uiPriority="69"/>
-    <w:lsdException w:name="Dark List" w:uiPriority="70"/>
-    <w:lsdException w:name="Colorful Shading" w:uiPriority="71"/>
-    <w:lsdException w:name="Colorful List" w:uiPriority="72"/>
-    <w:lsdException w:name="Colorful Grid" w:uiPriority="73"/>
-    <w:lsdException w:name="Light Shading Accent 1" w:uiPriority="60"/>
-    <w:lsdException w:name="Light List Accent 1" w:uiPriority="61"/>
-    <w:lsdException w:name="Light Grid Accent 1" w:uiPriority="62"/>
-    <w:lsdException w:name="Medium Shading 1 Accent 1" w:uiPriority="63"/>
-    <w:lsdException w:name="Medium Shading 2 Accent 1" w:uiPriority="64"/>
-    <w:lsdException w:name="Medium List 1 Accent 1" w:uiPriority="65"/>
-    <w:lsdException w:name="Revision" w:semiHidden="1"/>
-    <w:lsdException w:name="List Paragraph" w:uiPriority="34" w:qFormat="1"/>
-    <w:lsdException w:name="Quote" w:uiPriority="29" w:qFormat="1"/>
-    <w:lsdException w:name="Intense Quote" w:uiPriority="30" w:qFormat="1"/>
-    <w:lsdException w:name="Medium List 2 Accent 1" w:uiPriority="66"/>
-    <w:lsdException w:name="Medium Grid 1 Accent 1" w:uiPriority="67"/>
-    <w:lsdException w:name="Medium Grid 2 Accent 1" w:uiPriority="68"/>
-    <w:lsdException w:name="Medium Grid 3 Accent 1" w:uiPriority="69"/>
-    <w:lsdException w:name="Dark List Accent 1" w:uiPriority="70"/>
-    <w:lsdException w:name="Colorful Shading Accent 1" w:uiPriority="71"/>
-    <w:lsdException w:name="Colorful List Accent 1" w:uiPriority="72"/>
-    <w:lsdException w:name="Colorful Grid Accent 1" w:uiPriority="73"/>
-    <w:lsdException w:name="Light Shading Accent 2" w:uiPriority="60"/>
-    <w:lsdException w:name="Light List Accent 2" w:uiPriority="61"/>
-    <w:lsdException w:name="Light Grid Accent 2" w:uiPriority="62"/>
-    <w:lsdException w:name="Medium Shading 1 Accent 2" w:uiPriority="63"/>
-    <w:lsdException w:name="Medium Shading 2 Accent 2" w:uiPriority="64"/>
-    <w:lsdException w:name="Medium List 1 Accent 2" w:uiPriority="65"/>
-    <w:lsdException w:name="Medium List 2 Accent 2" w:uiPriority="66"/>
-    <w:lsdException w:name="Medium Grid 1 Accent 2" w:uiPriority="67"/>
-    <w:lsdException w:name="Medium Grid 2 Accent 2" w:uiPriority="68"/>
-    <w:lsdException w:name="Medium Grid 3 Accent 2" w:uiPriority="69"/>
-    <w:lsdException w:name="Dark List Accent 2" w:uiPriority="70"/>
-    <w:lsdException w:name="Colorful Shading Accent 2" w:uiPriority="71"/>
-    <w:lsdException w:name="Colorful List Accent 2" w:uiPriority="72"/>
-    <w:lsdException w:name="Colorful Grid Accent 2" w:uiPriority="73"/>
-    <w:lsdException w:name="Light Shading Accent 3" w:uiPriority="60"/>
-    <w:lsdException w:name="Light List Accent 3" w:uiPriority="61"/>
-    <w:lsdException w:name="Light Grid Accent 3" w:uiPriority="62"/>
-    <w:lsdException w:name="Medium Shading 1 Accent 3" w:uiPriority="63"/>
-    <w:lsdException w:name="Medium Shading 2 Accent 3" w:uiPriority="64"/>
-    <w:lsdException w:name="Medium List 1 Accent 3" w:uiPriority="65"/>
-    <w:lsdException w:name="Medium List 2 Accent 3" w:uiPriority="66"/>
-    <w:lsdException w:name="Medium Grid 1 Accent 3" w:uiPriority="67"/>
-    <w:lsdException w:name="Medium Grid 2 Accent 3" w:uiPriority="68"/>
-    <w:lsdException w:name="Medium Grid 3 Accent 3" w:uiPriority="69"/>
-    <w:lsdException w:name="Dark List Accent 3" w:uiPriority="70"/>
-    <w:lsdException w:name="Colorful Shading Accent 3" w:uiPriority="71"/>
-    <w:lsdException w:name="Colorful List Accent 3" w:uiPriority="72"/>
-    <w:lsdException w:name="Colorful Grid Accent 3" w:uiPriority="73"/>
-    <w:lsdException w:name="Light Shading Accent 4" w:uiPriority="60"/>
-    <w:lsdException w:name="Light List Accent 4" w:uiPriority="61"/>
-    <w:lsdException w:name="Light Grid Accent 4" w:uiPriority="62"/>
-    <w:lsdException w:name="Medium Shading 1 Accent 4" w:uiPriority="63"/>
-    <w:lsdException w:name="Medium Shading 2 Accent 4" w:uiPriority="64"/>
-    <w:lsdException w:name="Medium List 1 Accent 4" w:uiPriority="65"/>
-    <w:lsdException w:name="Medium List 2 Accent 4" w:uiPriority="66"/>
-    <w:lsdException w:name="Medium Grid 1 Accent 4" w:uiPriority="67"/>
-    <w:lsdException w:name="Medium Grid 2 Accent 4" w:uiPriority="68"/>
-    <w:lsdException w:name="Medium Grid 3 Accent 4" w:uiPriority="69"/>
-    <w:lsdException w:name="Dark List Accent 4" w:uiPriority="70"/>
-    <w:lsdException w:name="Colorful Shading Accent 4" w:uiPriority="71"/>
-    <w:lsdException w:name="Colorful List Accent 4" w:uiPriority="72"/>
-    <w:lsdException w:name="Colorful Grid Accent 4" w:uiPriority="73"/>
-    <w:lsdException w:name="Light Shading Accent 5" w:uiPriority="60"/>
-    <w:lsdException w:name="Light List Accent 5" w:uiPriority="61"/>
-    <w:lsdException w:name="Light Grid Accent 5" w:uiPriority="62"/>
-    <w:lsdException w:name="Medium Shading 1 Accent 5" w:uiPriority="63"/>
-    <w:lsdException w:name="Medium Shading 2 Accent 5" w:uiPriority="64"/>
-    <w:lsdException w:name="Medium List 1 Accent 5" w:uiPriority="65"/>
-    <w:lsdException w:name="Medium List 2 Accent 5" w:uiPriority="66"/>
-    <w:lsdException w:name="Medium Grid 1 Accent 5" w:uiPriority="67"/>
-    <w:lsdException w:name="Medium Grid 2 Accent 5" w:uiPriority="68"/>
-    <w:lsdException w:name="Medium Grid 3 Accent 5" w:uiPriority="69"/>
-    <w:lsdException w:name="Dark List Accent 5" w:uiPriority="70"/>
-    <w:lsdException w:name="Colorful Shading Accent 5" w:uiPriority="71"/>
-    <w:lsdException w:name="Colorful List Accent 5" w:uiPriority="72"/>
-    <w:lsdException w:name="Colorful Grid Accent 5" w:uiPriority="73"/>
-    <w:lsdException w:name="Light Shading Accent 6" w:uiPriority="60"/>
-    <w:lsdException w:name="Light List Accent 6" w:uiPriority="61"/>
-    <w:lsdException w:name="Light Grid Accent 6" w:uiPriority="62"/>
-    <w:lsdException w:name="Medium Shading 1 Accent 6" w:uiPriority="63"/>
-    <w:lsdException w:name="Medium Shading 2 Accent 6" w:uiPriority="64"/>
-    <w:lsdException w:name="Medium List 1 Accent 6" w:uiPriority="65"/>
-    <w:lsdException w:name="Medium List 2 Accent 6" w:uiPriority="66"/>
-    <w:lsdException w:name="Medium Grid 1 Accent 6" w:uiPriority="67"/>
-    <w:lsdException w:name="Medium Grid 2 Accent 6" w:uiPriority="68"/>
-    <w:lsdException w:name="Medium Grid 3 Accent 6" w:uiPriority="69"/>
-    <w:lsdException w:name="Dark List Accent 6" w:uiPriority="70"/>
-    <w:lsdException w:name="Colorful Shading Accent 6" w:uiPriority="71"/>
-    <w:lsdException w:name="Colorful List Accent 6" w:uiPriority="72"/>
-    <w:lsdException w:name="Colorful Grid Accent 6" w:uiPriority="73"/>
-    <w:lsdException w:name="Subtle Emphasis" w:uiPriority="19" w:qFormat="1"/>
-    <w:lsdException w:name="Intense Emphasis" w:uiPriority="21" w:qFormat="1"/>
-    <w:lsdException w:name="Subtle Reference" w:uiPriority="31" w:qFormat="1"/>
-    <w:lsdException w:name="Intense Reference" w:uiPriority="32" w:qFormat="1"/>
-    <w:lsdException w:name="Book Title" w:uiPriority="33" w:qFormat="1"/>
-    <w:lsdException w:name="Bibliography" w:semiHidden="1" w:uiPriority="37" w:unhideWhenUsed="1"/>
-    <w:lsdException w:name="TOC Heading" w:semiHidden="1" w:uiPriority="39" w:unhideWhenUsed="1" w:qFormat="1"/>
-    <w:lsdException w:name="Plain Table 1" w:uiPriority="41"/>
-    <w:lsdException w:name="Plain Table 2" w:uiPriority="42"/>
-    <w:lsdException w:name="Plain Table 3" w:uiPriority="43"/>
-    <w:lsdException w:name="Plain Table 4" w:uiPriority="44"/>
-    <w:lsdException w:name="Plain Table 5" w:uiPriority="45"/>
-    <w:lsdException w:name="Grid Table Light" w:uiPriority="40"/>
-    <w:lsdException w:name="Grid Table 1 Light" w:uiPriority="46"/>
-    <w:lsdException w:name="Grid Table 2" w:uiPriority="47"/>
-    <w:lsdException w:name="Grid Table 3" w:uiPriority="48"/>
-    <w:lsdException w:name="Grid Table 4" w:uiPriority="49"/>
-    <w:lsdException w:name="Grid Table 5 Dark" w:uiPriority="50"/>
-    <w:lsdException w:name="Grid Table 6 Colorful" w:uiPriority="51"/>
-    <w:lsdException w:name="Grid Table 7 Colorful" w:uiPriority="52"/>
-    <w:lsdException w:name="Grid Table 1 Light Accent 1" w:uiPriority="46"/>
-    <w:lsdException w:name="Grid Table 2 Accent 1" w:uiPriority="47"/>
-    <w:lsdException w:name="Grid Table 3 Accent 1" w:uiPriority="48"/>
-    <w:lsdException w:name="Grid Table 4 Accent 1" w:uiPriority="49"/>
-    <w:lsdException w:name="Grid Table 5 Dark Accent 1" w:uiPriority="50"/>
-    <w:lsdException w:name="Grid Table 6 Colorful Accent 1" w:uiPriority="51"/>
-    <w:lsdException w:name="Grid Table 7 Colorful Accent 1" w:uiPriority="52"/>
-    <w:lsdException w:name="Grid Table 1 Light Accent 2" w:uiPriority="46"/>
-    <w:lsdException w:name="Grid Table 2 Accent 2" w:uiPriority="47"/>
-    <w:lsdException w:name="Grid Table 3 Accent 2" w:uiPriority="48"/>
-    <w:lsdException w:name="Grid Table 4 Accent 2" w:uiPriority="49"/>
-    <w:lsdException w:name="Grid Table 5 Dark Accent 2" w:uiPriority="50"/>
-    <w:lsdException w:name="Grid Table 6 Colorful Accent 2" w:uiPriority="51"/>
-    <w:lsdException w:name="Grid Table 7 Colorful Accent 2" w:uiPriority="52"/>
-    <w:lsdException w:name="Grid Table 1 Light Accent 3" w:uiPriority="46"/>
-    <w:lsdException w:name="Grid Table 2 Accent 3" w:uiPriority="47"/>
-    <w:lsdException w:name="Grid Table 3 Accent 3" w:uiPriority="48"/>
-    <w:lsdException w:name="Grid Table 4 Accent 3" w:uiPriority="49"/>
-    <w:lsdException w:name="Grid Table 5 Dark Accent 3" w:uiPriority="50"/>
-    <w:lsdException w:name="Grid Table 6 Colorful Accent 3" w:uiPriority="51"/>
-    <w:lsdException w:name="Grid Table 7 Colorful Accent 3" w:uiPriority="52"/>
-    <w:lsdException w:name="Grid Table 1 Light Accent 4" w:uiPriority="46"/>
-    <w:lsdException w:name="Grid Table 2 Accent 4" w:uiPriority="47"/>
-    <w:lsdException w:name="Grid Table 3 Accent 4" w:uiPriority="48"/>
-    <w:lsdException w:name="Grid Table 4 Accent 4" w:uiPriority="49"/>
-    <w:lsdException w:name="Grid Table 5 Dark Accent 4" w:uiPriority="50"/>
-    <w:lsdException w:name="Grid Table 6 Colorful Accent 4" w:uiPriority="51"/>
-    <w:lsdException w:name="Grid Table 7 Colorful Accent 4" w:uiPriority="52"/>
-    <w:lsdException w:name="Grid Table 1 Light Accent 5" w:uiPriority="46"/>
-    <w:lsdException w:name="Grid Table 2 Accent 5" w:uiPriority="47"/>
-    <w:lsdException w:name="Grid Table 3 Accent 5" w:uiPriority="48"/>
-    <w:lsdException w:name="Grid Table 4 Accent 5" w:uiPriority="49"/>
-    <w:lsdException w:name="Grid Table 5 Dark Accent 5" w:uiPriority="50"/>
-    <w:lsdException w:name="Grid Table 6 Colorful Accent 5" w:uiPriority="51"/>
-    <w:lsdException w:name="Grid Table 7 Colorful Accent 5" w:uiPriority="52"/>
-    <w:lsdException w:name="Grid Table 1 Light Accent 6" w:uiPriority="46"/>
-    <w:lsdException w:name="Grid Table 2 Accent 6" w:uiPriority="47"/>
-    <w:lsdException w:name="Grid Table 3 Accent 6" w:uiPriority="48"/>
-    <w:lsdException w:name="Grid Table 4 Accent 6" w:uiPriority="49"/>
-    <w:lsdException w:name="Grid Table 5 Dark Accent 6" w:uiPriority="50"/>
-    <w:lsdException w:name="Grid Table 6 Colorful Accent 6" w:uiPriority="51"/>
-    <w:lsdException w:name="Grid Table 7 Colorful Accent 6" w:uiPriority="52"/>
-    <w:lsdException w:name="List Table 1 Light" w:uiPriority="46"/>
-    <w:lsdException w:name="List Table 2" w:uiPriority="47"/>
-    <w:lsdException w:name="List Table 3" w:uiPriority="48"/>
-    <w:lsdException w:name="List Table 4" w:uiPriority="49"/>
-    <w:lsdException w:name="List Table 5 Dark" w:uiPriority="50"/>
-    <w:lsdException w:name="List Table 6 Colorful" w:uiPriority="51"/>
-    <w:lsdException w:name="List Table 7 Colorful" w:uiPriority="52"/>
-    <w:lsdException w:name="List Table 1 Light Accent 1" w:uiPriority="46"/>
-    <w:lsdException w:name="List Table 2 Accent 1" w:uiPriority="47"/>
-    <w:lsdException w:name="List Table 3 Accent 1" w:uiPriority="48"/>
-    <w:lsdException w:name="List Table 4 Accent 1" w:uiPriority="49"/>
-    <w:lsdException w:name="List Table 5 Dark Accent 1" w:uiPriority="50"/>
-    <w:lsdException w:name="List Table 6 Colorful Accent 1" w:uiPriority="51"/>
-    <w:lsdException w:name="List Table 7 Colorful Accent 1" w:uiPriority="52"/>
-    <w:lsdException w:name="List Table 1 Light Accent 2" w:uiPriority="46"/>
-    <w:lsdException w:name="List Table 2 Accent 2" w:uiPriority="47"/>
-    <w:lsdException w:name="List Table 3 Accent 2" w:uiPriority="48"/>
-    <w:lsdException w:name="List Table 4 Accent 2" w:uiPriority="49"/>
-    <w:lsdException w:name="List Table 5 Dark Accent 2" w:uiPriority="50"/>
-    <w:lsdException w:name="List Table 6 Colorful Accent 2" w:uiPriority="51"/>
-    <w:lsdException w:name="List Table 7 Colorful Accent 2" w:uiPriority="52"/>
-    <w:lsdException w:name="List Table 1 Light Accent 3" w:uiPriority="46"/>
-    <w:lsdException w:name="List Table 2 Accent 3" w:uiPriority="47"/>
-    <w:lsdException w:name="List Table 3 Accent 3" w:uiPriority="48"/>
-    <w:lsdException w:name="List Table 4 Accent 3" w:uiPriority="49"/>
-    <w:lsdException w:name="List Table 5 Dark Accent 3" w:uiPriority="50"/>
-    <w:lsdException w:name="List Table 6 Colorful Accent 3" w:uiPriority="51"/>
-    <w:lsdException w:name="List Table 7 Colorful Accent 3" w:uiPriority="52"/>
-    <w:lsdException w:name="List Table 1 Light Accent 4" w:uiPriority="46"/>
-    <w:lsdException w:name="List Table 2 Accent 4" w:uiPriority="47"/>
-    <w:lsdException w:name="List Table 3 Accent 4" w:uiPriority="48"/>
-    <w:lsdException w:name="List Table 4 Accent 4" w:uiPriority="49"/>
-    <w:lsdException w:name="List Table 5 Dark Accent 4" w:uiPriority="50"/>
-    <w:lsdException w:name="List Table 6 Colorful Accent 4" w:uiPriority="51"/>
-    <w:lsdException w:name="List Table 7 Colorful Accent 4" w:uiPriority="52"/>
-    <w:lsdException w:name="List Table 1 Light Accent 5" w:uiPriority="46"/>
-    <w:lsdException w:name="List Table 2 Accent 5" w:uiPriority="47"/>
-    <w:lsdException w:name="List Table 3 Accent 5" w:uiPriority="48"/>
-    <w:lsdException w:name="List Table 4 Accent 5" w:uiPriority="49"/>
-    <w:lsdException w:name="List Table 5 Dark Accent 5" w:uiPriority="50"/>
-    <w:lsdException w:name="List Table 6 Colorful Accent 5" w:uiPriority="51"/>
-    <w:lsdException w:name="List Table 7 Colorful Accent 5" w:uiPriority="52"/>
-    <w:lsdException w:name="List Table 1 Light Accent 6" w:uiPriority="46"/>
-    <w:lsdException w:name="List Table 2 Accent 6" w:uiPriority="47"/>
-    <w:lsdException w:name="List Table 3 Accent 6" w:uiPriority="48"/>
-    <w:lsdException w:name="List Table 4 Accent 6" w:uiPriority="49"/>
-    <w:lsdException w:name="List Table 5 Dark Accent 6" w:uiPriority="50"/>
-    <w:lsdException w:name="List Table 6 Colorful Accent 6" w:uiPriority="51"/>
-    <w:lsdException w:name="List Table 7 Colorful Accent 6" w:uiPriority="52"/>
+  <w:latentStyles w:defLockedState="0" w:defUIPriority="99" w:defSemiHidden="1" w:defUnhideWhenUsed="1" w:defQFormat="0" w:count="267">
+    <w:lsdException w:name="Normal" w:semiHidden="0" w:uiPriority="0" w:unhideWhenUsed="0" w:qFormat="1"/>
+    <w:lsdException w:name="heading 1" w:semiHidden="0" w:uiPriority="9" w:unhideWhenUsed="0" w:qFormat="1"/>
+    <w:lsdException w:name="heading 2" w:uiPriority="9" w:qFormat="1"/>
+    <w:lsdException w:name="heading 3" w:uiPriority="9" w:qFormat="1"/>
+    <w:lsdException w:name="heading 4" w:uiPriority="9" w:qFormat="1"/>
+    <w:lsdException w:name="heading 5" w:uiPriority="9" w:qFormat="1"/>
+    <w:lsdException w:name="heading 6" w:uiPriority="9" w:qFormat="1"/>
+    <w:lsdException w:name="heading 7" w:uiPriority="9" w:qFormat="1"/>
+    <w:lsdException w:name="heading 8" w:uiPriority="9" w:qFormat="1"/>
+    <w:lsdException w:name="heading 9" w:uiPriority="9" w:qFormat="1"/>
+    <w:lsdException w:name="toc 1" w:uiPriority="39"/>
+    <w:lsdException w:name="toc 2" w:uiPriority="39"/>
+    <w:lsdException w:name="toc 3" w:uiPriority="39"/>
+    <w:lsdException w:name="toc 4" w:uiPriority="39"/>
+    <w:lsdException w:name="toc 5" w:uiPriority="39"/>
+    <w:lsdException w:name="toc 6" w:uiPriority="39"/>
+    <w:lsdException w:name="toc 7" w:uiPriority="39"/>
+    <w:lsdException w:name="toc 8" w:uiPriority="39"/>
+    <w:lsdException w:name="toc 9" w:uiPriority="39"/>
+    <w:lsdException w:name="caption" w:uiPriority="35" w:qFormat="1"/>
+    <w:lsdException w:name="Title" w:semiHidden="0" w:uiPriority="10" w:unhideWhenUsed="0" w:qFormat="1"/>
+    <w:lsdException w:name="Default Paragraph Font" w:uiPriority="1"/>
+    <w:lsdException w:name="Subtitle" w:semiHidden="0" w:uiPriority="11" w:unhideWhenUsed="0" w:qFormat="1"/>
+    <w:lsdException w:name="Strong" w:semiHidden="0" w:uiPriority="22" w:unhideWhenUsed="0" w:qFormat="1"/>
+    <w:lsdException w:name="Emphasis" w:semiHidden="0" w:uiPriority="20" w:unhideWhenUsed="0" w:qFormat="1"/>
+    <w:lsdException w:name="Table Grid" w:semiHidden="0" w:uiPriority="59" w:unhideWhenUsed="0"/>
+    <w:lsdException w:name="Placeholder Text" w:unhideWhenUsed="0"/>
+    <w:lsdException w:name="No Spacing" w:semiHidden="0" w:uiPriority="1" w:unhideWhenUsed="0" w:qFormat="1"/>
+    <w:lsdException w:name="Light Shading" w:semiHidden="0" w:uiPriority="60" w:unhideWhenUsed="0"/>
+    <w:lsdException w:name="Light List" w:semiHidden="0" w:uiPriority="61" w:unhideWhenUsed="0"/>
+    <w:lsdException w:name="Light Grid" w:semiHidden="0" w:uiPriority="62" w:unhideWhenUsed="0"/>
+    <w:lsdException w:name="Medium Shading 1" w:semiHidden="0" w:uiPriority="63" w:unhideWhenUsed="0"/>
+    <w:lsdException w:name="Medium Shading 2" w:semiHidden="0" w:uiPriority="64" w:unhideWhenUsed="0"/>
+    <w:lsdException w:name="Medium List 1" w:semiHidden="0" w:uiPriority="65" w:unhideWhenUsed="0"/>
+    <w:lsdException w:name="Medium List 2" w:semiHidden="0" w:uiPriority="66" w:unhideWhenUsed="0"/>
+    <w:lsdException w:name="Medium Grid 1" w:semiHidden="0" w:uiPriority="67" w:unhideWhenUsed="0"/>
+    <w:lsdException w:name="Medium Grid 2" w:semiHidden="0" w:uiPriority="68" w:unhideWhenUsed="0"/>
+    <w:lsdException w:name="Medium Grid 3" w:semiHidden="0" w:uiPriority="69" w:unhideWhenUsed="0"/>
+    <w:lsdException w:name="Dark List" w:semiHidden="0" w:uiPriority="70" w:unhideWhenUsed="0"/>
+    <w:lsdException w:name="Colorful Shading" w:semiHidden="0" w:uiPriority="71" w:unhideWhenUsed="0"/>
+    <w:lsdException w:name="Colorful List" w:semiHidden="0" w:uiPriority="72" w:unhideWhenUsed="0"/>
+    <w:lsdException w:name="Colorful Grid" w:semiHidden="0" w:uiPriority="73" w:unhideWhenUsed="0"/>
+    <w:lsdException w:name="Light Shading Accent 1" w:semiHidden="0" w:uiPriority="60" w:unhideWhenUsed="0"/>
+    <w:lsdException w:name="Light List Accent 1" w:semiHidden="0" w:uiPriority="61" w:unhideWhenUsed="0"/>
+    <w:lsdException w:name="Light Grid Accent 1" w:semiHidden="0" w:uiPriority="62" w:unhideWhenUsed="0"/>
+    <w:lsdException w:name="Medium Shading 1 Accent 1" w:semiHidden="0" w:uiPriority="63" w:unhideWhenUsed="0"/>
+    <w:lsdException w:name="Medium Shading 2 Accent 1" w:semiHidden="0" w:uiPriority="64" w:unhideWhenUsed="0"/>
+    <w:lsdException w:name="Medium List 1 Accent 1" w:semiHidden="0" w:uiPriority="65" w:unhideWhenUsed="0"/>
+    <w:lsdException w:name="Revision" w:unhideWhenUsed="0"/>
+    <w:lsdException w:name="List Paragraph" w:semiHidden="0" w:uiPriority="34" w:unhideWhenUsed="0" w:qFormat="1"/>
+    <w:lsdException w:name="Quote" w:semiHidden="0" w:uiPriority="29" w:unhideWhenUsed="0" w:qFormat="1"/>
+    <w:lsdException w:name="Intense Quote" w:semiHidden="0" w:uiPriority="30" w:unhideWhenUsed="0" w:qFormat="1"/>
+    <w:lsdException w:name="Medium List 2 Accent 1" w:semiHidden="0" w:uiPriority="66" w:unhideWhenUsed="0"/>
+    <w:lsdException w:name="Medium Grid 1 Accent 1" w:semiHidden="0" w:uiPriority="67" w:unhideWhenUsed="0"/>
+    <w:lsdException w:name="Medium Grid 2 Accent 1" w:semiHidden="0" w:uiPriority="68" w:unhideWhenUsed="0"/>
+    <w:lsdException w:name="Medium Grid 3 Accent 1" w:semiHidden="0" w:uiPriority="69" w:unhideWhenUsed="0"/>
+    <w:lsdException w:name="Dark List Accent 1" w:semiHidden="0" w:uiPriority="70" w:unhideWhenUsed="0"/>
+    <w:lsdException w:name="Colorful Shading Accent 1" w:semiHidden="0" w:uiPriority="71" w:unhideWhenUsed="0"/>
+    <w:lsdException w:name="Colorful List Accent 1" w:semiHidden="0" w:uiPriority="72" w:unhideWhenUsed="0"/>
+    <w:lsdException w:name="Colorful Grid Accent 1" w:semiHidden="0" w:uiPriority="73" w:unhideWhenUsed="0"/>
+    <w:lsdException w:name="Light Shading Accent 2" w:semiHidden="0" w:uiPriority="60" w:unhideWhenUsed="0"/>
+    <w:lsdException w:name="Light List Accent 2" w:semiHidden="0" w:uiPriority="61" w:unhideWhenUsed="0"/>
+    <w:lsdException w:name="Light Grid Accent 2" w:semiHidden="0" w:uiPriority="62" w:unhideWhenUsed="0"/>
+    <w:lsdException w:name="Medium Shading 1 Accent 2" w:semiHidden="0" w:uiPriority="63" w:unhideWhenUsed="0"/>
+    <w:lsdException w:name="Medium Shading 2 Accent 2" w:semiHidden="0" w:uiPriority="64" w:unhideWhenUsed="0"/>
+    <w:lsdException w:name="Medium List 1 Accent 2" w:semiHidden="0" w:uiPriority="65" w:unhideWhenUsed="0"/>
+    <w:lsdException w:name="Medium List 2 Accent 2" w:semiHidden="0" w:uiPriority="66" w:unhideWhenUsed="0"/>
+    <w:lsdException w:name="Medium Grid 1 Accent 2" w:semiHidden="0" w:uiPriority="67" w:unhideWhenUsed="0"/>
+    <w:lsdException w:name="Medium Grid 2 Accent 2" w:semiHidden="0" w:uiPriority="68" w:unhideWhenUsed="0"/>
+    <w:lsdException w:name="Medium Grid 3 Accent 2" w:semiHidden="0" w:uiPriority="69" w:unhideWhenUsed="0"/>
+    <w:lsdException w:name="Dark List Accent 2" w:semiHidden="0" w:uiPriority="70" w:unhideWhenUsed="0"/>
+    <w:lsdException w:name="Colorful Shading Accent 2" w:semiHidden="0" w:uiPriority="71" w:unhideWhenUsed="0"/>
+    <w:lsdException w:name="Colorful List Accent 2" w:semiHidden="0" w:uiPriority="72" w:unhideWhenUsed="0"/>
+    <w:lsdException w:name="Colorful Grid Accent 2" w:semiHidden="0" w:uiPriority="73" w:unhideWhenUsed="0"/>
+    <w:lsdException w:name="Light Shading Accent 3" w:semiHidden="0" w:uiPriority="60" w:unhideWhenUsed="0"/>
+    <w:lsdException w:name="Light List Accent 3" w:semiHidden="0" w:uiPriority="61" w:unhideWhenUsed="0"/>
+    <w:lsdException w:name="Light Grid Accent 3" w:semiHidden="0" w:uiPriority="62" w:unhideWhenUsed="0"/>
+    <w:lsdException w:name="Medium Shading 1 Accent 3" w:semiHidden="0" w:uiPriority="63" w:unhideWhenUsed="0"/>
+    <w:lsdException w:name="Medium Shading 2 Accent 3" w:semiHidden="0" w:uiPriority="64" w:unhideWhenUsed="0"/>
+    <w:lsdException w:name="Medium List 1 Accent 3" w:semiHidden="0" w:uiPriority="65" w:unhideWhenUsed="0"/>
+    <w:lsdException w:name="Medium List 2 Accent 3" w:semiHidden="0" w:uiPriority="66" w:unhideWhenUsed="0"/>
+    <w:lsdException w:name="Medium Grid 1 Accent 3" w:semiHidden="0" w:uiPriority="67" w:unhideWhenUsed="0"/>
+    <w:lsdException w:name="Medium Grid 2 Accent 3" w:semiHidden="0" w:uiPriority="68" w:unhideWhenUsed="0"/>
+    <w:lsdException w:name="Medium Grid 3 Accent 3" w:semiHidden="0" w:uiPriority="69" w:unhideWhenUsed="0"/>
+    <w:lsdException w:name="Dark List Accent 3" w:semiHidden="0" w:uiPriority="70" w:unhideWhenUsed="0"/>
+    <w:lsdException w:name="Colorful Shading Accent 3" w:semiHidden="0" w:uiPriority="71" w:unhideWhenUsed="0"/>
+    <w:lsdException w:name="Colorful List Accent 3" w:semiHidden="0" w:uiPriority="72" w:unhideWhenUsed="0"/>
+    <w:lsdException w:name="Colorful Grid Accent 3" w:semiHidden="0" w:uiPriority="73" w:unhideWhenUsed="0"/>
+    <w:lsdException w:name="Light Shading Accent 4" w:semiHidden="0" w:uiPriority="60" w:unhideWhenUsed="0"/>
+    <w:lsdException w:name="Light List Accent 4" w:semiHidden="0" w:uiPriority="61" w:unhideWhenUsed="0"/>
+    <w:lsdException w:name="Light Grid Accent 4" w:semiHidden="0" w:uiPriority="62" w:unhideWhenUsed="0"/>
+    <w:lsdException w:name="Medium Shading 1 Accent 4" w:semiHidden="0" w:uiPriority="63" w:unhideWhenUsed="0"/>
+    <w:lsdException w:name="Medium Shading 2 Accent 4" w:semiHidden="0" w:uiPriority="64" w:unhideWhenUsed="0"/>
+    <w:lsdException w:name="Medium List 1 Accent 4" w:semiHidden="0" w:uiPriority="65" w:unhideWhenUsed="0"/>
+    <w:lsdException w:name="Medium List 2 Accent 4" w:semiHidden="0" w:uiPriority="66" w:unhideWhenUsed="0"/>
+    <w:lsdException w:name="Medium Grid 1 Accent 4" w:semiHidden="0" w:uiPriority="67" w:unhideWhenUsed="0"/>
+    <w:lsdException w:name="Medium Grid 2 Accent 4" w:semiHidden="0" w:uiPriority="68" w:unhideWhenUsed="0"/>
+    <w:lsdException w:name="Medium Grid 3 Accent 4" w:semiHidden="0" w:uiPriority="69" w:unhideWhenUsed="0"/>
+    <w:lsdException w:name="Dark List Accent 4" w:semiHidden="0" w:uiPriority="70" w:unhideWhenUsed="0"/>
+    <w:lsdException w:name="Colorful Shading Accent 4" w:semiHidden="0" w:uiPriority="71" w:unhideWhenUsed="0"/>
+    <w:lsdException w:name="Colorful List Accent 4" w:semiHidden="0" w:uiPriority="72" w:unhideWhenUsed="0"/>
+    <w:lsdException w:name="Colorful Grid Accent 4" w:semiHidden="0" w:uiPriority="73" w:unhideWhenUsed="0"/>
+    <w:lsdException w:name="Light Shading Accent 5" w:semiHidden="0" w:uiPriority="60" w:unhideWhenUsed="0"/>
+    <w:lsdException w:name="Light List Accent 5" w:semiHidden="0" w:uiPriority="61" w:unhideWhenUsed="0"/>
+    <w:lsdException w:name="Light Grid Accent 5" w:semiHidden="0" w:uiPriority="62" w:unhideWhenUsed="0"/>
+    <w:lsdException w:name="Medium Shading 1 Accent 5" w:semiHidden="0" w:uiPriority="63" w:unhideWhenUsed="0"/>
+    <w:lsdException w:name="Medium Shading 2 Accent 5" w:semiHidden="0" w:uiPriority="64" w:unhideWhenUsed="0"/>
+    <w:lsdException w:name="Medium List 1 Accent 5" w:semiHidden="0" w:uiPriority="65" w:unhideWhenUsed="0"/>
+    <w:lsdException w:name="Medium List 2 Accent 5" w:semiHidden="0" w:uiPriority="66" w:unhideWhenUsed="0"/>
+    <w:lsdException w:name="Medium Grid 1 Accent 5" w:semiHidden="0" w:uiPriority="67" w:unhideWhenUsed="0"/>
+    <w:lsdException w:name="Medium Grid 2 Accent 5" w:semiHidden="0" w:uiPriority="68" w:unhideWhenUsed="0"/>
+    <w:lsdException w:name="Medium Grid 3 Accent 5" w:semiHidden="0" w:uiPriority="69" w:unhideWhenUsed="0"/>
+    <w:lsdException w:name="Dark List Accent 5" w:semiHidden="0" w:uiPriority="70" w:unhideWhenUsed="0"/>
+    <w:lsdException w:name="Colorful Shading Accent 5" w:semiHidden="0" w:uiPriority="71" w:unhideWhenUsed="0"/>
+    <w:lsdException w:name="Colorful List Accent 5" w:semiHidden="0" w:uiPriority="72" w:unhideWhenUsed="0"/>
+    <w:lsdException w:name="Colorful Grid Accent 5" w:semiHidden="0" w:uiPriority="73" w:unhideWhenUsed="0"/>
+    <w:lsdException w:name="Light Shading Accent 6" w:semiHidden="0" w:uiPriority="60" w:unhideWhenUsed="0"/>
+    <w:lsdException w:name="Light List Accent 6" w:semiHidden="0" w:uiPriority="61" w:unhideWhenUsed="0"/>
+    <w:lsdException w:name="Light Grid Accent 6" w:semiHidden="0" w:uiPriority="62" w:unhideWhenUsed="0"/>
+    <w:lsdException w:name="Medium Shading 1 Accent 6" w:semiHidden="0" w:uiPriority="63" w:unhideWhenUsed="0"/>
+    <w:lsdException w:name="Medium Shading 2 Accent 6" w:semiHidden="0" w:uiPriority="64" w:unhideWhenUsed="0"/>
+    <w:lsdException w:name="Medium List 1 Accent 6" w:semiHidden="0" w:uiPriority="65" w:unhideWhenUsed="0"/>
+    <w:lsdException w:name="Medium List 2 Accent 6" w:semiHidden="0" w:uiPriority="66" w:unhideWhenUsed="0"/>
+    <w:lsdException w:name="Medium Grid 1 Accent 6" w:semiHidden="0" w:uiPriority="67" w:unhideWhenUsed="0"/>
+    <w:lsdException w:name="Medium Grid 2 Accent 6" w:semiHidden="0" w:uiPriority="68" w:unhideWhenUsed="0"/>
+    <w:lsdException w:name="Medium Grid 3 Accent 6" w:semiHidden="0" w:uiPriority="69" w:unhideWhenUsed="0"/>
+    <w:lsdException w:name="Dark List Accent 6" w:semiHidden="0" w:uiPriority="70" w:unhideWhenUsed="0"/>
+    <w:lsdException w:name="Colorful Shading Accent 6" w:semiHidden="0" w:uiPriority="71" w:unhideWhenUsed="0"/>
+    <w:lsdException w:name="Colorful List Accent 6" w:semiHidden="0" w:uiPriority="72" w:unhideWhenUsed="0"/>
+    <w:lsdException w:name="Colorful Grid Accent 6" w:semiHidden="0" w:uiPriority="73" w:unhideWhenUsed="0"/>
+    <w:lsdException w:name="Subtle Emphasis" w:semiHidden="0" w:uiPriority="19" w:unhideWhenUsed="0" w:qFormat="1"/>
+    <w:lsdException w:name="Intense Emphasis" w:semiHidden="0" w:uiPriority="21" w:unhideWhenUsed="0" w:qFormat="1"/>
+    <w:lsdException w:name="Subtle Reference" w:semiHidden="0" w:uiPriority="31" w:unhideWhenUsed="0" w:qFormat="1"/>
+    <w:lsdException w:name="Intense Reference" w:semiHidden="0" w:uiPriority="32" w:unhideWhenUsed="0" w:qFormat="1"/>
+    <w:lsdException w:name="Book Title" w:semiHidden="0" w:uiPriority="33" w:unhideWhenUsed="0" w:qFormat="1"/>
+    <w:lsdException w:name="Bibliography" w:uiPriority="37"/>
+    <w:lsdException w:name="TOC Heading" w:uiPriority="39" w:qFormat="1"/>
   </w:latentStyles>
   <w:style w:type="paragraph" w:default="1" w:styleId="Normal">
     <w:name w:val="Normal"/>
     <w:qFormat/>
+    <w:rsid w:val="00405306"/>
   </w:style>
   <w:style w:type="character" w:default="1" w:styleId="Policepardfaut">
     <w:name w:val="Default Paragraph Font"/>
@@ -4280,6 +3701,7 @@
     <w:uiPriority w:val="99"/>
     <w:semiHidden/>
     <w:unhideWhenUsed/>
+    <w:qFormat/>
     <w:tblPr>
       <w:tblInd w:w="0" w:type="dxa"/>
       <w:tblCellMar>
@@ -4368,7 +3790,7 @@
 </file>
 
 <file path=word/glossary/webSettings.xml><?xml version="1.0" encoding="utf-8"?>
-<w:webSettings xmlns:mc="http://schemas.openxmlformats.org/markup-compatibility/2006" xmlns:r="http://schemas.openxmlformats.org/officeDocument/2006/relationships" xmlns:w="http://schemas.openxmlformats.org/wordprocessingml/2006/main" xmlns:w14="http://schemas.microsoft.com/office/word/2010/wordml" xmlns:w15="http://schemas.microsoft.com/office/word/2012/wordml" mc:Ignorable="w14 w15">
+<w:webSettings xmlns:r="http://schemas.openxmlformats.org/officeDocument/2006/relationships" xmlns:w="http://schemas.openxmlformats.org/wordprocessingml/2006/main">
   <w:optimizeForBrowser/>
 </w:webSettings>
 </file>
@@ -4720,7 +4142,7 @@
 </file>
 
 <file path=customXml/itemProps2.xml><?xml version="1.0" encoding="utf-8"?>
-<ds:datastoreItem xmlns:ds="http://schemas.openxmlformats.org/officeDocument/2006/customXml" ds:itemID="{40D3ABD2-A0A0-4B5F-82CC-089EAA2061BA}">
+<ds:datastoreItem xmlns:ds="http://schemas.openxmlformats.org/officeDocument/2006/customXml" ds:itemID="{319A8695-7C46-46D1-8FFC-E748382D2428}">
   <ds:schemaRefs>
     <ds:schemaRef ds:uri="http://schemas.openxmlformats.org/officeDocument/2006/bibliography"/>
   </ds:schemaRefs>

</xml_diff>

<commit_message>
Mise a jour CDCG
</commit_message>
<xml_diff>
--- a/Document/Cahier des charges Général.docx
+++ b/Document/Cahier des charges Général.docx
@@ -240,9 +240,6 @@
                 </w:rPr>
                 <w:alias w:val="Date"/>
                 <w:id w:val="703864210"/>
-                <w:placeholder>
-                  <w:docPart w:val="F6AD525A36574395B75FE08C01CA8956"/>
-                </w:placeholder>
                 <w:dataBinding w:prefixMappings="xmlns:ns0='http://schemas.microsoft.com/office/2006/coverPageProps'" w:xpath="/ns0:CoverPageProperties[1]/ns0:PublishDate[1]" w:storeItemID="{55AF091B-3C7A-41E3-B477-F2FDAA23CFDA}"/>
                 <w:date w:fullDate="2015-09-29T00:00:00Z">
                   <w:dateFormat w:val="dd/MM/yyyy"/>
@@ -299,7 +296,7 @@
               <w:noProof/>
             </w:rPr>
             <w:pict>
-              <v:group id="_x0000_s1026" style="position:absolute;margin-left:3503.75pt;margin-top:0;width:264.55pt;height:690.65pt;z-index:251660288;mso-position-horizontal:right;mso-position-horizontal-relative:page;mso-position-vertical:bottom;mso-position-vertical-relative:page" coordorigin="5531,1258" coordsize="5291,13813">
+              <v:group id="_x0000_s1026" style="position:absolute;margin-left:3728.3pt;margin-top:0;width:264.55pt;height:690.65pt;z-index:251660288;mso-position-horizontal:right;mso-position-horizontal-relative:page;mso-position-vertical:bottom;mso-position-vertical-relative:page" coordorigin="5531,1258" coordsize="5291,13813">
                 <v:shapetype id="_x0000_t32" coordsize="21600,21600" o:spt="32" o:oned="t" path="m,l21600,21600e" filled="f">
                   <v:path arrowok="t" fillok="f" o:connecttype="none"/>
                   <o:lock v:ext="edit" shapetype="t"/>
@@ -337,7 +334,7 @@
               <w:noProof/>
             </w:rPr>
             <w:pict>
-              <v:group id="_x0000_s1032" style="position:absolute;margin-left:5021.1pt;margin-top:0;width:332.7pt;height:227.25pt;z-index:251661312;mso-position-horizontal:right;mso-position-horizontal-relative:margin;mso-position-vertical:top;mso-position-vertical-relative:page" coordorigin="4136,15" coordsize="6654,4545" o:allowincell="f">
+              <v:group id="_x0000_s1032" style="position:absolute;margin-left:5313.8pt;margin-top:0;width:332.7pt;height:227.25pt;z-index:251661312;mso-position-horizontal:right;mso-position-horizontal-relative:margin;mso-position-vertical:top;mso-position-vertical-relative:page" coordorigin="4136,15" coordsize="6654,4545" o:allowincell="f">
                 <v:shape id="_x0000_s1033" type="#_x0000_t32" style="position:absolute;left:4136;top:15;width:3058;height:3855" o:connectortype="straight" strokecolor="#93ccdb [1620]"/>
                 <v:oval id="_x0000_s1034" style="position:absolute;left:6674;top:444;width:4116;height:4116" fillcolor="#93ccdb [1620]" stroked="f"/>
                 <v:oval id="_x0000_s1035" style="position:absolute;left:6773;top:1058;width:3367;height:3367" fillcolor="#c9e6ed [820]" stroked="f"/>
@@ -359,7 +356,7 @@
         <w:pStyle w:val="Titre1"/>
         <w:jc w:val="center"/>
       </w:pPr>
-      <w:bookmarkStart w:id="0" w:name="_Toc434762989"/>
+      <w:bookmarkStart w:id="0" w:name="_Toc435515307"/>
       <w:r>
         <w:lastRenderedPageBreak/>
         <w:t>Historique du document</w:t>
@@ -687,7 +684,7 @@
           <w:r>
             <w:fldChar w:fldCharType="separate"/>
           </w:r>
-          <w:hyperlink w:anchor="_Toc434762989" w:history="1">
+          <w:hyperlink w:anchor="_Toc435515307" w:history="1">
             <w:r>
               <w:rPr>
                 <w:rStyle w:val="Lienhypertexte"/>
@@ -714,7 +711,7 @@
                 <w:noProof/>
                 <w:webHidden/>
               </w:rPr>
-              <w:instrText xml:space="preserve"> PAGEREF _Toc434762989 \h </w:instrText>
+              <w:instrText xml:space="preserve"> PAGEREF _Toc435515307 \h </w:instrText>
             </w:r>
             <w:r>
               <w:rPr>
@@ -756,7 +753,7 @@
               <w:lang w:eastAsia="fr-FR"/>
             </w:rPr>
           </w:pPr>
-          <w:hyperlink w:anchor="_Toc434762990" w:history="1">
+          <w:hyperlink w:anchor="_Toc435515308" w:history="1">
             <w:r>
               <w:rPr>
                 <w:rStyle w:val="Lienhypertexte"/>
@@ -783,7 +780,7 @@
                 <w:noProof/>
                 <w:webHidden/>
               </w:rPr>
-              <w:instrText xml:space="preserve"> PAGEREF _Toc434762990 \h </w:instrText>
+              <w:instrText xml:space="preserve"> PAGEREF _Toc435515308 \h </w:instrText>
             </w:r>
             <w:r>
               <w:rPr>
@@ -825,7 +822,7 @@
               <w:lang w:eastAsia="fr-FR"/>
             </w:rPr>
           </w:pPr>
-          <w:hyperlink w:anchor="_Toc434762991" w:history="1">
+          <w:hyperlink w:anchor="_Toc435515309" w:history="1">
             <w:r>
               <w:rPr>
                 <w:rStyle w:val="Lienhypertexte"/>
@@ -852,7 +849,7 @@
                 <w:noProof/>
                 <w:webHidden/>
               </w:rPr>
-              <w:instrText xml:space="preserve"> PAGEREF _Toc434762991 \h </w:instrText>
+              <w:instrText xml:space="preserve"> PAGEREF _Toc435515309 \h </w:instrText>
             </w:r>
             <w:r>
               <w:rPr>
@@ -894,7 +891,7 @@
               <w:lang w:eastAsia="fr-FR"/>
             </w:rPr>
           </w:pPr>
-          <w:hyperlink w:anchor="_Toc434762992" w:history="1">
+          <w:hyperlink w:anchor="_Toc435515310" w:history="1">
             <w:r>
               <w:rPr>
                 <w:rStyle w:val="Lienhypertexte"/>
@@ -921,7 +918,7 @@
                 <w:noProof/>
                 <w:webHidden/>
               </w:rPr>
-              <w:instrText xml:space="preserve"> PAGEREF _Toc434762992 \h </w:instrText>
+              <w:instrText xml:space="preserve"> PAGEREF _Toc435515310 \h </w:instrText>
             </w:r>
             <w:r>
               <w:rPr>
@@ -963,7 +960,7 @@
               <w:lang w:eastAsia="fr-FR"/>
             </w:rPr>
           </w:pPr>
-          <w:hyperlink w:anchor="_Toc434762993" w:history="1">
+          <w:hyperlink w:anchor="_Toc435515311" w:history="1">
             <w:r>
               <w:rPr>
                 <w:rStyle w:val="Lienhypertexte"/>
@@ -990,7 +987,7 @@
                 <w:noProof/>
                 <w:webHidden/>
               </w:rPr>
-              <w:instrText xml:space="preserve"> PAGEREF _Toc434762993 \h </w:instrText>
+              <w:instrText xml:space="preserve"> PAGEREF _Toc435515311 \h </w:instrText>
             </w:r>
             <w:r>
               <w:rPr>
@@ -1032,7 +1029,7 @@
               <w:lang w:eastAsia="fr-FR"/>
             </w:rPr>
           </w:pPr>
-          <w:hyperlink w:anchor="_Toc434762994" w:history="1">
+          <w:hyperlink w:anchor="_Toc435515312" w:history="1">
             <w:r>
               <w:rPr>
                 <w:rStyle w:val="Lienhypertexte"/>
@@ -1059,7 +1056,7 @@
                 <w:noProof/>
                 <w:webHidden/>
               </w:rPr>
-              <w:instrText xml:space="preserve"> PAGEREF _Toc434762994 \h </w:instrText>
+              <w:instrText xml:space="preserve"> PAGEREF _Toc435515312 \h </w:instrText>
             </w:r>
             <w:r>
               <w:rPr>
@@ -1101,13 +1098,13 @@
               <w:lang w:eastAsia="fr-FR"/>
             </w:rPr>
           </w:pPr>
-          <w:hyperlink w:anchor="_Toc434762995" w:history="1">
+          <w:hyperlink w:anchor="_Toc435515313" w:history="1">
             <w:r>
               <w:rPr>
                 <w:rStyle w:val="Lienhypertexte"/>
                 <w:noProof/>
               </w:rPr>
-              <w:t>Contexte (Pourquoi se besoin)</w:t>
+              <w:t>Contexte</w:t>
             </w:r>
             <w:r>
               <w:rPr>
@@ -1128,7 +1125,7 @@
                 <w:noProof/>
                 <w:webHidden/>
               </w:rPr>
-              <w:instrText xml:space="preserve"> PAGEREF _Toc434762995 \h </w:instrText>
+              <w:instrText xml:space="preserve"> PAGEREF _Toc435515313 \h </w:instrText>
             </w:r>
             <w:r>
               <w:rPr>
@@ -1170,7 +1167,7 @@
               <w:lang w:eastAsia="fr-FR"/>
             </w:rPr>
           </w:pPr>
-          <w:hyperlink w:anchor="_Toc434762996" w:history="1">
+          <w:hyperlink w:anchor="_Toc435515314" w:history="1">
             <w:r>
               <w:rPr>
                 <w:rStyle w:val="Lienhypertexte"/>
@@ -1197,7 +1194,7 @@
                 <w:noProof/>
                 <w:webHidden/>
               </w:rPr>
-              <w:instrText xml:space="preserve"> PAGEREF _Toc434762996 \h </w:instrText>
+              <w:instrText xml:space="preserve"> PAGEREF _Toc435515314 \h </w:instrText>
             </w:r>
             <w:r>
               <w:rPr>
@@ -1239,7 +1236,7 @@
               <w:lang w:eastAsia="fr-FR"/>
             </w:rPr>
           </w:pPr>
-          <w:hyperlink w:anchor="_Toc434762997" w:history="1">
+          <w:hyperlink w:anchor="_Toc435515315" w:history="1">
             <w:r>
               <w:rPr>
                 <w:rStyle w:val="Lienhypertexte"/>
@@ -1266,7 +1263,7 @@
                 <w:noProof/>
                 <w:webHidden/>
               </w:rPr>
-              <w:instrText xml:space="preserve"> PAGEREF _Toc434762997 \h </w:instrText>
+              <w:instrText xml:space="preserve"> PAGEREF _Toc435515315 \h </w:instrText>
             </w:r>
             <w:r>
               <w:rPr>
@@ -1308,7 +1305,7 @@
               <w:lang w:eastAsia="fr-FR"/>
             </w:rPr>
           </w:pPr>
-          <w:hyperlink w:anchor="_Toc434762998" w:history="1">
+          <w:hyperlink w:anchor="_Toc435515316" w:history="1">
             <w:r>
               <w:rPr>
                 <w:rStyle w:val="Lienhypertexte"/>
@@ -1335,7 +1332,7 @@
                 <w:noProof/>
                 <w:webHidden/>
               </w:rPr>
-              <w:instrText xml:space="preserve"> PAGEREF _Toc434762998 \h </w:instrText>
+              <w:instrText xml:space="preserve"> PAGEREF _Toc435515316 \h </w:instrText>
             </w:r>
             <w:r>
               <w:rPr>
@@ -1377,7 +1374,7 @@
               <w:lang w:eastAsia="fr-FR"/>
             </w:rPr>
           </w:pPr>
-          <w:hyperlink w:anchor="_Toc434762999" w:history="1">
+          <w:hyperlink w:anchor="_Toc435515317" w:history="1">
             <w:r>
               <w:rPr>
                 <w:rStyle w:val="Lienhypertexte"/>
@@ -1404,7 +1401,7 @@
                 <w:noProof/>
                 <w:webHidden/>
               </w:rPr>
-              <w:instrText xml:space="preserve"> PAGEREF _Toc434762999 \h </w:instrText>
+              <w:instrText xml:space="preserve"> PAGEREF _Toc435515317 \h </w:instrText>
             </w:r>
             <w:r>
               <w:rPr>
@@ -1446,7 +1443,7 @@
               <w:lang w:eastAsia="fr-FR"/>
             </w:rPr>
           </w:pPr>
-          <w:hyperlink w:anchor="_Toc434763000" w:history="1">
+          <w:hyperlink w:anchor="_Toc435515318" w:history="1">
             <w:r>
               <w:rPr>
                 <w:rStyle w:val="Lienhypertexte"/>
@@ -1473,7 +1470,7 @@
                 <w:noProof/>
                 <w:webHidden/>
               </w:rPr>
-              <w:instrText xml:space="preserve"> PAGEREF _Toc434763000 \h </w:instrText>
+              <w:instrText xml:space="preserve"> PAGEREF _Toc435515318 \h </w:instrText>
             </w:r>
             <w:r>
               <w:rPr>
@@ -1515,7 +1512,7 @@
               <w:lang w:eastAsia="fr-FR"/>
             </w:rPr>
           </w:pPr>
-          <w:hyperlink w:anchor="_Toc434763001" w:history="1">
+          <w:hyperlink w:anchor="_Toc435515319" w:history="1">
             <w:r>
               <w:rPr>
                 <w:rStyle w:val="Lienhypertexte"/>
@@ -1542,7 +1539,7 @@
                 <w:noProof/>
                 <w:webHidden/>
               </w:rPr>
-              <w:instrText xml:space="preserve"> PAGEREF _Toc434763001 \h </w:instrText>
+              <w:instrText xml:space="preserve"> PAGEREF _Toc435515319 \h </w:instrText>
             </w:r>
             <w:r>
               <w:rPr>
@@ -1584,7 +1581,7 @@
               <w:lang w:eastAsia="fr-FR"/>
             </w:rPr>
           </w:pPr>
-          <w:hyperlink w:anchor="_Toc434763002" w:history="1">
+          <w:hyperlink w:anchor="_Toc435515320" w:history="1">
             <w:r>
               <w:rPr>
                 <w:rStyle w:val="Lienhypertexte"/>
@@ -1611,7 +1608,7 @@
                 <w:noProof/>
                 <w:webHidden/>
               </w:rPr>
-              <w:instrText xml:space="preserve"> PAGEREF _Toc434763002 \h </w:instrText>
+              <w:instrText xml:space="preserve"> PAGEREF _Toc435515320 \h </w:instrText>
             </w:r>
             <w:r>
               <w:rPr>
@@ -1653,7 +1650,7 @@
               <w:lang w:eastAsia="fr-FR"/>
             </w:rPr>
           </w:pPr>
-          <w:hyperlink w:anchor="_Toc434763003" w:history="1">
+          <w:hyperlink w:anchor="_Toc435515321" w:history="1">
             <w:r>
               <w:rPr>
                 <w:rStyle w:val="Lienhypertexte"/>
@@ -1680,7 +1677,7 @@
                 <w:noProof/>
                 <w:webHidden/>
               </w:rPr>
-              <w:instrText xml:space="preserve"> PAGEREF _Toc434763003 \h </w:instrText>
+              <w:instrText xml:space="preserve"> PAGEREF _Toc435515321 \h </w:instrText>
             </w:r>
             <w:r>
               <w:rPr>
@@ -1729,7 +1726,7 @@
         <w:pStyle w:val="Titre1"/>
         <w:jc w:val="center"/>
       </w:pPr>
-      <w:bookmarkStart w:id="1" w:name="_Toc434762990"/>
+      <w:bookmarkStart w:id="1" w:name="_Toc435515308"/>
       <w:r>
         <w:lastRenderedPageBreak/>
         <w:t>Contexte</w:t>
@@ -1740,7 +1737,7 @@
       <w:pPr>
         <w:pStyle w:val="Titre2"/>
       </w:pPr>
-      <w:bookmarkStart w:id="2" w:name="_Toc434762991"/>
+      <w:bookmarkStart w:id="2" w:name="_Toc435515309"/>
       <w:r>
         <w:t>Présentation de l’entreprise</w:t>
       </w:r>
@@ -1840,7 +1837,7 @@
       <w:pPr>
         <w:pStyle w:val="Titre2"/>
       </w:pPr>
-      <w:bookmarkStart w:id="3" w:name="_Toc434762992"/>
+      <w:bookmarkStart w:id="3" w:name="_Toc435515310"/>
       <w:r>
         <w:t>An</w:t>
       </w:r>
@@ -1887,7 +1884,7 @@
         <w:pStyle w:val="Titre1"/>
         <w:jc w:val="center"/>
       </w:pPr>
-      <w:bookmarkStart w:id="4" w:name="_Toc434762993"/>
+      <w:bookmarkStart w:id="4" w:name="_Toc435515311"/>
       <w:r>
         <w:t>Expression du besoin</w:t>
       </w:r>
@@ -1897,12 +1894,13 @@
       <w:pPr>
         <w:pStyle w:val="Titre2"/>
       </w:pPr>
-      <w:bookmarkStart w:id="5" w:name="_Toc434762994"/>
+      <w:bookmarkStart w:id="5" w:name="_Toc435515312"/>
       <w:r>
         <w:t>Attente</w:t>
       </w:r>
       <w:bookmarkEnd w:id="5"/>
     </w:p>
+    <w:p/>
     <w:p>
       <w:r>
         <w:t xml:space="preserve">Nous souhaiterions </w:t>
@@ -1920,10 +1918,10 @@
         <w:t xml:space="preserve"> sur un format mobile</w:t>
       </w:r>
       <w:r>
-        <w:t xml:space="preserve"> pour Ios</w:t>
-      </w:r>
-      <w:r>
-        <w:t xml:space="preserve">, </w:t>
+        <w:t xml:space="preserve"> </w:t>
+      </w:r>
+      <w:r>
+        <w:t xml:space="preserve">multiplateformes (Ios, </w:t>
       </w:r>
       <w:proofErr w:type="spellStart"/>
       <w:r>
@@ -1931,86 +1929,117 @@
       </w:r>
       <w:proofErr w:type="spellEnd"/>
       <w:r>
-        <w:t xml:space="preserve"> ainsi que Windows Phone</w:t>
-      </w:r>
-      <w:r>
-        <w:t xml:space="preserve">. </w:t>
+        <w:t xml:space="preserve"> et Windows Phone)</w:t>
+      </w:r>
+      <w:r>
+        <w:t>.</w:t>
+      </w:r>
+      <w:r>
+        <w:t xml:space="preserve"> </w:t>
+      </w:r>
+      <w:r>
+        <w:t xml:space="preserve"> </w:t>
       </w:r>
       <w:bookmarkStart w:id="6" w:name="_GoBack"/>
       <w:bookmarkEnd w:id="6"/>
     </w:p>
+    <w:p/>
     <w:p>
       <w:pPr>
         <w:pStyle w:val="Titre2"/>
       </w:pPr>
-      <w:bookmarkStart w:id="7" w:name="_Toc434762995"/>
-      <w:r>
-        <w:t xml:space="preserve">Contexte </w:t>
+      <w:r>
+        <w:t>Expression</w:t>
+      </w:r>
+    </w:p>
+    <w:p/>
+    <w:p>
+      <w:r>
+        <w:t>Ce besoin a été exprimé pour permettre de simplifier tant  la gestion de ses sessions d’examen QCM que de sa correction mais aussi de proposer un contenu plus variée</w:t>
+      </w:r>
+      <w:r>
+        <w:t xml:space="preserve"> avec de la gestion de contenu multimédia</w:t>
+      </w:r>
+      <w:r>
+        <w:t xml:space="preserve"> (Vidéo et audio)</w:t>
+      </w:r>
+      <w:r>
+        <w:t>.</w:t>
+      </w:r>
+    </w:p>
+    <w:p>
+      <w:r>
+        <w:t xml:space="preserve"> </w:t>
+      </w:r>
+      <w:r>
+        <w:t>L’application devra comporter une gestion d’utilisateur avec un système de connexion, un affichage et tri d’une liste de questionnaire.</w:t>
+      </w:r>
+    </w:p>
+    <w:p>
+      <w:r>
+        <w:t>Ces questionnaires pourront disposer d’une durée de validité</w:t>
+      </w:r>
+      <w:r>
+        <w:t xml:space="preserve"> et d’un temps limite pour les remplir.</w:t>
+      </w:r>
+    </w:p>
+    <w:p>
+      <w:r>
+        <w:t>Au moment du remplissage des QCM une navigation entre les questions est requise.</w:t>
+      </w:r>
+    </w:p>
+    <w:p>
+      <w:r>
+        <w:t>Une fois remplis les résultats seront calculés et renvoyer par mail a l’utilisateur.</w:t>
+      </w:r>
+    </w:p>
+    <w:p>
+      <w:r>
+        <w:t>Les utilisateurs pourront être informé par mail de la disponibilité d’un nouveau questionnaire, les QCM pourront être rempli hors-connexion et renvoyer au moment de la connexion.</w:t>
+      </w:r>
+    </w:p>
+    <w:p/>
+    <w:p>
+      <w:pPr>
+        <w:pStyle w:val="Titre2"/>
+      </w:pPr>
+      <w:bookmarkStart w:id="7" w:name="_Toc435515314"/>
+      <w:r>
+        <w:t>Existant</w:t>
       </w:r>
       <w:bookmarkEnd w:id="7"/>
     </w:p>
     <w:p/>
     <w:p>
       <w:r>
-        <w:t>Ce besoin a été exprimé pour permettre de simplifier tant  la gestion de ses sessions d’examen QCM que de sa correction mais aussi de proposer un contenu plus variée.</w:t>
-      </w:r>
-    </w:p>
-    <w:p>
-      <w:r>
-        <w:t>En mettant aussi en avant le l’outil informatiqu</w:t>
-      </w:r>
-      <w:r>
-        <w:t>e base des formations au sein de notre</w:t>
-      </w:r>
-      <w:r>
-        <w:t xml:space="preserve"> centre de formation</w:t>
+        <w:t>A l’heure actuelle ces sessions de QCM s’effectue</w:t>
+      </w:r>
+      <w:r>
+        <w:t>nt</w:t>
+      </w:r>
+      <w:r>
+        <w:t xml:space="preserve"> sur format papier</w:t>
+      </w:r>
+      <w:r>
+        <w:t xml:space="preserve"> et toute la gestion qui s’en suis  est gérée par les intervenants</w:t>
       </w:r>
       <w:r>
         <w:t>.</w:t>
       </w:r>
+      <w:r>
+        <w:br w:type="page"/>
+      </w:r>
     </w:p>
     <w:p/>
     <w:p>
       <w:pPr>
         <w:pStyle w:val="Titre2"/>
       </w:pPr>
-      <w:bookmarkStart w:id="8" w:name="_Toc434762996"/>
-      <w:r>
-        <w:t>Existant</w:t>
+      <w:bookmarkStart w:id="8" w:name="_Toc435515315"/>
+      <w:r>
+        <w:t>Comité de pilotage</w:t>
       </w:r>
       <w:bookmarkEnd w:id="8"/>
-    </w:p>
-    <w:p/>
-    <w:p>
-      <w:r>
-        <w:t>A l’heure actuelle ces sessions de QCM s’effectue</w:t>
-      </w:r>
-      <w:r>
-        <w:t>nt</w:t>
-      </w:r>
-      <w:r>
-        <w:t xml:space="preserve"> sur format papier</w:t>
-      </w:r>
-      <w:r>
-        <w:t xml:space="preserve"> et toute la gestion qui s’en suis  est gérée par les intervenants</w:t>
-      </w:r>
-      <w:r>
-        <w:t>.</w:t>
-      </w:r>
-      <w:r>
-        <w:br w:type="page"/>
-      </w:r>
-    </w:p>
-    <w:p/>
-    <w:p>
-      <w:pPr>
-        <w:pStyle w:val="Titre2"/>
-      </w:pPr>
-      <w:bookmarkStart w:id="9" w:name="_Toc434762997"/>
-      <w:r>
-        <w:t>Comité de pilotage</w:t>
-      </w:r>
-      <w:bookmarkEnd w:id="9"/>
     </w:p>
     <w:p/>
     <w:p>
@@ -2078,25 +2107,46 @@
       <w:pPr>
         <w:pStyle w:val="Titre2"/>
       </w:pPr>
-      <w:bookmarkStart w:id="10" w:name="_Toc434762998"/>
+      <w:bookmarkStart w:id="9" w:name="_Toc435515316"/>
       <w:r>
         <w:t>Cible</w:t>
       </w:r>
+      <w:bookmarkEnd w:id="9"/>
+    </w:p>
+    <w:p/>
+    <w:p>
+      <w:r>
+        <w:t>Les cibles de cette application sont les élèves de L’institut d’informatique appliqué de Laval mais aussi les intervenants professionnels et responsables du centre de formation.</w:t>
+      </w:r>
+    </w:p>
+    <w:p/>
+    <w:p>
+      <w:pPr>
+        <w:pStyle w:val="Titre2"/>
+      </w:pPr>
+      <w:bookmarkStart w:id="10" w:name="_Toc435515317"/>
+      <w:r>
+        <w:t>Budget</w:t>
+      </w:r>
       <w:bookmarkEnd w:id="10"/>
+      <w:r>
+        <w:t xml:space="preserve"> </w:t>
+      </w:r>
     </w:p>
     <w:p/>
     <w:p>
       <w:r>
-        <w:t>Les cibles de cette application sont les élèves de L’institut d’informatique appliqué de Laval mais aussi les intervenants professionnels et responsables du centre de formation.</w:t>
-      </w:r>
-    </w:p>
+        <w:t>Nous souhaiterions disposée d’une application à moindres coûts.</w:t>
+      </w:r>
+    </w:p>
+    <w:p/>
     <w:p>
       <w:pPr>
         <w:pStyle w:val="Titre2"/>
       </w:pPr>
-      <w:bookmarkStart w:id="11" w:name="_Toc434762999"/>
-      <w:r>
-        <w:t>Budget</w:t>
+      <w:bookmarkStart w:id="11" w:name="_Toc435515318"/>
+      <w:r>
+        <w:t>Etape</w:t>
       </w:r>
       <w:bookmarkEnd w:id="11"/>
       <w:r>
@@ -2105,34 +2155,14 @@
     </w:p>
     <w:p/>
     <w:p>
-      <w:r>
-        <w:t>Le budget disposé est le moins possible, donc s’orienter vers des solutions gratuites.</w:t>
-      </w:r>
-    </w:p>
-    <w:p/>
-    <w:p>
       <w:pPr>
         <w:pStyle w:val="Titre2"/>
       </w:pPr>
-      <w:bookmarkStart w:id="12" w:name="_Toc434763000"/>
-      <w:r>
-        <w:t>Etape</w:t>
+      <w:bookmarkStart w:id="12" w:name="_Toc435515319"/>
+      <w:r>
+        <w:t>Délai</w:t>
       </w:r>
       <w:bookmarkEnd w:id="12"/>
-      <w:r>
-        <w:t xml:space="preserve"> </w:t>
-      </w:r>
-    </w:p>
-    <w:p/>
-    <w:p>
-      <w:pPr>
-        <w:pStyle w:val="Titre2"/>
-      </w:pPr>
-      <w:bookmarkStart w:id="13" w:name="_Toc434763001"/>
-      <w:r>
-        <w:t>Délai</w:t>
-      </w:r>
-      <w:bookmarkEnd w:id="13"/>
     </w:p>
     <w:p/>
     <w:p>
@@ -2158,26 +2188,26 @@
         <w:pStyle w:val="Titre1"/>
         <w:jc w:val="center"/>
       </w:pPr>
-      <w:bookmarkStart w:id="14" w:name="_Toc434763002"/>
+      <w:bookmarkStart w:id="13" w:name="_Toc435515320"/>
       <w:r>
         <w:t>Contenu</w:t>
       </w:r>
+      <w:bookmarkEnd w:id="13"/>
+    </w:p>
+    <w:p>
+      <w:pPr>
+        <w:pStyle w:val="Titre2"/>
+      </w:pPr>
+    </w:p>
+    <w:p>
+      <w:pPr>
+        <w:pStyle w:val="Titre2"/>
+      </w:pPr>
+      <w:bookmarkStart w:id="14" w:name="_Toc435515321"/>
+      <w:r>
+        <w:t>Charte Graphique</w:t>
+      </w:r>
       <w:bookmarkEnd w:id="14"/>
-    </w:p>
-    <w:p>
-      <w:pPr>
-        <w:pStyle w:val="Titre2"/>
-      </w:pPr>
-    </w:p>
-    <w:p>
-      <w:pPr>
-        <w:pStyle w:val="Titre2"/>
-      </w:pPr>
-      <w:bookmarkStart w:id="15" w:name="_Toc434763003"/>
-      <w:r>
-        <w:t>Charte Graphique</w:t>
-      </w:r>
-      <w:bookmarkEnd w:id="15"/>
     </w:p>
     <w:p>
       <w:pPr>
@@ -2278,7 +2308,7 @@
         <w:szCs w:val="28"/>
       </w:rPr>
       <w:pict>
-        <v:group id="_x0000_s2057" style="position:absolute;margin-left:13206.25pt;margin-top:0;width:532.9pt;height:53pt;flip:x;z-index:251662336;mso-position-horizontal:right;mso-position-horizontal-relative:page;mso-position-vertical:top;mso-position-vertical-relative:bottom-margin-area" coordorigin="15,14415" coordsize="10658,1060">
+        <v:group id="_x0000_s2057" style="position:absolute;margin-left:13699.15pt;margin-top:0;width:532.9pt;height:53pt;flip:x;z-index:251662336;mso-position-horizontal:right;mso-position-horizontal-relative:page;mso-position-vertical:top;mso-position-vertical-relative:bottom-margin-area" coordorigin="15,14415" coordsize="10658,1060">
           <v:shapetype id="_x0000_t32" coordsize="21600,21600" o:spt="32" o:oned="t" path="m,l21600,21600e" filled="f">
             <v:path arrowok="t" fillok="f" o:connecttype="none"/>
             <o:lock v:ext="edit" shapetype="t"/>
@@ -3390,36 +3420,6 @@
         </w:p>
       </w:docPartBody>
     </w:docPart>
-    <w:docPart>
-      <w:docPartPr>
-        <w:name w:val="8EC7FA6615C547EC955E09BBD1016846"/>
-        <w:category>
-          <w:name w:val="Général"/>
-          <w:gallery w:val="placeholder"/>
-        </w:category>
-        <w:types>
-          <w:type w:val="bbPlcHdr"/>
-        </w:types>
-        <w:behaviors>
-          <w:behavior w:val="content"/>
-        </w:behaviors>
-        <w:guid w:val="{96708E75-C308-4ED0-B8F4-C89F70318927}"/>
-      </w:docPartPr>
-      <w:docPartBody>
-        <w:p>
-          <w:pPr>
-            <w:pStyle w:val="8EC7FA6615C547EC955E09BBD1016846"/>
-          </w:pPr>
-          <w:r>
-            <w:rPr>
-              <w:b/>
-              <w:bCs/>
-            </w:rPr>
-            <w:t>[Tapez le nom de l'auteur]</w:t>
-          </w:r>
-        </w:p>
-      </w:docPartBody>
-    </w:docPart>
   </w:docParts>
 </w:glossaryDocument>
 </file>
@@ -3500,6 +3500,7 @@
     <w:rsid w:val="0022499A"/>
     <w:rsid w:val="00405306"/>
     <w:rsid w:val="005B01CA"/>
+    <w:rsid w:val="006E2F74"/>
     <w:rsid w:val="00822EE5"/>
     <w:rsid w:val="008335A9"/>
     <w:rsid w:val="008813EC"/>
@@ -4142,7 +4143,7 @@
 </file>
 
 <file path=customXml/itemProps2.xml><?xml version="1.0" encoding="utf-8"?>
-<ds:datastoreItem xmlns:ds="http://schemas.openxmlformats.org/officeDocument/2006/customXml" ds:itemID="{319A8695-7C46-46D1-8FFC-E748382D2428}">
+<ds:datastoreItem xmlns:ds="http://schemas.openxmlformats.org/officeDocument/2006/customXml" ds:itemID="{AC693703-9556-488E-9169-40BC6B69028D}">
   <ds:schemaRefs>
     <ds:schemaRef ds:uri="http://schemas.openxmlformats.org/officeDocument/2006/bibliography"/>
   </ds:schemaRefs>

</xml_diff>